<commit_message>
Bugs category y patronage
</commit_message>
<xml_diff>
--- a/Documento de errores intencionados/Errores intencionados de project.docx
+++ b/Documento de errores intencionados/Errores intencionados de project.docx
@@ -1,6 +1,6 @@
 
 <file path=word/document.xml><?xml version="1.0" encoding="utf-8"?>
-<w:document xmlns:wpc="http://schemas.microsoft.com/office/word/2010/wordprocessingCanvas" xmlns:cx="http://schemas.microsoft.com/office/drawing/2014/chartex" xmlns:cx1="http://schemas.microsoft.com/office/drawing/2015/9/8/chartex" xmlns:cx2="http://schemas.microsoft.com/office/drawing/2015/10/21/chartex" xmlns:cx3="http://schemas.microsoft.com/office/drawing/2016/5/9/chartex" xmlns:cx4="http://schemas.microsoft.com/office/drawing/2016/5/10/chartex" xmlns:cx5="http://schemas.microsoft.com/office/drawing/2016/5/11/chartex" xmlns:cx6="http://schemas.microsoft.com/office/drawing/2016/5/12/chartex" xmlns:cx7="http://schemas.microsoft.com/office/drawing/2016/5/13/chartex" xmlns:cx8="http://schemas.microsoft.com/office/drawing/2016/5/14/chartex" xmlns:mc="http://schemas.openxmlformats.org/markup-compatibility/2006" xmlns:aink="http://schemas.microsoft.com/office/drawing/2016/ink" xmlns:am3d="http://schemas.microsoft.com/office/drawing/2017/model3d" xmlns:o="urn:schemas-microsoft-com:office:office" xmlns:r="http://schemas.openxmlformats.org/officeDocument/2006/relationships" xmlns:m="http://schemas.openxmlformats.org/officeDocument/2006/math" xmlns:v="urn:schemas-microsoft-com:vml" xmlns:wp14="http://schemas.microsoft.com/office/word/2010/wordprocessingDrawing" xmlns:wp="http://schemas.openxmlformats.org/drawingml/2006/wordprocessingDrawing" xmlns:w10="urn:schemas-microsoft-com:office:word" xmlns:w="http://schemas.openxmlformats.org/wordprocessingml/2006/main" xmlns:w14="http://schemas.microsoft.com/office/word/2010/wordml" xmlns:w15="http://schemas.microsoft.com/office/word/2012/wordml" xmlns:w16cid="http://schemas.microsoft.com/office/word/2016/wordml/cid" xmlns:w16se="http://schemas.microsoft.com/office/word/2015/wordml/symex" xmlns:wpg="http://schemas.microsoft.com/office/word/2010/wordprocessingGroup" xmlns:wpi="http://schemas.microsoft.com/office/word/2010/wordprocessingInk" xmlns:wne="http://schemas.microsoft.com/office/word/2006/wordml" xmlns:wps="http://schemas.microsoft.com/office/word/2010/wordprocessingShape" mc:Ignorable="w14 w15 w16se w16cid wp14">
+<w:document xmlns:wpc="http://schemas.microsoft.com/office/word/2010/wordprocessingCanvas" xmlns:mc="http://schemas.openxmlformats.org/markup-compatibility/2006" xmlns:o="urn:schemas-microsoft-com:office:office" xmlns:r="http://schemas.openxmlformats.org/officeDocument/2006/relationships" xmlns:m="http://schemas.openxmlformats.org/officeDocument/2006/math" xmlns:v="urn:schemas-microsoft-com:vml" xmlns:wp14="http://schemas.microsoft.com/office/word/2010/wordprocessingDrawing" xmlns:wp="http://schemas.openxmlformats.org/drawingml/2006/wordprocessingDrawing" xmlns:w10="urn:schemas-microsoft-com:office:word" xmlns:w="http://schemas.openxmlformats.org/wordprocessingml/2006/main" xmlns:w14="http://schemas.microsoft.com/office/word/2010/wordml" xmlns:wpg="http://schemas.microsoft.com/office/word/2010/wordprocessingGroup" xmlns:wpi="http://schemas.microsoft.com/office/word/2010/wordprocessingInk" xmlns:wne="http://schemas.microsoft.com/office/word/2006/wordml" xmlns:wps="http://schemas.microsoft.com/office/word/2010/wordprocessingShape" mc:Ignorable="w14 wp14">
   <w:body>
     <w:p>
       <w:pPr>
@@ -42,19 +42,7 @@
           <w:lang w:val="es-ES_tradnl"/>
         </w:rPr>
         <w:br/>
-        <w:t>Acme-</w:t>
-      </w:r>
-      <w:r>
-        <w:rPr>
-          <w:rFonts w:ascii="Cambria" w:eastAsia="Times New Roman" w:hAnsi="Cambria" w:cs="Times New Roman"/>
-          <w:color w:val="17365D"/>
-          <w:spacing w:val="5"/>
-          <w:kern w:val="28"/>
-          <w:sz w:val="52"/>
-          <w:szCs w:val="52"/>
-          <w:lang w:val="es-ES_tradnl"/>
-        </w:rPr>
-        <w:t>Patronage</w:t>
+        <w:t>Acme-Patronage</w:t>
       </w:r>
     </w:p>
     <w:p>
@@ -102,8 +90,8 @@
         <w:tblLook w:val="04A0" w:firstRow="1" w:lastRow="0" w:firstColumn="1" w:lastColumn="0" w:noHBand="0" w:noVBand="1"/>
       </w:tblPr>
       <w:tblGrid>
-        <w:gridCol w:w="1889"/>
-        <w:gridCol w:w="6615"/>
+        <w:gridCol w:w="1907"/>
+        <w:gridCol w:w="6813"/>
       </w:tblGrid>
       <w:tr>
         <w:trPr>
@@ -632,16 +620,7 @@
                 <w:bCs/>
                 <w:lang w:val="es-ES_tradnl"/>
               </w:rPr>
-              <w:t>N</w:t>
-            </w:r>
-            <w:r>
-              <w:rPr>
-                <w:rFonts w:ascii="Calibri" w:eastAsia="Calibri" w:hAnsi="Calibri" w:cs="Times New Roman"/>
-                <w:b/>
-                <w:bCs/>
-                <w:lang w:val="es-ES_tradnl"/>
-              </w:rPr>
-              <w:t>otas</w:t>
+              <w:t>Notas</w:t>
             </w:r>
           </w:p>
         </w:tc>
@@ -694,7 +673,7 @@
         <w:tblLook w:val="04A0" w:firstRow="1" w:lastRow="0" w:firstColumn="1" w:lastColumn="0" w:noHBand="0" w:noVBand="1"/>
       </w:tblPr>
       <w:tblGrid>
-        <w:gridCol w:w="8504"/>
+        <w:gridCol w:w="8720"/>
       </w:tblGrid>
       <w:tr>
         <w:trPr>
@@ -789,6 +768,13 @@
     </w:p>
     <w:sdt>
       <w:sdtPr>
+        <w:rPr>
+          <w:rFonts w:asciiTheme="minorHAnsi" w:eastAsiaTheme="minorHAnsi" w:hAnsiTheme="minorHAnsi" w:cstheme="minorBidi"/>
+          <w:color w:val="auto"/>
+          <w:sz w:val="22"/>
+          <w:szCs w:val="22"/>
+          <w:lang w:eastAsia="en-US"/>
+        </w:rPr>
         <w:id w:val="1160973229"/>
         <w:docPartObj>
           <w:docPartGallery w:val="Table of Contents"/>
@@ -797,19 +783,14 @@
       </w:sdtPr>
       <w:sdtEndPr>
         <w:rPr>
-          <w:rFonts w:asciiTheme="minorHAnsi" w:eastAsiaTheme="minorHAnsi" w:hAnsiTheme="minorHAnsi" w:cstheme="minorBidi"/>
           <w:b/>
           <w:bCs/>
-          <w:color w:val="auto"/>
-          <w:sz w:val="22"/>
-          <w:szCs w:val="22"/>
-          <w:lang w:eastAsia="en-US"/>
         </w:rPr>
       </w:sdtEndPr>
       <w:sdtContent>
         <w:p>
           <w:pPr>
-            <w:pStyle w:val="TtuloTDC"/>
+            <w:pStyle w:val="TtulodeTDC"/>
             <w:rPr>
               <w:rFonts w:ascii="Cambria" w:eastAsia="Times New Roman" w:hAnsi="Cambria" w:cs="Times New Roman"/>
               <w:b/>
@@ -852,114 +833,67 @@
           <w:r>
             <w:fldChar w:fldCharType="separate"/>
           </w:r>
-          <w:bookmarkStart w:id="0" w:name="_GoBack"/>
-          <w:r>
-            <w:rPr>
-              <w:rStyle w:val="Hipervnculo"/>
-              <w:noProof/>
-            </w:rPr>
-            <w:fldChar w:fldCharType="begin"/>
-          </w:r>
-          <w:r>
-            <w:rPr>
-              <w:rStyle w:val="Hipervnculo"/>
-              <w:noProof/>
-            </w:rPr>
-            <w:instrText xml:space="preserve"> </w:instrText>
-          </w:r>
-          <w:r>
-            <w:rPr>
-              <w:noProof/>
-            </w:rPr>
-            <w:instrText>HYPERLINK \l "_Toc515311162"</w:instrText>
-          </w:r>
-          <w:r>
-            <w:rPr>
-              <w:rStyle w:val="Hipervnculo"/>
-              <w:noProof/>
-            </w:rPr>
-            <w:instrText xml:space="preserve"> </w:instrText>
-          </w:r>
-          <w:r>
-            <w:rPr>
-              <w:rStyle w:val="Hipervnculo"/>
-              <w:noProof/>
-            </w:rPr>
-          </w:r>
-          <w:r>
-            <w:rPr>
-              <w:rStyle w:val="Hipervnculo"/>
-              <w:noProof/>
-            </w:rPr>
-            <w:fldChar w:fldCharType="separate"/>
-          </w:r>
-          <w:r>
-            <w:rPr>
-              <w:rStyle w:val="Hipervnculo"/>
-              <w:rFonts w:ascii="Cambria" w:eastAsia="Times New Roman" w:hAnsi="Cambria" w:cs="Times New Roman"/>
-              <w:bCs/>
-              <w:noProof/>
-              <w:lang w:val="es-ES_tradnl"/>
-            </w:rPr>
-            <w:t>Error en caso de uso CU-04 Crear un proyecto</w:t>
-          </w:r>
-          <w:r>
-            <w:rPr>
-              <w:noProof/>
-              <w:webHidden/>
-            </w:rPr>
-            <w:tab/>
-          </w:r>
-          <w:r>
-            <w:rPr>
-              <w:noProof/>
-              <w:webHidden/>
-            </w:rPr>
-            <w:fldChar w:fldCharType="begin"/>
-          </w:r>
-          <w:r>
-            <w:rPr>
-              <w:noProof/>
-              <w:webHidden/>
-            </w:rPr>
-            <w:instrText xml:space="preserve"> PAGEREF _Toc515311162 \h </w:instrText>
-          </w:r>
-          <w:r>
-            <w:rPr>
-              <w:noProof/>
-              <w:webHidden/>
-            </w:rPr>
-          </w:r>
-          <w:r>
-            <w:rPr>
-              <w:noProof/>
-              <w:webHidden/>
-            </w:rPr>
-            <w:fldChar w:fldCharType="separate"/>
-          </w:r>
-          <w:r>
-            <w:rPr>
-              <w:noProof/>
-              <w:webHidden/>
-            </w:rPr>
-            <w:t>3</w:t>
-          </w:r>
-          <w:r>
-            <w:rPr>
-              <w:noProof/>
-              <w:webHidden/>
-            </w:rPr>
-            <w:fldChar w:fldCharType="end"/>
-          </w:r>
-          <w:r>
-            <w:rPr>
-              <w:rStyle w:val="Hipervnculo"/>
-              <w:noProof/>
-            </w:rPr>
-            <w:fldChar w:fldCharType="end"/>
-          </w:r>
+          <w:hyperlink w:anchor="_Toc515311162" w:history="1">
+            <w:r>
+              <w:rPr>
+                <w:rStyle w:val="Hipervnculo"/>
+                <w:rFonts w:ascii="Cambria" w:eastAsia="Times New Roman" w:hAnsi="Cambria" w:cs="Times New Roman"/>
+                <w:bCs/>
+                <w:noProof/>
+                <w:lang w:val="es-ES_tradnl"/>
+              </w:rPr>
+              <w:t>Error en caso de uso CU-04 Crear un proyecto</w:t>
+            </w:r>
+            <w:r>
+              <w:rPr>
+                <w:noProof/>
+                <w:webHidden/>
+              </w:rPr>
+              <w:tab/>
+            </w:r>
+            <w:r>
+              <w:rPr>
+                <w:noProof/>
+                <w:webHidden/>
+              </w:rPr>
+              <w:fldChar w:fldCharType="begin"/>
+            </w:r>
+            <w:r>
+              <w:rPr>
+                <w:noProof/>
+                <w:webHidden/>
+              </w:rPr>
+              <w:instrText xml:space="preserve"> PAGEREF _Toc515311162 \h </w:instrText>
+            </w:r>
+            <w:r>
+              <w:rPr>
+                <w:noProof/>
+                <w:webHidden/>
+              </w:rPr>
+            </w:r>
+            <w:r>
+              <w:rPr>
+                <w:noProof/>
+                <w:webHidden/>
+              </w:rPr>
+              <w:fldChar w:fldCharType="separate"/>
+            </w:r>
+            <w:r>
+              <w:rPr>
+                <w:noProof/>
+                <w:webHidden/>
+              </w:rPr>
+              <w:t>3</w:t>
+            </w:r>
+            <w:r>
+              <w:rPr>
+                <w:noProof/>
+                <w:webHidden/>
+              </w:rPr>
+              <w:fldChar w:fldCharType="end"/>
+            </w:r>
+          </w:hyperlink>
         </w:p>
-        <w:bookmarkEnd w:id="0"/>
         <w:p>
           <w:pPr>
             <w:pStyle w:val="TDC1"/>
@@ -970,111 +904,66 @@
               <w:noProof/>
             </w:rPr>
           </w:pPr>
-          <w:r>
-            <w:rPr>
-              <w:rStyle w:val="Hipervnculo"/>
-              <w:noProof/>
-            </w:rPr>
-            <w:fldChar w:fldCharType="begin"/>
-          </w:r>
-          <w:r>
-            <w:rPr>
-              <w:rStyle w:val="Hipervnculo"/>
-              <w:noProof/>
-            </w:rPr>
-            <w:instrText xml:space="preserve"> </w:instrText>
-          </w:r>
-          <w:r>
-            <w:rPr>
-              <w:noProof/>
-            </w:rPr>
-            <w:instrText>HYPERLINK \l "_Toc515311163"</w:instrText>
-          </w:r>
-          <w:r>
-            <w:rPr>
-              <w:rStyle w:val="Hipervnculo"/>
-              <w:noProof/>
-            </w:rPr>
-            <w:instrText xml:space="preserve"> </w:instrText>
-          </w:r>
-          <w:r>
-            <w:rPr>
-              <w:rStyle w:val="Hipervnculo"/>
-              <w:noProof/>
-            </w:rPr>
-          </w:r>
-          <w:r>
-            <w:rPr>
-              <w:rStyle w:val="Hipervnculo"/>
-              <w:noProof/>
-            </w:rPr>
-            <w:fldChar w:fldCharType="separate"/>
-          </w:r>
-          <w:r>
-            <w:rPr>
-              <w:rStyle w:val="Hipervnculo"/>
-              <w:rFonts w:ascii="Cambria" w:eastAsia="Times New Roman" w:hAnsi="Cambria" w:cs="Times New Roman"/>
-              <w:bCs/>
-              <w:noProof/>
-              <w:lang w:val="es-ES_tradnl"/>
-            </w:rPr>
-            <w:t>Error en caso de uso CU-05 Editar un proyecto</w:t>
-          </w:r>
-          <w:r>
-            <w:rPr>
-              <w:noProof/>
-              <w:webHidden/>
-            </w:rPr>
-            <w:tab/>
-          </w:r>
-          <w:r>
-            <w:rPr>
-              <w:noProof/>
-              <w:webHidden/>
-            </w:rPr>
-            <w:fldChar w:fldCharType="begin"/>
-          </w:r>
-          <w:r>
-            <w:rPr>
-              <w:noProof/>
-              <w:webHidden/>
-            </w:rPr>
-            <w:instrText xml:space="preserve"> PAGEREF _Toc515311163 \h </w:instrText>
-          </w:r>
-          <w:r>
-            <w:rPr>
-              <w:noProof/>
-              <w:webHidden/>
-            </w:rPr>
-          </w:r>
-          <w:r>
-            <w:rPr>
-              <w:noProof/>
-              <w:webHidden/>
-            </w:rPr>
-            <w:fldChar w:fldCharType="separate"/>
-          </w:r>
-          <w:r>
-            <w:rPr>
-              <w:noProof/>
-              <w:webHidden/>
-            </w:rPr>
-            <w:t>4</w:t>
-          </w:r>
-          <w:r>
-            <w:rPr>
-              <w:noProof/>
-              <w:webHidden/>
-            </w:rPr>
-            <w:fldChar w:fldCharType="end"/>
-          </w:r>
-          <w:r>
-            <w:rPr>
-              <w:rStyle w:val="Hipervnculo"/>
-              <w:noProof/>
-            </w:rPr>
-            <w:fldChar w:fldCharType="end"/>
-          </w:r>
+          <w:hyperlink w:anchor="_Toc515311163" w:history="1">
+            <w:r>
+              <w:rPr>
+                <w:rStyle w:val="Hipervnculo"/>
+                <w:rFonts w:ascii="Cambria" w:eastAsia="Times New Roman" w:hAnsi="Cambria" w:cs="Times New Roman"/>
+                <w:bCs/>
+                <w:noProof/>
+                <w:lang w:val="es-ES_tradnl"/>
+              </w:rPr>
+              <w:t>Error en caso de uso CU-05 Editar un proyecto</w:t>
+            </w:r>
+            <w:r>
+              <w:rPr>
+                <w:noProof/>
+                <w:webHidden/>
+              </w:rPr>
+              <w:tab/>
+            </w:r>
+            <w:r>
+              <w:rPr>
+                <w:noProof/>
+                <w:webHidden/>
+              </w:rPr>
+              <w:fldChar w:fldCharType="begin"/>
+            </w:r>
+            <w:r>
+              <w:rPr>
+                <w:noProof/>
+                <w:webHidden/>
+              </w:rPr>
+              <w:instrText xml:space="preserve"> PAGEREF _Toc515311163 \h </w:instrText>
+            </w:r>
+            <w:r>
+              <w:rPr>
+                <w:noProof/>
+                <w:webHidden/>
+              </w:rPr>
+            </w:r>
+            <w:r>
+              <w:rPr>
+                <w:noProof/>
+                <w:webHidden/>
+              </w:rPr>
+              <w:fldChar w:fldCharType="separate"/>
+            </w:r>
+            <w:r>
+              <w:rPr>
+                <w:noProof/>
+                <w:webHidden/>
+              </w:rPr>
+              <w:t>4</w:t>
+            </w:r>
+            <w:r>
+              <w:rPr>
+                <w:noProof/>
+                <w:webHidden/>
+              </w:rPr>
+              <w:fldChar w:fldCharType="end"/>
+            </w:r>
+          </w:hyperlink>
         </w:p>
         <w:p>
           <w:pPr>
@@ -1199,8 +1088,8 @@
           <w:lang w:val="es-ES_tradnl"/>
         </w:rPr>
       </w:pPr>
-      <w:bookmarkStart w:id="1" w:name="_Toc513458438"/>
-      <w:bookmarkStart w:id="2" w:name="_Toc515311162"/>
+      <w:bookmarkStart w:id="0" w:name="_Toc513458438"/>
+      <w:bookmarkStart w:id="1" w:name="_Toc515311162"/>
       <w:r>
         <w:rPr>
           <w:rFonts w:ascii="Cambria" w:eastAsia="Times New Roman" w:hAnsi="Cambria" w:cs="Times New Roman"/>
@@ -1214,7 +1103,7 @@
         <w:lastRenderedPageBreak/>
         <w:t>Error en caso de uso CU-04</w:t>
       </w:r>
-      <w:bookmarkEnd w:id="1"/>
+      <w:bookmarkEnd w:id="0"/>
       <w:r>
         <w:rPr>
           <w:rFonts w:ascii="Cambria" w:eastAsia="Times New Roman" w:hAnsi="Cambria" w:cs="Times New Roman"/>
@@ -1227,7 +1116,7 @@
         </w:rPr>
         <w:t xml:space="preserve"> Crear un proyecto</w:t>
       </w:r>
-      <w:bookmarkEnd w:id="2"/>
+      <w:bookmarkEnd w:id="1"/>
     </w:p>
     <w:p>
       <w:pPr>
@@ -1402,7 +1291,7 @@
           <w:lang w:val="es-ES_tradnl"/>
         </w:rPr>
       </w:pPr>
-      <w:bookmarkStart w:id="3" w:name="_Toc515311163"/>
+      <w:bookmarkStart w:id="2" w:name="_Toc515311163"/>
       <w:r>
         <w:rPr>
           <w:rFonts w:ascii="Cambria" w:eastAsia="Times New Roman" w:hAnsi="Cambria" w:cs="Times New Roman"/>
@@ -1464,7 +1353,7 @@
         </w:rPr>
         <w:t xml:space="preserve"> un proyecto</w:t>
       </w:r>
-      <w:bookmarkEnd w:id="3"/>
+      <w:bookmarkEnd w:id="2"/>
     </w:p>
     <w:p>
       <w:pPr>
@@ -1684,7 +1573,7 @@
           <w:lang w:val="es-ES_tradnl"/>
         </w:rPr>
       </w:pPr>
-      <w:bookmarkStart w:id="4" w:name="_Toc515311164"/>
+      <w:bookmarkStart w:id="3" w:name="_Toc515311164"/>
       <w:r>
         <w:rPr>
           <w:rFonts w:ascii="Cambria" w:eastAsia="Times New Roman" w:hAnsi="Cambria" w:cs="Times New Roman"/>
@@ -1734,7 +1623,7 @@
         </w:rPr>
         <w:t>Borrar/Cancelar un proyecto</w:t>
       </w:r>
-      <w:bookmarkEnd w:id="4"/>
+      <w:bookmarkEnd w:id="3"/>
     </w:p>
     <w:p>
       <w:pPr>
@@ -1985,6 +1874,909 @@
           <w:lang w:val="es-ES_tradnl"/>
         </w:rPr>
       </w:pPr>
+    </w:p>
+    <w:p>
+      <w:pPr>
+        <w:rPr>
+          <w:lang w:val="es-ES_tradnl"/>
+        </w:rPr>
+      </w:pPr>
+    </w:p>
+    <w:p>
+      <w:pPr>
+        <w:rPr>
+          <w:lang w:val="es-ES_tradnl"/>
+        </w:rPr>
+      </w:pPr>
+    </w:p>
+    <w:p>
+      <w:pPr>
+        <w:rPr>
+          <w:lang w:val="es-ES_tradnl"/>
+        </w:rPr>
+      </w:pPr>
+    </w:p>
+    <w:p>
+      <w:pPr>
+        <w:rPr>
+          <w:lang w:val="es-ES_tradnl"/>
+        </w:rPr>
+      </w:pPr>
+    </w:p>
+    <w:p>
+      <w:pPr>
+        <w:rPr>
+          <w:lang w:val="es-ES_tradnl"/>
+        </w:rPr>
+      </w:pPr>
+    </w:p>
+    <w:p>
+      <w:pPr>
+        <w:rPr>
+          <w:lang w:val="es-ES_tradnl"/>
+        </w:rPr>
+      </w:pPr>
+    </w:p>
+    <w:p>
+      <w:pPr>
+        <w:rPr>
+          <w:lang w:val="es-ES_tradnl"/>
+        </w:rPr>
+      </w:pPr>
+    </w:p>
+    <w:p>
+      <w:pPr>
+        <w:rPr>
+          <w:lang w:val="es-ES_tradnl"/>
+        </w:rPr>
+      </w:pPr>
+    </w:p>
+    <w:p>
+      <w:pPr>
+        <w:rPr>
+          <w:lang w:val="es-ES_tradnl"/>
+        </w:rPr>
+      </w:pPr>
+    </w:p>
+    <w:p>
+      <w:pPr>
+        <w:rPr>
+          <w:lang w:val="es-ES_tradnl"/>
+        </w:rPr>
+      </w:pPr>
+    </w:p>
+    <w:p>
+      <w:pPr>
+        <w:rPr>
+          <w:lang w:val="es-ES_tradnl"/>
+        </w:rPr>
+      </w:pPr>
+    </w:p>
+    <w:p>
+      <w:pPr>
+        <w:rPr>
+          <w:lang w:val="es-ES_tradnl"/>
+        </w:rPr>
+      </w:pPr>
+    </w:p>
+    <w:p>
+      <w:pPr>
+        <w:rPr>
+          <w:lang w:val="es-ES_tradnl"/>
+        </w:rPr>
+      </w:pPr>
+    </w:p>
+    <w:p>
+      <w:pPr>
+        <w:rPr>
+          <w:lang w:val="es-ES_tradnl"/>
+        </w:rPr>
+      </w:pPr>
+    </w:p>
+    <w:p>
+      <w:pPr>
+        <w:rPr>
+          <w:lang w:val="es-ES_tradnl"/>
+        </w:rPr>
+      </w:pPr>
+    </w:p>
+    <w:p>
+      <w:pPr>
+        <w:rPr>
+          <w:lang w:val="es-ES_tradnl"/>
+        </w:rPr>
+      </w:pPr>
+    </w:p>
+    <w:p>
+      <w:pPr>
+        <w:rPr>
+          <w:lang w:val="es-ES_tradnl"/>
+        </w:rPr>
+      </w:pPr>
+    </w:p>
+    <w:p>
+      <w:pPr>
+        <w:rPr>
+          <w:lang w:val="es-ES_tradnl"/>
+        </w:rPr>
+      </w:pPr>
+    </w:p>
+    <w:p>
+      <w:pPr>
+        <w:rPr>
+          <w:lang w:val="es-ES_tradnl"/>
+        </w:rPr>
+      </w:pPr>
+    </w:p>
+    <w:p>
+      <w:pPr>
+        <w:rPr>
+          <w:lang w:val="es-ES_tradnl"/>
+        </w:rPr>
+      </w:pPr>
+    </w:p>
+    <w:p>
+      <w:pPr>
+        <w:rPr>
+          <w:lang w:val="es-ES_tradnl"/>
+        </w:rPr>
+      </w:pPr>
+    </w:p>
+    <w:p>
+      <w:pPr>
+        <w:keepNext/>
+        <w:keepLines/>
+        <w:spacing w:before="480" w:after="0" w:line="276" w:lineRule="auto"/>
+        <w:outlineLvl w:val="0"/>
+        <w:rPr>
+          <w:rFonts w:ascii="Cambria" w:eastAsia="Times New Roman" w:hAnsi="Cambria" w:cs="Times New Roman"/>
+          <w:b/>
+          <w:bCs/>
+          <w:color w:val="365F91"/>
+          <w:sz w:val="28"/>
+          <w:szCs w:val="28"/>
+          <w:lang w:val="es-ES_tradnl"/>
+        </w:rPr>
+      </w:pPr>
+      <w:r>
+        <w:rPr>
+          <w:rFonts w:ascii="Cambria" w:eastAsia="Times New Roman" w:hAnsi="Cambria" w:cs="Times New Roman"/>
+          <w:b/>
+          <w:bCs/>
+          <w:color w:val="365F91"/>
+          <w:sz w:val="28"/>
+          <w:szCs w:val="28"/>
+          <w:lang w:val="es-ES_tradnl"/>
+        </w:rPr>
+        <w:lastRenderedPageBreak/>
+        <w:t>Error en caso de uso CU-0</w:t>
+      </w:r>
+      <w:r>
+        <w:rPr>
+          <w:rFonts w:ascii="Cambria" w:eastAsia="Times New Roman" w:hAnsi="Cambria" w:cs="Times New Roman"/>
+          <w:b/>
+          <w:bCs/>
+          <w:color w:val="365F91"/>
+          <w:sz w:val="28"/>
+          <w:szCs w:val="28"/>
+          <w:lang w:val="es-ES_tradnl"/>
+        </w:rPr>
+        <w:t>7</w:t>
+      </w:r>
+      <w:r>
+        <w:rPr>
+          <w:rFonts w:ascii="Cambria" w:eastAsia="Times New Roman" w:hAnsi="Cambria" w:cs="Times New Roman"/>
+          <w:b/>
+          <w:bCs/>
+          <w:color w:val="365F91"/>
+          <w:sz w:val="28"/>
+          <w:szCs w:val="28"/>
+          <w:lang w:val="es-ES_tradnl"/>
+        </w:rPr>
+        <w:t xml:space="preserve"> </w:t>
+      </w:r>
+      <w:r>
+        <w:rPr>
+          <w:rFonts w:ascii="Cambria" w:eastAsia="Times New Roman" w:hAnsi="Cambria" w:cs="Times New Roman"/>
+          <w:b/>
+          <w:bCs/>
+          <w:color w:val="365F91"/>
+          <w:sz w:val="28"/>
+          <w:szCs w:val="28"/>
+          <w:lang w:val="es-ES_tradnl"/>
+        </w:rPr>
+        <w:t>Listar categorías</w:t>
+      </w:r>
+    </w:p>
+    <w:p>
+      <w:pPr>
+        <w:spacing w:after="200" w:line="276" w:lineRule="auto"/>
+        <w:rPr>
+          <w:rFonts w:ascii="Comic Sans MS" w:eastAsia="Calibri" w:hAnsi="Comic Sans MS" w:cs="Times New Roman"/>
+          <w:i/>
+          <w:color w:val="403152"/>
+          <w:lang w:val="es-ES_tradnl"/>
+        </w:rPr>
+      </w:pPr>
+    </w:p>
+    <w:p>
+      <w:pPr>
+        <w:numPr>
+          <w:ilvl w:val="1"/>
+          <w:numId w:val="0"/>
+        </w:numPr>
+        <w:spacing w:after="200" w:line="276" w:lineRule="auto"/>
+        <w:rPr>
+          <w:rFonts w:ascii="Cambria" w:eastAsia="Times New Roman" w:hAnsi="Cambria" w:cs="Times New Roman"/>
+          <w:i/>
+          <w:iCs/>
+          <w:color w:val="4F81BD"/>
+          <w:spacing w:val="15"/>
+          <w:sz w:val="24"/>
+          <w:szCs w:val="24"/>
+          <w:lang w:val="es-ES_tradnl"/>
+        </w:rPr>
+      </w:pPr>
+      <w:r>
+        <w:rPr>
+          <w:rFonts w:ascii="Cambria" w:eastAsia="Times New Roman" w:hAnsi="Cambria" w:cs="Times New Roman"/>
+          <w:i/>
+          <w:iCs/>
+          <w:color w:val="4F81BD"/>
+          <w:spacing w:val="15"/>
+          <w:sz w:val="24"/>
+          <w:szCs w:val="24"/>
+          <w:lang w:val="es-ES_tradnl"/>
+        </w:rPr>
+        <w:t>Descri</w:t>
+      </w:r>
+      <w:r>
+        <w:rPr>
+          <w:rFonts w:ascii="Cambria" w:eastAsia="Times New Roman" w:hAnsi="Cambria" w:cs="Times New Roman"/>
+          <w:i/>
+          <w:iCs/>
+          <w:color w:val="4F81BD"/>
+          <w:spacing w:val="15"/>
+          <w:sz w:val="24"/>
+          <w:szCs w:val="24"/>
+          <w:lang w:val="es-ES_tradnl"/>
+        </w:rPr>
+        <w:t>pción</w:t>
+      </w:r>
+    </w:p>
+    <w:p>
+      <w:pPr>
+        <w:spacing w:after="200" w:line="276" w:lineRule="auto"/>
+        <w:rPr>
+          <w:rFonts w:ascii="Calibri" w:eastAsia="Calibri" w:hAnsi="Calibri" w:cs="Times New Roman"/>
+          <w:i/>
+          <w:color w:val="403152"/>
+          <w:lang w:val="es-ES_tradnl"/>
+        </w:rPr>
+      </w:pPr>
+      <w:r>
+        <w:rPr>
+          <w:rFonts w:ascii="Calibri" w:eastAsia="Calibri" w:hAnsi="Calibri" w:cs="Times New Roman"/>
+          <w:i/>
+          <w:color w:val="403152"/>
+          <w:lang w:val="es-ES_tradnl"/>
+        </w:rPr>
+        <w:t>Cuando un usuario accede al listado de categorías, el sistema no responde de forma correcta al cambiar el idioma a español.</w:t>
+      </w:r>
+    </w:p>
+    <w:p>
+      <w:pPr>
+        <w:spacing w:after="200" w:line="276" w:lineRule="auto"/>
+        <w:rPr>
+          <w:rFonts w:ascii="Cambria" w:eastAsia="Times New Roman" w:hAnsi="Cambria" w:cs="Times New Roman"/>
+          <w:i/>
+          <w:iCs/>
+          <w:color w:val="4F81BD"/>
+          <w:spacing w:val="15"/>
+          <w:sz w:val="24"/>
+          <w:szCs w:val="24"/>
+          <w:lang w:val="es-ES_tradnl"/>
+        </w:rPr>
+      </w:pPr>
+      <w:r>
+        <w:rPr>
+          <w:rFonts w:ascii="Cambria" w:eastAsia="Times New Roman" w:hAnsi="Cambria" w:cs="Times New Roman"/>
+          <w:i/>
+          <w:iCs/>
+          <w:color w:val="4F81BD"/>
+          <w:spacing w:val="15"/>
+          <w:sz w:val="24"/>
+          <w:szCs w:val="24"/>
+          <w:lang w:val="es-ES_tradnl"/>
+        </w:rPr>
+        <w:t>Result</w:t>
+      </w:r>
+      <w:r>
+        <w:rPr>
+          <w:rFonts w:ascii="Cambria" w:eastAsia="Times New Roman" w:hAnsi="Cambria" w:cs="Times New Roman"/>
+          <w:i/>
+          <w:iCs/>
+          <w:color w:val="4F81BD"/>
+          <w:spacing w:val="15"/>
+          <w:sz w:val="24"/>
+          <w:szCs w:val="24"/>
+          <w:lang w:val="es-ES_tradnl"/>
+        </w:rPr>
+        <w:t>ado</w:t>
+      </w:r>
+    </w:p>
+    <w:p>
+      <w:pPr>
+        <w:spacing w:after="200" w:line="276" w:lineRule="auto"/>
+        <w:rPr>
+          <w:rFonts w:ascii="Cambria" w:eastAsia="Times New Roman" w:hAnsi="Cambria" w:cs="Times New Roman"/>
+          <w:i/>
+          <w:iCs/>
+          <w:color w:val="4F81BD"/>
+          <w:spacing w:val="15"/>
+          <w:sz w:val="24"/>
+          <w:szCs w:val="24"/>
+          <w:lang w:val="es-ES_tradnl"/>
+        </w:rPr>
+      </w:pPr>
+    </w:p>
+    <w:p>
+      <w:pPr>
+        <w:keepNext/>
+        <w:keepLines/>
+        <w:spacing w:before="480" w:after="0" w:line="276" w:lineRule="auto"/>
+        <w:outlineLvl w:val="0"/>
+        <w:rPr>
+          <w:rFonts w:ascii="Cambria" w:eastAsia="Times New Roman" w:hAnsi="Cambria" w:cs="Times New Roman"/>
+          <w:b/>
+          <w:bCs/>
+          <w:color w:val="365F91"/>
+          <w:sz w:val="28"/>
+          <w:szCs w:val="28"/>
+          <w:lang w:val="es-ES_tradnl"/>
+        </w:rPr>
+      </w:pPr>
+      <w:r>
+        <w:rPr>
+          <w:rFonts w:ascii="Cambria" w:eastAsia="Times New Roman" w:hAnsi="Cambria" w:cs="Times New Roman"/>
+          <w:b/>
+          <w:bCs/>
+          <w:color w:val="365F91"/>
+          <w:sz w:val="28"/>
+          <w:szCs w:val="28"/>
+          <w:lang w:val="es-ES_tradnl"/>
+        </w:rPr>
+        <w:t>Error en caso de uso CU-</w:t>
+      </w:r>
+      <w:r>
+        <w:rPr>
+          <w:rFonts w:ascii="Cambria" w:eastAsia="Times New Roman" w:hAnsi="Cambria" w:cs="Times New Roman"/>
+          <w:b/>
+          <w:bCs/>
+          <w:color w:val="365F91"/>
+          <w:sz w:val="28"/>
+          <w:szCs w:val="28"/>
+          <w:lang w:val="es-ES_tradnl"/>
+        </w:rPr>
+        <w:t>08 Editar</w:t>
+      </w:r>
+      <w:r>
+        <w:rPr>
+          <w:rFonts w:ascii="Cambria" w:eastAsia="Times New Roman" w:hAnsi="Cambria" w:cs="Times New Roman"/>
+          <w:b/>
+          <w:bCs/>
+          <w:color w:val="365F91"/>
+          <w:sz w:val="28"/>
+          <w:szCs w:val="28"/>
+          <w:lang w:val="es-ES_tradnl"/>
+        </w:rPr>
+        <w:t xml:space="preserve"> categorías</w:t>
+      </w:r>
+    </w:p>
+    <w:p>
+      <w:pPr>
+        <w:spacing w:after="200" w:line="276" w:lineRule="auto"/>
+        <w:rPr>
+          <w:rFonts w:ascii="Comic Sans MS" w:eastAsia="Calibri" w:hAnsi="Comic Sans MS" w:cs="Times New Roman"/>
+          <w:i/>
+          <w:color w:val="403152"/>
+          <w:lang w:val="es-ES_tradnl"/>
+        </w:rPr>
+      </w:pPr>
+    </w:p>
+    <w:p>
+      <w:pPr>
+        <w:numPr>
+          <w:ilvl w:val="1"/>
+          <w:numId w:val="0"/>
+        </w:numPr>
+        <w:spacing w:after="200" w:line="276" w:lineRule="auto"/>
+        <w:rPr>
+          <w:rFonts w:ascii="Cambria" w:eastAsia="Times New Roman" w:hAnsi="Cambria" w:cs="Times New Roman"/>
+          <w:i/>
+          <w:iCs/>
+          <w:color w:val="4F81BD"/>
+          <w:spacing w:val="15"/>
+          <w:sz w:val="24"/>
+          <w:szCs w:val="24"/>
+          <w:lang w:val="es-ES_tradnl"/>
+        </w:rPr>
+      </w:pPr>
+      <w:r>
+        <w:rPr>
+          <w:rFonts w:ascii="Cambria" w:eastAsia="Times New Roman" w:hAnsi="Cambria" w:cs="Times New Roman"/>
+          <w:i/>
+          <w:iCs/>
+          <w:color w:val="4F81BD"/>
+          <w:spacing w:val="15"/>
+          <w:sz w:val="24"/>
+          <w:szCs w:val="24"/>
+          <w:lang w:val="es-ES_tradnl"/>
+        </w:rPr>
+        <w:t>Descri</w:t>
+      </w:r>
+      <w:r>
+        <w:rPr>
+          <w:rFonts w:ascii="Cambria" w:eastAsia="Times New Roman" w:hAnsi="Cambria" w:cs="Times New Roman"/>
+          <w:i/>
+          <w:iCs/>
+          <w:color w:val="4F81BD"/>
+          <w:spacing w:val="15"/>
+          <w:sz w:val="24"/>
+          <w:szCs w:val="24"/>
+          <w:lang w:val="es-ES_tradnl"/>
+        </w:rPr>
+        <w:t>pción</w:t>
+      </w:r>
+    </w:p>
+    <w:p>
+      <w:pPr>
+        <w:rPr>
+          <w:lang w:val="es-ES_tradnl"/>
+        </w:rPr>
+      </w:pPr>
+      <w:r>
+        <w:rPr>
+          <w:lang w:val="es-ES_tradnl"/>
+        </w:rPr>
+        <w:t>Un administrador puede crear categorías con el mismo nombre</w:t>
+      </w:r>
+    </w:p>
+    <w:p>
+      <w:pPr>
+        <w:rPr>
+          <w:lang w:val="es-ES_tradnl"/>
+        </w:rPr>
+      </w:pPr>
+    </w:p>
+    <w:p>
+      <w:pPr>
+        <w:spacing w:after="200" w:line="276" w:lineRule="auto"/>
+        <w:rPr>
+          <w:rFonts w:ascii="Cambria" w:eastAsia="Times New Roman" w:hAnsi="Cambria" w:cs="Times New Roman"/>
+          <w:i/>
+          <w:iCs/>
+          <w:color w:val="4F81BD"/>
+          <w:spacing w:val="15"/>
+          <w:sz w:val="24"/>
+          <w:szCs w:val="24"/>
+          <w:lang w:val="es-ES_tradnl"/>
+        </w:rPr>
+      </w:pPr>
+      <w:r>
+        <w:rPr>
+          <w:rFonts w:ascii="Cambria" w:eastAsia="Times New Roman" w:hAnsi="Cambria" w:cs="Times New Roman"/>
+          <w:i/>
+          <w:iCs/>
+          <w:color w:val="4F81BD"/>
+          <w:spacing w:val="15"/>
+          <w:sz w:val="24"/>
+          <w:szCs w:val="24"/>
+          <w:lang w:val="es-ES_tradnl"/>
+        </w:rPr>
+        <w:t>Result</w:t>
+      </w:r>
+      <w:r>
+        <w:rPr>
+          <w:rFonts w:ascii="Cambria" w:eastAsia="Times New Roman" w:hAnsi="Cambria" w:cs="Times New Roman"/>
+          <w:i/>
+          <w:iCs/>
+          <w:color w:val="4F81BD"/>
+          <w:spacing w:val="15"/>
+          <w:sz w:val="24"/>
+          <w:szCs w:val="24"/>
+          <w:lang w:val="es-ES_tradnl"/>
+        </w:rPr>
+        <w:t>ado</w:t>
+      </w:r>
+    </w:p>
+    <w:p>
+      <w:pPr>
+        <w:spacing w:after="200" w:line="276" w:lineRule="auto"/>
+        <w:rPr>
+          <w:rFonts w:ascii="Cambria" w:eastAsia="Times New Roman" w:hAnsi="Cambria" w:cs="Times New Roman"/>
+          <w:i/>
+          <w:iCs/>
+          <w:color w:val="4F81BD"/>
+          <w:spacing w:val="15"/>
+          <w:sz w:val="24"/>
+          <w:szCs w:val="24"/>
+          <w:lang w:val="es-ES_tradnl"/>
+        </w:rPr>
+      </w:pPr>
+    </w:p>
+    <w:p>
+      <w:pPr>
+        <w:keepNext/>
+        <w:keepLines/>
+        <w:spacing w:before="480" w:after="0" w:line="276" w:lineRule="auto"/>
+        <w:outlineLvl w:val="0"/>
+        <w:rPr>
+          <w:rFonts w:ascii="Cambria" w:eastAsia="Times New Roman" w:hAnsi="Cambria" w:cs="Times New Roman"/>
+          <w:b/>
+          <w:bCs/>
+          <w:color w:val="365F91"/>
+          <w:sz w:val="28"/>
+          <w:szCs w:val="28"/>
+          <w:lang w:val="es-ES_tradnl"/>
+        </w:rPr>
+      </w:pPr>
+      <w:r>
+        <w:rPr>
+          <w:rFonts w:ascii="Cambria" w:eastAsia="Times New Roman" w:hAnsi="Cambria" w:cs="Times New Roman"/>
+          <w:b/>
+          <w:bCs/>
+          <w:color w:val="365F91"/>
+          <w:sz w:val="28"/>
+          <w:szCs w:val="28"/>
+          <w:lang w:val="es-ES_tradnl"/>
+        </w:rPr>
+        <w:t>Error en caso de uso CU-</w:t>
+      </w:r>
+      <w:r>
+        <w:rPr>
+          <w:rFonts w:ascii="Cambria" w:eastAsia="Times New Roman" w:hAnsi="Cambria" w:cs="Times New Roman"/>
+          <w:b/>
+          <w:bCs/>
+          <w:color w:val="365F91"/>
+          <w:sz w:val="28"/>
+          <w:szCs w:val="28"/>
+          <w:lang w:val="es-ES_tradnl"/>
+        </w:rPr>
+        <w:t>09</w:t>
+      </w:r>
+      <w:r>
+        <w:rPr>
+          <w:rFonts w:ascii="Cambria" w:eastAsia="Times New Roman" w:hAnsi="Cambria" w:cs="Times New Roman"/>
+          <w:b/>
+          <w:bCs/>
+          <w:color w:val="365F91"/>
+          <w:sz w:val="28"/>
+          <w:szCs w:val="28"/>
+          <w:lang w:val="es-ES_tradnl"/>
+        </w:rPr>
+        <w:t xml:space="preserve"> </w:t>
+      </w:r>
+      <w:r>
+        <w:rPr>
+          <w:rFonts w:ascii="Cambria" w:eastAsia="Times New Roman" w:hAnsi="Cambria" w:cs="Times New Roman"/>
+          <w:b/>
+          <w:bCs/>
+          <w:color w:val="365F91"/>
+          <w:sz w:val="28"/>
+          <w:szCs w:val="28"/>
+          <w:lang w:val="es-ES_tradnl"/>
+        </w:rPr>
+        <w:t>Listar patrocinios</w:t>
+      </w:r>
+    </w:p>
+    <w:p>
+      <w:pPr>
+        <w:spacing w:after="200" w:line="276" w:lineRule="auto"/>
+        <w:rPr>
+          <w:rFonts w:ascii="Comic Sans MS" w:eastAsia="Calibri" w:hAnsi="Comic Sans MS" w:cs="Times New Roman"/>
+          <w:i/>
+          <w:color w:val="403152"/>
+          <w:lang w:val="es-ES_tradnl"/>
+        </w:rPr>
+      </w:pPr>
+    </w:p>
+    <w:p>
+      <w:pPr>
+        <w:numPr>
+          <w:ilvl w:val="1"/>
+          <w:numId w:val="0"/>
+        </w:numPr>
+        <w:spacing w:after="200" w:line="276" w:lineRule="auto"/>
+        <w:rPr>
+          <w:rFonts w:ascii="Cambria" w:eastAsia="Times New Roman" w:hAnsi="Cambria" w:cs="Times New Roman"/>
+          <w:i/>
+          <w:iCs/>
+          <w:color w:val="4F81BD"/>
+          <w:spacing w:val="15"/>
+          <w:sz w:val="24"/>
+          <w:szCs w:val="24"/>
+          <w:lang w:val="es-ES_tradnl"/>
+        </w:rPr>
+      </w:pPr>
+      <w:r>
+        <w:rPr>
+          <w:rFonts w:ascii="Cambria" w:eastAsia="Times New Roman" w:hAnsi="Cambria" w:cs="Times New Roman"/>
+          <w:i/>
+          <w:iCs/>
+          <w:color w:val="4F81BD"/>
+          <w:spacing w:val="15"/>
+          <w:sz w:val="24"/>
+          <w:szCs w:val="24"/>
+          <w:lang w:val="es-ES_tradnl"/>
+        </w:rPr>
+        <w:t>Descri</w:t>
+      </w:r>
+      <w:r>
+        <w:rPr>
+          <w:rFonts w:ascii="Cambria" w:eastAsia="Times New Roman" w:hAnsi="Cambria" w:cs="Times New Roman"/>
+          <w:i/>
+          <w:iCs/>
+          <w:color w:val="4F81BD"/>
+          <w:spacing w:val="15"/>
+          <w:sz w:val="24"/>
+          <w:szCs w:val="24"/>
+          <w:lang w:val="es-ES_tradnl"/>
+        </w:rPr>
+        <w:t>pción</w:t>
+      </w:r>
+    </w:p>
+    <w:p>
+      <w:pPr>
+        <w:rPr>
+          <w:lang w:val="es-ES_tradnl"/>
+        </w:rPr>
+      </w:pPr>
+      <w:r>
+        <w:rPr>
+          <w:lang w:val="es-ES_tradnl"/>
+        </w:rPr>
+        <w:t>Los patrocinios cancelados no se muestran en color rojo</w:t>
+      </w:r>
+    </w:p>
+    <w:p>
+      <w:pPr>
+        <w:spacing w:after="200" w:line="276" w:lineRule="auto"/>
+        <w:rPr>
+          <w:rFonts w:ascii="Calibri" w:eastAsia="Calibri" w:hAnsi="Calibri" w:cs="Times New Roman"/>
+          <w:i/>
+          <w:color w:val="403152"/>
+          <w:lang w:val="es-ES_tradnl"/>
+        </w:rPr>
+      </w:pPr>
+      <w:r>
+        <w:rPr>
+          <w:rFonts w:ascii="Cambria" w:eastAsia="Times New Roman" w:hAnsi="Cambria" w:cs="Times New Roman"/>
+          <w:i/>
+          <w:iCs/>
+          <w:color w:val="4F81BD"/>
+          <w:spacing w:val="15"/>
+          <w:sz w:val="24"/>
+          <w:szCs w:val="24"/>
+          <w:lang w:val="es-ES_tradnl"/>
+        </w:rPr>
+        <w:t>Result</w:t>
+      </w:r>
+      <w:r>
+        <w:rPr>
+          <w:rFonts w:ascii="Cambria" w:eastAsia="Times New Roman" w:hAnsi="Cambria" w:cs="Times New Roman"/>
+          <w:i/>
+          <w:iCs/>
+          <w:color w:val="4F81BD"/>
+          <w:spacing w:val="15"/>
+          <w:sz w:val="24"/>
+          <w:szCs w:val="24"/>
+          <w:lang w:val="es-ES_tradnl"/>
+        </w:rPr>
+        <w:t>ado</w:t>
+      </w:r>
+    </w:p>
+    <w:p>
+      <w:pPr>
+        <w:spacing w:after="200" w:line="276" w:lineRule="auto"/>
+        <w:rPr>
+          <w:rFonts w:ascii="Calibri" w:eastAsia="Calibri" w:hAnsi="Calibri" w:cs="Times New Roman"/>
+          <w:i/>
+          <w:color w:val="403152"/>
+          <w:lang w:val="es-ES_tradnl"/>
+        </w:rPr>
+      </w:pPr>
+    </w:p>
+    <w:p>
+      <w:pPr>
+        <w:keepNext/>
+        <w:keepLines/>
+        <w:spacing w:before="480" w:after="0" w:line="276" w:lineRule="auto"/>
+        <w:outlineLvl w:val="0"/>
+        <w:rPr>
+          <w:rFonts w:ascii="Cambria" w:eastAsia="Times New Roman" w:hAnsi="Cambria" w:cs="Times New Roman"/>
+          <w:b/>
+          <w:bCs/>
+          <w:color w:val="365F91"/>
+          <w:sz w:val="28"/>
+          <w:szCs w:val="28"/>
+          <w:lang w:val="es-ES_tradnl"/>
+        </w:rPr>
+      </w:pPr>
+      <w:r>
+        <w:rPr>
+          <w:rFonts w:ascii="Cambria" w:eastAsia="Times New Roman" w:hAnsi="Cambria" w:cs="Times New Roman"/>
+          <w:b/>
+          <w:bCs/>
+          <w:color w:val="365F91"/>
+          <w:sz w:val="28"/>
+          <w:szCs w:val="28"/>
+          <w:lang w:val="es-ES_tradnl"/>
+        </w:rPr>
+        <w:t>Error en caso de uso CU-</w:t>
+      </w:r>
+      <w:r>
+        <w:rPr>
+          <w:rFonts w:ascii="Cambria" w:eastAsia="Times New Roman" w:hAnsi="Cambria" w:cs="Times New Roman"/>
+          <w:b/>
+          <w:bCs/>
+          <w:color w:val="365F91"/>
+          <w:sz w:val="28"/>
+          <w:szCs w:val="28"/>
+          <w:lang w:val="es-ES_tradnl"/>
+        </w:rPr>
+        <w:t>10</w:t>
+      </w:r>
+      <w:r>
+        <w:rPr>
+          <w:rFonts w:ascii="Cambria" w:eastAsia="Times New Roman" w:hAnsi="Cambria" w:cs="Times New Roman"/>
+          <w:b/>
+          <w:bCs/>
+          <w:color w:val="365F91"/>
+          <w:sz w:val="28"/>
+          <w:szCs w:val="28"/>
+          <w:lang w:val="es-ES_tradnl"/>
+        </w:rPr>
+        <w:t xml:space="preserve"> </w:t>
+      </w:r>
+      <w:r>
+        <w:rPr>
+          <w:rFonts w:ascii="Cambria" w:eastAsia="Times New Roman" w:hAnsi="Cambria" w:cs="Times New Roman"/>
+          <w:b/>
+          <w:bCs/>
+          <w:color w:val="365F91"/>
+          <w:sz w:val="28"/>
+          <w:szCs w:val="28"/>
+          <w:lang w:val="es-ES_tradnl"/>
+        </w:rPr>
+        <w:t>Crear patrocinios</w:t>
+      </w:r>
+    </w:p>
+    <w:p>
+      <w:pPr>
+        <w:spacing w:after="200" w:line="276" w:lineRule="auto"/>
+        <w:rPr>
+          <w:rFonts w:ascii="Comic Sans MS" w:eastAsia="Calibri" w:hAnsi="Comic Sans MS" w:cs="Times New Roman"/>
+          <w:i/>
+          <w:color w:val="403152"/>
+          <w:lang w:val="es-ES_tradnl"/>
+        </w:rPr>
+      </w:pPr>
+    </w:p>
+    <w:p>
+      <w:pPr>
+        <w:numPr>
+          <w:ilvl w:val="1"/>
+          <w:numId w:val="0"/>
+        </w:numPr>
+        <w:spacing w:after="200" w:line="276" w:lineRule="auto"/>
+        <w:rPr>
+          <w:rFonts w:ascii="Cambria" w:eastAsia="Times New Roman" w:hAnsi="Cambria" w:cs="Times New Roman"/>
+          <w:i/>
+          <w:iCs/>
+          <w:color w:val="4F81BD"/>
+          <w:spacing w:val="15"/>
+          <w:sz w:val="24"/>
+          <w:szCs w:val="24"/>
+          <w:lang w:val="es-ES_tradnl"/>
+        </w:rPr>
+      </w:pPr>
+      <w:r>
+        <w:rPr>
+          <w:rFonts w:ascii="Cambria" w:eastAsia="Times New Roman" w:hAnsi="Cambria" w:cs="Times New Roman"/>
+          <w:i/>
+          <w:iCs/>
+          <w:color w:val="4F81BD"/>
+          <w:spacing w:val="15"/>
+          <w:sz w:val="24"/>
+          <w:szCs w:val="24"/>
+          <w:lang w:val="es-ES_tradnl"/>
+        </w:rPr>
+        <w:t>Descri</w:t>
+      </w:r>
+      <w:r>
+        <w:rPr>
+          <w:rFonts w:ascii="Cambria" w:eastAsia="Times New Roman" w:hAnsi="Cambria" w:cs="Times New Roman"/>
+          <w:i/>
+          <w:iCs/>
+          <w:color w:val="4F81BD"/>
+          <w:spacing w:val="15"/>
+          <w:sz w:val="24"/>
+          <w:szCs w:val="24"/>
+          <w:lang w:val="es-ES_tradnl"/>
+        </w:rPr>
+        <w:t>pción</w:t>
+      </w:r>
+    </w:p>
+    <w:p>
+      <w:pPr>
+        <w:rPr>
+          <w:lang w:val="es-ES_tradnl"/>
+        </w:rPr>
+      </w:pPr>
+      <w:r>
+        <w:rPr>
+          <w:lang w:val="es-ES_tradnl"/>
+        </w:rPr>
+        <w:t>Cuando se crea un patrocinio, no se redirige a la página de “Mis patrocinios”, sino a “Mis proyectos patrocinados”</w:t>
+      </w:r>
+    </w:p>
+    <w:p>
+      <w:pPr>
+        <w:spacing w:after="200" w:line="276" w:lineRule="auto"/>
+        <w:rPr>
+          <w:rFonts w:ascii="Calibri" w:eastAsia="Calibri" w:hAnsi="Calibri" w:cs="Times New Roman"/>
+          <w:i/>
+          <w:color w:val="403152"/>
+          <w:lang w:val="es-ES_tradnl"/>
+        </w:rPr>
+      </w:pPr>
+      <w:r>
+        <w:rPr>
+          <w:rFonts w:ascii="Cambria" w:eastAsia="Times New Roman" w:hAnsi="Cambria" w:cs="Times New Roman"/>
+          <w:i/>
+          <w:iCs/>
+          <w:color w:val="4F81BD"/>
+          <w:spacing w:val="15"/>
+          <w:sz w:val="24"/>
+          <w:szCs w:val="24"/>
+          <w:lang w:val="es-ES_tradnl"/>
+        </w:rPr>
+        <w:t>Result</w:t>
+      </w:r>
+      <w:r>
+        <w:rPr>
+          <w:rFonts w:ascii="Cambria" w:eastAsia="Times New Roman" w:hAnsi="Cambria" w:cs="Times New Roman"/>
+          <w:i/>
+          <w:iCs/>
+          <w:color w:val="4F81BD"/>
+          <w:spacing w:val="15"/>
+          <w:sz w:val="24"/>
+          <w:szCs w:val="24"/>
+          <w:lang w:val="es-ES_tradnl"/>
+        </w:rPr>
+        <w:t>ado</w:t>
+      </w:r>
+    </w:p>
+    <w:p>
+      <w:pPr>
+        <w:spacing w:after="200" w:line="276" w:lineRule="auto"/>
+        <w:rPr>
+          <w:rFonts w:ascii="Calibri" w:eastAsia="Calibri" w:hAnsi="Calibri" w:cs="Times New Roman"/>
+          <w:i/>
+          <w:color w:val="403152"/>
+          <w:lang w:val="es-ES_tradnl"/>
+        </w:rPr>
+      </w:pPr>
+    </w:p>
+    <w:p>
+      <w:pPr>
+        <w:rPr>
+          <w:lang w:val="es-ES_tradnl"/>
+        </w:rPr>
+      </w:pPr>
+      <w:bookmarkStart w:id="4" w:name="_GoBack"/>
+      <w:bookmarkEnd w:id="4"/>
     </w:p>
     <w:sectPr>
       <w:pgSz w:w="11906" w:h="16838"/>
@@ -1997,8 +2789,8 @@
 </file>
 
 <file path=word/numbering.xml><?xml version="1.0" encoding="utf-8"?>
-<w:numbering xmlns:wpc="http://schemas.microsoft.com/office/word/2010/wordprocessingCanvas" xmlns:cx="http://schemas.microsoft.com/office/drawing/2014/chartex" xmlns:cx1="http://schemas.microsoft.com/office/drawing/2015/9/8/chartex" xmlns:cx2="http://schemas.microsoft.com/office/drawing/2015/10/21/chartex" xmlns:cx3="http://schemas.microsoft.com/office/drawing/2016/5/9/chartex" xmlns:cx4="http://schemas.microsoft.com/office/drawing/2016/5/10/chartex" xmlns:cx5="http://schemas.microsoft.com/office/drawing/2016/5/11/chartex" xmlns:cx6="http://schemas.microsoft.com/office/drawing/2016/5/12/chartex" xmlns:cx7="http://schemas.microsoft.com/office/drawing/2016/5/13/chartex" xmlns:cx8="http://schemas.microsoft.com/office/drawing/2016/5/14/chartex" xmlns:mc="http://schemas.openxmlformats.org/markup-compatibility/2006" xmlns:aink="http://schemas.microsoft.com/office/drawing/2016/ink" xmlns:am3d="http://schemas.microsoft.com/office/drawing/2017/model3d" xmlns:o="urn:schemas-microsoft-com:office:office" xmlns:r="http://schemas.openxmlformats.org/officeDocument/2006/relationships" xmlns:m="http://schemas.openxmlformats.org/officeDocument/2006/math" xmlns:v="urn:schemas-microsoft-com:vml" xmlns:wp14="http://schemas.microsoft.com/office/word/2010/wordprocessingDrawing" xmlns:wp="http://schemas.openxmlformats.org/drawingml/2006/wordprocessingDrawing" xmlns:w10="urn:schemas-microsoft-com:office:word" xmlns:w="http://schemas.openxmlformats.org/wordprocessingml/2006/main" xmlns:w14="http://schemas.microsoft.com/office/word/2010/wordml" xmlns:w15="http://schemas.microsoft.com/office/word/2012/wordml" xmlns:w16cid="http://schemas.microsoft.com/office/word/2016/wordml/cid" xmlns:w16se="http://schemas.microsoft.com/office/word/2015/wordml/symex" xmlns:wpg="http://schemas.microsoft.com/office/word/2010/wordprocessingGroup" xmlns:wpi="http://schemas.microsoft.com/office/word/2010/wordprocessingInk" xmlns:wne="http://schemas.microsoft.com/office/word/2006/wordml" xmlns:wps="http://schemas.microsoft.com/office/word/2010/wordprocessingShape" mc:Ignorable="w14 w15 w16se w16cid wp14">
-  <w:abstractNum w:abstractNumId="0" w15:restartNumberingAfterBreak="0">
+<w:numbering xmlns:wpc="http://schemas.microsoft.com/office/word/2010/wordprocessingCanvas" xmlns:mc="http://schemas.openxmlformats.org/markup-compatibility/2006" xmlns:o="urn:schemas-microsoft-com:office:office" xmlns:r="http://schemas.openxmlformats.org/officeDocument/2006/relationships" xmlns:m="http://schemas.openxmlformats.org/officeDocument/2006/math" xmlns:v="urn:schemas-microsoft-com:vml" xmlns:wp14="http://schemas.microsoft.com/office/word/2010/wordprocessingDrawing" xmlns:wp="http://schemas.openxmlformats.org/drawingml/2006/wordprocessingDrawing" xmlns:w10="urn:schemas-microsoft-com:office:word" xmlns:w="http://schemas.openxmlformats.org/wordprocessingml/2006/main" xmlns:w14="http://schemas.microsoft.com/office/word/2010/wordml" xmlns:wpg="http://schemas.microsoft.com/office/word/2010/wordprocessingGroup" xmlns:wpi="http://schemas.microsoft.com/office/word/2010/wordprocessingInk" xmlns:wne="http://schemas.microsoft.com/office/word/2006/wordml" xmlns:wps="http://schemas.microsoft.com/office/word/2010/wordprocessingShape" mc:Ignorable="w14 wp14">
+  <w:abstractNum w:abstractNumId="0">
     <w:nsid w:val="1CAA4A04"/>
     <w:multiLevelType w:val="hybridMultilevel"/>
     <w:tmpl w:val="72BAC61E"/>
@@ -2117,7 +2909,7 @@
 </file>
 
 <file path=word/styles.xml><?xml version="1.0" encoding="utf-8"?>
-<w:styles xmlns:mc="http://schemas.openxmlformats.org/markup-compatibility/2006" xmlns:r="http://schemas.openxmlformats.org/officeDocument/2006/relationships" xmlns:w="http://schemas.openxmlformats.org/wordprocessingml/2006/main" xmlns:w14="http://schemas.microsoft.com/office/word/2010/wordml" xmlns:w15="http://schemas.microsoft.com/office/word/2012/wordml" xmlns:w16cid="http://schemas.microsoft.com/office/word/2016/wordml/cid" xmlns:w16se="http://schemas.microsoft.com/office/word/2015/wordml/symex" mc:Ignorable="w14 w15 w16se w16cid">
+<w:styles xmlns:mc="http://schemas.openxmlformats.org/markup-compatibility/2006" xmlns:r="http://schemas.openxmlformats.org/officeDocument/2006/relationships" xmlns:w="http://schemas.openxmlformats.org/wordprocessingml/2006/main" xmlns:w14="http://schemas.microsoft.com/office/word/2010/wordml" mc:Ignorable="w14">
   <w:docDefaults>
     <w:rPrDefault>
       <w:rPr>
@@ -2133,382 +2925,144 @@
       </w:pPr>
     </w:pPrDefault>
   </w:docDefaults>
-  <w:latentStyles w:defLockedState="0" w:defUIPriority="99" w:defSemiHidden="0" w:defUnhideWhenUsed="0" w:defQFormat="0" w:count="375">
-    <w:lsdException w:name="Normal" w:uiPriority="0" w:qFormat="1"/>
-    <w:lsdException w:name="heading 1" w:uiPriority="9" w:qFormat="1"/>
-    <w:lsdException w:name="heading 2" w:semiHidden="1" w:uiPriority="9" w:unhideWhenUsed="1" w:qFormat="1"/>
-    <w:lsdException w:name="heading 3" w:semiHidden="1" w:uiPriority="9" w:unhideWhenUsed="1" w:qFormat="1"/>
-    <w:lsdException w:name="heading 4" w:semiHidden="1" w:uiPriority="9" w:unhideWhenUsed="1" w:qFormat="1"/>
-    <w:lsdException w:name="heading 5" w:semiHidden="1" w:uiPriority="9" w:unhideWhenUsed="1" w:qFormat="1"/>
-    <w:lsdException w:name="heading 6" w:semiHidden="1" w:uiPriority="9" w:unhideWhenUsed="1" w:qFormat="1"/>
-    <w:lsdException w:name="heading 7" w:semiHidden="1" w:uiPriority="9" w:unhideWhenUsed="1" w:qFormat="1"/>
-    <w:lsdException w:name="heading 8" w:semiHidden="1" w:uiPriority="9" w:unhideWhenUsed="1" w:qFormat="1"/>
-    <w:lsdException w:name="heading 9" w:semiHidden="1" w:uiPriority="9" w:unhideWhenUsed="1" w:qFormat="1"/>
-    <w:lsdException w:name="index 1" w:semiHidden="1" w:unhideWhenUsed="1"/>
-    <w:lsdException w:name="index 2" w:semiHidden="1" w:unhideWhenUsed="1"/>
-    <w:lsdException w:name="index 3" w:semiHidden="1" w:unhideWhenUsed="1"/>
-    <w:lsdException w:name="index 4" w:semiHidden="1" w:unhideWhenUsed="1"/>
-    <w:lsdException w:name="index 5" w:semiHidden="1" w:unhideWhenUsed="1"/>
-    <w:lsdException w:name="index 6" w:semiHidden="1" w:unhideWhenUsed="1"/>
-    <w:lsdException w:name="index 7" w:semiHidden="1" w:unhideWhenUsed="1"/>
-    <w:lsdException w:name="index 8" w:semiHidden="1" w:unhideWhenUsed="1"/>
-    <w:lsdException w:name="index 9" w:semiHidden="1" w:unhideWhenUsed="1"/>
-    <w:lsdException w:name="toc 1" w:semiHidden="1" w:uiPriority="39" w:unhideWhenUsed="1"/>
-    <w:lsdException w:name="toc 2" w:semiHidden="1" w:uiPriority="39" w:unhideWhenUsed="1"/>
-    <w:lsdException w:name="toc 3" w:semiHidden="1" w:uiPriority="39" w:unhideWhenUsed="1"/>
-    <w:lsdException w:name="toc 4" w:semiHidden="1" w:uiPriority="39" w:unhideWhenUsed="1"/>
-    <w:lsdException w:name="toc 5" w:semiHidden="1" w:uiPriority="39" w:unhideWhenUsed="1"/>
-    <w:lsdException w:name="toc 6" w:semiHidden="1" w:uiPriority="39" w:unhideWhenUsed="1"/>
-    <w:lsdException w:name="toc 7" w:semiHidden="1" w:uiPriority="39" w:unhideWhenUsed="1"/>
-    <w:lsdException w:name="toc 8" w:semiHidden="1" w:uiPriority="39" w:unhideWhenUsed="1"/>
-    <w:lsdException w:name="toc 9" w:semiHidden="1" w:uiPriority="39" w:unhideWhenUsed="1"/>
-    <w:lsdException w:name="Normal Indent" w:semiHidden="1" w:unhideWhenUsed="1"/>
-    <w:lsdException w:name="footnote text" w:semiHidden="1" w:unhideWhenUsed="1"/>
-    <w:lsdException w:name="annotation text" w:semiHidden="1" w:unhideWhenUsed="1"/>
-    <w:lsdException w:name="header" w:semiHidden="1" w:unhideWhenUsed="1"/>
-    <w:lsdException w:name="footer" w:semiHidden="1" w:unhideWhenUsed="1"/>
-    <w:lsdException w:name="index heading" w:semiHidden="1" w:unhideWhenUsed="1"/>
-    <w:lsdException w:name="caption" w:semiHidden="1" w:uiPriority="35" w:unhideWhenUsed="1" w:qFormat="1"/>
-    <w:lsdException w:name="table of figures" w:semiHidden="1" w:unhideWhenUsed="1"/>
-    <w:lsdException w:name="envelope address" w:semiHidden="1" w:unhideWhenUsed="1"/>
-    <w:lsdException w:name="envelope return" w:semiHidden="1" w:unhideWhenUsed="1"/>
-    <w:lsdException w:name="footnote reference" w:semiHidden="1" w:unhideWhenUsed="1"/>
-    <w:lsdException w:name="annotation reference" w:semiHidden="1" w:unhideWhenUsed="1"/>
-    <w:lsdException w:name="line number" w:semiHidden="1" w:unhideWhenUsed="1"/>
-    <w:lsdException w:name="page number" w:semiHidden="1" w:unhideWhenUsed="1"/>
-    <w:lsdException w:name="endnote reference" w:semiHidden="1" w:unhideWhenUsed="1"/>
-    <w:lsdException w:name="endnote text" w:semiHidden="1" w:unhideWhenUsed="1"/>
-    <w:lsdException w:name="table of authorities" w:semiHidden="1" w:unhideWhenUsed="1"/>
-    <w:lsdException w:name="macro" w:semiHidden="1" w:unhideWhenUsed="1"/>
-    <w:lsdException w:name="toa heading" w:semiHidden="1" w:unhideWhenUsed="1"/>
-    <w:lsdException w:name="List" w:semiHidden="1" w:unhideWhenUsed="1"/>
-    <w:lsdException w:name="List Bullet" w:semiHidden="1" w:unhideWhenUsed="1"/>
-    <w:lsdException w:name="List Number" w:semiHidden="1" w:unhideWhenUsed="1"/>
-    <w:lsdException w:name="List 2" w:semiHidden="1" w:unhideWhenUsed="1"/>
-    <w:lsdException w:name="List 3" w:semiHidden="1" w:unhideWhenUsed="1"/>
-    <w:lsdException w:name="List 4" w:semiHidden="1" w:unhideWhenUsed="1"/>
-    <w:lsdException w:name="List 5" w:semiHidden="1" w:unhideWhenUsed="1"/>
-    <w:lsdException w:name="List Bullet 2" w:semiHidden="1" w:unhideWhenUsed="1"/>
-    <w:lsdException w:name="List Bullet 3" w:semiHidden="1" w:unhideWhenUsed="1"/>
-    <w:lsdException w:name="List Bullet 4" w:semiHidden="1" w:unhideWhenUsed="1"/>
-    <w:lsdException w:name="List Bullet 5" w:semiHidden="1" w:unhideWhenUsed="1"/>
-    <w:lsdException w:name="List Number 2" w:semiHidden="1" w:unhideWhenUsed="1"/>
-    <w:lsdException w:name="List Number 3" w:semiHidden="1" w:unhideWhenUsed="1"/>
-    <w:lsdException w:name="List Number 4" w:semiHidden="1" w:unhideWhenUsed="1"/>
-    <w:lsdException w:name="List Number 5" w:semiHidden="1" w:unhideWhenUsed="1"/>
-    <w:lsdException w:name="Title" w:uiPriority="10" w:qFormat="1"/>
-    <w:lsdException w:name="Closing" w:semiHidden="1" w:unhideWhenUsed="1"/>
-    <w:lsdException w:name="Signature" w:semiHidden="1" w:unhideWhenUsed="1"/>
-    <w:lsdException w:name="Default Paragraph Font" w:semiHidden="1" w:uiPriority="1" w:unhideWhenUsed="1"/>
-    <w:lsdException w:name="Body Text" w:semiHidden="1" w:unhideWhenUsed="1"/>
-    <w:lsdException w:name="Body Text Indent" w:semiHidden="1" w:unhideWhenUsed="1"/>
-    <w:lsdException w:name="List Continue" w:semiHidden="1" w:unhideWhenUsed="1"/>
-    <w:lsdException w:name="List Continue 2" w:semiHidden="1" w:unhideWhenUsed="1"/>
-    <w:lsdException w:name="List Continue 3" w:semiHidden="1" w:unhideWhenUsed="1"/>
-    <w:lsdException w:name="List Continue 4" w:semiHidden="1" w:unhideWhenUsed="1"/>
-    <w:lsdException w:name="List Continue 5" w:semiHidden="1" w:unhideWhenUsed="1"/>
-    <w:lsdException w:name="Message Header" w:semiHidden="1" w:unhideWhenUsed="1"/>
-    <w:lsdException w:name="Subtitle" w:uiPriority="11" w:qFormat="1"/>
-    <w:lsdException w:name="Salutation" w:semiHidden="1" w:unhideWhenUsed="1"/>
-    <w:lsdException w:name="Date" w:semiHidden="1" w:unhideWhenUsed="1"/>
-    <w:lsdException w:name="Body Text First Indent" w:semiHidden="1" w:unhideWhenUsed="1"/>
-    <w:lsdException w:name="Body Text First Indent 2" w:semiHidden="1" w:unhideWhenUsed="1"/>
-    <w:lsdException w:name="Note Heading" w:semiHidden="1" w:unhideWhenUsed="1"/>
-    <w:lsdException w:name="Body Text 2" w:semiHidden="1" w:unhideWhenUsed="1"/>
-    <w:lsdException w:name="Body Text 3" w:semiHidden="1" w:unhideWhenUsed="1"/>
-    <w:lsdException w:name="Body Text Indent 2" w:semiHidden="1" w:unhideWhenUsed="1"/>
-    <w:lsdException w:name="Body Text Indent 3" w:semiHidden="1" w:unhideWhenUsed="1"/>
-    <w:lsdException w:name="Block Text" w:semiHidden="1" w:unhideWhenUsed="1"/>
-    <w:lsdException w:name="Hyperlink" w:semiHidden="1" w:unhideWhenUsed="1"/>
-    <w:lsdException w:name="FollowedHyperlink" w:semiHidden="1" w:unhideWhenUsed="1"/>
-    <w:lsdException w:name="Strong" w:uiPriority="22" w:qFormat="1"/>
-    <w:lsdException w:name="Emphasis" w:uiPriority="20" w:qFormat="1"/>
-    <w:lsdException w:name="Document Map" w:semiHidden="1" w:unhideWhenUsed="1"/>
-    <w:lsdException w:name="Plain Text" w:semiHidden="1" w:unhideWhenUsed="1"/>
-    <w:lsdException w:name="E-mail Signature" w:semiHidden="1" w:unhideWhenUsed="1"/>
-    <w:lsdException w:name="HTML Top of Form" w:semiHidden="1" w:unhideWhenUsed="1"/>
-    <w:lsdException w:name="HTML Bottom of Form" w:semiHidden="1" w:unhideWhenUsed="1"/>
-    <w:lsdException w:name="Normal (Web)" w:semiHidden="1" w:unhideWhenUsed="1"/>
-    <w:lsdException w:name="HTML Acronym" w:semiHidden="1" w:unhideWhenUsed="1"/>
-    <w:lsdException w:name="HTML Address" w:semiHidden="1" w:unhideWhenUsed="1"/>
-    <w:lsdException w:name="HTML Cite" w:semiHidden="1" w:unhideWhenUsed="1"/>
-    <w:lsdException w:name="HTML Code" w:semiHidden="1" w:unhideWhenUsed="1"/>
-    <w:lsdException w:name="HTML Definition" w:semiHidden="1" w:unhideWhenUsed="1"/>
-    <w:lsdException w:name="HTML Keyboard" w:semiHidden="1" w:unhideWhenUsed="1"/>
-    <w:lsdException w:name="HTML Preformatted" w:semiHidden="1" w:unhideWhenUsed="1"/>
-    <w:lsdException w:name="HTML Sample" w:semiHidden="1" w:unhideWhenUsed="1"/>
-    <w:lsdException w:name="HTML Typewriter" w:semiHidden="1" w:unhideWhenUsed="1"/>
-    <w:lsdException w:name="HTML Variable" w:semiHidden="1" w:unhideWhenUsed="1"/>
-    <w:lsdException w:name="Normal Table" w:semiHidden="1" w:unhideWhenUsed="1"/>
-    <w:lsdException w:name="annotation subject" w:semiHidden="1" w:unhideWhenUsed="1"/>
-    <w:lsdException w:name="No List" w:semiHidden="1" w:unhideWhenUsed="1"/>
-    <w:lsdException w:name="Outline List 1" w:semiHidden="1" w:unhideWhenUsed="1"/>
-    <w:lsdException w:name="Outline List 2" w:semiHidden="1" w:unhideWhenUsed="1"/>
-    <w:lsdException w:name="Outline List 3" w:semiHidden="1" w:unhideWhenUsed="1"/>
-    <w:lsdException w:name="Table Simple 1" w:semiHidden="1" w:unhideWhenUsed="1"/>
-    <w:lsdException w:name="Table Simple 2" w:semiHidden="1" w:unhideWhenUsed="1"/>
-    <w:lsdException w:name="Table Simple 3" w:semiHidden="1" w:unhideWhenUsed="1"/>
-    <w:lsdException w:name="Table Classic 1" w:semiHidden="1" w:unhideWhenUsed="1"/>
-    <w:lsdException w:name="Table Classic 2" w:semiHidden="1" w:unhideWhenUsed="1"/>
-    <w:lsdException w:name="Table Classic 3" w:semiHidden="1" w:unhideWhenUsed="1"/>
-    <w:lsdException w:name="Table Classic 4" w:semiHidden="1" w:unhideWhenUsed="1"/>
-    <w:lsdException w:name="Table Colorful 1" w:semiHidden="1" w:unhideWhenUsed="1"/>
-    <w:lsdException w:name="Table Colorful 2" w:semiHidden="1" w:unhideWhenUsed="1"/>
-    <w:lsdException w:name="Table Colorful 3" w:semiHidden="1" w:unhideWhenUsed="1"/>
-    <w:lsdException w:name="Table Columns 1" w:semiHidden="1" w:unhideWhenUsed="1"/>
-    <w:lsdException w:name="Table Columns 2" w:semiHidden="1" w:unhideWhenUsed="1"/>
-    <w:lsdException w:name="Table Columns 3" w:semiHidden="1" w:unhideWhenUsed="1"/>
-    <w:lsdException w:name="Table Columns 4" w:semiHidden="1" w:unhideWhenUsed="1"/>
-    <w:lsdException w:name="Table Columns 5" w:semiHidden="1" w:unhideWhenUsed="1"/>
-    <w:lsdException w:name="Table Grid 1" w:semiHidden="1" w:unhideWhenUsed="1"/>
-    <w:lsdException w:name="Table Grid 2" w:semiHidden="1" w:unhideWhenUsed="1"/>
-    <w:lsdException w:name="Table Grid 3" w:semiHidden="1" w:unhideWhenUsed="1"/>
-    <w:lsdException w:name="Table Grid 4" w:semiHidden="1" w:unhideWhenUsed="1"/>
-    <w:lsdException w:name="Table Grid 5" w:semiHidden="1" w:unhideWhenUsed="1"/>
-    <w:lsdException w:name="Table Grid 6" w:semiHidden="1" w:unhideWhenUsed="1"/>
-    <w:lsdException w:name="Table Grid 7" w:semiHidden="1" w:unhideWhenUsed="1"/>
-    <w:lsdException w:name="Table Grid 8" w:semiHidden="1" w:unhideWhenUsed="1"/>
-    <w:lsdException w:name="Table List 1" w:semiHidden="1" w:unhideWhenUsed="1"/>
-    <w:lsdException w:name="Table List 2" w:semiHidden="1" w:unhideWhenUsed="1"/>
-    <w:lsdException w:name="Table List 3" w:semiHidden="1" w:unhideWhenUsed="1"/>
-    <w:lsdException w:name="Table List 4" w:semiHidden="1" w:unhideWhenUsed="1"/>
-    <w:lsdException w:name="Table List 5" w:semiHidden="1" w:unhideWhenUsed="1"/>
-    <w:lsdException w:name="Table List 6" w:semiHidden="1" w:unhideWhenUsed="1"/>
-    <w:lsdException w:name="Table List 7" w:semiHidden="1" w:unhideWhenUsed="1"/>
-    <w:lsdException w:name="Table List 8" w:semiHidden="1" w:unhideWhenUsed="1"/>
-    <w:lsdException w:name="Table 3D effects 1" w:semiHidden="1" w:unhideWhenUsed="1"/>
-    <w:lsdException w:name="Table 3D effects 2" w:semiHidden="1" w:unhideWhenUsed="1"/>
-    <w:lsdException w:name="Table 3D effects 3" w:semiHidden="1" w:unhideWhenUsed="1"/>
-    <w:lsdException w:name="Table Contemporary" w:semiHidden="1" w:unhideWhenUsed="1"/>
-    <w:lsdException w:name="Table Elegant" w:semiHidden="1" w:unhideWhenUsed="1"/>
-    <w:lsdException w:name="Table Professional" w:semiHidden="1" w:unhideWhenUsed="1"/>
-    <w:lsdException w:name="Table Subtle 1" w:semiHidden="1" w:unhideWhenUsed="1"/>
-    <w:lsdException w:name="Table Subtle 2" w:semiHidden="1" w:unhideWhenUsed="1"/>
-    <w:lsdException w:name="Table Web 1" w:semiHidden="1" w:unhideWhenUsed="1"/>
-    <w:lsdException w:name="Table Web 2" w:semiHidden="1" w:unhideWhenUsed="1"/>
-    <w:lsdException w:name="Table Web 3" w:semiHidden="1" w:unhideWhenUsed="1"/>
-    <w:lsdException w:name="Balloon Text" w:semiHidden="1" w:unhideWhenUsed="1"/>
-    <w:lsdException w:name="Table Grid" w:uiPriority="39"/>
-    <w:lsdException w:name="Table Theme" w:semiHidden="1" w:unhideWhenUsed="1"/>
-    <w:lsdException w:name="Placeholder Text" w:semiHidden="1"/>
-    <w:lsdException w:name="No Spacing" w:uiPriority="1" w:qFormat="1"/>
-    <w:lsdException w:name="Light Shading" w:uiPriority="60"/>
-    <w:lsdException w:name="Light List" w:uiPriority="61"/>
-    <w:lsdException w:name="Light Grid" w:uiPriority="62"/>
-    <w:lsdException w:name="Medium Shading 1" w:uiPriority="63"/>
-    <w:lsdException w:name="Medium Shading 2" w:uiPriority="64"/>
-    <w:lsdException w:name="Medium List 1" w:uiPriority="65"/>
-    <w:lsdException w:name="Medium List 2" w:uiPriority="66"/>
-    <w:lsdException w:name="Medium Grid 1" w:uiPriority="67"/>
-    <w:lsdException w:name="Medium Grid 2" w:uiPriority="68"/>
-    <w:lsdException w:name="Medium Grid 3" w:uiPriority="69"/>
-    <w:lsdException w:name="Dark List" w:uiPriority="70"/>
-    <w:lsdException w:name="Colorful Shading" w:uiPriority="71"/>
-    <w:lsdException w:name="Colorful List" w:uiPriority="72"/>
-    <w:lsdException w:name="Colorful Grid" w:uiPriority="73"/>
-    <w:lsdException w:name="Light Shading Accent 1" w:uiPriority="60"/>
-    <w:lsdException w:name="Light List Accent 1" w:uiPriority="61"/>
-    <w:lsdException w:name="Light Grid Accent 1" w:uiPriority="62"/>
-    <w:lsdException w:name="Medium Shading 1 Accent 1" w:uiPriority="63"/>
-    <w:lsdException w:name="Medium Shading 2 Accent 1" w:uiPriority="64"/>
-    <w:lsdException w:name="Medium List 1 Accent 1" w:uiPriority="65"/>
-    <w:lsdException w:name="Revision" w:semiHidden="1"/>
-    <w:lsdException w:name="List Paragraph" w:uiPriority="34" w:qFormat="1"/>
-    <w:lsdException w:name="Quote" w:uiPriority="29" w:qFormat="1"/>
-    <w:lsdException w:name="Intense Quote" w:uiPriority="30" w:qFormat="1"/>
-    <w:lsdException w:name="Medium List 2 Accent 1" w:uiPriority="66"/>
-    <w:lsdException w:name="Medium Grid 1 Accent 1" w:uiPriority="67"/>
-    <w:lsdException w:name="Medium Grid 2 Accent 1" w:uiPriority="68"/>
-    <w:lsdException w:name="Medium Grid 3 Accent 1" w:uiPriority="69"/>
-    <w:lsdException w:name="Dark List Accent 1" w:uiPriority="70"/>
-    <w:lsdException w:name="Colorful Shading Accent 1" w:uiPriority="71"/>
-    <w:lsdException w:name="Colorful List Accent 1" w:uiPriority="72"/>
-    <w:lsdException w:name="Colorful Grid Accent 1" w:uiPriority="73"/>
-    <w:lsdException w:name="Light Shading Accent 2" w:uiPriority="60"/>
-    <w:lsdException w:name="Light List Accent 2" w:uiPriority="61"/>
-    <w:lsdException w:name="Light Grid Accent 2" w:uiPriority="62"/>
-    <w:lsdException w:name="Medium Shading 1 Accent 2" w:uiPriority="63"/>
-    <w:lsdException w:name="Medium Shading 2 Accent 2" w:uiPriority="64"/>
-    <w:lsdException w:name="Medium List 1 Accent 2" w:uiPriority="65"/>
-    <w:lsdException w:name="Medium List 2 Accent 2" w:uiPriority="66"/>
-    <w:lsdException w:name="Medium Grid 1 Accent 2" w:uiPriority="67"/>
-    <w:lsdException w:name="Medium Grid 2 Accent 2" w:uiPriority="68"/>
-    <w:lsdException w:name="Medium Grid 3 Accent 2" w:uiPriority="69"/>
-    <w:lsdException w:name="Dark List Accent 2" w:uiPriority="70"/>
-    <w:lsdException w:name="Colorful Shading Accent 2" w:uiPriority="71"/>
-    <w:lsdException w:name="Colorful List Accent 2" w:uiPriority="72"/>
-    <w:lsdException w:name="Colorful Grid Accent 2" w:uiPriority="73"/>
-    <w:lsdException w:name="Light Shading Accent 3" w:uiPriority="60"/>
-    <w:lsdException w:name="Light List Accent 3" w:uiPriority="61"/>
-    <w:lsdException w:name="Light Grid Accent 3" w:uiPriority="62"/>
-    <w:lsdException w:name="Medium Shading 1 Accent 3" w:uiPriority="63"/>
-    <w:lsdException w:name="Medium Shading 2 Accent 3" w:uiPriority="64"/>
-    <w:lsdException w:name="Medium List 1 Accent 3" w:uiPriority="65"/>
-    <w:lsdException w:name="Medium List 2 Accent 3" w:uiPriority="66"/>
-    <w:lsdException w:name="Medium Grid 1 Accent 3" w:uiPriority="67"/>
-    <w:lsdException w:name="Medium Grid 2 Accent 3" w:uiPriority="68"/>
-    <w:lsdException w:name="Medium Grid 3 Accent 3" w:uiPriority="69"/>
-    <w:lsdException w:name="Dark List Accent 3" w:uiPriority="70"/>
-    <w:lsdException w:name="Colorful Shading Accent 3" w:uiPriority="71"/>
-    <w:lsdException w:name="Colorful List Accent 3" w:uiPriority="72"/>
-    <w:lsdException w:name="Colorful Grid Accent 3" w:uiPriority="73"/>
-    <w:lsdException w:name="Light Shading Accent 4" w:uiPriority="60"/>
-    <w:lsdException w:name="Light List Accent 4" w:uiPriority="61"/>
-    <w:lsdException w:name="Light Grid Accent 4" w:uiPriority="62"/>
-    <w:lsdException w:name="Medium Shading 1 Accent 4" w:uiPriority="63"/>
-    <w:lsdException w:name="Medium Shading 2 Accent 4" w:uiPriority="64"/>
-    <w:lsdException w:name="Medium List 1 Accent 4" w:uiPriority="65"/>
-    <w:lsdException w:name="Medium List 2 Accent 4" w:uiPriority="66"/>
-    <w:lsdException w:name="Medium Grid 1 Accent 4" w:uiPriority="67"/>
-    <w:lsdException w:name="Medium Grid 2 Accent 4" w:uiPriority="68"/>
-    <w:lsdException w:name="Medium Grid 3 Accent 4" w:uiPriority="69"/>
-    <w:lsdException w:name="Dark List Accent 4" w:uiPriority="70"/>
-    <w:lsdException w:name="Colorful Shading Accent 4" w:uiPriority="71"/>
-    <w:lsdException w:name="Colorful List Accent 4" w:uiPriority="72"/>
-    <w:lsdException w:name="Colorful Grid Accent 4" w:uiPriority="73"/>
-    <w:lsdException w:name="Light Shading Accent 5" w:uiPriority="60"/>
-    <w:lsdException w:name="Light List Accent 5" w:uiPriority="61"/>
-    <w:lsdException w:name="Light Grid Accent 5" w:uiPriority="62"/>
-    <w:lsdException w:name="Medium Shading 1 Accent 5" w:uiPriority="63"/>
-    <w:lsdException w:name="Medium Shading 2 Accent 5" w:uiPriority="64"/>
-    <w:lsdException w:name="Medium List 1 Accent 5" w:uiPriority="65"/>
-    <w:lsdException w:name="Medium List 2 Accent 5" w:uiPriority="66"/>
-    <w:lsdException w:name="Medium Grid 1 Accent 5" w:uiPriority="67"/>
-    <w:lsdException w:name="Medium Grid 2 Accent 5" w:uiPriority="68"/>
-    <w:lsdException w:name="Medium Grid 3 Accent 5" w:uiPriority="69"/>
-    <w:lsdException w:name="Dark List Accent 5" w:uiPriority="70"/>
-    <w:lsdException w:name="Colorful Shading Accent 5" w:uiPriority="71"/>
-    <w:lsdException w:name="Colorful List Accent 5" w:uiPriority="72"/>
-    <w:lsdException w:name="Colorful Grid Accent 5" w:uiPriority="73"/>
-    <w:lsdException w:name="Light Shading Accent 6" w:uiPriority="60"/>
-    <w:lsdException w:name="Light List Accent 6" w:uiPriority="61"/>
-    <w:lsdException w:name="Light Grid Accent 6" w:uiPriority="62"/>
-    <w:lsdException w:name="Medium Shading 1 Accent 6" w:uiPriority="63"/>
-    <w:lsdException w:name="Medium Shading 2 Accent 6" w:uiPriority="64"/>
-    <w:lsdException w:name="Medium List 1 Accent 6" w:uiPriority="65"/>
-    <w:lsdException w:name="Medium List 2 Accent 6" w:uiPriority="66"/>
-    <w:lsdException w:name="Medium Grid 1 Accent 6" w:uiPriority="67"/>
-    <w:lsdException w:name="Medium Grid 2 Accent 6" w:uiPriority="68"/>
-    <w:lsdException w:name="Medium Grid 3 Accent 6" w:uiPriority="69"/>
-    <w:lsdException w:name="Dark List Accent 6" w:uiPriority="70"/>
-    <w:lsdException w:name="Colorful Shading Accent 6" w:uiPriority="71"/>
-    <w:lsdException w:name="Colorful List Accent 6" w:uiPriority="72"/>
-    <w:lsdException w:name="Colorful Grid Accent 6" w:uiPriority="73"/>
-    <w:lsdException w:name="Subtle Emphasis" w:uiPriority="19" w:qFormat="1"/>
-    <w:lsdException w:name="Intense Emphasis" w:uiPriority="21" w:qFormat="1"/>
-    <w:lsdException w:name="Subtle Reference" w:uiPriority="31" w:qFormat="1"/>
-    <w:lsdException w:name="Intense Reference" w:uiPriority="32" w:qFormat="1"/>
-    <w:lsdException w:name="Book Title" w:uiPriority="33" w:qFormat="1"/>
-    <w:lsdException w:name="Bibliography" w:semiHidden="1" w:uiPriority="37" w:unhideWhenUsed="1"/>
-    <w:lsdException w:name="TOC Heading" w:semiHidden="1" w:uiPriority="39" w:unhideWhenUsed="1" w:qFormat="1"/>
-    <w:lsdException w:name="Plain Table 1" w:uiPriority="41"/>
-    <w:lsdException w:name="Plain Table 2" w:uiPriority="42"/>
-    <w:lsdException w:name="Plain Table 3" w:uiPriority="43"/>
-    <w:lsdException w:name="Plain Table 4" w:uiPriority="44"/>
-    <w:lsdException w:name="Plain Table 5" w:uiPriority="45"/>
-    <w:lsdException w:name="Grid Table Light" w:uiPriority="40"/>
-    <w:lsdException w:name="Grid Table 1 Light" w:uiPriority="46"/>
-    <w:lsdException w:name="Grid Table 2" w:uiPriority="47"/>
-    <w:lsdException w:name="Grid Table 3" w:uiPriority="48"/>
-    <w:lsdException w:name="Grid Table 4" w:uiPriority="49"/>
-    <w:lsdException w:name="Grid Table 5 Dark" w:uiPriority="50"/>
-    <w:lsdException w:name="Grid Table 6 Colorful" w:uiPriority="51"/>
-    <w:lsdException w:name="Grid Table 7 Colorful" w:uiPriority="52"/>
-    <w:lsdException w:name="Grid Table 1 Light Accent 1" w:uiPriority="46"/>
-    <w:lsdException w:name="Grid Table 2 Accent 1" w:uiPriority="47"/>
-    <w:lsdException w:name="Grid Table 3 Accent 1" w:uiPriority="48"/>
-    <w:lsdException w:name="Grid Table 4 Accent 1" w:uiPriority="49"/>
-    <w:lsdException w:name="Grid Table 5 Dark Accent 1" w:uiPriority="50"/>
-    <w:lsdException w:name="Grid Table 6 Colorful Accent 1" w:uiPriority="51"/>
-    <w:lsdException w:name="Grid Table 7 Colorful Accent 1" w:uiPriority="52"/>
-    <w:lsdException w:name="Grid Table 1 Light Accent 2" w:uiPriority="46"/>
-    <w:lsdException w:name="Grid Table 2 Accent 2" w:uiPriority="47"/>
-    <w:lsdException w:name="Grid Table 3 Accent 2" w:uiPriority="48"/>
-    <w:lsdException w:name="Grid Table 4 Accent 2" w:uiPriority="49"/>
-    <w:lsdException w:name="Grid Table 5 Dark Accent 2" w:uiPriority="50"/>
-    <w:lsdException w:name="Grid Table 6 Colorful Accent 2" w:uiPriority="51"/>
-    <w:lsdException w:name="Grid Table 7 Colorful Accent 2" w:uiPriority="52"/>
-    <w:lsdException w:name="Grid Table 1 Light Accent 3" w:uiPriority="46"/>
-    <w:lsdException w:name="Grid Table 2 Accent 3" w:uiPriority="47"/>
-    <w:lsdException w:name="Grid Table 3 Accent 3" w:uiPriority="48"/>
-    <w:lsdException w:name="Grid Table 4 Accent 3" w:uiPriority="49"/>
-    <w:lsdException w:name="Grid Table 5 Dark Accent 3" w:uiPriority="50"/>
-    <w:lsdException w:name="Grid Table 6 Colorful Accent 3" w:uiPriority="51"/>
-    <w:lsdException w:name="Grid Table 7 Colorful Accent 3" w:uiPriority="52"/>
-    <w:lsdException w:name="Grid Table 1 Light Accent 4" w:uiPriority="46"/>
-    <w:lsdException w:name="Grid Table 2 Accent 4" w:uiPriority="47"/>
-    <w:lsdException w:name="Grid Table 3 Accent 4" w:uiPriority="48"/>
-    <w:lsdException w:name="Grid Table 4 Accent 4" w:uiPriority="49"/>
-    <w:lsdException w:name="Grid Table 5 Dark Accent 4" w:uiPriority="50"/>
-    <w:lsdException w:name="Grid Table 6 Colorful Accent 4" w:uiPriority="51"/>
-    <w:lsdException w:name="Grid Table 7 Colorful Accent 4" w:uiPriority="52"/>
-    <w:lsdException w:name="Grid Table 1 Light Accent 5" w:uiPriority="46"/>
-    <w:lsdException w:name="Grid Table 2 Accent 5" w:uiPriority="47"/>
-    <w:lsdException w:name="Grid Table 3 Accent 5" w:uiPriority="48"/>
-    <w:lsdException w:name="Grid Table 4 Accent 5" w:uiPriority="49"/>
-    <w:lsdException w:name="Grid Table 5 Dark Accent 5" w:uiPriority="50"/>
-    <w:lsdException w:name="Grid Table 6 Colorful Accent 5" w:uiPriority="51"/>
-    <w:lsdException w:name="Grid Table 7 Colorful Accent 5" w:uiPriority="52"/>
-    <w:lsdException w:name="Grid Table 1 Light Accent 6" w:uiPriority="46"/>
-    <w:lsdException w:name="Grid Table 2 Accent 6" w:uiPriority="47"/>
-    <w:lsdException w:name="Grid Table 3 Accent 6" w:uiPriority="48"/>
-    <w:lsdException w:name="Grid Table 4 Accent 6" w:uiPriority="49"/>
-    <w:lsdException w:name="Grid Table 5 Dark Accent 6" w:uiPriority="50"/>
-    <w:lsdException w:name="Grid Table 6 Colorful Accent 6" w:uiPriority="51"/>
-    <w:lsdException w:name="Grid Table 7 Colorful Accent 6" w:uiPriority="52"/>
-    <w:lsdException w:name="List Table 1 Light" w:uiPriority="46"/>
-    <w:lsdException w:name="List Table 2" w:uiPriority="47"/>
-    <w:lsdException w:name="List Table 3" w:uiPriority="48"/>
-    <w:lsdException w:name="List Table 4" w:uiPriority="49"/>
-    <w:lsdException w:name="List Table 5 Dark" w:uiPriority="50"/>
-    <w:lsdException w:name="List Table 6 Colorful" w:uiPriority="51"/>
-    <w:lsdException w:name="List Table 7 Colorful" w:uiPriority="52"/>
-    <w:lsdException w:name="List Table 1 Light Accent 1" w:uiPriority="46"/>
-    <w:lsdException w:name="List Table 2 Accent 1" w:uiPriority="47"/>
-    <w:lsdException w:name="List Table 3 Accent 1" w:uiPriority="48"/>
-    <w:lsdException w:name="List Table 4 Accent 1" w:uiPriority="49"/>
-    <w:lsdException w:name="List Table 5 Dark Accent 1" w:uiPriority="50"/>
-    <w:lsdException w:name="List Table 6 Colorful Accent 1" w:uiPriority="51"/>
-    <w:lsdException w:name="List Table 7 Colorful Accent 1" w:uiPriority="52"/>
-    <w:lsdException w:name="List Table 1 Light Accent 2" w:uiPriority="46"/>
-    <w:lsdException w:name="List Table 2 Accent 2" w:uiPriority="47"/>
-    <w:lsdException w:name="List Table 3 Accent 2" w:uiPriority="48"/>
-    <w:lsdException w:name="List Table 4 Accent 2" w:uiPriority="49"/>
-    <w:lsdException w:name="List Table 5 Dark Accent 2" w:uiPriority="50"/>
-    <w:lsdException w:name="List Table 6 Colorful Accent 2" w:uiPriority="51"/>
-    <w:lsdException w:name="List Table 7 Colorful Accent 2" w:uiPriority="52"/>
-    <w:lsdException w:name="List Table 1 Light Accent 3" w:uiPriority="46"/>
-    <w:lsdException w:name="List Table 2 Accent 3" w:uiPriority="47"/>
-    <w:lsdException w:name="List Table 3 Accent 3" w:uiPriority="48"/>
-    <w:lsdException w:name="List Table 4 Accent 3" w:uiPriority="49"/>
-    <w:lsdException w:name="List Table 5 Dark Accent 3" w:uiPriority="50"/>
-    <w:lsdException w:name="List Table 6 Colorful Accent 3" w:uiPriority="51"/>
-    <w:lsdException w:name="List Table 7 Colorful Accent 3" w:uiPriority="52"/>
-    <w:lsdException w:name="List Table 1 Light Accent 4" w:uiPriority="46"/>
-    <w:lsdException w:name="List Table 2 Accent 4" w:uiPriority="47"/>
-    <w:lsdException w:name="List Table 3 Accent 4" w:uiPriority="48"/>
-    <w:lsdException w:name="List Table 4 Accent 4" w:uiPriority="49"/>
-    <w:lsdException w:name="List Table 5 Dark Accent 4" w:uiPriority="50"/>
-    <w:lsdException w:name="List Table 6 Colorful Accent 4" w:uiPriority="51"/>
-    <w:lsdException w:name="List Table 7 Colorful Accent 4" w:uiPriority="52"/>
-    <w:lsdException w:name="List Table 1 Light Accent 5" w:uiPriority="46"/>
-    <w:lsdException w:name="List Table 2 Accent 5" w:uiPriority="47"/>
-    <w:lsdException w:name="List Table 3 Accent 5" w:uiPriority="48"/>
-    <w:lsdException w:name="List Table 4 Accent 5" w:uiPriority="49"/>
-    <w:lsdException w:name="List Table 5 Dark Accent 5" w:uiPriority="50"/>
-    <w:lsdException w:name="List Table 6 Colorful Accent 5" w:uiPriority="51"/>
-    <w:lsdException w:name="List Table 7 Colorful Accent 5" w:uiPriority="52"/>
-    <w:lsdException w:name="List Table 1 Light Accent 6" w:uiPriority="46"/>
-    <w:lsdException w:name="List Table 2 Accent 6" w:uiPriority="47"/>
-    <w:lsdException w:name="List Table 3 Accent 6" w:uiPriority="48"/>
-    <w:lsdException w:name="List Table 4 Accent 6" w:uiPriority="49"/>
-    <w:lsdException w:name="List Table 5 Dark Accent 6" w:uiPriority="50"/>
-    <w:lsdException w:name="List Table 6 Colorful Accent 6" w:uiPriority="51"/>
-    <w:lsdException w:name="List Table 7 Colorful Accent 6" w:uiPriority="52"/>
-    <w:lsdException w:name="Mention" w:semiHidden="1" w:unhideWhenUsed="1"/>
-    <w:lsdException w:name="Smart Hyperlink" w:semiHidden="1" w:unhideWhenUsed="1"/>
-    <w:lsdException w:name="Hashtag" w:semiHidden="1" w:unhideWhenUsed="1"/>
-    <w:lsdException w:name="Unresolved Mention" w:semiHidden="1" w:unhideWhenUsed="1"/>
+  <w:latentStyles w:defLockedState="0" w:defUIPriority="99" w:defSemiHidden="1" w:defUnhideWhenUsed="1" w:defQFormat="0" w:count="267">
+    <w:lsdException w:name="Normal" w:semiHidden="0" w:uiPriority="0" w:unhideWhenUsed="0" w:qFormat="1"/>
+    <w:lsdException w:name="heading 1" w:semiHidden="0" w:uiPriority="9" w:unhideWhenUsed="0" w:qFormat="1"/>
+    <w:lsdException w:name="heading 2" w:uiPriority="9" w:qFormat="1"/>
+    <w:lsdException w:name="heading 3" w:uiPriority="9" w:qFormat="1"/>
+    <w:lsdException w:name="heading 4" w:uiPriority="9" w:qFormat="1"/>
+    <w:lsdException w:name="heading 5" w:uiPriority="9" w:qFormat="1"/>
+    <w:lsdException w:name="heading 6" w:uiPriority="9" w:qFormat="1"/>
+    <w:lsdException w:name="heading 7" w:uiPriority="9" w:qFormat="1"/>
+    <w:lsdException w:name="heading 8" w:uiPriority="9" w:qFormat="1"/>
+    <w:lsdException w:name="heading 9" w:uiPriority="9" w:qFormat="1"/>
+    <w:lsdException w:name="toc 1" w:uiPriority="39"/>
+    <w:lsdException w:name="toc 2" w:uiPriority="39"/>
+    <w:lsdException w:name="toc 3" w:uiPriority="39"/>
+    <w:lsdException w:name="toc 4" w:uiPriority="39"/>
+    <w:lsdException w:name="toc 5" w:uiPriority="39"/>
+    <w:lsdException w:name="toc 6" w:uiPriority="39"/>
+    <w:lsdException w:name="toc 7" w:uiPriority="39"/>
+    <w:lsdException w:name="toc 8" w:uiPriority="39"/>
+    <w:lsdException w:name="toc 9" w:uiPriority="39"/>
+    <w:lsdException w:name="caption" w:uiPriority="35" w:qFormat="1"/>
+    <w:lsdException w:name="Title" w:semiHidden="0" w:uiPriority="10" w:unhideWhenUsed="0" w:qFormat="1"/>
+    <w:lsdException w:name="Default Paragraph Font" w:uiPriority="1"/>
+    <w:lsdException w:name="Subtitle" w:semiHidden="0" w:uiPriority="11" w:unhideWhenUsed="0" w:qFormat="1"/>
+    <w:lsdException w:name="Strong" w:semiHidden="0" w:uiPriority="22" w:unhideWhenUsed="0" w:qFormat="1"/>
+    <w:lsdException w:name="Emphasis" w:semiHidden="0" w:uiPriority="20" w:unhideWhenUsed="0" w:qFormat="1"/>
+    <w:lsdException w:name="Table Grid" w:semiHidden="0" w:uiPriority="39" w:unhideWhenUsed="0"/>
+    <w:lsdException w:name="Placeholder Text" w:unhideWhenUsed="0"/>
+    <w:lsdException w:name="No Spacing" w:semiHidden="0" w:uiPriority="1" w:unhideWhenUsed="0" w:qFormat="1"/>
+    <w:lsdException w:name="Light Shading" w:semiHidden="0" w:uiPriority="60" w:unhideWhenUsed="0"/>
+    <w:lsdException w:name="Light List" w:semiHidden="0" w:uiPriority="61" w:unhideWhenUsed="0"/>
+    <w:lsdException w:name="Light Grid" w:semiHidden="0" w:uiPriority="62" w:unhideWhenUsed="0"/>
+    <w:lsdException w:name="Medium Shading 1" w:semiHidden="0" w:uiPriority="63" w:unhideWhenUsed="0"/>
+    <w:lsdException w:name="Medium Shading 2" w:semiHidden="0" w:uiPriority="64" w:unhideWhenUsed="0"/>
+    <w:lsdException w:name="Medium List 1" w:semiHidden="0" w:uiPriority="65" w:unhideWhenUsed="0"/>
+    <w:lsdException w:name="Medium List 2" w:semiHidden="0" w:uiPriority="66" w:unhideWhenUsed="0"/>
+    <w:lsdException w:name="Medium Grid 1" w:semiHidden="0" w:uiPriority="67" w:unhideWhenUsed="0"/>
+    <w:lsdException w:name="Medium Grid 2" w:semiHidden="0" w:uiPriority="68" w:unhideWhenUsed="0"/>
+    <w:lsdException w:name="Medium Grid 3" w:semiHidden="0" w:uiPriority="69" w:unhideWhenUsed="0"/>
+    <w:lsdException w:name="Dark List" w:semiHidden="0" w:uiPriority="70" w:unhideWhenUsed="0"/>
+    <w:lsdException w:name="Colorful Shading" w:semiHidden="0" w:uiPriority="71" w:unhideWhenUsed="0"/>
+    <w:lsdException w:name="Colorful List" w:semiHidden="0" w:uiPriority="72" w:unhideWhenUsed="0"/>
+    <w:lsdException w:name="Colorful Grid" w:semiHidden="0" w:uiPriority="73" w:unhideWhenUsed="0"/>
+    <w:lsdException w:name="Light Shading Accent 1" w:semiHidden="0" w:uiPriority="60" w:unhideWhenUsed="0"/>
+    <w:lsdException w:name="Light List Accent 1" w:semiHidden="0" w:uiPriority="61" w:unhideWhenUsed="0"/>
+    <w:lsdException w:name="Light Grid Accent 1" w:semiHidden="0" w:uiPriority="62" w:unhideWhenUsed="0"/>
+    <w:lsdException w:name="Medium Shading 1 Accent 1" w:semiHidden="0" w:uiPriority="63" w:unhideWhenUsed="0"/>
+    <w:lsdException w:name="Medium Shading 2 Accent 1" w:semiHidden="0" w:uiPriority="64" w:unhideWhenUsed="0"/>
+    <w:lsdException w:name="Medium List 1 Accent 1" w:semiHidden="0" w:uiPriority="65" w:unhideWhenUsed="0"/>
+    <w:lsdException w:name="Revision" w:unhideWhenUsed="0"/>
+    <w:lsdException w:name="List Paragraph" w:semiHidden="0" w:uiPriority="34" w:unhideWhenUsed="0" w:qFormat="1"/>
+    <w:lsdException w:name="Quote" w:semiHidden="0" w:uiPriority="29" w:unhideWhenUsed="0" w:qFormat="1"/>
+    <w:lsdException w:name="Intense Quote" w:semiHidden="0" w:uiPriority="30" w:unhideWhenUsed="0" w:qFormat="1"/>
+    <w:lsdException w:name="Medium List 2 Accent 1" w:semiHidden="0" w:uiPriority="66" w:unhideWhenUsed="0"/>
+    <w:lsdException w:name="Medium Grid 1 Accent 1" w:semiHidden="0" w:uiPriority="67" w:unhideWhenUsed="0"/>
+    <w:lsdException w:name="Medium Grid 2 Accent 1" w:semiHidden="0" w:uiPriority="68" w:unhideWhenUsed="0"/>
+    <w:lsdException w:name="Medium Grid 3 Accent 1" w:semiHidden="0" w:uiPriority="69" w:unhideWhenUsed="0"/>
+    <w:lsdException w:name="Dark List Accent 1" w:semiHidden="0" w:uiPriority="70" w:unhideWhenUsed="0"/>
+    <w:lsdException w:name="Colorful Shading Accent 1" w:semiHidden="0" w:uiPriority="71" w:unhideWhenUsed="0"/>
+    <w:lsdException w:name="Colorful List Accent 1" w:semiHidden="0" w:uiPriority="72" w:unhideWhenUsed="0"/>
+    <w:lsdException w:name="Colorful Grid Accent 1" w:semiHidden="0" w:uiPriority="73" w:unhideWhenUsed="0"/>
+    <w:lsdException w:name="Light Shading Accent 2" w:semiHidden="0" w:uiPriority="60" w:unhideWhenUsed="0"/>
+    <w:lsdException w:name="Light List Accent 2" w:semiHidden="0" w:uiPriority="61" w:unhideWhenUsed="0"/>
+    <w:lsdException w:name="Light Grid Accent 2" w:semiHidden="0" w:uiPriority="62" w:unhideWhenUsed="0"/>
+    <w:lsdException w:name="Medium Shading 1 Accent 2" w:semiHidden="0" w:uiPriority="63" w:unhideWhenUsed="0"/>
+    <w:lsdException w:name="Medium Shading 2 Accent 2" w:semiHidden="0" w:uiPriority="64" w:unhideWhenUsed="0"/>
+    <w:lsdException w:name="Medium List 1 Accent 2" w:semiHidden="0" w:uiPriority="65" w:unhideWhenUsed="0"/>
+    <w:lsdException w:name="Medium List 2 Accent 2" w:semiHidden="0" w:uiPriority="66" w:unhideWhenUsed="0"/>
+    <w:lsdException w:name="Medium Grid 1 Accent 2" w:semiHidden="0" w:uiPriority="67" w:unhideWhenUsed="0"/>
+    <w:lsdException w:name="Medium Grid 2 Accent 2" w:semiHidden="0" w:uiPriority="68" w:unhideWhenUsed="0"/>
+    <w:lsdException w:name="Medium Grid 3 Accent 2" w:semiHidden="0" w:uiPriority="69" w:unhideWhenUsed="0"/>
+    <w:lsdException w:name="Dark List Accent 2" w:semiHidden="0" w:uiPriority="70" w:unhideWhenUsed="0"/>
+    <w:lsdException w:name="Colorful Shading Accent 2" w:semiHidden="0" w:uiPriority="71" w:unhideWhenUsed="0"/>
+    <w:lsdException w:name="Colorful List Accent 2" w:semiHidden="0" w:uiPriority="72" w:unhideWhenUsed="0"/>
+    <w:lsdException w:name="Colorful Grid Accent 2" w:semiHidden="0" w:uiPriority="73" w:unhideWhenUsed="0"/>
+    <w:lsdException w:name="Light Shading Accent 3" w:semiHidden="0" w:uiPriority="60" w:unhideWhenUsed="0"/>
+    <w:lsdException w:name="Light List Accent 3" w:semiHidden="0" w:uiPriority="61" w:unhideWhenUsed="0"/>
+    <w:lsdException w:name="Light Grid Accent 3" w:semiHidden="0" w:uiPriority="62" w:unhideWhenUsed="0"/>
+    <w:lsdException w:name="Medium Shading 1 Accent 3" w:semiHidden="0" w:uiPriority="63" w:unhideWhenUsed="0"/>
+    <w:lsdException w:name="Medium Shading 2 Accent 3" w:semiHidden="0" w:uiPriority="64" w:unhideWhenUsed="0"/>
+    <w:lsdException w:name="Medium List 1 Accent 3" w:semiHidden="0" w:uiPriority="65" w:unhideWhenUsed="0"/>
+    <w:lsdException w:name="Medium List 2 Accent 3" w:semiHidden="0" w:uiPriority="66" w:unhideWhenUsed="0"/>
+    <w:lsdException w:name="Medium Grid 1 Accent 3" w:semiHidden="0" w:uiPriority="67" w:unhideWhenUsed="0"/>
+    <w:lsdException w:name="Medium Grid 2 Accent 3" w:semiHidden="0" w:uiPriority="68" w:unhideWhenUsed="0"/>
+    <w:lsdException w:name="Medium Grid 3 Accent 3" w:semiHidden="0" w:uiPriority="69" w:unhideWhenUsed="0"/>
+    <w:lsdException w:name="Dark List Accent 3" w:semiHidden="0" w:uiPriority="70" w:unhideWhenUsed="0"/>
+    <w:lsdException w:name="Colorful Shading Accent 3" w:semiHidden="0" w:uiPriority="71" w:unhideWhenUsed="0"/>
+    <w:lsdException w:name="Colorful List Accent 3" w:semiHidden="0" w:uiPriority="72" w:unhideWhenUsed="0"/>
+    <w:lsdException w:name="Colorful Grid Accent 3" w:semiHidden="0" w:uiPriority="73" w:unhideWhenUsed="0"/>
+    <w:lsdException w:name="Light Shading Accent 4" w:semiHidden="0" w:uiPriority="60" w:unhideWhenUsed="0"/>
+    <w:lsdException w:name="Light List Accent 4" w:semiHidden="0" w:uiPriority="61" w:unhideWhenUsed="0"/>
+    <w:lsdException w:name="Light Grid Accent 4" w:semiHidden="0" w:uiPriority="62" w:unhideWhenUsed="0"/>
+    <w:lsdException w:name="Medium Shading 1 Accent 4" w:semiHidden="0" w:uiPriority="63" w:unhideWhenUsed="0"/>
+    <w:lsdException w:name="Medium Shading 2 Accent 4" w:semiHidden="0" w:uiPriority="64" w:unhideWhenUsed="0"/>
+    <w:lsdException w:name="Medium List 1 Accent 4" w:semiHidden="0" w:uiPriority="65" w:unhideWhenUsed="0"/>
+    <w:lsdException w:name="Medium List 2 Accent 4" w:semiHidden="0" w:uiPriority="66" w:unhideWhenUsed="0"/>
+    <w:lsdException w:name="Medium Grid 1 Accent 4" w:semiHidden="0" w:uiPriority="67" w:unhideWhenUsed="0"/>
+    <w:lsdException w:name="Medium Grid 2 Accent 4" w:semiHidden="0" w:uiPriority="68" w:unhideWhenUsed="0"/>
+    <w:lsdException w:name="Medium Grid 3 Accent 4" w:semiHidden="0" w:uiPriority="69" w:unhideWhenUsed="0"/>
+    <w:lsdException w:name="Dark List Accent 4" w:semiHidden="0" w:uiPriority="70" w:unhideWhenUsed="0"/>
+    <w:lsdException w:name="Colorful Shading Accent 4" w:semiHidden="0" w:uiPriority="71" w:unhideWhenUsed="0"/>
+    <w:lsdException w:name="Colorful List Accent 4" w:semiHidden="0" w:uiPriority="72" w:unhideWhenUsed="0"/>
+    <w:lsdException w:name="Colorful Grid Accent 4" w:semiHidden="0" w:uiPriority="73" w:unhideWhenUsed="0"/>
+    <w:lsdException w:name="Light Shading Accent 5" w:semiHidden="0" w:uiPriority="60" w:unhideWhenUsed="0"/>
+    <w:lsdException w:name="Light List Accent 5" w:semiHidden="0" w:uiPriority="61" w:unhideWhenUsed="0"/>
+    <w:lsdException w:name="Light Grid Accent 5" w:semiHidden="0" w:uiPriority="62" w:unhideWhenUsed="0"/>
+    <w:lsdException w:name="Medium Shading 1 Accent 5" w:semiHidden="0" w:uiPriority="63" w:unhideWhenUsed="0"/>
+    <w:lsdException w:name="Medium Shading 2 Accent 5" w:semiHidden="0" w:uiPriority="64" w:unhideWhenUsed="0"/>
+    <w:lsdException w:name="Medium List 1 Accent 5" w:semiHidden="0" w:uiPriority="65" w:unhideWhenUsed="0"/>
+    <w:lsdException w:name="Medium List 2 Accent 5" w:semiHidden="0" w:uiPriority="66" w:unhideWhenUsed="0"/>
+    <w:lsdException w:name="Medium Grid 1 Accent 5" w:semiHidden="0" w:uiPriority="67" w:unhideWhenUsed="0"/>
+    <w:lsdException w:name="Medium Grid 2 Accent 5" w:semiHidden="0" w:uiPriority="68" w:unhideWhenUsed="0"/>
+    <w:lsdException w:name="Medium Grid 3 Accent 5" w:semiHidden="0" w:uiPriority="69" w:unhideWhenUsed="0"/>
+    <w:lsdException w:name="Dark List Accent 5" w:semiHidden="0" w:uiPriority="70" w:unhideWhenUsed="0"/>
+    <w:lsdException w:name="Colorful Shading Accent 5" w:semiHidden="0" w:uiPriority="71" w:unhideWhenUsed="0"/>
+    <w:lsdException w:name="Colorful List Accent 5" w:semiHidden="0" w:uiPriority="72" w:unhideWhenUsed="0"/>
+    <w:lsdException w:name="Colorful Grid Accent 5" w:semiHidden="0" w:uiPriority="73" w:unhideWhenUsed="0"/>
+    <w:lsdException w:name="Light Shading Accent 6" w:semiHidden="0" w:uiPriority="60" w:unhideWhenUsed="0"/>
+    <w:lsdException w:name="Light List Accent 6" w:semiHidden="0" w:uiPriority="61" w:unhideWhenUsed="0"/>
+    <w:lsdException w:name="Light Grid Accent 6" w:semiHidden="0" w:uiPriority="62" w:unhideWhenUsed="0"/>
+    <w:lsdException w:name="Medium Shading 1 Accent 6" w:semiHidden="0" w:uiPriority="63" w:unhideWhenUsed="0"/>
+    <w:lsdException w:name="Medium Shading 2 Accent 6" w:semiHidden="0" w:uiPriority="64" w:unhideWhenUsed="0"/>
+    <w:lsdException w:name="Medium List 1 Accent 6" w:semiHidden="0" w:uiPriority="65" w:unhideWhenUsed="0"/>
+    <w:lsdException w:name="Medium List 2 Accent 6" w:semiHidden="0" w:uiPriority="66" w:unhideWhenUsed="0"/>
+    <w:lsdException w:name="Medium Grid 1 Accent 6" w:semiHidden="0" w:uiPriority="67" w:unhideWhenUsed="0"/>
+    <w:lsdException w:name="Medium Grid 2 Accent 6" w:semiHidden="0" w:uiPriority="68" w:unhideWhenUsed="0"/>
+    <w:lsdException w:name="Medium Grid 3 Accent 6" w:semiHidden="0" w:uiPriority="69" w:unhideWhenUsed="0"/>
+    <w:lsdException w:name="Dark List Accent 6" w:semiHidden="0" w:uiPriority="70" w:unhideWhenUsed="0"/>
+    <w:lsdException w:name="Colorful Shading Accent 6" w:semiHidden="0" w:uiPriority="71" w:unhideWhenUsed="0"/>
+    <w:lsdException w:name="Colorful List Accent 6" w:semiHidden="0" w:uiPriority="72" w:unhideWhenUsed="0"/>
+    <w:lsdException w:name="Colorful Grid Accent 6" w:semiHidden="0" w:uiPriority="73" w:unhideWhenUsed="0"/>
+    <w:lsdException w:name="Subtle Emphasis" w:semiHidden="0" w:uiPriority="19" w:unhideWhenUsed="0" w:qFormat="1"/>
+    <w:lsdException w:name="Intense Emphasis" w:semiHidden="0" w:uiPriority="21" w:unhideWhenUsed="0" w:qFormat="1"/>
+    <w:lsdException w:name="Subtle Reference" w:semiHidden="0" w:uiPriority="31" w:unhideWhenUsed="0" w:qFormat="1"/>
+    <w:lsdException w:name="Intense Reference" w:semiHidden="0" w:uiPriority="32" w:unhideWhenUsed="0" w:qFormat="1"/>
+    <w:lsdException w:name="Book Title" w:semiHidden="0" w:uiPriority="33" w:unhideWhenUsed="0" w:qFormat="1"/>
+    <w:lsdException w:name="Bibliography" w:uiPriority="37"/>
+    <w:lsdException w:name="TOC Heading" w:uiPriority="39" w:qFormat="1"/>
   </w:latentStyles>
   <w:style w:type="paragraph" w:default="1" w:styleId="Normal">
     <w:name w:val="Normal"/>
@@ -2724,7 +3278,7 @@
       <w:szCs w:val="32"/>
     </w:rPr>
   </w:style>
-  <w:style w:type="paragraph" w:styleId="TtuloTDC">
+  <w:style w:type="paragraph" w:styleId="TtulodeTDC">
     <w:name w:val="TOC Heading"/>
     <w:basedOn w:val="Ttulo1"/>
     <w:next w:val="Normal"/>
@@ -2771,6 +3325,520 @@
     <w:rPr>
       <w:color w:val="0563C1" w:themeColor="hyperlink"/>
       <w:u w:val="single"/>
+    </w:rPr>
+  </w:style>
+  <w:style w:type="paragraph" w:styleId="Textodeglobo">
+    <w:name w:val="Balloon Text"/>
+    <w:basedOn w:val="Normal"/>
+    <w:link w:val="TextodegloboCar"/>
+    <w:uiPriority w:val="99"/>
+    <w:semiHidden/>
+    <w:unhideWhenUsed/>
+    <w:rsid w:val="0014034C"/>
+    <w:pPr>
+      <w:spacing w:after="0" w:line="240" w:lineRule="auto"/>
+    </w:pPr>
+    <w:rPr>
+      <w:rFonts w:ascii="Tahoma" w:hAnsi="Tahoma" w:cs="Tahoma"/>
+      <w:sz w:val="16"/>
+      <w:szCs w:val="16"/>
+    </w:rPr>
+  </w:style>
+  <w:style w:type="character" w:customStyle="1" w:styleId="TextodegloboCar">
+    <w:name w:val="Texto de globo Car"/>
+    <w:basedOn w:val="Fuentedeprrafopredeter"/>
+    <w:link w:val="Textodeglobo"/>
+    <w:uiPriority w:val="99"/>
+    <w:semiHidden/>
+    <w:rsid w:val="0014034C"/>
+    <w:rPr>
+      <w:rFonts w:ascii="Tahoma" w:hAnsi="Tahoma" w:cs="Tahoma"/>
+      <w:sz w:val="16"/>
+      <w:szCs w:val="16"/>
+    </w:rPr>
+  </w:style>
+  <w:style w:type="paragraph" w:customStyle="1" w:styleId="Default">
+    <w:name w:val="Default"/>
+    <w:rsid w:val="0014034C"/>
+    <w:pPr>
+      <w:autoSpaceDE w:val="0"/>
+      <w:autoSpaceDN w:val="0"/>
+      <w:adjustRightInd w:val="0"/>
+      <w:spacing w:after="0" w:line="240" w:lineRule="auto"/>
+    </w:pPr>
+    <w:rPr>
+      <w:rFonts w:ascii="Cambria" w:hAnsi="Cambria" w:cs="Cambria"/>
+      <w:color w:val="000000"/>
+      <w:sz w:val="24"/>
+      <w:szCs w:val="24"/>
+    </w:rPr>
+  </w:style>
+</w:styles>
+</file>
+
+<file path=word/stylesWithEffects.xml><?xml version="1.0" encoding="utf-8"?>
+<w:styles xmlns:wpc="http://schemas.microsoft.com/office/word/2010/wordprocessingCanvas" xmlns:mc="http://schemas.openxmlformats.org/markup-compatibility/2006" xmlns:o="urn:schemas-microsoft-com:office:office" xmlns:r="http://schemas.openxmlformats.org/officeDocument/2006/relationships" xmlns:m="http://schemas.openxmlformats.org/officeDocument/2006/math" xmlns:v="urn:schemas-microsoft-com:vml" xmlns:wp14="http://schemas.microsoft.com/office/word/2010/wordprocessingDrawing" xmlns:wp="http://schemas.openxmlformats.org/drawingml/2006/wordprocessingDrawing" xmlns:w10="urn:schemas-microsoft-com:office:word" xmlns:w="http://schemas.openxmlformats.org/wordprocessingml/2006/main" xmlns:w14="http://schemas.microsoft.com/office/word/2010/wordml" xmlns:wpg="http://schemas.microsoft.com/office/word/2010/wordprocessingGroup" xmlns:wpi="http://schemas.microsoft.com/office/word/2010/wordprocessingInk" xmlns:wne="http://schemas.microsoft.com/office/word/2006/wordml" xmlns:wps="http://schemas.microsoft.com/office/word/2010/wordprocessingShape" mc:Ignorable="w14 wp14">
+  <w:docDefaults>
+    <w:rPrDefault>
+      <w:rPr>
+        <w:rFonts w:asciiTheme="minorHAnsi" w:eastAsiaTheme="minorHAnsi" w:hAnsiTheme="minorHAnsi" w:cstheme="minorBidi"/>
+        <w:sz w:val="22"/>
+        <w:szCs w:val="22"/>
+        <w:lang w:val="es-ES" w:eastAsia="en-US" w:bidi="ar-SA"/>
+      </w:rPr>
+    </w:rPrDefault>
+    <w:pPrDefault>
+      <w:pPr>
+        <w:spacing w:after="160" w:line="259" w:lineRule="auto"/>
+      </w:pPr>
+    </w:pPrDefault>
+  </w:docDefaults>
+  <w:latentStyles w:defLockedState="0" w:defUIPriority="99" w:defSemiHidden="1" w:defUnhideWhenUsed="1" w:defQFormat="0" w:count="267">
+    <w:lsdException w:name="Normal" w:semiHidden="0" w:uiPriority="0" w:unhideWhenUsed="0" w:qFormat="1"/>
+    <w:lsdException w:name="heading 1" w:semiHidden="0" w:uiPriority="9" w:unhideWhenUsed="0" w:qFormat="1"/>
+    <w:lsdException w:name="heading 2" w:uiPriority="9" w:qFormat="1"/>
+    <w:lsdException w:name="heading 3" w:uiPriority="9" w:qFormat="1"/>
+    <w:lsdException w:name="heading 4" w:uiPriority="9" w:qFormat="1"/>
+    <w:lsdException w:name="heading 5" w:uiPriority="9" w:qFormat="1"/>
+    <w:lsdException w:name="heading 6" w:uiPriority="9" w:qFormat="1"/>
+    <w:lsdException w:name="heading 7" w:uiPriority="9" w:qFormat="1"/>
+    <w:lsdException w:name="heading 8" w:uiPriority="9" w:qFormat="1"/>
+    <w:lsdException w:name="heading 9" w:uiPriority="9" w:qFormat="1"/>
+    <w:lsdException w:name="toc 1" w:uiPriority="39"/>
+    <w:lsdException w:name="toc 2" w:uiPriority="39"/>
+    <w:lsdException w:name="toc 3" w:uiPriority="39"/>
+    <w:lsdException w:name="toc 4" w:uiPriority="39"/>
+    <w:lsdException w:name="toc 5" w:uiPriority="39"/>
+    <w:lsdException w:name="toc 6" w:uiPriority="39"/>
+    <w:lsdException w:name="toc 7" w:uiPriority="39"/>
+    <w:lsdException w:name="toc 8" w:uiPriority="39"/>
+    <w:lsdException w:name="toc 9" w:uiPriority="39"/>
+    <w:lsdException w:name="caption" w:uiPriority="35" w:qFormat="1"/>
+    <w:lsdException w:name="Title" w:semiHidden="0" w:uiPriority="10" w:unhideWhenUsed="0" w:qFormat="1"/>
+    <w:lsdException w:name="Default Paragraph Font" w:uiPriority="1"/>
+    <w:lsdException w:name="Subtitle" w:semiHidden="0" w:uiPriority="11" w:unhideWhenUsed="0" w:qFormat="1"/>
+    <w:lsdException w:name="Strong" w:semiHidden="0" w:uiPriority="22" w:unhideWhenUsed="0" w:qFormat="1"/>
+    <w:lsdException w:name="Emphasis" w:semiHidden="0" w:uiPriority="20" w:unhideWhenUsed="0" w:qFormat="1"/>
+    <w:lsdException w:name="Table Grid" w:semiHidden="0" w:uiPriority="39" w:unhideWhenUsed="0"/>
+    <w:lsdException w:name="Placeholder Text" w:unhideWhenUsed="0"/>
+    <w:lsdException w:name="No Spacing" w:semiHidden="0" w:uiPriority="1" w:unhideWhenUsed="0" w:qFormat="1"/>
+    <w:lsdException w:name="Light Shading" w:semiHidden="0" w:uiPriority="60" w:unhideWhenUsed="0"/>
+    <w:lsdException w:name="Light List" w:semiHidden="0" w:uiPriority="61" w:unhideWhenUsed="0"/>
+    <w:lsdException w:name="Light Grid" w:semiHidden="0" w:uiPriority="62" w:unhideWhenUsed="0"/>
+    <w:lsdException w:name="Medium Shading 1" w:semiHidden="0" w:uiPriority="63" w:unhideWhenUsed="0"/>
+    <w:lsdException w:name="Medium Shading 2" w:semiHidden="0" w:uiPriority="64" w:unhideWhenUsed="0"/>
+    <w:lsdException w:name="Medium List 1" w:semiHidden="0" w:uiPriority="65" w:unhideWhenUsed="0"/>
+    <w:lsdException w:name="Medium List 2" w:semiHidden="0" w:uiPriority="66" w:unhideWhenUsed="0"/>
+    <w:lsdException w:name="Medium Grid 1" w:semiHidden="0" w:uiPriority="67" w:unhideWhenUsed="0"/>
+    <w:lsdException w:name="Medium Grid 2" w:semiHidden="0" w:uiPriority="68" w:unhideWhenUsed="0"/>
+    <w:lsdException w:name="Medium Grid 3" w:semiHidden="0" w:uiPriority="69" w:unhideWhenUsed="0"/>
+    <w:lsdException w:name="Dark List" w:semiHidden="0" w:uiPriority="70" w:unhideWhenUsed="0"/>
+    <w:lsdException w:name="Colorful Shading" w:semiHidden="0" w:uiPriority="71" w:unhideWhenUsed="0"/>
+    <w:lsdException w:name="Colorful List" w:semiHidden="0" w:uiPriority="72" w:unhideWhenUsed="0"/>
+    <w:lsdException w:name="Colorful Grid" w:semiHidden="0" w:uiPriority="73" w:unhideWhenUsed="0"/>
+    <w:lsdException w:name="Light Shading Accent 1" w:semiHidden="0" w:uiPriority="60" w:unhideWhenUsed="0"/>
+    <w:lsdException w:name="Light List Accent 1" w:semiHidden="0" w:uiPriority="61" w:unhideWhenUsed="0"/>
+    <w:lsdException w:name="Light Grid Accent 1" w:semiHidden="0" w:uiPriority="62" w:unhideWhenUsed="0"/>
+    <w:lsdException w:name="Medium Shading 1 Accent 1" w:semiHidden="0" w:uiPriority="63" w:unhideWhenUsed="0"/>
+    <w:lsdException w:name="Medium Shading 2 Accent 1" w:semiHidden="0" w:uiPriority="64" w:unhideWhenUsed="0"/>
+    <w:lsdException w:name="Medium List 1 Accent 1" w:semiHidden="0" w:uiPriority="65" w:unhideWhenUsed="0"/>
+    <w:lsdException w:name="Revision" w:unhideWhenUsed="0"/>
+    <w:lsdException w:name="List Paragraph" w:semiHidden="0" w:uiPriority="34" w:unhideWhenUsed="0" w:qFormat="1"/>
+    <w:lsdException w:name="Quote" w:semiHidden="0" w:uiPriority="29" w:unhideWhenUsed="0" w:qFormat="1"/>
+    <w:lsdException w:name="Intense Quote" w:semiHidden="0" w:uiPriority="30" w:unhideWhenUsed="0" w:qFormat="1"/>
+    <w:lsdException w:name="Medium List 2 Accent 1" w:semiHidden="0" w:uiPriority="66" w:unhideWhenUsed="0"/>
+    <w:lsdException w:name="Medium Grid 1 Accent 1" w:semiHidden="0" w:uiPriority="67" w:unhideWhenUsed="0"/>
+    <w:lsdException w:name="Medium Grid 2 Accent 1" w:semiHidden="0" w:uiPriority="68" w:unhideWhenUsed="0"/>
+    <w:lsdException w:name="Medium Grid 3 Accent 1" w:semiHidden="0" w:uiPriority="69" w:unhideWhenUsed="0"/>
+    <w:lsdException w:name="Dark List Accent 1" w:semiHidden="0" w:uiPriority="70" w:unhideWhenUsed="0"/>
+    <w:lsdException w:name="Colorful Shading Accent 1" w:semiHidden="0" w:uiPriority="71" w:unhideWhenUsed="0"/>
+    <w:lsdException w:name="Colorful List Accent 1" w:semiHidden="0" w:uiPriority="72" w:unhideWhenUsed="0"/>
+    <w:lsdException w:name="Colorful Grid Accent 1" w:semiHidden="0" w:uiPriority="73" w:unhideWhenUsed="0"/>
+    <w:lsdException w:name="Light Shading Accent 2" w:semiHidden="0" w:uiPriority="60" w:unhideWhenUsed="0"/>
+    <w:lsdException w:name="Light List Accent 2" w:semiHidden="0" w:uiPriority="61" w:unhideWhenUsed="0"/>
+    <w:lsdException w:name="Light Grid Accent 2" w:semiHidden="0" w:uiPriority="62" w:unhideWhenUsed="0"/>
+    <w:lsdException w:name="Medium Shading 1 Accent 2" w:semiHidden="0" w:uiPriority="63" w:unhideWhenUsed="0"/>
+    <w:lsdException w:name="Medium Shading 2 Accent 2" w:semiHidden="0" w:uiPriority="64" w:unhideWhenUsed="0"/>
+    <w:lsdException w:name="Medium List 1 Accent 2" w:semiHidden="0" w:uiPriority="65" w:unhideWhenUsed="0"/>
+    <w:lsdException w:name="Medium List 2 Accent 2" w:semiHidden="0" w:uiPriority="66" w:unhideWhenUsed="0"/>
+    <w:lsdException w:name="Medium Grid 1 Accent 2" w:semiHidden="0" w:uiPriority="67" w:unhideWhenUsed="0"/>
+    <w:lsdException w:name="Medium Grid 2 Accent 2" w:semiHidden="0" w:uiPriority="68" w:unhideWhenUsed="0"/>
+    <w:lsdException w:name="Medium Grid 3 Accent 2" w:semiHidden="0" w:uiPriority="69" w:unhideWhenUsed="0"/>
+    <w:lsdException w:name="Dark List Accent 2" w:semiHidden="0" w:uiPriority="70" w:unhideWhenUsed="0"/>
+    <w:lsdException w:name="Colorful Shading Accent 2" w:semiHidden="0" w:uiPriority="71" w:unhideWhenUsed="0"/>
+    <w:lsdException w:name="Colorful List Accent 2" w:semiHidden="0" w:uiPriority="72" w:unhideWhenUsed="0"/>
+    <w:lsdException w:name="Colorful Grid Accent 2" w:semiHidden="0" w:uiPriority="73" w:unhideWhenUsed="0"/>
+    <w:lsdException w:name="Light Shading Accent 3" w:semiHidden="0" w:uiPriority="60" w:unhideWhenUsed="0"/>
+    <w:lsdException w:name="Light List Accent 3" w:semiHidden="0" w:uiPriority="61" w:unhideWhenUsed="0"/>
+    <w:lsdException w:name="Light Grid Accent 3" w:semiHidden="0" w:uiPriority="62" w:unhideWhenUsed="0"/>
+    <w:lsdException w:name="Medium Shading 1 Accent 3" w:semiHidden="0" w:uiPriority="63" w:unhideWhenUsed="0"/>
+    <w:lsdException w:name="Medium Shading 2 Accent 3" w:semiHidden="0" w:uiPriority="64" w:unhideWhenUsed="0"/>
+    <w:lsdException w:name="Medium List 1 Accent 3" w:semiHidden="0" w:uiPriority="65" w:unhideWhenUsed="0"/>
+    <w:lsdException w:name="Medium List 2 Accent 3" w:semiHidden="0" w:uiPriority="66" w:unhideWhenUsed="0"/>
+    <w:lsdException w:name="Medium Grid 1 Accent 3" w:semiHidden="0" w:uiPriority="67" w:unhideWhenUsed="0"/>
+    <w:lsdException w:name="Medium Grid 2 Accent 3" w:semiHidden="0" w:uiPriority="68" w:unhideWhenUsed="0"/>
+    <w:lsdException w:name="Medium Grid 3 Accent 3" w:semiHidden="0" w:uiPriority="69" w:unhideWhenUsed="0"/>
+    <w:lsdException w:name="Dark List Accent 3" w:semiHidden="0" w:uiPriority="70" w:unhideWhenUsed="0"/>
+    <w:lsdException w:name="Colorful Shading Accent 3" w:semiHidden="0" w:uiPriority="71" w:unhideWhenUsed="0"/>
+    <w:lsdException w:name="Colorful List Accent 3" w:semiHidden="0" w:uiPriority="72" w:unhideWhenUsed="0"/>
+    <w:lsdException w:name="Colorful Grid Accent 3" w:semiHidden="0" w:uiPriority="73" w:unhideWhenUsed="0"/>
+    <w:lsdException w:name="Light Shading Accent 4" w:semiHidden="0" w:uiPriority="60" w:unhideWhenUsed="0"/>
+    <w:lsdException w:name="Light List Accent 4" w:semiHidden="0" w:uiPriority="61" w:unhideWhenUsed="0"/>
+    <w:lsdException w:name="Light Grid Accent 4" w:semiHidden="0" w:uiPriority="62" w:unhideWhenUsed="0"/>
+    <w:lsdException w:name="Medium Shading 1 Accent 4" w:semiHidden="0" w:uiPriority="63" w:unhideWhenUsed="0"/>
+    <w:lsdException w:name="Medium Shading 2 Accent 4" w:semiHidden="0" w:uiPriority="64" w:unhideWhenUsed="0"/>
+    <w:lsdException w:name="Medium List 1 Accent 4" w:semiHidden="0" w:uiPriority="65" w:unhideWhenUsed="0"/>
+    <w:lsdException w:name="Medium List 2 Accent 4" w:semiHidden="0" w:uiPriority="66" w:unhideWhenUsed="0"/>
+    <w:lsdException w:name="Medium Grid 1 Accent 4" w:semiHidden="0" w:uiPriority="67" w:unhideWhenUsed="0"/>
+    <w:lsdException w:name="Medium Grid 2 Accent 4" w:semiHidden="0" w:uiPriority="68" w:unhideWhenUsed="0"/>
+    <w:lsdException w:name="Medium Grid 3 Accent 4" w:semiHidden="0" w:uiPriority="69" w:unhideWhenUsed="0"/>
+    <w:lsdException w:name="Dark List Accent 4" w:semiHidden="0" w:uiPriority="70" w:unhideWhenUsed="0"/>
+    <w:lsdException w:name="Colorful Shading Accent 4" w:semiHidden="0" w:uiPriority="71" w:unhideWhenUsed="0"/>
+    <w:lsdException w:name="Colorful List Accent 4" w:semiHidden="0" w:uiPriority="72" w:unhideWhenUsed="0"/>
+    <w:lsdException w:name="Colorful Grid Accent 4" w:semiHidden="0" w:uiPriority="73" w:unhideWhenUsed="0"/>
+    <w:lsdException w:name="Light Shading Accent 5" w:semiHidden="0" w:uiPriority="60" w:unhideWhenUsed="0"/>
+    <w:lsdException w:name="Light List Accent 5" w:semiHidden="0" w:uiPriority="61" w:unhideWhenUsed="0"/>
+    <w:lsdException w:name="Light Grid Accent 5" w:semiHidden="0" w:uiPriority="62" w:unhideWhenUsed="0"/>
+    <w:lsdException w:name="Medium Shading 1 Accent 5" w:semiHidden="0" w:uiPriority="63" w:unhideWhenUsed="0"/>
+    <w:lsdException w:name="Medium Shading 2 Accent 5" w:semiHidden="0" w:uiPriority="64" w:unhideWhenUsed="0"/>
+    <w:lsdException w:name="Medium List 1 Accent 5" w:semiHidden="0" w:uiPriority="65" w:unhideWhenUsed="0"/>
+    <w:lsdException w:name="Medium List 2 Accent 5" w:semiHidden="0" w:uiPriority="66" w:unhideWhenUsed="0"/>
+    <w:lsdException w:name="Medium Grid 1 Accent 5" w:semiHidden="0" w:uiPriority="67" w:unhideWhenUsed="0"/>
+    <w:lsdException w:name="Medium Grid 2 Accent 5" w:semiHidden="0" w:uiPriority="68" w:unhideWhenUsed="0"/>
+    <w:lsdException w:name="Medium Grid 3 Accent 5" w:semiHidden="0" w:uiPriority="69" w:unhideWhenUsed="0"/>
+    <w:lsdException w:name="Dark List Accent 5" w:semiHidden="0" w:uiPriority="70" w:unhideWhenUsed="0"/>
+    <w:lsdException w:name="Colorful Shading Accent 5" w:semiHidden="0" w:uiPriority="71" w:unhideWhenUsed="0"/>
+    <w:lsdException w:name="Colorful List Accent 5" w:semiHidden="0" w:uiPriority="72" w:unhideWhenUsed="0"/>
+    <w:lsdException w:name="Colorful Grid Accent 5" w:semiHidden="0" w:uiPriority="73" w:unhideWhenUsed="0"/>
+    <w:lsdException w:name="Light Shading Accent 6" w:semiHidden="0" w:uiPriority="60" w:unhideWhenUsed="0"/>
+    <w:lsdException w:name="Light List Accent 6" w:semiHidden="0" w:uiPriority="61" w:unhideWhenUsed="0"/>
+    <w:lsdException w:name="Light Grid Accent 6" w:semiHidden="0" w:uiPriority="62" w:unhideWhenUsed="0"/>
+    <w:lsdException w:name="Medium Shading 1 Accent 6" w:semiHidden="0" w:uiPriority="63" w:unhideWhenUsed="0"/>
+    <w:lsdException w:name="Medium Shading 2 Accent 6" w:semiHidden="0" w:uiPriority="64" w:unhideWhenUsed="0"/>
+    <w:lsdException w:name="Medium List 1 Accent 6" w:semiHidden="0" w:uiPriority="65" w:unhideWhenUsed="0"/>
+    <w:lsdException w:name="Medium List 2 Accent 6" w:semiHidden="0" w:uiPriority="66" w:unhideWhenUsed="0"/>
+    <w:lsdException w:name="Medium Grid 1 Accent 6" w:semiHidden="0" w:uiPriority="67" w:unhideWhenUsed="0"/>
+    <w:lsdException w:name="Medium Grid 2 Accent 6" w:semiHidden="0" w:uiPriority="68" w:unhideWhenUsed="0"/>
+    <w:lsdException w:name="Medium Grid 3 Accent 6" w:semiHidden="0" w:uiPriority="69" w:unhideWhenUsed="0"/>
+    <w:lsdException w:name="Dark List Accent 6" w:semiHidden="0" w:uiPriority="70" w:unhideWhenUsed="0"/>
+    <w:lsdException w:name="Colorful Shading Accent 6" w:semiHidden="0" w:uiPriority="71" w:unhideWhenUsed="0"/>
+    <w:lsdException w:name="Colorful List Accent 6" w:semiHidden="0" w:uiPriority="72" w:unhideWhenUsed="0"/>
+    <w:lsdException w:name="Colorful Grid Accent 6" w:semiHidden="0" w:uiPriority="73" w:unhideWhenUsed="0"/>
+    <w:lsdException w:name="Subtle Emphasis" w:semiHidden="0" w:uiPriority="19" w:unhideWhenUsed="0" w:qFormat="1"/>
+    <w:lsdException w:name="Intense Emphasis" w:semiHidden="0" w:uiPriority="21" w:unhideWhenUsed="0" w:qFormat="1"/>
+    <w:lsdException w:name="Subtle Reference" w:semiHidden="0" w:uiPriority="31" w:unhideWhenUsed="0" w:qFormat="1"/>
+    <w:lsdException w:name="Intense Reference" w:semiHidden="0" w:uiPriority="32" w:unhideWhenUsed="0" w:qFormat="1"/>
+    <w:lsdException w:name="Book Title" w:semiHidden="0" w:uiPriority="33" w:unhideWhenUsed="0" w:qFormat="1"/>
+    <w:lsdException w:name="Bibliography" w:uiPriority="37"/>
+    <w:lsdException w:name="TOC Heading" w:uiPriority="39" w:qFormat="1"/>
+  </w:latentStyles>
+  <w:style w:type="paragraph" w:default="1" w:styleId="Normal">
+    <w:name w:val="Normal"/>
+    <w:qFormat/>
+  </w:style>
+  <w:style w:type="paragraph" w:styleId="Ttulo1">
+    <w:name w:val="heading 1"/>
+    <w:basedOn w:val="Normal"/>
+    <w:next w:val="Normal"/>
+    <w:link w:val="Ttulo1Car"/>
+    <w:uiPriority w:val="9"/>
+    <w:qFormat/>
+    <w:rsid w:val="00BB4976"/>
+    <w:pPr>
+      <w:keepNext/>
+      <w:keepLines/>
+      <w:spacing w:before="240" w:after="0"/>
+      <w:outlineLvl w:val="0"/>
+    </w:pPr>
+    <w:rPr>
+      <w:rFonts w:asciiTheme="majorHAnsi" w:eastAsiaTheme="majorEastAsia" w:hAnsiTheme="majorHAnsi" w:cstheme="majorBidi"/>
+      <w:color w:val="2F5496" w:themeColor="accent1" w:themeShade="BF"/>
+      <w:sz w:val="32"/>
+      <w:szCs w:val="32"/>
+    </w:rPr>
+  </w:style>
+  <w:style w:type="character" w:default="1" w:styleId="Fuentedeprrafopredeter">
+    <w:name w:val="Default Paragraph Font"/>
+    <w:uiPriority w:val="1"/>
+    <w:semiHidden/>
+    <w:unhideWhenUsed/>
+  </w:style>
+  <w:style w:type="table" w:default="1" w:styleId="Tablanormal">
+    <w:name w:val="Normal Table"/>
+    <w:uiPriority w:val="99"/>
+    <w:semiHidden/>
+    <w:unhideWhenUsed/>
+    <w:tblPr>
+      <w:tblInd w:w="0" w:type="dxa"/>
+      <w:tblCellMar>
+        <w:top w:w="0" w:type="dxa"/>
+        <w:left w:w="108" w:type="dxa"/>
+        <w:bottom w:w="0" w:type="dxa"/>
+        <w:right w:w="108" w:type="dxa"/>
+      </w:tblCellMar>
+    </w:tblPr>
+  </w:style>
+  <w:style w:type="numbering" w:default="1" w:styleId="Sinlista">
+    <w:name w:val="No List"/>
+    <w:uiPriority w:val="99"/>
+    <w:semiHidden/>
+    <w:unhideWhenUsed/>
+  </w:style>
+  <w:style w:type="table" w:customStyle="1" w:styleId="Cuadrculavistosa-nfasis11">
+    <w:name w:val="Cuadrícula vistosa - Énfasis 11"/>
+    <w:basedOn w:val="Tablanormal"/>
+    <w:next w:val="Cuadrculavistosa-nfasis1"/>
+    <w:uiPriority w:val="73"/>
+    <w:rsid w:val="00BB4976"/>
+    <w:pPr>
+      <w:spacing w:after="0" w:line="240" w:lineRule="auto"/>
+    </w:pPr>
+    <w:rPr>
+      <w:color w:val="000000"/>
+    </w:rPr>
+    <w:tblPr>
+      <w:tblStyleRowBandSize w:val="1"/>
+      <w:tblStyleColBandSize w:val="1"/>
+      <w:tblBorders>
+        <w:insideH w:val="single" w:sz="4" w:space="0" w:color="FFFFFF"/>
+      </w:tblBorders>
+    </w:tblPr>
+    <w:tcPr>
+      <w:shd w:val="clear" w:color="auto" w:fill="DBE5F1"/>
+    </w:tcPr>
+    <w:tblStylePr w:type="firstRow">
+      <w:rPr>
+        <w:b/>
+        <w:bCs/>
+      </w:rPr>
+      <w:tblPr/>
+      <w:tcPr>
+        <w:shd w:val="clear" w:color="auto" w:fill="B8CCE4"/>
+      </w:tcPr>
+    </w:tblStylePr>
+    <w:tblStylePr w:type="lastRow">
+      <w:rPr>
+        <w:b/>
+        <w:bCs/>
+        <w:color w:val="000000"/>
+      </w:rPr>
+      <w:tblPr/>
+      <w:tcPr>
+        <w:shd w:val="clear" w:color="auto" w:fill="B8CCE4"/>
+      </w:tcPr>
+    </w:tblStylePr>
+    <w:tblStylePr w:type="firstCol">
+      <w:rPr>
+        <w:color w:val="FFFFFF"/>
+      </w:rPr>
+      <w:tblPr/>
+      <w:tcPr>
+        <w:shd w:val="clear" w:color="auto" w:fill="365F91"/>
+      </w:tcPr>
+    </w:tblStylePr>
+    <w:tblStylePr w:type="lastCol">
+      <w:rPr>
+        <w:color w:val="FFFFFF"/>
+      </w:rPr>
+      <w:tblPr/>
+      <w:tcPr>
+        <w:shd w:val="clear" w:color="auto" w:fill="365F91"/>
+      </w:tcPr>
+    </w:tblStylePr>
+    <w:tblStylePr w:type="band1Vert">
+      <w:tblPr/>
+      <w:tcPr>
+        <w:shd w:val="clear" w:color="auto" w:fill="A7BFDE"/>
+      </w:tcPr>
+    </w:tblStylePr>
+    <w:tblStylePr w:type="band1Horz">
+      <w:tblPr/>
+      <w:tcPr>
+        <w:shd w:val="clear" w:color="auto" w:fill="A7BFDE"/>
+      </w:tcPr>
+    </w:tblStylePr>
+  </w:style>
+  <w:style w:type="table" w:styleId="Cuadrculavistosa-nfasis1">
+    <w:name w:val="Colorful Grid Accent 1"/>
+    <w:basedOn w:val="Tablanormal"/>
+    <w:uiPriority w:val="73"/>
+    <w:semiHidden/>
+    <w:unhideWhenUsed/>
+    <w:rsid w:val="00BB4976"/>
+    <w:pPr>
+      <w:spacing w:after="0" w:line="240" w:lineRule="auto"/>
+    </w:pPr>
+    <w:rPr>
+      <w:color w:val="000000" w:themeColor="text1"/>
+    </w:rPr>
+    <w:tblPr>
+      <w:tblStyleRowBandSize w:val="1"/>
+      <w:tblStyleColBandSize w:val="1"/>
+      <w:tblBorders>
+        <w:insideH w:val="single" w:sz="4" w:space="0" w:color="FFFFFF" w:themeColor="background1"/>
+      </w:tblBorders>
+    </w:tblPr>
+    <w:tcPr>
+      <w:shd w:val="clear" w:color="auto" w:fill="D9E2F3" w:themeFill="accent1" w:themeFillTint="33"/>
+    </w:tcPr>
+    <w:tblStylePr w:type="firstRow">
+      <w:rPr>
+        <w:b/>
+        <w:bCs/>
+      </w:rPr>
+      <w:tblPr/>
+      <w:tcPr>
+        <w:shd w:val="clear" w:color="auto" w:fill="B4C6E7" w:themeFill="accent1" w:themeFillTint="66"/>
+      </w:tcPr>
+    </w:tblStylePr>
+    <w:tblStylePr w:type="lastRow">
+      <w:rPr>
+        <w:b/>
+        <w:bCs/>
+        <w:color w:val="000000" w:themeColor="text1"/>
+      </w:rPr>
+      <w:tblPr/>
+      <w:tcPr>
+        <w:shd w:val="clear" w:color="auto" w:fill="B4C6E7" w:themeFill="accent1" w:themeFillTint="66"/>
+      </w:tcPr>
+    </w:tblStylePr>
+    <w:tblStylePr w:type="firstCol">
+      <w:rPr>
+        <w:color w:val="FFFFFF" w:themeColor="background1"/>
+      </w:rPr>
+      <w:tblPr/>
+      <w:tcPr>
+        <w:shd w:val="clear" w:color="auto" w:fill="2F5496" w:themeFill="accent1" w:themeFillShade="BF"/>
+      </w:tcPr>
+    </w:tblStylePr>
+    <w:tblStylePr w:type="lastCol">
+      <w:rPr>
+        <w:color w:val="FFFFFF" w:themeColor="background1"/>
+      </w:rPr>
+      <w:tblPr/>
+      <w:tcPr>
+        <w:shd w:val="clear" w:color="auto" w:fill="2F5496" w:themeFill="accent1" w:themeFillShade="BF"/>
+      </w:tcPr>
+    </w:tblStylePr>
+    <w:tblStylePr w:type="band1Vert">
+      <w:tblPr/>
+      <w:tcPr>
+        <w:shd w:val="clear" w:color="auto" w:fill="A1B8E1" w:themeFill="accent1" w:themeFillTint="7F"/>
+      </w:tcPr>
+    </w:tblStylePr>
+    <w:tblStylePr w:type="band1Horz">
+      <w:tblPr/>
+      <w:tcPr>
+        <w:shd w:val="clear" w:color="auto" w:fill="A1B8E1" w:themeFill="accent1" w:themeFillTint="7F"/>
+      </w:tcPr>
+    </w:tblStylePr>
+  </w:style>
+  <w:style w:type="character" w:customStyle="1" w:styleId="Ttulo1Car">
+    <w:name w:val="Título 1 Car"/>
+    <w:basedOn w:val="Fuentedeprrafopredeter"/>
+    <w:link w:val="Ttulo1"/>
+    <w:uiPriority w:val="9"/>
+    <w:rsid w:val="00BB4976"/>
+    <w:rPr>
+      <w:rFonts w:asciiTheme="majorHAnsi" w:eastAsiaTheme="majorEastAsia" w:hAnsiTheme="majorHAnsi" w:cstheme="majorBidi"/>
+      <w:color w:val="2F5496" w:themeColor="accent1" w:themeShade="BF"/>
+      <w:sz w:val="32"/>
+      <w:szCs w:val="32"/>
+    </w:rPr>
+  </w:style>
+  <w:style w:type="paragraph" w:styleId="TtulodeTDC">
+    <w:name w:val="TOC Heading"/>
+    <w:basedOn w:val="Ttulo1"/>
+    <w:next w:val="Normal"/>
+    <w:uiPriority w:val="39"/>
+    <w:unhideWhenUsed/>
+    <w:qFormat/>
+    <w:rsid w:val="00BB4976"/>
+    <w:pPr>
+      <w:outlineLvl w:val="9"/>
+    </w:pPr>
+    <w:rPr>
+      <w:lang w:eastAsia="es-ES"/>
+    </w:rPr>
+  </w:style>
+  <w:style w:type="paragraph" w:styleId="Prrafodelista">
+    <w:name w:val="List Paragraph"/>
+    <w:basedOn w:val="Normal"/>
+    <w:uiPriority w:val="34"/>
+    <w:qFormat/>
+    <w:rsid w:val="00436E33"/>
+    <w:pPr>
+      <w:ind w:left="720"/>
+      <w:contextualSpacing/>
+    </w:pPr>
+  </w:style>
+  <w:style w:type="paragraph" w:styleId="TDC1">
+    <w:name w:val="toc 1"/>
+    <w:basedOn w:val="Normal"/>
+    <w:next w:val="Normal"/>
+    <w:autoRedefine/>
+    <w:uiPriority w:val="39"/>
+    <w:unhideWhenUsed/>
+    <w:rsid w:val="002F2671"/>
+    <w:pPr>
+      <w:spacing w:after="100"/>
+    </w:pPr>
+  </w:style>
+  <w:style w:type="character" w:styleId="Hipervnculo">
+    <w:name w:val="Hyperlink"/>
+    <w:basedOn w:val="Fuentedeprrafopredeter"/>
+    <w:uiPriority w:val="99"/>
+    <w:unhideWhenUsed/>
+    <w:rsid w:val="002F2671"/>
+    <w:rPr>
+      <w:color w:val="0563C1" w:themeColor="hyperlink"/>
+      <w:u w:val="single"/>
+    </w:rPr>
+  </w:style>
+  <w:style w:type="paragraph" w:styleId="Textodeglobo">
+    <w:name w:val="Balloon Text"/>
+    <w:basedOn w:val="Normal"/>
+    <w:link w:val="TextodegloboCar"/>
+    <w:uiPriority w:val="99"/>
+    <w:semiHidden/>
+    <w:unhideWhenUsed/>
+    <w:rsid w:val="0014034C"/>
+    <w:pPr>
+      <w:spacing w:after="0" w:line="240" w:lineRule="auto"/>
+    </w:pPr>
+    <w:rPr>
+      <w:rFonts w:ascii="Tahoma" w:hAnsi="Tahoma" w:cs="Tahoma"/>
+      <w:sz w:val="16"/>
+      <w:szCs w:val="16"/>
+    </w:rPr>
+  </w:style>
+  <w:style w:type="character" w:customStyle="1" w:styleId="TextodegloboCar">
+    <w:name w:val="Texto de globo Car"/>
+    <w:basedOn w:val="Fuentedeprrafopredeter"/>
+    <w:link w:val="Textodeglobo"/>
+    <w:uiPriority w:val="99"/>
+    <w:semiHidden/>
+    <w:rsid w:val="0014034C"/>
+    <w:rPr>
+      <w:rFonts w:ascii="Tahoma" w:hAnsi="Tahoma" w:cs="Tahoma"/>
+      <w:sz w:val="16"/>
+      <w:szCs w:val="16"/>
+    </w:rPr>
+  </w:style>
+  <w:style w:type="paragraph" w:customStyle="1" w:styleId="Default">
+    <w:name w:val="Default"/>
+    <w:rsid w:val="0014034C"/>
+    <w:pPr>
+      <w:autoSpaceDE w:val="0"/>
+      <w:autoSpaceDN w:val="0"/>
+      <w:adjustRightInd w:val="0"/>
+      <w:spacing w:after="0" w:line="240" w:lineRule="auto"/>
+    </w:pPr>
+    <w:rPr>
+      <w:rFonts w:ascii="Cambria" w:hAnsi="Cambria" w:cs="Cambria"/>
+      <w:color w:val="000000"/>
+      <w:sz w:val="24"/>
+      <w:szCs w:val="24"/>
     </w:rPr>
   </w:style>
 </w:styles>
@@ -3065,7 +4133,7 @@
   <a:extraClrSchemeLst/>
   <a:extLst>
     <a:ext uri="{05A4C25C-085E-4340-85A3-A5531E510DB2}">
-      <thm15:themeFamily xmlns:thm15="http://schemas.microsoft.com/office/thememl/2012/main" name="Office Theme" id="{62F939B6-93AF-4DB8-9C6B-D6C7DFDC589F}" vid="{4A3C46E8-61CC-4603-A589-7422A47A8E4A}"/>
+      <thm15:themeFamily xmlns:thm15="http://schemas.microsoft.com/office/thememl/2012/main" xmlns="" name="Office Theme" id="{62F939B6-93AF-4DB8-9C6B-D6C7DFDC589F}" vid="{4A3C46E8-61CC-4603-A589-7422A47A8E4A}"/>
     </a:ext>
   </a:extLst>
 </a:theme>
@@ -3076,7 +4144,7 @@
 </file>
 
 <file path=customXml/itemProps1.xml><?xml version="1.0" encoding="utf-8"?>
-<ds:datastoreItem xmlns:ds="http://schemas.openxmlformats.org/officeDocument/2006/customXml" ds:itemID="{B58923AD-BFA8-47A4-AA06-A9ED77318186}">
+<ds:datastoreItem xmlns:ds="http://schemas.openxmlformats.org/officeDocument/2006/customXml" ds:itemID="{54192BDA-F060-4F99-948B-6130C63598A4}">
   <ds:schemaRefs>
     <ds:schemaRef ds:uri="http://schemas.openxmlformats.org/officeDocument/2006/bibliography"/>
   </ds:schemaRefs>

</xml_diff>

<commit_message>
Errores intencionados + Servicios
Añadidas restricciones del borrado de award y añadidos los errores intencionados.
</commit_message>
<xml_diff>
--- a/Documento de errores intencionados/Errores intencionados de project.docx
+++ b/Documento de errores intencionados/Errores intencionados de project.docx
@@ -1,6 +1,6 @@
 
 <file path=word/document.xml><?xml version="1.0" encoding="utf-8"?>
-<w:document xmlns:wpc="http://schemas.microsoft.com/office/word/2010/wordprocessingCanvas" xmlns:mc="http://schemas.openxmlformats.org/markup-compatibility/2006" xmlns:o="urn:schemas-microsoft-com:office:office" xmlns:r="http://schemas.openxmlformats.org/officeDocument/2006/relationships" xmlns:m="http://schemas.openxmlformats.org/officeDocument/2006/math" xmlns:v="urn:schemas-microsoft-com:vml" xmlns:wp14="http://schemas.microsoft.com/office/word/2010/wordprocessingDrawing" xmlns:wp="http://schemas.openxmlformats.org/drawingml/2006/wordprocessingDrawing" xmlns:w10="urn:schemas-microsoft-com:office:word" xmlns:w="http://schemas.openxmlformats.org/wordprocessingml/2006/main" xmlns:w14="http://schemas.microsoft.com/office/word/2010/wordml" xmlns:wpg="http://schemas.microsoft.com/office/word/2010/wordprocessingGroup" xmlns:wpi="http://schemas.microsoft.com/office/word/2010/wordprocessingInk" xmlns:wne="http://schemas.microsoft.com/office/word/2006/wordml" xmlns:wps="http://schemas.microsoft.com/office/word/2010/wordprocessingShape" mc:Ignorable="w14 wp14">
+<w:document xmlns:wpc="http://schemas.microsoft.com/office/word/2010/wordprocessingCanvas" xmlns:cx="http://schemas.microsoft.com/office/drawing/2014/chartex" xmlns:cx1="http://schemas.microsoft.com/office/drawing/2015/9/8/chartex" xmlns:cx2="http://schemas.microsoft.com/office/drawing/2015/10/21/chartex" xmlns:mc="http://schemas.openxmlformats.org/markup-compatibility/2006" xmlns:o="urn:schemas-microsoft-com:office:office" xmlns:r="http://schemas.openxmlformats.org/officeDocument/2006/relationships" xmlns:m="http://schemas.openxmlformats.org/officeDocument/2006/math" xmlns:v="urn:schemas-microsoft-com:vml" xmlns:wp14="http://schemas.microsoft.com/office/word/2010/wordprocessingDrawing" xmlns:wp="http://schemas.openxmlformats.org/drawingml/2006/wordprocessingDrawing" xmlns:w10="urn:schemas-microsoft-com:office:word" xmlns:w="http://schemas.openxmlformats.org/wordprocessingml/2006/main" xmlns:w14="http://schemas.microsoft.com/office/word/2010/wordml" xmlns:w15="http://schemas.microsoft.com/office/word/2012/wordml" xmlns:w16se="http://schemas.microsoft.com/office/word/2015/wordml/symex" xmlns:wpg="http://schemas.microsoft.com/office/word/2010/wordprocessingGroup" xmlns:wpi="http://schemas.microsoft.com/office/word/2010/wordprocessingInk" xmlns:wne="http://schemas.microsoft.com/office/word/2006/wordml" xmlns:wps="http://schemas.microsoft.com/office/word/2010/wordprocessingShape" mc:Ignorable="w14 w15 w16se wp14">
   <w:body>
     <w:p>
       <w:pPr>
@@ -770,10 +770,10 @@
       <w:sdtPr>
         <w:rPr>
           <w:rFonts w:asciiTheme="minorHAnsi" w:eastAsiaTheme="minorHAnsi" w:hAnsiTheme="minorHAnsi" w:cstheme="minorBidi"/>
-          <w:color w:val="auto"/>
+          <w:spacing w:val="0"/>
+          <w:kern w:val="0"/>
           <w:sz w:val="22"/>
           <w:szCs w:val="22"/>
-          <w:lang w:eastAsia="en-US"/>
         </w:rPr>
         <w:id w:val="1160973229"/>
         <w:docPartObj>
@@ -790,38 +790,49 @@
       <w:sdtContent>
         <w:p>
           <w:pPr>
-            <w:pStyle w:val="TtulodeTDC"/>
+            <w:pStyle w:val="Ttulo"/>
+          </w:pPr>
+          <w:proofErr w:type="spellStart"/>
+          <w:r>
             <w:rPr>
-              <w:rFonts w:ascii="Cambria" w:eastAsia="Times New Roman" w:hAnsi="Cambria" w:cs="Times New Roman"/>
-              <w:b/>
-              <w:bCs/>
-              <w:color w:val="365F91"/>
-              <w:sz w:val="28"/>
-              <w:szCs w:val="28"/>
-              <w:lang w:val="en-GB" w:eastAsia="en-GB"/>
+              <w:rFonts w:eastAsia="Times New Roman"/>
+            </w:rPr>
+            <w:t>Table</w:t>
+          </w:r>
+          <w:proofErr w:type="spellEnd"/>
+          <w:r>
+            <w:rPr>
+              <w:rFonts w:eastAsia="Times New Roman"/>
+            </w:rPr>
+            <w:t xml:space="preserve"> of </w:t>
+          </w:r>
+          <w:proofErr w:type="spellStart"/>
+          <w:r>
+            <w:rPr>
+              <w:rFonts w:eastAsia="Times New Roman"/>
+            </w:rPr>
+            <w:t>contents</w:t>
+          </w:r>
+          <w:proofErr w:type="spellEnd"/>
+        </w:p>
+        <w:p>
+          <w:pPr>
+            <w:rPr>
+              <w:lang w:val="es-ES_tradnl"/>
             </w:rPr>
           </w:pPr>
-          <w:r>
-            <w:rPr>
-              <w:rFonts w:ascii="Cambria" w:eastAsia="Times New Roman" w:hAnsi="Cambria" w:cs="Times New Roman"/>
-              <w:b/>
-              <w:bCs/>
-              <w:color w:val="365F91"/>
-              <w:sz w:val="28"/>
-              <w:szCs w:val="28"/>
-              <w:lang w:val="en-GB" w:eastAsia="en-GB"/>
-            </w:rPr>
-            <w:t>Table of contents</w:t>
-          </w:r>
         </w:p>
         <w:p>
           <w:pPr>
             <w:pStyle w:val="TDC1"/>
             <w:tabs>
+              <w:tab w:val="left" w:pos="440"/>
               <w:tab w:val="right" w:leader="dot" w:pos="8494"/>
             </w:tabs>
             <w:rPr>
+              <w:rFonts w:eastAsiaTheme="minorEastAsia"/>
               <w:noProof/>
+              <w:lang w:eastAsia="es-ES"/>
             </w:rPr>
           </w:pPr>
           <w:r>
@@ -833,14 +844,26 @@
           <w:r>
             <w:fldChar w:fldCharType="separate"/>
           </w:r>
-          <w:hyperlink w:anchor="_Toc515311162" w:history="1">
+          <w:hyperlink w:anchor="_Toc515418035" w:history="1">
             <w:r>
               <w:rPr>
                 <w:rStyle w:val="Hipervnculo"/>
-                <w:rFonts w:ascii="Cambria" w:eastAsia="Times New Roman" w:hAnsi="Cambria" w:cs="Times New Roman"/>
-                <w:bCs/>
-                <w:noProof/>
-                <w:lang w:val="es-ES_tradnl"/>
+                <w:noProof/>
+              </w:rPr>
+              <w:t>1.</w:t>
+            </w:r>
+            <w:r>
+              <w:rPr>
+                <w:rFonts w:eastAsiaTheme="minorEastAsia"/>
+                <w:noProof/>
+                <w:lang w:eastAsia="es-ES"/>
+              </w:rPr>
+              <w:tab/>
+            </w:r>
+            <w:r>
+              <w:rPr>
+                <w:rStyle w:val="Hipervnculo"/>
+                <w:noProof/>
               </w:rPr>
               <w:t>Error en caso de uso CU-04 Crear un proyecto</w:t>
             </w:r>
@@ -863,7 +886,7 @@
                 <w:noProof/>
                 <w:webHidden/>
               </w:rPr>
-              <w:instrText xml:space="preserve"> PAGEREF _Toc515311162 \h </w:instrText>
+              <w:instrText xml:space="preserve"> PAGEREF _Toc515418035 \h </w:instrText>
             </w:r>
             <w:r>
               <w:rPr>
@@ -898,20 +921,35 @@
           <w:pPr>
             <w:pStyle w:val="TDC1"/>
             <w:tabs>
+              <w:tab w:val="left" w:pos="440"/>
               <w:tab w:val="right" w:leader="dot" w:pos="8494"/>
             </w:tabs>
             <w:rPr>
+              <w:rFonts w:eastAsiaTheme="minorEastAsia"/>
               <w:noProof/>
+              <w:lang w:eastAsia="es-ES"/>
             </w:rPr>
           </w:pPr>
-          <w:hyperlink w:anchor="_Toc515311163" w:history="1">
+          <w:hyperlink w:anchor="_Toc515418036" w:history="1">
             <w:r>
               <w:rPr>
                 <w:rStyle w:val="Hipervnculo"/>
-                <w:rFonts w:ascii="Cambria" w:eastAsia="Times New Roman" w:hAnsi="Cambria" w:cs="Times New Roman"/>
-                <w:bCs/>
-                <w:noProof/>
-                <w:lang w:val="es-ES_tradnl"/>
+                <w:noProof/>
+              </w:rPr>
+              <w:t>2.</w:t>
+            </w:r>
+            <w:r>
+              <w:rPr>
+                <w:rFonts w:eastAsiaTheme="minorEastAsia"/>
+                <w:noProof/>
+                <w:lang w:eastAsia="es-ES"/>
+              </w:rPr>
+              <w:tab/>
+            </w:r>
+            <w:r>
+              <w:rPr>
+                <w:rStyle w:val="Hipervnculo"/>
+                <w:noProof/>
               </w:rPr>
               <w:t>Error en caso de uso CU-05 Editar un proyecto</w:t>
             </w:r>
@@ -934,7 +972,7 @@
                 <w:noProof/>
                 <w:webHidden/>
               </w:rPr>
-              <w:instrText xml:space="preserve"> PAGEREF _Toc515311163 \h </w:instrText>
+              <w:instrText xml:space="preserve"> PAGEREF _Toc515418036 \h </w:instrText>
             </w:r>
             <w:r>
               <w:rPr>
@@ -969,20 +1007,35 @@
           <w:pPr>
             <w:pStyle w:val="TDC1"/>
             <w:tabs>
+              <w:tab w:val="left" w:pos="440"/>
               <w:tab w:val="right" w:leader="dot" w:pos="8494"/>
             </w:tabs>
             <w:rPr>
+              <w:rFonts w:eastAsiaTheme="minorEastAsia"/>
               <w:noProof/>
+              <w:lang w:eastAsia="es-ES"/>
             </w:rPr>
           </w:pPr>
-          <w:hyperlink w:anchor="_Toc515311164" w:history="1">
+          <w:hyperlink w:anchor="_Toc515418037" w:history="1">
             <w:r>
               <w:rPr>
                 <w:rStyle w:val="Hipervnculo"/>
-                <w:rFonts w:ascii="Cambria" w:eastAsia="Times New Roman" w:hAnsi="Cambria" w:cs="Times New Roman"/>
-                <w:bCs/>
-                <w:noProof/>
-                <w:lang w:val="es-ES_tradnl"/>
+                <w:noProof/>
+              </w:rPr>
+              <w:t>3.</w:t>
+            </w:r>
+            <w:r>
+              <w:rPr>
+                <w:rFonts w:eastAsiaTheme="minorEastAsia"/>
+                <w:noProof/>
+                <w:lang w:eastAsia="es-ES"/>
+              </w:rPr>
+              <w:tab/>
+            </w:r>
+            <w:r>
+              <w:rPr>
+                <w:rStyle w:val="Hipervnculo"/>
+                <w:noProof/>
               </w:rPr>
               <w:t>Error en caso de uso CU-06 Borrar/Cancelar un proyecto</w:t>
             </w:r>
@@ -1005,7 +1058,7 @@
                 <w:noProof/>
                 <w:webHidden/>
               </w:rPr>
-              <w:instrText xml:space="preserve"> PAGEREF _Toc515311164 \h </w:instrText>
+              <w:instrText xml:space="preserve"> PAGEREF _Toc515418037 \h </w:instrText>
             </w:r>
             <w:r>
               <w:rPr>
@@ -1026,6 +1079,350 @@
                 <w:webHidden/>
               </w:rPr>
               <w:t>5</w:t>
+            </w:r>
+            <w:r>
+              <w:rPr>
+                <w:noProof/>
+                <w:webHidden/>
+              </w:rPr>
+              <w:fldChar w:fldCharType="end"/>
+            </w:r>
+          </w:hyperlink>
+        </w:p>
+        <w:p>
+          <w:pPr>
+            <w:pStyle w:val="TDC1"/>
+            <w:tabs>
+              <w:tab w:val="left" w:pos="440"/>
+              <w:tab w:val="right" w:leader="dot" w:pos="8494"/>
+            </w:tabs>
+            <w:rPr>
+              <w:rFonts w:eastAsiaTheme="minorEastAsia"/>
+              <w:noProof/>
+              <w:lang w:eastAsia="es-ES"/>
+            </w:rPr>
+          </w:pPr>
+          <w:hyperlink w:anchor="_Toc515418038" w:history="1">
+            <w:r>
+              <w:rPr>
+                <w:rStyle w:val="Hipervnculo"/>
+                <w:noProof/>
+              </w:rPr>
+              <w:t>4.</w:t>
+            </w:r>
+            <w:r>
+              <w:rPr>
+                <w:rFonts w:eastAsiaTheme="minorEastAsia"/>
+                <w:noProof/>
+                <w:lang w:eastAsia="es-ES"/>
+              </w:rPr>
+              <w:tab/>
+            </w:r>
+            <w:r>
+              <w:rPr>
+                <w:rStyle w:val="Hipervnculo"/>
+                <w:noProof/>
+              </w:rPr>
+              <w:t>Error en caso de uso CU-07 Listar categorías</w:t>
+            </w:r>
+            <w:r>
+              <w:rPr>
+                <w:noProof/>
+                <w:webHidden/>
+              </w:rPr>
+              <w:tab/>
+            </w:r>
+            <w:r>
+              <w:rPr>
+                <w:noProof/>
+                <w:webHidden/>
+              </w:rPr>
+              <w:fldChar w:fldCharType="begin"/>
+            </w:r>
+            <w:r>
+              <w:rPr>
+                <w:noProof/>
+                <w:webHidden/>
+              </w:rPr>
+              <w:instrText xml:space="preserve"> PAGEREF _Toc515418038 \h </w:instrText>
+            </w:r>
+            <w:r>
+              <w:rPr>
+                <w:noProof/>
+                <w:webHidden/>
+              </w:rPr>
+            </w:r>
+            <w:r>
+              <w:rPr>
+                <w:noProof/>
+                <w:webHidden/>
+              </w:rPr>
+              <w:fldChar w:fldCharType="separate"/>
+            </w:r>
+            <w:r>
+              <w:rPr>
+                <w:noProof/>
+                <w:webHidden/>
+              </w:rPr>
+              <w:t>6</w:t>
+            </w:r>
+            <w:r>
+              <w:rPr>
+                <w:noProof/>
+                <w:webHidden/>
+              </w:rPr>
+              <w:fldChar w:fldCharType="end"/>
+            </w:r>
+          </w:hyperlink>
+        </w:p>
+        <w:p>
+          <w:pPr>
+            <w:pStyle w:val="TDC1"/>
+            <w:tabs>
+              <w:tab w:val="left" w:pos="440"/>
+              <w:tab w:val="right" w:leader="dot" w:pos="8494"/>
+            </w:tabs>
+            <w:rPr>
+              <w:rFonts w:eastAsiaTheme="minorEastAsia"/>
+              <w:noProof/>
+              <w:lang w:eastAsia="es-ES"/>
+            </w:rPr>
+          </w:pPr>
+          <w:hyperlink w:anchor="_Toc515418039" w:history="1">
+            <w:r>
+              <w:rPr>
+                <w:rStyle w:val="Hipervnculo"/>
+                <w:noProof/>
+              </w:rPr>
+              <w:t>5.</w:t>
+            </w:r>
+            <w:r>
+              <w:rPr>
+                <w:rFonts w:eastAsiaTheme="minorEastAsia"/>
+                <w:noProof/>
+                <w:lang w:eastAsia="es-ES"/>
+              </w:rPr>
+              <w:tab/>
+            </w:r>
+            <w:r>
+              <w:rPr>
+                <w:rStyle w:val="Hipervnculo"/>
+                <w:noProof/>
+              </w:rPr>
+              <w:t>Error en caso de uso CU-08 Editar categorías</w:t>
+            </w:r>
+            <w:r>
+              <w:rPr>
+                <w:noProof/>
+                <w:webHidden/>
+              </w:rPr>
+              <w:tab/>
+            </w:r>
+            <w:r>
+              <w:rPr>
+                <w:noProof/>
+                <w:webHidden/>
+              </w:rPr>
+              <w:fldChar w:fldCharType="begin"/>
+            </w:r>
+            <w:r>
+              <w:rPr>
+                <w:noProof/>
+                <w:webHidden/>
+              </w:rPr>
+              <w:instrText xml:space="preserve"> PAGEREF _Toc515418039 \h </w:instrText>
+            </w:r>
+            <w:r>
+              <w:rPr>
+                <w:noProof/>
+                <w:webHidden/>
+              </w:rPr>
+            </w:r>
+            <w:r>
+              <w:rPr>
+                <w:noProof/>
+                <w:webHidden/>
+              </w:rPr>
+              <w:fldChar w:fldCharType="separate"/>
+            </w:r>
+            <w:r>
+              <w:rPr>
+                <w:noProof/>
+                <w:webHidden/>
+              </w:rPr>
+              <w:t>6</w:t>
+            </w:r>
+            <w:r>
+              <w:rPr>
+                <w:noProof/>
+                <w:webHidden/>
+              </w:rPr>
+              <w:fldChar w:fldCharType="end"/>
+            </w:r>
+          </w:hyperlink>
+        </w:p>
+        <w:p>
+          <w:pPr>
+            <w:pStyle w:val="TDC1"/>
+            <w:tabs>
+              <w:tab w:val="left" w:pos="440"/>
+              <w:tab w:val="right" w:leader="dot" w:pos="8494"/>
+            </w:tabs>
+            <w:rPr>
+              <w:rFonts w:eastAsiaTheme="minorEastAsia"/>
+              <w:noProof/>
+              <w:lang w:eastAsia="es-ES"/>
+            </w:rPr>
+          </w:pPr>
+          <w:hyperlink w:anchor="_Toc515418040" w:history="1">
+            <w:r>
+              <w:rPr>
+                <w:rStyle w:val="Hipervnculo"/>
+                <w:noProof/>
+              </w:rPr>
+              <w:t>6.</w:t>
+            </w:r>
+            <w:r>
+              <w:rPr>
+                <w:rFonts w:eastAsiaTheme="minorEastAsia"/>
+                <w:noProof/>
+                <w:lang w:eastAsia="es-ES"/>
+              </w:rPr>
+              <w:tab/>
+            </w:r>
+            <w:r>
+              <w:rPr>
+                <w:rStyle w:val="Hipervnculo"/>
+                <w:noProof/>
+              </w:rPr>
+              <w:t>Error en caso de uso CU-09 Listar patrocinios</w:t>
+            </w:r>
+            <w:r>
+              <w:rPr>
+                <w:noProof/>
+                <w:webHidden/>
+              </w:rPr>
+              <w:tab/>
+            </w:r>
+            <w:r>
+              <w:rPr>
+                <w:noProof/>
+                <w:webHidden/>
+              </w:rPr>
+              <w:fldChar w:fldCharType="begin"/>
+            </w:r>
+            <w:r>
+              <w:rPr>
+                <w:noProof/>
+                <w:webHidden/>
+              </w:rPr>
+              <w:instrText xml:space="preserve"> PAGEREF _Toc515418040 \h </w:instrText>
+            </w:r>
+            <w:r>
+              <w:rPr>
+                <w:noProof/>
+                <w:webHidden/>
+              </w:rPr>
+            </w:r>
+            <w:r>
+              <w:rPr>
+                <w:noProof/>
+                <w:webHidden/>
+              </w:rPr>
+              <w:fldChar w:fldCharType="separate"/>
+            </w:r>
+            <w:r>
+              <w:rPr>
+                <w:noProof/>
+                <w:webHidden/>
+              </w:rPr>
+              <w:t>6</w:t>
+            </w:r>
+            <w:r>
+              <w:rPr>
+                <w:noProof/>
+                <w:webHidden/>
+              </w:rPr>
+              <w:fldChar w:fldCharType="end"/>
+            </w:r>
+          </w:hyperlink>
+        </w:p>
+        <w:p>
+          <w:pPr>
+            <w:pStyle w:val="TDC1"/>
+            <w:tabs>
+              <w:tab w:val="left" w:pos="440"/>
+              <w:tab w:val="right" w:leader="dot" w:pos="8494"/>
+            </w:tabs>
+            <w:rPr>
+              <w:rFonts w:eastAsiaTheme="minorEastAsia"/>
+              <w:noProof/>
+              <w:lang w:eastAsia="es-ES"/>
+            </w:rPr>
+          </w:pPr>
+          <w:hyperlink w:anchor="_Toc515418041" w:history="1">
+            <w:r>
+              <w:rPr>
+                <w:rStyle w:val="Hipervnculo"/>
+                <w:noProof/>
+              </w:rPr>
+              <w:t>7.</w:t>
+            </w:r>
+            <w:r>
+              <w:rPr>
+                <w:rFonts w:eastAsiaTheme="minorEastAsia"/>
+                <w:noProof/>
+                <w:lang w:eastAsia="es-ES"/>
+              </w:rPr>
+              <w:tab/>
+            </w:r>
+            <w:r>
+              <w:rPr>
+                <w:rStyle w:val="Hipervnculo"/>
+                <w:noProof/>
+              </w:rPr>
+              <w:t>Error en caso de uso CU-10 Crear patrocinios</w:t>
+            </w:r>
+            <w:r>
+              <w:rPr>
+                <w:noProof/>
+                <w:webHidden/>
+              </w:rPr>
+              <w:tab/>
+            </w:r>
+            <w:r>
+              <w:rPr>
+                <w:noProof/>
+                <w:webHidden/>
+              </w:rPr>
+              <w:fldChar w:fldCharType="begin"/>
+            </w:r>
+            <w:r>
+              <w:rPr>
+                <w:noProof/>
+                <w:webHidden/>
+              </w:rPr>
+              <w:instrText xml:space="preserve"> PAGEREF _Toc515418041 \h </w:instrText>
+            </w:r>
+            <w:r>
+              <w:rPr>
+                <w:noProof/>
+                <w:webHidden/>
+              </w:rPr>
+            </w:r>
+            <w:r>
+              <w:rPr>
+                <w:noProof/>
+                <w:webHidden/>
+              </w:rPr>
+              <w:fldChar w:fldCharType="separate"/>
+            </w:r>
+            <w:r>
+              <w:rPr>
+                <w:noProof/>
+                <w:webHidden/>
+              </w:rPr>
+              <w:t>6</w:t>
             </w:r>
             <w:r>
               <w:rPr>
@@ -1074,46 +1471,20 @@
     </w:p>
     <w:p>
       <w:pPr>
-        <w:keepNext/>
-        <w:keepLines/>
-        <w:spacing w:before="480" w:after="0" w:line="276" w:lineRule="auto"/>
-        <w:outlineLvl w:val="0"/>
-        <w:rPr>
-          <w:rFonts w:ascii="Cambria" w:eastAsia="Times New Roman" w:hAnsi="Cambria" w:cs="Times New Roman"/>
-          <w:b/>
-          <w:bCs/>
-          <w:color w:val="365F91"/>
-          <w:sz w:val="28"/>
-          <w:szCs w:val="28"/>
-          <w:lang w:val="es-ES_tradnl"/>
-        </w:rPr>
+        <w:pStyle w:val="Ttulo1"/>
+        <w:numPr>
+          <w:ilvl w:val="0"/>
+          <w:numId w:val="3"/>
+        </w:numPr>
       </w:pPr>
       <w:bookmarkStart w:id="0" w:name="_Toc513458438"/>
-      <w:bookmarkStart w:id="1" w:name="_Toc515311162"/>
-      <w:r>
-        <w:rPr>
-          <w:rFonts w:ascii="Cambria" w:eastAsia="Times New Roman" w:hAnsi="Cambria" w:cs="Times New Roman"/>
-          <w:b/>
-          <w:bCs/>
-          <w:color w:val="365F91"/>
-          <w:sz w:val="28"/>
-          <w:szCs w:val="28"/>
-          <w:lang w:val="es-ES_tradnl"/>
-        </w:rPr>
+      <w:bookmarkStart w:id="1" w:name="_Toc515418035"/>
+      <w:r>
         <w:lastRenderedPageBreak/>
         <w:t>Error en caso de uso CU-04</w:t>
       </w:r>
       <w:bookmarkEnd w:id="0"/>
       <w:r>
-        <w:rPr>
-          <w:rFonts w:ascii="Cambria" w:eastAsia="Times New Roman" w:hAnsi="Cambria" w:cs="Times New Roman"/>
-          <w:b/>
-          <w:bCs/>
-          <w:color w:val="365F91"/>
-          <w:sz w:val="28"/>
-          <w:szCs w:val="28"/>
-          <w:lang w:val="es-ES_tradnl"/>
-        </w:rPr>
         <w:t xml:space="preserve"> Crear un proyecto</w:t>
       </w:r>
       <w:bookmarkEnd w:id="1"/>
@@ -1277,80 +1648,23 @@
     </w:p>
     <w:p>
       <w:pPr>
-        <w:keepNext/>
-        <w:keepLines/>
-        <w:spacing w:before="480" w:after="0" w:line="276" w:lineRule="auto"/>
-        <w:outlineLvl w:val="0"/>
-        <w:rPr>
-          <w:rFonts w:ascii="Cambria" w:eastAsia="Times New Roman" w:hAnsi="Cambria" w:cs="Times New Roman"/>
-          <w:b/>
-          <w:bCs/>
-          <w:color w:val="365F91"/>
-          <w:sz w:val="28"/>
-          <w:szCs w:val="28"/>
-          <w:lang w:val="es-ES_tradnl"/>
-        </w:rPr>
-      </w:pPr>
-      <w:bookmarkStart w:id="2" w:name="_Toc515311163"/>
-      <w:r>
-        <w:rPr>
-          <w:rFonts w:ascii="Cambria" w:eastAsia="Times New Roman" w:hAnsi="Cambria" w:cs="Times New Roman"/>
-          <w:b/>
-          <w:bCs/>
-          <w:color w:val="365F91"/>
-          <w:sz w:val="28"/>
-          <w:szCs w:val="28"/>
-          <w:lang w:val="es-ES_tradnl"/>
-        </w:rPr>
+        <w:pStyle w:val="Ttulo1"/>
+      </w:pPr>
+      <w:bookmarkStart w:id="2" w:name="_Toc515418036"/>
+      <w:r>
         <w:lastRenderedPageBreak/>
         <w:t>Error en caso de uso CU-0</w:t>
       </w:r>
       <w:r>
-        <w:rPr>
-          <w:rFonts w:ascii="Cambria" w:eastAsia="Times New Roman" w:hAnsi="Cambria" w:cs="Times New Roman"/>
-          <w:b/>
-          <w:bCs/>
-          <w:color w:val="365F91"/>
-          <w:sz w:val="28"/>
-          <w:szCs w:val="28"/>
-          <w:lang w:val="es-ES_tradnl"/>
-        </w:rPr>
         <w:t>5</w:t>
       </w:r>
       <w:r>
-        <w:rPr>
-          <w:rFonts w:ascii="Cambria" w:eastAsia="Times New Roman" w:hAnsi="Cambria" w:cs="Times New Roman"/>
-          <w:b/>
-          <w:bCs/>
-          <w:color w:val="365F91"/>
-          <w:sz w:val="28"/>
-          <w:szCs w:val="28"/>
-          <w:lang w:val="es-ES_tradnl"/>
-        </w:rPr>
         <w:t xml:space="preserve"> </w:t>
       </w:r>
       <w:r>
-        <w:rPr>
-          <w:rFonts w:ascii="Cambria" w:eastAsia="Times New Roman" w:hAnsi="Cambria" w:cs="Times New Roman"/>
-          <w:b/>
-          <w:bCs/>
-          <w:color w:val="365F91"/>
-          <w:sz w:val="28"/>
-          <w:szCs w:val="28"/>
-          <w:lang w:val="es-ES_tradnl"/>
-        </w:rPr>
         <w:t>Editar</w:t>
       </w:r>
       <w:r>
-        <w:rPr>
-          <w:rFonts w:ascii="Cambria" w:eastAsia="Times New Roman" w:hAnsi="Cambria" w:cs="Times New Roman"/>
-          <w:b/>
-          <w:bCs/>
-          <w:color w:val="365F91"/>
-          <w:sz w:val="28"/>
-          <w:szCs w:val="28"/>
-          <w:lang w:val="es-ES_tradnl"/>
-        </w:rPr>
         <w:t xml:space="preserve"> un proyecto</w:t>
       </w:r>
       <w:bookmarkEnd w:id="2"/>
@@ -1559,68 +1873,20 @@
     </w:p>
     <w:p>
       <w:pPr>
-        <w:keepNext/>
-        <w:keepLines/>
-        <w:spacing w:before="480" w:after="0" w:line="276" w:lineRule="auto"/>
-        <w:outlineLvl w:val="0"/>
-        <w:rPr>
-          <w:rFonts w:ascii="Cambria" w:eastAsia="Times New Roman" w:hAnsi="Cambria" w:cs="Times New Roman"/>
-          <w:b/>
-          <w:bCs/>
-          <w:color w:val="365F91"/>
-          <w:sz w:val="28"/>
-          <w:szCs w:val="28"/>
-          <w:lang w:val="es-ES_tradnl"/>
-        </w:rPr>
-      </w:pPr>
-      <w:bookmarkStart w:id="3" w:name="_Toc515311164"/>
-      <w:r>
-        <w:rPr>
-          <w:rFonts w:ascii="Cambria" w:eastAsia="Times New Roman" w:hAnsi="Cambria" w:cs="Times New Roman"/>
-          <w:b/>
-          <w:bCs/>
-          <w:color w:val="365F91"/>
-          <w:sz w:val="28"/>
-          <w:szCs w:val="28"/>
-          <w:lang w:val="es-ES_tradnl"/>
-        </w:rPr>
+        <w:pStyle w:val="Ttulo1"/>
+      </w:pPr>
+      <w:bookmarkStart w:id="3" w:name="_Toc515418037"/>
+      <w:r>
         <w:lastRenderedPageBreak/>
         <w:t>Error en caso de uso CU-0</w:t>
       </w:r>
       <w:r>
-        <w:rPr>
-          <w:rFonts w:ascii="Cambria" w:eastAsia="Times New Roman" w:hAnsi="Cambria" w:cs="Times New Roman"/>
-          <w:b/>
-          <w:bCs/>
-          <w:color w:val="365F91"/>
-          <w:sz w:val="28"/>
-          <w:szCs w:val="28"/>
-          <w:lang w:val="es-ES_tradnl"/>
-        </w:rPr>
         <w:t>6</w:t>
       </w:r>
       <w:r>
-        <w:rPr>
-          <w:rFonts w:ascii="Cambria" w:eastAsia="Times New Roman" w:hAnsi="Cambria" w:cs="Times New Roman"/>
-          <w:b/>
-          <w:bCs/>
-          <w:color w:val="365F91"/>
-          <w:sz w:val="28"/>
-          <w:szCs w:val="28"/>
-          <w:lang w:val="es-ES_tradnl"/>
-        </w:rPr>
         <w:t xml:space="preserve"> </w:t>
       </w:r>
       <w:r>
-        <w:rPr>
-          <w:rFonts w:ascii="Cambria" w:eastAsia="Times New Roman" w:hAnsi="Cambria" w:cs="Times New Roman"/>
-          <w:b/>
-          <w:bCs/>
-          <w:color w:val="365F91"/>
-          <w:sz w:val="28"/>
-          <w:szCs w:val="28"/>
-          <w:lang w:val="es-ES_tradnl"/>
-        </w:rPr>
         <w:t>Borrar/Cancelar un proyecto</w:t>
       </w:r>
       <w:bookmarkEnd w:id="3"/>
@@ -1683,28 +1949,18 @@
     </w:p>
     <w:p>
       <w:pPr>
-        <w:spacing w:after="200" w:line="276" w:lineRule="auto"/>
-        <w:rPr>
-          <w:rFonts w:ascii="Calibri" w:eastAsia="Calibri" w:hAnsi="Calibri" w:cs="Times New Roman"/>
-          <w:i/>
-          <w:color w:val="403152"/>
-          <w:lang w:val="es-ES_tradnl"/>
-        </w:rPr>
-      </w:pPr>
-      <w:r>
-        <w:rPr>
-          <w:rFonts w:ascii="Calibri" w:eastAsia="Calibri" w:hAnsi="Calibri" w:cs="Times New Roman"/>
-          <w:i/>
-          <w:color w:val="403152"/>
+        <w:rPr>
+          <w:lang w:val="es-ES_tradnl"/>
+        </w:rPr>
+      </w:pPr>
+      <w:r>
+        <w:rPr>
           <w:lang w:val="es-ES_tradnl"/>
         </w:rPr>
         <w:t xml:space="preserve">Un usuario cuando </w:t>
       </w:r>
       <w:r>
         <w:rPr>
-          <w:rFonts w:ascii="Calibri" w:eastAsia="Calibri" w:hAnsi="Calibri" w:cs="Times New Roman"/>
-          <w:i/>
-          <w:color w:val="403152"/>
           <w:lang w:val="es-ES_tradnl"/>
         </w:rPr>
         <w:t>quiere borrar o cancelar un proyecto, ocurre lo siguiente:</w:t>
@@ -1715,66 +1971,44 @@
         <w:pStyle w:val="Prrafodelista"/>
         <w:numPr>
           <w:ilvl w:val="0"/>
-          <w:numId w:val="1"/>
+          <w:numId w:val="4"/>
         </w:numPr>
-        <w:spacing w:after="200" w:line="276" w:lineRule="auto"/>
-        <w:rPr>
-          <w:rFonts w:ascii="Calibri" w:eastAsia="Calibri" w:hAnsi="Calibri" w:cs="Times New Roman"/>
-          <w:i/>
-          <w:color w:val="403152"/>
-          <w:lang w:val="es-ES_tradnl"/>
-        </w:rPr>
-      </w:pPr>
-      <w:r>
-        <w:rPr>
-          <w:rFonts w:ascii="Calibri" w:eastAsia="Calibri" w:hAnsi="Calibri" w:cs="Times New Roman"/>
-          <w:i/>
-          <w:color w:val="403152"/>
+        <w:rPr>
+          <w:lang w:val="es-ES_tradnl"/>
+        </w:rPr>
+      </w:pPr>
+      <w:r>
+        <w:rPr>
           <w:lang w:val="es-ES_tradnl"/>
         </w:rPr>
         <w:t xml:space="preserve">Borrar: se puede realizar cuando </w:t>
       </w:r>
       <w:r>
         <w:rPr>
-          <w:rFonts w:ascii="Calibri" w:eastAsia="Calibri" w:hAnsi="Calibri" w:cs="Times New Roman"/>
-          <w:i/>
-          <w:color w:val="403152"/>
           <w:lang w:val="es-ES_tradnl"/>
         </w:rPr>
         <w:t>el momento de creación es menor que la actual</w:t>
       </w:r>
       <w:r>
         <w:rPr>
-          <w:rFonts w:ascii="Calibri" w:eastAsia="Calibri" w:hAnsi="Calibri" w:cs="Times New Roman"/>
-          <w:i/>
-          <w:color w:val="403152"/>
           <w:lang w:val="es-ES_tradnl"/>
         </w:rPr>
         <w:t xml:space="preserve">, solamente si </w:t>
       </w:r>
       <w:r>
         <w:rPr>
-          <w:rFonts w:ascii="Calibri" w:eastAsia="Calibri" w:hAnsi="Calibri" w:cs="Times New Roman"/>
-          <w:i/>
-          <w:color w:val="403152"/>
           <w:lang w:val="es-ES_tradnl"/>
         </w:rPr>
         <w:t>está en modo final</w:t>
       </w:r>
       <w:r>
         <w:rPr>
-          <w:rFonts w:ascii="Calibri" w:eastAsia="Calibri" w:hAnsi="Calibri" w:cs="Times New Roman"/>
-          <w:i/>
-          <w:color w:val="403152"/>
           <w:lang w:val="es-ES_tradnl"/>
         </w:rPr>
         <w:t xml:space="preserve"> y </w:t>
       </w:r>
       <w:r>
         <w:rPr>
-          <w:rFonts w:ascii="Calibri" w:eastAsia="Calibri" w:hAnsi="Calibri" w:cs="Times New Roman"/>
-          <w:i/>
-          <w:color w:val="403152"/>
           <w:lang w:val="es-ES_tradnl"/>
         </w:rPr>
         <w:t>que la borre otro distinto al creador.</w:t>
@@ -1785,39 +2019,26 @@
         <w:pStyle w:val="Prrafodelista"/>
         <w:numPr>
           <w:ilvl w:val="0"/>
-          <w:numId w:val="1"/>
+          <w:numId w:val="4"/>
         </w:numPr>
-        <w:spacing w:after="200" w:line="276" w:lineRule="auto"/>
-        <w:rPr>
-          <w:rFonts w:ascii="Calibri" w:eastAsia="Calibri" w:hAnsi="Calibri" w:cs="Times New Roman"/>
-          <w:i/>
-          <w:color w:val="403152"/>
-          <w:lang w:val="es-ES_tradnl"/>
-        </w:rPr>
-      </w:pPr>
-      <w:r>
-        <w:rPr>
-          <w:rFonts w:ascii="Calibri" w:eastAsia="Calibri" w:hAnsi="Calibri" w:cs="Times New Roman"/>
-          <w:i/>
-          <w:color w:val="403152"/>
+        <w:rPr>
+          <w:lang w:val="es-ES_tradnl"/>
+        </w:rPr>
+      </w:pPr>
+      <w:r>
+        <w:rPr>
           <w:lang w:val="es-ES_tradnl"/>
         </w:rPr>
         <w:t>Cancelar: lo cancela un usuario distinto al creador</w:t>
       </w:r>
       <w:r>
         <w:rPr>
-          <w:rFonts w:ascii="Calibri" w:eastAsia="Calibri" w:hAnsi="Calibri" w:cs="Times New Roman"/>
-          <w:i/>
-          <w:color w:val="403152"/>
           <w:lang w:val="es-ES_tradnl"/>
         </w:rPr>
         <w:t xml:space="preserve"> y con el momento de creación menor al actual</w:t>
       </w:r>
       <w:r>
         <w:rPr>
-          <w:rFonts w:ascii="Calibri" w:eastAsia="Calibri" w:hAnsi="Calibri" w:cs="Times New Roman"/>
-          <w:i/>
-          <w:color w:val="403152"/>
           <w:lang w:val="es-ES_tradnl"/>
         </w:rPr>
         <w:t>.</w:t>
@@ -2024,69 +2245,23 @@
     </w:p>
     <w:p>
       <w:pPr>
-        <w:keepNext/>
-        <w:keepLines/>
-        <w:spacing w:before="480" w:after="0" w:line="276" w:lineRule="auto"/>
-        <w:outlineLvl w:val="0"/>
-        <w:rPr>
-          <w:rFonts w:ascii="Cambria" w:eastAsia="Times New Roman" w:hAnsi="Cambria" w:cs="Times New Roman"/>
-          <w:b/>
-          <w:bCs/>
-          <w:color w:val="365F91"/>
-          <w:sz w:val="28"/>
-          <w:szCs w:val="28"/>
-          <w:lang w:val="es-ES_tradnl"/>
-        </w:rPr>
-      </w:pPr>
-      <w:r>
-        <w:rPr>
-          <w:rFonts w:ascii="Cambria" w:eastAsia="Times New Roman" w:hAnsi="Cambria" w:cs="Times New Roman"/>
-          <w:b/>
-          <w:bCs/>
-          <w:color w:val="365F91"/>
-          <w:sz w:val="28"/>
-          <w:szCs w:val="28"/>
-          <w:lang w:val="es-ES_tradnl"/>
-        </w:rPr>
+        <w:pStyle w:val="Ttulo1"/>
+      </w:pPr>
+      <w:bookmarkStart w:id="4" w:name="_Toc515418038"/>
+      <w:r>
         <w:lastRenderedPageBreak/>
         <w:t>Error en caso de uso CU-0</w:t>
       </w:r>
       <w:r>
-        <w:rPr>
-          <w:rFonts w:ascii="Cambria" w:eastAsia="Times New Roman" w:hAnsi="Cambria" w:cs="Times New Roman"/>
-          <w:b/>
-          <w:bCs/>
-          <w:color w:val="365F91"/>
-          <w:sz w:val="28"/>
-          <w:szCs w:val="28"/>
-          <w:lang w:val="es-ES_tradnl"/>
-        </w:rPr>
         <w:t>7</w:t>
       </w:r>
       <w:r>
-        <w:rPr>
-          <w:rFonts w:ascii="Cambria" w:eastAsia="Times New Roman" w:hAnsi="Cambria" w:cs="Times New Roman"/>
-          <w:b/>
-          <w:bCs/>
-          <w:color w:val="365F91"/>
-          <w:sz w:val="28"/>
-          <w:szCs w:val="28"/>
-          <w:lang w:val="es-ES_tradnl"/>
-        </w:rPr>
         <w:t xml:space="preserve"> </w:t>
       </w:r>
       <w:r>
-        <w:rPr>
-          <w:rFonts w:ascii="Cambria" w:eastAsia="Times New Roman" w:hAnsi="Cambria" w:cs="Times New Roman"/>
-          <w:b/>
-          <w:bCs/>
-          <w:color w:val="365F91"/>
-          <w:sz w:val="28"/>
-          <w:szCs w:val="28"/>
-          <w:lang w:val="es-ES_tradnl"/>
-        </w:rPr>
         <w:t>Listar categorías</w:t>
       </w:r>
+      <w:bookmarkEnd w:id="4"/>
     </w:p>
     <w:p>
       <w:pPr>
@@ -2146,24 +2321,19 @@
     </w:p>
     <w:p>
       <w:pPr>
-        <w:spacing w:after="200" w:line="276" w:lineRule="auto"/>
-        <w:rPr>
-          <w:rFonts w:ascii="Calibri" w:eastAsia="Calibri" w:hAnsi="Calibri" w:cs="Times New Roman"/>
-          <w:i/>
-          <w:color w:val="403152"/>
-          <w:lang w:val="es-ES_tradnl"/>
-        </w:rPr>
-      </w:pPr>
-      <w:r>
-        <w:rPr>
-          <w:rFonts w:ascii="Calibri" w:eastAsia="Calibri" w:hAnsi="Calibri" w:cs="Times New Roman"/>
-          <w:i/>
-          <w:color w:val="403152"/>
+        <w:rPr>
+          <w:lang w:val="es-ES_tradnl"/>
+        </w:rPr>
+      </w:pPr>
+      <w:bookmarkStart w:id="5" w:name="_GoBack"/>
+      <w:r>
+        <w:rPr>
           <w:lang w:val="es-ES_tradnl"/>
         </w:rPr>
         <w:t>Cuando un usuario accede al listado de categorías, el sistema no responde de forma correcta al cambiar el idioma a español.</w:t>
       </w:r>
     </w:p>
+    <w:bookmarkEnd w:id="5"/>
     <w:p>
       <w:pPr>
         <w:spacing w:after="200" w:line="276" w:lineRule="auto"/>
@@ -2222,56 +2392,16 @@
     </w:p>
     <w:p>
       <w:pPr>
-        <w:keepNext/>
-        <w:keepLines/>
-        <w:spacing w:before="480" w:after="0" w:line="276" w:lineRule="auto"/>
-        <w:outlineLvl w:val="0"/>
-        <w:rPr>
-          <w:rFonts w:ascii="Cambria" w:eastAsia="Times New Roman" w:hAnsi="Cambria" w:cs="Times New Roman"/>
-          <w:b/>
-          <w:bCs/>
-          <w:color w:val="365F91"/>
-          <w:sz w:val="28"/>
-          <w:szCs w:val="28"/>
-          <w:lang w:val="es-ES_tradnl"/>
-        </w:rPr>
-      </w:pPr>
-      <w:r>
-        <w:rPr>
-          <w:rFonts w:ascii="Cambria" w:eastAsia="Times New Roman" w:hAnsi="Cambria" w:cs="Times New Roman"/>
-          <w:b/>
-          <w:bCs/>
-          <w:color w:val="365F91"/>
-          <w:sz w:val="28"/>
-          <w:szCs w:val="28"/>
-          <w:lang w:val="es-ES_tradnl"/>
-        </w:rPr>
+        <w:pStyle w:val="Ttulo1"/>
+      </w:pPr>
+      <w:bookmarkStart w:id="6" w:name="_Toc515418039"/>
+      <w:r>
         <w:t>Error en caso de uso CU-</w:t>
       </w:r>
       <w:r>
-        <w:rPr>
-          <w:rFonts w:ascii="Cambria" w:eastAsia="Times New Roman" w:hAnsi="Cambria" w:cs="Times New Roman"/>
-          <w:b/>
-          <w:bCs/>
-          <w:color w:val="365F91"/>
-          <w:sz w:val="28"/>
-          <w:szCs w:val="28"/>
-          <w:lang w:val="es-ES_tradnl"/>
-        </w:rPr>
-        <w:t>08 Editar</w:t>
-      </w:r>
-      <w:r>
-        <w:rPr>
-          <w:rFonts w:ascii="Cambria" w:eastAsia="Times New Roman" w:hAnsi="Cambria" w:cs="Times New Roman"/>
-          <w:b/>
-          <w:bCs/>
-          <w:color w:val="365F91"/>
-          <w:sz w:val="28"/>
-          <w:szCs w:val="28"/>
-          <w:lang w:val="es-ES_tradnl"/>
-        </w:rPr>
-        <w:t xml:space="preserve"> categorías</w:t>
-      </w:r>
+        <w:t>08 Editar categorías</w:t>
+      </w:r>
+      <w:bookmarkEnd w:id="6"/>
     </w:p>
     <w:p>
       <w:pPr>
@@ -2407,68 +2537,19 @@
     </w:p>
     <w:p>
       <w:pPr>
-        <w:keepNext/>
-        <w:keepLines/>
-        <w:spacing w:before="480" w:after="0" w:line="276" w:lineRule="auto"/>
-        <w:outlineLvl w:val="0"/>
-        <w:rPr>
-          <w:rFonts w:ascii="Cambria" w:eastAsia="Times New Roman" w:hAnsi="Cambria" w:cs="Times New Roman"/>
-          <w:b/>
-          <w:bCs/>
-          <w:color w:val="365F91"/>
-          <w:sz w:val="28"/>
-          <w:szCs w:val="28"/>
-          <w:lang w:val="es-ES_tradnl"/>
-        </w:rPr>
-      </w:pPr>
-      <w:r>
-        <w:rPr>
-          <w:rFonts w:ascii="Cambria" w:eastAsia="Times New Roman" w:hAnsi="Cambria" w:cs="Times New Roman"/>
-          <w:b/>
-          <w:bCs/>
-          <w:color w:val="365F91"/>
-          <w:sz w:val="28"/>
-          <w:szCs w:val="28"/>
-          <w:lang w:val="es-ES_tradnl"/>
-        </w:rPr>
+        <w:pStyle w:val="Ttulo1"/>
+      </w:pPr>
+      <w:bookmarkStart w:id="7" w:name="_Toc515418040"/>
+      <w:r>
         <w:t>Error en caso de uso CU-</w:t>
       </w:r>
       <w:r>
-        <w:rPr>
-          <w:rFonts w:ascii="Cambria" w:eastAsia="Times New Roman" w:hAnsi="Cambria" w:cs="Times New Roman"/>
-          <w:b/>
-          <w:bCs/>
-          <w:color w:val="365F91"/>
-          <w:sz w:val="28"/>
-          <w:szCs w:val="28"/>
-          <w:lang w:val="es-ES_tradnl"/>
-        </w:rPr>
-        <w:t>09</w:t>
-      </w:r>
-      <w:r>
-        <w:rPr>
-          <w:rFonts w:ascii="Cambria" w:eastAsia="Times New Roman" w:hAnsi="Cambria" w:cs="Times New Roman"/>
-          <w:b/>
-          <w:bCs/>
-          <w:color w:val="365F91"/>
-          <w:sz w:val="28"/>
-          <w:szCs w:val="28"/>
-          <w:lang w:val="es-ES_tradnl"/>
-        </w:rPr>
-        <w:t xml:space="preserve"> </w:t>
-      </w:r>
-      <w:r>
-        <w:rPr>
-          <w:rFonts w:ascii="Cambria" w:eastAsia="Times New Roman" w:hAnsi="Cambria" w:cs="Times New Roman"/>
-          <w:b/>
-          <w:bCs/>
-          <w:color w:val="365F91"/>
-          <w:sz w:val="28"/>
-          <w:szCs w:val="28"/>
-          <w:lang w:val="es-ES_tradnl"/>
-        </w:rPr>
+        <w:t xml:space="preserve">09 </w:t>
+      </w:r>
+      <w:r>
         <w:t>Listar patrocinios</w:t>
       </w:r>
+      <w:bookmarkEnd w:id="7"/>
     </w:p>
     <w:p>
       <w:pPr>
@@ -2589,68 +2670,16 @@
     </w:p>
     <w:p>
       <w:pPr>
-        <w:keepNext/>
-        <w:keepLines/>
-        <w:spacing w:before="480" w:after="0" w:line="276" w:lineRule="auto"/>
-        <w:outlineLvl w:val="0"/>
-        <w:rPr>
-          <w:rFonts w:ascii="Cambria" w:eastAsia="Times New Roman" w:hAnsi="Cambria" w:cs="Times New Roman"/>
-          <w:b/>
-          <w:bCs/>
-          <w:color w:val="365F91"/>
-          <w:sz w:val="28"/>
-          <w:szCs w:val="28"/>
-          <w:lang w:val="es-ES_tradnl"/>
-        </w:rPr>
-      </w:pPr>
-      <w:r>
-        <w:rPr>
-          <w:rFonts w:ascii="Cambria" w:eastAsia="Times New Roman" w:hAnsi="Cambria" w:cs="Times New Roman"/>
-          <w:b/>
-          <w:bCs/>
-          <w:color w:val="365F91"/>
-          <w:sz w:val="28"/>
-          <w:szCs w:val="28"/>
-          <w:lang w:val="es-ES_tradnl"/>
-        </w:rPr>
+        <w:pStyle w:val="Ttulo1"/>
+      </w:pPr>
+      <w:bookmarkStart w:id="8" w:name="_Toc515418041"/>
+      <w:r>
         <w:t>Error en caso de uso CU-</w:t>
       </w:r>
       <w:r>
-        <w:rPr>
-          <w:rFonts w:ascii="Cambria" w:eastAsia="Times New Roman" w:hAnsi="Cambria" w:cs="Times New Roman"/>
-          <w:b/>
-          <w:bCs/>
-          <w:color w:val="365F91"/>
-          <w:sz w:val="28"/>
-          <w:szCs w:val="28"/>
-          <w:lang w:val="es-ES_tradnl"/>
-        </w:rPr>
-        <w:t>10</w:t>
-      </w:r>
-      <w:r>
-        <w:rPr>
-          <w:rFonts w:ascii="Cambria" w:eastAsia="Times New Roman" w:hAnsi="Cambria" w:cs="Times New Roman"/>
-          <w:b/>
-          <w:bCs/>
-          <w:color w:val="365F91"/>
-          <w:sz w:val="28"/>
-          <w:szCs w:val="28"/>
-          <w:lang w:val="es-ES_tradnl"/>
-        </w:rPr>
-        <w:t xml:space="preserve"> </w:t>
-      </w:r>
-      <w:r>
-        <w:rPr>
-          <w:rFonts w:ascii="Cambria" w:eastAsia="Times New Roman" w:hAnsi="Cambria" w:cs="Times New Roman"/>
-          <w:b/>
-          <w:bCs/>
-          <w:color w:val="365F91"/>
-          <w:sz w:val="28"/>
-          <w:szCs w:val="28"/>
-          <w:lang w:val="es-ES_tradnl"/>
-        </w:rPr>
-        <w:t>Crear patrocinios</w:t>
-      </w:r>
+        <w:t>10 Crear patrocinios</w:t>
+      </w:r>
+      <w:bookmarkEnd w:id="8"/>
     </w:p>
     <w:p>
       <w:pPr>
@@ -2775,8 +2804,6 @@
           <w:lang w:val="es-ES_tradnl"/>
         </w:rPr>
       </w:pPr>
-      <w:bookmarkStart w:id="4" w:name="_GoBack"/>
-      <w:bookmarkEnd w:id="4"/>
     </w:p>
     <w:sectPr>
       <w:pgSz w:w="11906" w:h="16838"/>
@@ -2789,8 +2816,8 @@
 </file>
 
 <file path=word/numbering.xml><?xml version="1.0" encoding="utf-8"?>
-<w:numbering xmlns:wpc="http://schemas.microsoft.com/office/word/2010/wordprocessingCanvas" xmlns:mc="http://schemas.openxmlformats.org/markup-compatibility/2006" xmlns:o="urn:schemas-microsoft-com:office:office" xmlns:r="http://schemas.openxmlformats.org/officeDocument/2006/relationships" xmlns:m="http://schemas.openxmlformats.org/officeDocument/2006/math" xmlns:v="urn:schemas-microsoft-com:vml" xmlns:wp14="http://schemas.microsoft.com/office/word/2010/wordprocessingDrawing" xmlns:wp="http://schemas.openxmlformats.org/drawingml/2006/wordprocessingDrawing" xmlns:w10="urn:schemas-microsoft-com:office:word" xmlns:w="http://schemas.openxmlformats.org/wordprocessingml/2006/main" xmlns:w14="http://schemas.microsoft.com/office/word/2010/wordml" xmlns:wpg="http://schemas.microsoft.com/office/word/2010/wordprocessingGroup" xmlns:wpi="http://schemas.microsoft.com/office/word/2010/wordprocessingInk" xmlns:wne="http://schemas.microsoft.com/office/word/2006/wordml" xmlns:wps="http://schemas.microsoft.com/office/word/2010/wordprocessingShape" mc:Ignorable="w14 wp14">
-  <w:abstractNum w:abstractNumId="0">
+<w:numbering xmlns:wpc="http://schemas.microsoft.com/office/word/2010/wordprocessingCanvas" xmlns:cx="http://schemas.microsoft.com/office/drawing/2014/chartex" xmlns:cx1="http://schemas.microsoft.com/office/drawing/2015/9/8/chartex" xmlns:cx2="http://schemas.microsoft.com/office/drawing/2015/10/21/chartex" xmlns:mc="http://schemas.openxmlformats.org/markup-compatibility/2006" xmlns:o="urn:schemas-microsoft-com:office:office" xmlns:r="http://schemas.openxmlformats.org/officeDocument/2006/relationships" xmlns:m="http://schemas.openxmlformats.org/officeDocument/2006/math" xmlns:v="urn:schemas-microsoft-com:vml" xmlns:wp14="http://schemas.microsoft.com/office/word/2010/wordprocessingDrawing" xmlns:wp="http://schemas.openxmlformats.org/drawingml/2006/wordprocessingDrawing" xmlns:w10="urn:schemas-microsoft-com:office:word" xmlns:w="http://schemas.openxmlformats.org/wordprocessingml/2006/main" xmlns:w14="http://schemas.microsoft.com/office/word/2010/wordml" xmlns:w15="http://schemas.microsoft.com/office/word/2012/wordml" xmlns:w16se="http://schemas.microsoft.com/office/word/2015/wordml/symex" xmlns:wpg="http://schemas.microsoft.com/office/word/2010/wordprocessingGroup" xmlns:wpi="http://schemas.microsoft.com/office/word/2010/wordprocessingInk" xmlns:wne="http://schemas.microsoft.com/office/word/2006/wordml" xmlns:wps="http://schemas.microsoft.com/office/word/2010/wordprocessingShape" mc:Ignorable="w14 w15 w16se wp14">
+  <w:abstractNum w:abstractNumId="0" w15:restartNumberingAfterBreak="0">
     <w:nsid w:val="1CAA4A04"/>
     <w:multiLevelType w:val="hybridMultilevel"/>
     <w:tmpl w:val="72BAC61E"/>
@@ -2902,14 +2929,228 @@
       </w:rPr>
     </w:lvl>
   </w:abstractNum>
+  <w:abstractNum w:abstractNumId="1" w15:restartNumberingAfterBreak="0">
+    <w:nsid w:val="4ABE14F9"/>
+    <w:multiLevelType w:val="hybridMultilevel"/>
+    <w:tmpl w:val="04906C9C"/>
+    <w:lvl w:ilvl="0" w:tplc="16CE1AC2">
+      <w:numFmt w:val="bullet"/>
+      <w:lvlText w:val="-"/>
+      <w:lvlJc w:val="left"/>
+      <w:pPr>
+        <w:ind w:left="720" w:hanging="360"/>
+      </w:pPr>
+      <w:rPr>
+        <w:rFonts w:ascii="Calibri" w:eastAsiaTheme="minorHAnsi" w:hAnsi="Calibri" w:cs="Calibri" w:hint="default"/>
+      </w:rPr>
+    </w:lvl>
+    <w:lvl w:ilvl="1" w:tplc="0C0A0003" w:tentative="1">
+      <w:start w:val="1"/>
+      <w:numFmt w:val="bullet"/>
+      <w:lvlText w:val="o"/>
+      <w:lvlJc w:val="left"/>
+      <w:pPr>
+        <w:ind w:left="1440" w:hanging="360"/>
+      </w:pPr>
+      <w:rPr>
+        <w:rFonts w:ascii="Courier New" w:hAnsi="Courier New" w:cs="Courier New" w:hint="default"/>
+      </w:rPr>
+    </w:lvl>
+    <w:lvl w:ilvl="2" w:tplc="0C0A0005" w:tentative="1">
+      <w:start w:val="1"/>
+      <w:numFmt w:val="bullet"/>
+      <w:lvlText w:val=""/>
+      <w:lvlJc w:val="left"/>
+      <w:pPr>
+        <w:ind w:left="2160" w:hanging="360"/>
+      </w:pPr>
+      <w:rPr>
+        <w:rFonts w:ascii="Wingdings" w:hAnsi="Wingdings" w:hint="default"/>
+      </w:rPr>
+    </w:lvl>
+    <w:lvl w:ilvl="3" w:tplc="0C0A0001" w:tentative="1">
+      <w:start w:val="1"/>
+      <w:numFmt w:val="bullet"/>
+      <w:lvlText w:val=""/>
+      <w:lvlJc w:val="left"/>
+      <w:pPr>
+        <w:ind w:left="2880" w:hanging="360"/>
+      </w:pPr>
+      <w:rPr>
+        <w:rFonts w:ascii="Symbol" w:hAnsi="Symbol" w:hint="default"/>
+      </w:rPr>
+    </w:lvl>
+    <w:lvl w:ilvl="4" w:tplc="0C0A0003" w:tentative="1">
+      <w:start w:val="1"/>
+      <w:numFmt w:val="bullet"/>
+      <w:lvlText w:val="o"/>
+      <w:lvlJc w:val="left"/>
+      <w:pPr>
+        <w:ind w:left="3600" w:hanging="360"/>
+      </w:pPr>
+      <w:rPr>
+        <w:rFonts w:ascii="Courier New" w:hAnsi="Courier New" w:cs="Courier New" w:hint="default"/>
+      </w:rPr>
+    </w:lvl>
+    <w:lvl w:ilvl="5" w:tplc="0C0A0005" w:tentative="1">
+      <w:start w:val="1"/>
+      <w:numFmt w:val="bullet"/>
+      <w:lvlText w:val=""/>
+      <w:lvlJc w:val="left"/>
+      <w:pPr>
+        <w:ind w:left="4320" w:hanging="360"/>
+      </w:pPr>
+      <w:rPr>
+        <w:rFonts w:ascii="Wingdings" w:hAnsi="Wingdings" w:hint="default"/>
+      </w:rPr>
+    </w:lvl>
+    <w:lvl w:ilvl="6" w:tplc="0C0A0001" w:tentative="1">
+      <w:start w:val="1"/>
+      <w:numFmt w:val="bullet"/>
+      <w:lvlText w:val=""/>
+      <w:lvlJc w:val="left"/>
+      <w:pPr>
+        <w:ind w:left="5040" w:hanging="360"/>
+      </w:pPr>
+      <w:rPr>
+        <w:rFonts w:ascii="Symbol" w:hAnsi="Symbol" w:hint="default"/>
+      </w:rPr>
+    </w:lvl>
+    <w:lvl w:ilvl="7" w:tplc="0C0A0003" w:tentative="1">
+      <w:start w:val="1"/>
+      <w:numFmt w:val="bullet"/>
+      <w:lvlText w:val="o"/>
+      <w:lvlJc w:val="left"/>
+      <w:pPr>
+        <w:ind w:left="5760" w:hanging="360"/>
+      </w:pPr>
+      <w:rPr>
+        <w:rFonts w:ascii="Courier New" w:hAnsi="Courier New" w:cs="Courier New" w:hint="default"/>
+      </w:rPr>
+    </w:lvl>
+    <w:lvl w:ilvl="8" w:tplc="0C0A0005" w:tentative="1">
+      <w:start w:val="1"/>
+      <w:numFmt w:val="bullet"/>
+      <w:lvlText w:val=""/>
+      <w:lvlJc w:val="left"/>
+      <w:pPr>
+        <w:ind w:left="6480" w:hanging="360"/>
+      </w:pPr>
+      <w:rPr>
+        <w:rFonts w:ascii="Wingdings" w:hAnsi="Wingdings" w:hint="default"/>
+      </w:rPr>
+    </w:lvl>
+  </w:abstractNum>
+  <w:abstractNum w:abstractNumId="2" w15:restartNumberingAfterBreak="0">
+    <w:nsid w:val="60753934"/>
+    <w:multiLevelType w:val="hybridMultilevel"/>
+    <w:tmpl w:val="CFE62D8A"/>
+    <w:lvl w:ilvl="0" w:tplc="70B0AA90">
+      <w:start w:val="1"/>
+      <w:numFmt w:val="decimal"/>
+      <w:pStyle w:val="Ttulo1"/>
+      <w:lvlText w:val="%1."/>
+      <w:lvlJc w:val="left"/>
+      <w:pPr>
+        <w:ind w:left="720" w:hanging="360"/>
+      </w:pPr>
+      <w:rPr>
+        <w:rFonts w:hint="default"/>
+      </w:rPr>
+    </w:lvl>
+    <w:lvl w:ilvl="1" w:tplc="0C0A0019" w:tentative="1">
+      <w:start w:val="1"/>
+      <w:numFmt w:val="lowerLetter"/>
+      <w:lvlText w:val="%2."/>
+      <w:lvlJc w:val="left"/>
+      <w:pPr>
+        <w:ind w:left="1440" w:hanging="360"/>
+      </w:pPr>
+    </w:lvl>
+    <w:lvl w:ilvl="2" w:tplc="0C0A001B" w:tentative="1">
+      <w:start w:val="1"/>
+      <w:numFmt w:val="lowerRoman"/>
+      <w:lvlText w:val="%3."/>
+      <w:lvlJc w:val="right"/>
+      <w:pPr>
+        <w:ind w:left="2160" w:hanging="180"/>
+      </w:pPr>
+    </w:lvl>
+    <w:lvl w:ilvl="3" w:tplc="0C0A000F" w:tentative="1">
+      <w:start w:val="1"/>
+      <w:numFmt w:val="decimal"/>
+      <w:lvlText w:val="%4."/>
+      <w:lvlJc w:val="left"/>
+      <w:pPr>
+        <w:ind w:left="2880" w:hanging="360"/>
+      </w:pPr>
+    </w:lvl>
+    <w:lvl w:ilvl="4" w:tplc="0C0A0019" w:tentative="1">
+      <w:start w:val="1"/>
+      <w:numFmt w:val="lowerLetter"/>
+      <w:lvlText w:val="%5."/>
+      <w:lvlJc w:val="left"/>
+      <w:pPr>
+        <w:ind w:left="3600" w:hanging="360"/>
+      </w:pPr>
+    </w:lvl>
+    <w:lvl w:ilvl="5" w:tplc="0C0A001B" w:tentative="1">
+      <w:start w:val="1"/>
+      <w:numFmt w:val="lowerRoman"/>
+      <w:lvlText w:val="%6."/>
+      <w:lvlJc w:val="right"/>
+      <w:pPr>
+        <w:ind w:left="4320" w:hanging="180"/>
+      </w:pPr>
+    </w:lvl>
+    <w:lvl w:ilvl="6" w:tplc="0C0A000F" w:tentative="1">
+      <w:start w:val="1"/>
+      <w:numFmt w:val="decimal"/>
+      <w:lvlText w:val="%7."/>
+      <w:lvlJc w:val="left"/>
+      <w:pPr>
+        <w:ind w:left="5040" w:hanging="360"/>
+      </w:pPr>
+    </w:lvl>
+    <w:lvl w:ilvl="7" w:tplc="0C0A0019" w:tentative="1">
+      <w:start w:val="1"/>
+      <w:numFmt w:val="lowerLetter"/>
+      <w:lvlText w:val="%8."/>
+      <w:lvlJc w:val="left"/>
+      <w:pPr>
+        <w:ind w:left="5760" w:hanging="360"/>
+      </w:pPr>
+    </w:lvl>
+    <w:lvl w:ilvl="8" w:tplc="0C0A001B" w:tentative="1">
+      <w:start w:val="1"/>
+      <w:numFmt w:val="lowerRoman"/>
+      <w:lvlText w:val="%9."/>
+      <w:lvlJc w:val="right"/>
+      <w:pPr>
+        <w:ind w:left="6480" w:hanging="180"/>
+      </w:pPr>
+    </w:lvl>
+  </w:abstractNum>
   <w:num w:numId="1">
     <w:abstractNumId w:val="0"/>
+  </w:num>
+  <w:num w:numId="2">
+    <w:abstractNumId w:val="2"/>
+  </w:num>
+  <w:num w:numId="3">
+    <w:abstractNumId w:val="2"/>
+    <w:lvlOverride w:ilvl="0">
+      <w:startOverride w:val="1"/>
+    </w:lvlOverride>
+  </w:num>
+  <w:num w:numId="4">
+    <w:abstractNumId w:val="1"/>
   </w:num>
 </w:numbering>
 </file>
 
 <file path=word/styles.xml><?xml version="1.0" encoding="utf-8"?>
-<w:styles xmlns:mc="http://schemas.openxmlformats.org/markup-compatibility/2006" xmlns:r="http://schemas.openxmlformats.org/officeDocument/2006/relationships" xmlns:w="http://schemas.openxmlformats.org/wordprocessingml/2006/main" xmlns:w14="http://schemas.microsoft.com/office/word/2010/wordml" mc:Ignorable="w14">
+<w:styles xmlns:mc="http://schemas.openxmlformats.org/markup-compatibility/2006" xmlns:r="http://schemas.openxmlformats.org/officeDocument/2006/relationships" xmlns:w="http://schemas.openxmlformats.org/wordprocessingml/2006/main" xmlns:w14="http://schemas.microsoft.com/office/word/2010/wordml" xmlns:w15="http://schemas.microsoft.com/office/word/2012/wordml" xmlns:w16se="http://schemas.microsoft.com/office/word/2015/wordml/symex" mc:Ignorable="w14 w15 w16se">
   <w:docDefaults>
     <w:rPrDefault>
       <w:rPr>
@@ -2925,144 +3166,379 @@
       </w:pPr>
     </w:pPrDefault>
   </w:docDefaults>
-  <w:latentStyles w:defLockedState="0" w:defUIPriority="99" w:defSemiHidden="1" w:defUnhideWhenUsed="1" w:defQFormat="0" w:count="267">
-    <w:lsdException w:name="Normal" w:semiHidden="0" w:uiPriority="0" w:unhideWhenUsed="0" w:qFormat="1"/>
-    <w:lsdException w:name="heading 1" w:semiHidden="0" w:uiPriority="9" w:unhideWhenUsed="0" w:qFormat="1"/>
-    <w:lsdException w:name="heading 2" w:uiPriority="9" w:qFormat="1"/>
-    <w:lsdException w:name="heading 3" w:uiPriority="9" w:qFormat="1"/>
-    <w:lsdException w:name="heading 4" w:uiPriority="9" w:qFormat="1"/>
-    <w:lsdException w:name="heading 5" w:uiPriority="9" w:qFormat="1"/>
-    <w:lsdException w:name="heading 6" w:uiPriority="9" w:qFormat="1"/>
-    <w:lsdException w:name="heading 7" w:uiPriority="9" w:qFormat="1"/>
-    <w:lsdException w:name="heading 8" w:uiPriority="9" w:qFormat="1"/>
-    <w:lsdException w:name="heading 9" w:uiPriority="9" w:qFormat="1"/>
-    <w:lsdException w:name="toc 1" w:uiPriority="39"/>
-    <w:lsdException w:name="toc 2" w:uiPriority="39"/>
-    <w:lsdException w:name="toc 3" w:uiPriority="39"/>
-    <w:lsdException w:name="toc 4" w:uiPriority="39"/>
-    <w:lsdException w:name="toc 5" w:uiPriority="39"/>
-    <w:lsdException w:name="toc 6" w:uiPriority="39"/>
-    <w:lsdException w:name="toc 7" w:uiPriority="39"/>
-    <w:lsdException w:name="toc 8" w:uiPriority="39"/>
-    <w:lsdException w:name="toc 9" w:uiPriority="39"/>
-    <w:lsdException w:name="caption" w:uiPriority="35" w:qFormat="1"/>
-    <w:lsdException w:name="Title" w:semiHidden="0" w:uiPriority="10" w:unhideWhenUsed="0" w:qFormat="1"/>
-    <w:lsdException w:name="Default Paragraph Font" w:uiPriority="1"/>
-    <w:lsdException w:name="Subtitle" w:semiHidden="0" w:uiPriority="11" w:unhideWhenUsed="0" w:qFormat="1"/>
-    <w:lsdException w:name="Strong" w:semiHidden="0" w:uiPriority="22" w:unhideWhenUsed="0" w:qFormat="1"/>
-    <w:lsdException w:name="Emphasis" w:semiHidden="0" w:uiPriority="20" w:unhideWhenUsed="0" w:qFormat="1"/>
-    <w:lsdException w:name="Table Grid" w:semiHidden="0" w:uiPriority="39" w:unhideWhenUsed="0"/>
-    <w:lsdException w:name="Placeholder Text" w:unhideWhenUsed="0"/>
-    <w:lsdException w:name="No Spacing" w:semiHidden="0" w:uiPriority="1" w:unhideWhenUsed="0" w:qFormat="1"/>
-    <w:lsdException w:name="Light Shading" w:semiHidden="0" w:uiPriority="60" w:unhideWhenUsed="0"/>
-    <w:lsdException w:name="Light List" w:semiHidden="0" w:uiPriority="61" w:unhideWhenUsed="0"/>
-    <w:lsdException w:name="Light Grid" w:semiHidden="0" w:uiPriority="62" w:unhideWhenUsed="0"/>
-    <w:lsdException w:name="Medium Shading 1" w:semiHidden="0" w:uiPriority="63" w:unhideWhenUsed="0"/>
-    <w:lsdException w:name="Medium Shading 2" w:semiHidden="0" w:uiPriority="64" w:unhideWhenUsed="0"/>
-    <w:lsdException w:name="Medium List 1" w:semiHidden="0" w:uiPriority="65" w:unhideWhenUsed="0"/>
-    <w:lsdException w:name="Medium List 2" w:semiHidden="0" w:uiPriority="66" w:unhideWhenUsed="0"/>
-    <w:lsdException w:name="Medium Grid 1" w:semiHidden="0" w:uiPriority="67" w:unhideWhenUsed="0"/>
-    <w:lsdException w:name="Medium Grid 2" w:semiHidden="0" w:uiPriority="68" w:unhideWhenUsed="0"/>
-    <w:lsdException w:name="Medium Grid 3" w:semiHidden="0" w:uiPriority="69" w:unhideWhenUsed="0"/>
-    <w:lsdException w:name="Dark List" w:semiHidden="0" w:uiPriority="70" w:unhideWhenUsed="0"/>
-    <w:lsdException w:name="Colorful Shading" w:semiHidden="0" w:uiPriority="71" w:unhideWhenUsed="0"/>
-    <w:lsdException w:name="Colorful List" w:semiHidden="0" w:uiPriority="72" w:unhideWhenUsed="0"/>
-    <w:lsdException w:name="Colorful Grid" w:semiHidden="0" w:uiPriority="73" w:unhideWhenUsed="0"/>
-    <w:lsdException w:name="Light Shading Accent 1" w:semiHidden="0" w:uiPriority="60" w:unhideWhenUsed="0"/>
-    <w:lsdException w:name="Light List Accent 1" w:semiHidden="0" w:uiPriority="61" w:unhideWhenUsed="0"/>
-    <w:lsdException w:name="Light Grid Accent 1" w:semiHidden="0" w:uiPriority="62" w:unhideWhenUsed="0"/>
-    <w:lsdException w:name="Medium Shading 1 Accent 1" w:semiHidden="0" w:uiPriority="63" w:unhideWhenUsed="0"/>
-    <w:lsdException w:name="Medium Shading 2 Accent 1" w:semiHidden="0" w:uiPriority="64" w:unhideWhenUsed="0"/>
-    <w:lsdException w:name="Medium List 1 Accent 1" w:semiHidden="0" w:uiPriority="65" w:unhideWhenUsed="0"/>
-    <w:lsdException w:name="Revision" w:unhideWhenUsed="0"/>
-    <w:lsdException w:name="List Paragraph" w:semiHidden="0" w:uiPriority="34" w:unhideWhenUsed="0" w:qFormat="1"/>
-    <w:lsdException w:name="Quote" w:semiHidden="0" w:uiPriority="29" w:unhideWhenUsed="0" w:qFormat="1"/>
-    <w:lsdException w:name="Intense Quote" w:semiHidden="0" w:uiPriority="30" w:unhideWhenUsed="0" w:qFormat="1"/>
-    <w:lsdException w:name="Medium List 2 Accent 1" w:semiHidden="0" w:uiPriority="66" w:unhideWhenUsed="0"/>
-    <w:lsdException w:name="Medium Grid 1 Accent 1" w:semiHidden="0" w:uiPriority="67" w:unhideWhenUsed="0"/>
-    <w:lsdException w:name="Medium Grid 2 Accent 1" w:semiHidden="0" w:uiPriority="68" w:unhideWhenUsed="0"/>
-    <w:lsdException w:name="Medium Grid 3 Accent 1" w:semiHidden="0" w:uiPriority="69" w:unhideWhenUsed="0"/>
-    <w:lsdException w:name="Dark List Accent 1" w:semiHidden="0" w:uiPriority="70" w:unhideWhenUsed="0"/>
-    <w:lsdException w:name="Colorful Shading Accent 1" w:semiHidden="0" w:uiPriority="71" w:unhideWhenUsed="0"/>
-    <w:lsdException w:name="Colorful List Accent 1" w:semiHidden="0" w:uiPriority="72" w:unhideWhenUsed="0"/>
-    <w:lsdException w:name="Colorful Grid Accent 1" w:semiHidden="0" w:uiPriority="73" w:unhideWhenUsed="0"/>
-    <w:lsdException w:name="Light Shading Accent 2" w:semiHidden="0" w:uiPriority="60" w:unhideWhenUsed="0"/>
-    <w:lsdException w:name="Light List Accent 2" w:semiHidden="0" w:uiPriority="61" w:unhideWhenUsed="0"/>
-    <w:lsdException w:name="Light Grid Accent 2" w:semiHidden="0" w:uiPriority="62" w:unhideWhenUsed="0"/>
-    <w:lsdException w:name="Medium Shading 1 Accent 2" w:semiHidden="0" w:uiPriority="63" w:unhideWhenUsed="0"/>
-    <w:lsdException w:name="Medium Shading 2 Accent 2" w:semiHidden="0" w:uiPriority="64" w:unhideWhenUsed="0"/>
-    <w:lsdException w:name="Medium List 1 Accent 2" w:semiHidden="0" w:uiPriority="65" w:unhideWhenUsed="0"/>
-    <w:lsdException w:name="Medium List 2 Accent 2" w:semiHidden="0" w:uiPriority="66" w:unhideWhenUsed="0"/>
-    <w:lsdException w:name="Medium Grid 1 Accent 2" w:semiHidden="0" w:uiPriority="67" w:unhideWhenUsed="0"/>
-    <w:lsdException w:name="Medium Grid 2 Accent 2" w:semiHidden="0" w:uiPriority="68" w:unhideWhenUsed="0"/>
-    <w:lsdException w:name="Medium Grid 3 Accent 2" w:semiHidden="0" w:uiPriority="69" w:unhideWhenUsed="0"/>
-    <w:lsdException w:name="Dark List Accent 2" w:semiHidden="0" w:uiPriority="70" w:unhideWhenUsed="0"/>
-    <w:lsdException w:name="Colorful Shading Accent 2" w:semiHidden="0" w:uiPriority="71" w:unhideWhenUsed="0"/>
-    <w:lsdException w:name="Colorful List Accent 2" w:semiHidden="0" w:uiPriority="72" w:unhideWhenUsed="0"/>
-    <w:lsdException w:name="Colorful Grid Accent 2" w:semiHidden="0" w:uiPriority="73" w:unhideWhenUsed="0"/>
-    <w:lsdException w:name="Light Shading Accent 3" w:semiHidden="0" w:uiPriority="60" w:unhideWhenUsed="0"/>
-    <w:lsdException w:name="Light List Accent 3" w:semiHidden="0" w:uiPriority="61" w:unhideWhenUsed="0"/>
-    <w:lsdException w:name="Light Grid Accent 3" w:semiHidden="0" w:uiPriority="62" w:unhideWhenUsed="0"/>
-    <w:lsdException w:name="Medium Shading 1 Accent 3" w:semiHidden="0" w:uiPriority="63" w:unhideWhenUsed="0"/>
-    <w:lsdException w:name="Medium Shading 2 Accent 3" w:semiHidden="0" w:uiPriority="64" w:unhideWhenUsed="0"/>
-    <w:lsdException w:name="Medium List 1 Accent 3" w:semiHidden="0" w:uiPriority="65" w:unhideWhenUsed="0"/>
-    <w:lsdException w:name="Medium List 2 Accent 3" w:semiHidden="0" w:uiPriority="66" w:unhideWhenUsed="0"/>
-    <w:lsdException w:name="Medium Grid 1 Accent 3" w:semiHidden="0" w:uiPriority="67" w:unhideWhenUsed="0"/>
-    <w:lsdException w:name="Medium Grid 2 Accent 3" w:semiHidden="0" w:uiPriority="68" w:unhideWhenUsed="0"/>
-    <w:lsdException w:name="Medium Grid 3 Accent 3" w:semiHidden="0" w:uiPriority="69" w:unhideWhenUsed="0"/>
-    <w:lsdException w:name="Dark List Accent 3" w:semiHidden="0" w:uiPriority="70" w:unhideWhenUsed="0"/>
-    <w:lsdException w:name="Colorful Shading Accent 3" w:semiHidden="0" w:uiPriority="71" w:unhideWhenUsed="0"/>
-    <w:lsdException w:name="Colorful List Accent 3" w:semiHidden="0" w:uiPriority="72" w:unhideWhenUsed="0"/>
-    <w:lsdException w:name="Colorful Grid Accent 3" w:semiHidden="0" w:uiPriority="73" w:unhideWhenUsed="0"/>
-    <w:lsdException w:name="Light Shading Accent 4" w:semiHidden="0" w:uiPriority="60" w:unhideWhenUsed="0"/>
-    <w:lsdException w:name="Light List Accent 4" w:semiHidden="0" w:uiPriority="61" w:unhideWhenUsed="0"/>
-    <w:lsdException w:name="Light Grid Accent 4" w:semiHidden="0" w:uiPriority="62" w:unhideWhenUsed="0"/>
-    <w:lsdException w:name="Medium Shading 1 Accent 4" w:semiHidden="0" w:uiPriority="63" w:unhideWhenUsed="0"/>
-    <w:lsdException w:name="Medium Shading 2 Accent 4" w:semiHidden="0" w:uiPriority="64" w:unhideWhenUsed="0"/>
-    <w:lsdException w:name="Medium List 1 Accent 4" w:semiHidden="0" w:uiPriority="65" w:unhideWhenUsed="0"/>
-    <w:lsdException w:name="Medium List 2 Accent 4" w:semiHidden="0" w:uiPriority="66" w:unhideWhenUsed="0"/>
-    <w:lsdException w:name="Medium Grid 1 Accent 4" w:semiHidden="0" w:uiPriority="67" w:unhideWhenUsed="0"/>
-    <w:lsdException w:name="Medium Grid 2 Accent 4" w:semiHidden="0" w:uiPriority="68" w:unhideWhenUsed="0"/>
-    <w:lsdException w:name="Medium Grid 3 Accent 4" w:semiHidden="0" w:uiPriority="69" w:unhideWhenUsed="0"/>
-    <w:lsdException w:name="Dark List Accent 4" w:semiHidden="0" w:uiPriority="70" w:unhideWhenUsed="0"/>
-    <w:lsdException w:name="Colorful Shading Accent 4" w:semiHidden="0" w:uiPriority="71" w:unhideWhenUsed="0"/>
-    <w:lsdException w:name="Colorful List Accent 4" w:semiHidden="0" w:uiPriority="72" w:unhideWhenUsed="0"/>
-    <w:lsdException w:name="Colorful Grid Accent 4" w:semiHidden="0" w:uiPriority="73" w:unhideWhenUsed="0"/>
-    <w:lsdException w:name="Light Shading Accent 5" w:semiHidden="0" w:uiPriority="60" w:unhideWhenUsed="0"/>
-    <w:lsdException w:name="Light List Accent 5" w:semiHidden="0" w:uiPriority="61" w:unhideWhenUsed="0"/>
-    <w:lsdException w:name="Light Grid Accent 5" w:semiHidden="0" w:uiPriority="62" w:unhideWhenUsed="0"/>
-    <w:lsdException w:name="Medium Shading 1 Accent 5" w:semiHidden="0" w:uiPriority="63" w:unhideWhenUsed="0"/>
-    <w:lsdException w:name="Medium Shading 2 Accent 5" w:semiHidden="0" w:uiPriority="64" w:unhideWhenUsed="0"/>
-    <w:lsdException w:name="Medium List 1 Accent 5" w:semiHidden="0" w:uiPriority="65" w:unhideWhenUsed="0"/>
-    <w:lsdException w:name="Medium List 2 Accent 5" w:semiHidden="0" w:uiPriority="66" w:unhideWhenUsed="0"/>
-    <w:lsdException w:name="Medium Grid 1 Accent 5" w:semiHidden="0" w:uiPriority="67" w:unhideWhenUsed="0"/>
-    <w:lsdException w:name="Medium Grid 2 Accent 5" w:semiHidden="0" w:uiPriority="68" w:unhideWhenUsed="0"/>
-    <w:lsdException w:name="Medium Grid 3 Accent 5" w:semiHidden="0" w:uiPriority="69" w:unhideWhenUsed="0"/>
-    <w:lsdException w:name="Dark List Accent 5" w:semiHidden="0" w:uiPriority="70" w:unhideWhenUsed="0"/>
-    <w:lsdException w:name="Colorful Shading Accent 5" w:semiHidden="0" w:uiPriority="71" w:unhideWhenUsed="0"/>
-    <w:lsdException w:name="Colorful List Accent 5" w:semiHidden="0" w:uiPriority="72" w:unhideWhenUsed="0"/>
-    <w:lsdException w:name="Colorful Grid Accent 5" w:semiHidden="0" w:uiPriority="73" w:unhideWhenUsed="0"/>
-    <w:lsdException w:name="Light Shading Accent 6" w:semiHidden="0" w:uiPriority="60" w:unhideWhenUsed="0"/>
-    <w:lsdException w:name="Light List Accent 6" w:semiHidden="0" w:uiPriority="61" w:unhideWhenUsed="0"/>
-    <w:lsdException w:name="Light Grid Accent 6" w:semiHidden="0" w:uiPriority="62" w:unhideWhenUsed="0"/>
-    <w:lsdException w:name="Medium Shading 1 Accent 6" w:semiHidden="0" w:uiPriority="63" w:unhideWhenUsed="0"/>
-    <w:lsdException w:name="Medium Shading 2 Accent 6" w:semiHidden="0" w:uiPriority="64" w:unhideWhenUsed="0"/>
-    <w:lsdException w:name="Medium List 1 Accent 6" w:semiHidden="0" w:uiPriority="65" w:unhideWhenUsed="0"/>
-    <w:lsdException w:name="Medium List 2 Accent 6" w:semiHidden="0" w:uiPriority="66" w:unhideWhenUsed="0"/>
-    <w:lsdException w:name="Medium Grid 1 Accent 6" w:semiHidden="0" w:uiPriority="67" w:unhideWhenUsed="0"/>
-    <w:lsdException w:name="Medium Grid 2 Accent 6" w:semiHidden="0" w:uiPriority="68" w:unhideWhenUsed="0"/>
-    <w:lsdException w:name="Medium Grid 3 Accent 6" w:semiHidden="0" w:uiPriority="69" w:unhideWhenUsed="0"/>
-    <w:lsdException w:name="Dark List Accent 6" w:semiHidden="0" w:uiPriority="70" w:unhideWhenUsed="0"/>
-    <w:lsdException w:name="Colorful Shading Accent 6" w:semiHidden="0" w:uiPriority="71" w:unhideWhenUsed="0"/>
-    <w:lsdException w:name="Colorful List Accent 6" w:semiHidden="0" w:uiPriority="72" w:unhideWhenUsed="0"/>
-    <w:lsdException w:name="Colorful Grid Accent 6" w:semiHidden="0" w:uiPriority="73" w:unhideWhenUsed="0"/>
-    <w:lsdException w:name="Subtle Emphasis" w:semiHidden="0" w:uiPriority="19" w:unhideWhenUsed="0" w:qFormat="1"/>
-    <w:lsdException w:name="Intense Emphasis" w:semiHidden="0" w:uiPriority="21" w:unhideWhenUsed="0" w:qFormat="1"/>
-    <w:lsdException w:name="Subtle Reference" w:semiHidden="0" w:uiPriority="31" w:unhideWhenUsed="0" w:qFormat="1"/>
-    <w:lsdException w:name="Intense Reference" w:semiHidden="0" w:uiPriority="32" w:unhideWhenUsed="0" w:qFormat="1"/>
-    <w:lsdException w:name="Book Title" w:semiHidden="0" w:uiPriority="33" w:unhideWhenUsed="0" w:qFormat="1"/>
-    <w:lsdException w:name="Bibliography" w:uiPriority="37"/>
-    <w:lsdException w:name="TOC Heading" w:uiPriority="39" w:qFormat="1"/>
+  <w:latentStyles w:defLockedState="0" w:defUIPriority="99" w:defSemiHidden="0" w:defUnhideWhenUsed="0" w:defQFormat="0" w:count="372">
+    <w:lsdException w:name="Normal" w:uiPriority="0" w:qFormat="1"/>
+    <w:lsdException w:name="heading 1" w:uiPriority="9" w:qFormat="1"/>
+    <w:lsdException w:name="heading 2" w:semiHidden="1" w:uiPriority="9" w:unhideWhenUsed="1" w:qFormat="1"/>
+    <w:lsdException w:name="heading 3" w:semiHidden="1" w:uiPriority="9" w:unhideWhenUsed="1" w:qFormat="1"/>
+    <w:lsdException w:name="heading 4" w:semiHidden="1" w:uiPriority="9" w:unhideWhenUsed="1" w:qFormat="1"/>
+    <w:lsdException w:name="heading 5" w:semiHidden="1" w:uiPriority="9" w:unhideWhenUsed="1" w:qFormat="1"/>
+    <w:lsdException w:name="heading 6" w:semiHidden="1" w:uiPriority="9" w:unhideWhenUsed="1" w:qFormat="1"/>
+    <w:lsdException w:name="heading 7" w:semiHidden="1" w:uiPriority="9" w:unhideWhenUsed="1" w:qFormat="1"/>
+    <w:lsdException w:name="heading 8" w:semiHidden="1" w:uiPriority="9" w:unhideWhenUsed="1" w:qFormat="1"/>
+    <w:lsdException w:name="heading 9" w:semiHidden="1" w:uiPriority="9" w:unhideWhenUsed="1" w:qFormat="1"/>
+    <w:lsdException w:name="index 1" w:semiHidden="1" w:unhideWhenUsed="1"/>
+    <w:lsdException w:name="index 2" w:semiHidden="1" w:unhideWhenUsed="1"/>
+    <w:lsdException w:name="index 3" w:semiHidden="1" w:unhideWhenUsed="1"/>
+    <w:lsdException w:name="index 4" w:semiHidden="1" w:unhideWhenUsed="1"/>
+    <w:lsdException w:name="index 5" w:semiHidden="1" w:unhideWhenUsed="1"/>
+    <w:lsdException w:name="index 6" w:semiHidden="1" w:unhideWhenUsed="1"/>
+    <w:lsdException w:name="index 7" w:semiHidden="1" w:unhideWhenUsed="1"/>
+    <w:lsdException w:name="index 8" w:semiHidden="1" w:unhideWhenUsed="1"/>
+    <w:lsdException w:name="index 9" w:semiHidden="1" w:unhideWhenUsed="1"/>
+    <w:lsdException w:name="toc 1" w:semiHidden="1" w:uiPriority="39" w:unhideWhenUsed="1"/>
+    <w:lsdException w:name="toc 2" w:semiHidden="1" w:uiPriority="39" w:unhideWhenUsed="1"/>
+    <w:lsdException w:name="toc 3" w:semiHidden="1" w:uiPriority="39" w:unhideWhenUsed="1"/>
+    <w:lsdException w:name="toc 4" w:semiHidden="1" w:uiPriority="39" w:unhideWhenUsed="1"/>
+    <w:lsdException w:name="toc 5" w:semiHidden="1" w:uiPriority="39" w:unhideWhenUsed="1"/>
+    <w:lsdException w:name="toc 6" w:semiHidden="1" w:uiPriority="39" w:unhideWhenUsed="1"/>
+    <w:lsdException w:name="toc 7" w:semiHidden="1" w:uiPriority="39" w:unhideWhenUsed="1"/>
+    <w:lsdException w:name="toc 8" w:semiHidden="1" w:uiPriority="39" w:unhideWhenUsed="1"/>
+    <w:lsdException w:name="toc 9" w:semiHidden="1" w:uiPriority="39" w:unhideWhenUsed="1"/>
+    <w:lsdException w:name="Normal Indent" w:semiHidden="1" w:unhideWhenUsed="1"/>
+    <w:lsdException w:name="footnote text" w:semiHidden="1" w:unhideWhenUsed="1"/>
+    <w:lsdException w:name="annotation text" w:semiHidden="1" w:unhideWhenUsed="1"/>
+    <w:lsdException w:name="header" w:semiHidden="1" w:unhideWhenUsed="1"/>
+    <w:lsdException w:name="footer" w:semiHidden="1" w:unhideWhenUsed="1"/>
+    <w:lsdException w:name="index heading" w:semiHidden="1" w:unhideWhenUsed="1"/>
+    <w:lsdException w:name="caption" w:semiHidden="1" w:uiPriority="35" w:unhideWhenUsed="1" w:qFormat="1"/>
+    <w:lsdException w:name="table of figures" w:semiHidden="1" w:unhideWhenUsed="1"/>
+    <w:lsdException w:name="envelope address" w:semiHidden="1" w:unhideWhenUsed="1"/>
+    <w:lsdException w:name="envelope return" w:semiHidden="1" w:unhideWhenUsed="1"/>
+    <w:lsdException w:name="footnote reference" w:semiHidden="1" w:unhideWhenUsed="1"/>
+    <w:lsdException w:name="annotation reference" w:semiHidden="1" w:unhideWhenUsed="1"/>
+    <w:lsdException w:name="line number" w:semiHidden="1" w:unhideWhenUsed="1"/>
+    <w:lsdException w:name="page number" w:semiHidden="1" w:unhideWhenUsed="1"/>
+    <w:lsdException w:name="endnote reference" w:semiHidden="1" w:unhideWhenUsed="1"/>
+    <w:lsdException w:name="endnote text" w:semiHidden="1" w:unhideWhenUsed="1"/>
+    <w:lsdException w:name="table of authorities" w:semiHidden="1" w:unhideWhenUsed="1"/>
+    <w:lsdException w:name="macro" w:semiHidden="1" w:unhideWhenUsed="1"/>
+    <w:lsdException w:name="toa heading" w:semiHidden="1" w:unhideWhenUsed="1"/>
+    <w:lsdException w:name="List" w:semiHidden="1" w:unhideWhenUsed="1"/>
+    <w:lsdException w:name="List Bullet" w:semiHidden="1" w:unhideWhenUsed="1"/>
+    <w:lsdException w:name="List Number" w:semiHidden="1" w:unhideWhenUsed="1"/>
+    <w:lsdException w:name="List 2" w:semiHidden="1" w:unhideWhenUsed="1"/>
+    <w:lsdException w:name="List 3" w:semiHidden="1" w:unhideWhenUsed="1"/>
+    <w:lsdException w:name="List 4" w:semiHidden="1" w:unhideWhenUsed="1"/>
+    <w:lsdException w:name="List 5" w:semiHidden="1" w:unhideWhenUsed="1"/>
+    <w:lsdException w:name="List Bullet 2" w:semiHidden="1" w:unhideWhenUsed="1"/>
+    <w:lsdException w:name="List Bullet 3" w:semiHidden="1" w:unhideWhenUsed="1"/>
+    <w:lsdException w:name="List Bullet 4" w:semiHidden="1" w:unhideWhenUsed="1"/>
+    <w:lsdException w:name="List Bullet 5" w:semiHidden="1" w:unhideWhenUsed="1"/>
+    <w:lsdException w:name="List Number 2" w:semiHidden="1" w:unhideWhenUsed="1"/>
+    <w:lsdException w:name="List Number 3" w:semiHidden="1" w:unhideWhenUsed="1"/>
+    <w:lsdException w:name="List Number 4" w:semiHidden="1" w:unhideWhenUsed="1"/>
+    <w:lsdException w:name="List Number 5" w:semiHidden="1" w:unhideWhenUsed="1"/>
+    <w:lsdException w:name="Title" w:uiPriority="10" w:qFormat="1"/>
+    <w:lsdException w:name="Closing" w:semiHidden="1" w:unhideWhenUsed="1"/>
+    <w:lsdException w:name="Signature" w:semiHidden="1" w:unhideWhenUsed="1"/>
+    <w:lsdException w:name="Default Paragraph Font" w:semiHidden="1" w:uiPriority="1" w:unhideWhenUsed="1"/>
+    <w:lsdException w:name="Body Text" w:semiHidden="1" w:unhideWhenUsed="1"/>
+    <w:lsdException w:name="Body Text Indent" w:semiHidden="1" w:unhideWhenUsed="1"/>
+    <w:lsdException w:name="List Continue" w:semiHidden="1" w:unhideWhenUsed="1"/>
+    <w:lsdException w:name="List Continue 2" w:semiHidden="1" w:unhideWhenUsed="1"/>
+    <w:lsdException w:name="List Continue 3" w:semiHidden="1" w:unhideWhenUsed="1"/>
+    <w:lsdException w:name="List Continue 4" w:semiHidden="1" w:unhideWhenUsed="1"/>
+    <w:lsdException w:name="List Continue 5" w:semiHidden="1" w:unhideWhenUsed="1"/>
+    <w:lsdException w:name="Message Header" w:semiHidden="1" w:unhideWhenUsed="1"/>
+    <w:lsdException w:name="Subtitle" w:uiPriority="11" w:qFormat="1"/>
+    <w:lsdException w:name="Salutation" w:semiHidden="1" w:unhideWhenUsed="1"/>
+    <w:lsdException w:name="Date" w:semiHidden="1" w:unhideWhenUsed="1"/>
+    <w:lsdException w:name="Body Text First Indent" w:semiHidden="1" w:unhideWhenUsed="1"/>
+    <w:lsdException w:name="Body Text First Indent 2" w:semiHidden="1" w:unhideWhenUsed="1"/>
+    <w:lsdException w:name="Note Heading" w:semiHidden="1" w:unhideWhenUsed="1"/>
+    <w:lsdException w:name="Body Text 2" w:semiHidden="1" w:unhideWhenUsed="1"/>
+    <w:lsdException w:name="Body Text 3" w:semiHidden="1" w:unhideWhenUsed="1"/>
+    <w:lsdException w:name="Body Text Indent 2" w:semiHidden="1" w:unhideWhenUsed="1"/>
+    <w:lsdException w:name="Body Text Indent 3" w:semiHidden="1" w:unhideWhenUsed="1"/>
+    <w:lsdException w:name="Block Text" w:semiHidden="1" w:unhideWhenUsed="1"/>
+    <w:lsdException w:name="Hyperlink" w:semiHidden="1" w:unhideWhenUsed="1"/>
+    <w:lsdException w:name="FollowedHyperlink" w:semiHidden="1" w:unhideWhenUsed="1"/>
+    <w:lsdException w:name="Strong" w:uiPriority="22" w:qFormat="1"/>
+    <w:lsdException w:name="Emphasis" w:uiPriority="20" w:qFormat="1"/>
+    <w:lsdException w:name="Document Map" w:semiHidden="1" w:unhideWhenUsed="1"/>
+    <w:lsdException w:name="Plain Text" w:semiHidden="1" w:unhideWhenUsed="1"/>
+    <w:lsdException w:name="E-mail Signature" w:semiHidden="1" w:unhideWhenUsed="1"/>
+    <w:lsdException w:name="HTML Top of Form" w:semiHidden="1" w:unhideWhenUsed="1"/>
+    <w:lsdException w:name="HTML Bottom of Form" w:semiHidden="1" w:unhideWhenUsed="1"/>
+    <w:lsdException w:name="Normal (Web)" w:semiHidden="1" w:unhideWhenUsed="1"/>
+    <w:lsdException w:name="HTML Acronym" w:semiHidden="1" w:unhideWhenUsed="1"/>
+    <w:lsdException w:name="HTML Address" w:semiHidden="1" w:unhideWhenUsed="1"/>
+    <w:lsdException w:name="HTML Cite" w:semiHidden="1" w:unhideWhenUsed="1"/>
+    <w:lsdException w:name="HTML Code" w:semiHidden="1" w:unhideWhenUsed="1"/>
+    <w:lsdException w:name="HTML Definition" w:semiHidden="1" w:unhideWhenUsed="1"/>
+    <w:lsdException w:name="HTML Keyboard" w:semiHidden="1" w:unhideWhenUsed="1"/>
+    <w:lsdException w:name="HTML Preformatted" w:semiHidden="1" w:unhideWhenUsed="1"/>
+    <w:lsdException w:name="HTML Sample" w:semiHidden="1" w:unhideWhenUsed="1"/>
+    <w:lsdException w:name="HTML Typewriter" w:semiHidden="1" w:unhideWhenUsed="1"/>
+    <w:lsdException w:name="HTML Variable" w:semiHidden="1" w:unhideWhenUsed="1"/>
+    <w:lsdException w:name="Normal Table" w:semiHidden="1" w:unhideWhenUsed="1"/>
+    <w:lsdException w:name="annotation subject" w:semiHidden="1" w:unhideWhenUsed="1"/>
+    <w:lsdException w:name="No List" w:semiHidden="1" w:unhideWhenUsed="1"/>
+    <w:lsdException w:name="Outline List 1" w:semiHidden="1" w:unhideWhenUsed="1"/>
+    <w:lsdException w:name="Outline List 2" w:semiHidden="1" w:unhideWhenUsed="1"/>
+    <w:lsdException w:name="Outline List 3" w:semiHidden="1" w:unhideWhenUsed="1"/>
+    <w:lsdException w:name="Table Simple 1" w:semiHidden="1" w:unhideWhenUsed="1"/>
+    <w:lsdException w:name="Table Simple 2" w:semiHidden="1" w:unhideWhenUsed="1"/>
+    <w:lsdException w:name="Table Simple 3" w:semiHidden="1" w:unhideWhenUsed="1"/>
+    <w:lsdException w:name="Table Classic 1" w:semiHidden="1" w:unhideWhenUsed="1"/>
+    <w:lsdException w:name="Table Classic 2" w:semiHidden="1" w:unhideWhenUsed="1"/>
+    <w:lsdException w:name="Table Classic 3" w:semiHidden="1" w:unhideWhenUsed="1"/>
+    <w:lsdException w:name="Table Classic 4" w:semiHidden="1" w:unhideWhenUsed="1"/>
+    <w:lsdException w:name="Table Colorful 1" w:semiHidden="1" w:unhideWhenUsed="1"/>
+    <w:lsdException w:name="Table Colorful 2" w:semiHidden="1" w:unhideWhenUsed="1"/>
+    <w:lsdException w:name="Table Colorful 3" w:semiHidden="1" w:unhideWhenUsed="1"/>
+    <w:lsdException w:name="Table Columns 1" w:semiHidden="1" w:unhideWhenUsed="1"/>
+    <w:lsdException w:name="Table Columns 2" w:semiHidden="1" w:unhideWhenUsed="1"/>
+    <w:lsdException w:name="Table Columns 3" w:semiHidden="1" w:unhideWhenUsed="1"/>
+    <w:lsdException w:name="Table Columns 4" w:semiHidden="1" w:unhideWhenUsed="1"/>
+    <w:lsdException w:name="Table Columns 5" w:semiHidden="1" w:unhideWhenUsed="1"/>
+    <w:lsdException w:name="Table Grid 1" w:semiHidden="1" w:unhideWhenUsed="1"/>
+    <w:lsdException w:name="Table Grid 2" w:semiHidden="1" w:unhideWhenUsed="1"/>
+    <w:lsdException w:name="Table Grid 3" w:semiHidden="1" w:unhideWhenUsed="1"/>
+    <w:lsdException w:name="Table Grid 4" w:semiHidden="1" w:unhideWhenUsed="1"/>
+    <w:lsdException w:name="Table Grid 5" w:semiHidden="1" w:unhideWhenUsed="1"/>
+    <w:lsdException w:name="Table Grid 6" w:semiHidden="1" w:unhideWhenUsed="1"/>
+    <w:lsdException w:name="Table Grid 7" w:semiHidden="1" w:unhideWhenUsed="1"/>
+    <w:lsdException w:name="Table Grid 8" w:semiHidden="1" w:unhideWhenUsed="1"/>
+    <w:lsdException w:name="Table List 1" w:semiHidden="1" w:unhideWhenUsed="1"/>
+    <w:lsdException w:name="Table List 2" w:semiHidden="1" w:unhideWhenUsed="1"/>
+    <w:lsdException w:name="Table List 3" w:semiHidden="1" w:unhideWhenUsed="1"/>
+    <w:lsdException w:name="Table List 4" w:semiHidden="1" w:unhideWhenUsed="1"/>
+    <w:lsdException w:name="Table List 5" w:semiHidden="1" w:unhideWhenUsed="1"/>
+    <w:lsdException w:name="Table List 6" w:semiHidden="1" w:unhideWhenUsed="1"/>
+    <w:lsdException w:name="Table List 7" w:semiHidden="1" w:unhideWhenUsed="1"/>
+    <w:lsdException w:name="Table List 8" w:semiHidden="1" w:unhideWhenUsed="1"/>
+    <w:lsdException w:name="Table 3D effects 1" w:semiHidden="1" w:unhideWhenUsed="1"/>
+    <w:lsdException w:name="Table 3D effects 2" w:semiHidden="1" w:unhideWhenUsed="1"/>
+    <w:lsdException w:name="Table 3D effects 3" w:semiHidden="1" w:unhideWhenUsed="1"/>
+    <w:lsdException w:name="Table Contemporary" w:semiHidden="1" w:unhideWhenUsed="1"/>
+    <w:lsdException w:name="Table Elegant" w:semiHidden="1" w:unhideWhenUsed="1"/>
+    <w:lsdException w:name="Table Professional" w:semiHidden="1" w:unhideWhenUsed="1"/>
+    <w:lsdException w:name="Table Subtle 1" w:semiHidden="1" w:unhideWhenUsed="1"/>
+    <w:lsdException w:name="Table Subtle 2" w:semiHidden="1" w:unhideWhenUsed="1"/>
+    <w:lsdException w:name="Table Web 1" w:semiHidden="1" w:unhideWhenUsed="1"/>
+    <w:lsdException w:name="Table Web 2" w:semiHidden="1" w:unhideWhenUsed="1"/>
+    <w:lsdException w:name="Table Web 3" w:semiHidden="1" w:unhideWhenUsed="1"/>
+    <w:lsdException w:name="Balloon Text" w:semiHidden="1" w:unhideWhenUsed="1"/>
+    <w:lsdException w:name="Table Grid" w:uiPriority="39"/>
+    <w:lsdException w:name="Table Theme" w:semiHidden="1" w:unhideWhenUsed="1"/>
+    <w:lsdException w:name="Placeholder Text" w:semiHidden="1"/>
+    <w:lsdException w:name="No Spacing" w:uiPriority="1" w:qFormat="1"/>
+    <w:lsdException w:name="Light Shading" w:uiPriority="60"/>
+    <w:lsdException w:name="Light List" w:uiPriority="61"/>
+    <w:lsdException w:name="Light Grid" w:uiPriority="62"/>
+    <w:lsdException w:name="Medium Shading 1" w:uiPriority="63"/>
+    <w:lsdException w:name="Medium Shading 2" w:uiPriority="64"/>
+    <w:lsdException w:name="Medium List 1" w:uiPriority="65"/>
+    <w:lsdException w:name="Medium List 2" w:uiPriority="66"/>
+    <w:lsdException w:name="Medium Grid 1" w:uiPriority="67"/>
+    <w:lsdException w:name="Medium Grid 2" w:uiPriority="68"/>
+    <w:lsdException w:name="Medium Grid 3" w:uiPriority="69"/>
+    <w:lsdException w:name="Dark List" w:uiPriority="70"/>
+    <w:lsdException w:name="Colorful Shading" w:uiPriority="71"/>
+    <w:lsdException w:name="Colorful List" w:uiPriority="72"/>
+    <w:lsdException w:name="Colorful Grid" w:uiPriority="73"/>
+    <w:lsdException w:name="Light Shading Accent 1" w:uiPriority="60"/>
+    <w:lsdException w:name="Light List Accent 1" w:uiPriority="61"/>
+    <w:lsdException w:name="Light Grid Accent 1" w:uiPriority="62"/>
+    <w:lsdException w:name="Medium Shading 1 Accent 1" w:uiPriority="63"/>
+    <w:lsdException w:name="Medium Shading 2 Accent 1" w:uiPriority="64"/>
+    <w:lsdException w:name="Medium List 1 Accent 1" w:uiPriority="65"/>
+    <w:lsdException w:name="Revision" w:semiHidden="1"/>
+    <w:lsdException w:name="List Paragraph" w:uiPriority="34" w:qFormat="1"/>
+    <w:lsdException w:name="Quote" w:uiPriority="29" w:qFormat="1"/>
+    <w:lsdException w:name="Intense Quote" w:uiPriority="30" w:qFormat="1"/>
+    <w:lsdException w:name="Medium List 2 Accent 1" w:uiPriority="66"/>
+    <w:lsdException w:name="Medium Grid 1 Accent 1" w:uiPriority="67"/>
+    <w:lsdException w:name="Medium Grid 2 Accent 1" w:uiPriority="68"/>
+    <w:lsdException w:name="Medium Grid 3 Accent 1" w:uiPriority="69"/>
+    <w:lsdException w:name="Dark List Accent 1" w:uiPriority="70"/>
+    <w:lsdException w:name="Colorful Shading Accent 1" w:uiPriority="71"/>
+    <w:lsdException w:name="Colorful List Accent 1" w:uiPriority="72"/>
+    <w:lsdException w:name="Colorful Grid Accent 1" w:uiPriority="73"/>
+    <w:lsdException w:name="Light Shading Accent 2" w:uiPriority="60"/>
+    <w:lsdException w:name="Light List Accent 2" w:uiPriority="61"/>
+    <w:lsdException w:name="Light Grid Accent 2" w:uiPriority="62"/>
+    <w:lsdException w:name="Medium Shading 1 Accent 2" w:uiPriority="63"/>
+    <w:lsdException w:name="Medium Shading 2 Accent 2" w:uiPriority="64"/>
+    <w:lsdException w:name="Medium List 1 Accent 2" w:uiPriority="65"/>
+    <w:lsdException w:name="Medium List 2 Accent 2" w:uiPriority="66"/>
+    <w:lsdException w:name="Medium Grid 1 Accent 2" w:uiPriority="67"/>
+    <w:lsdException w:name="Medium Grid 2 Accent 2" w:uiPriority="68"/>
+    <w:lsdException w:name="Medium Grid 3 Accent 2" w:uiPriority="69"/>
+    <w:lsdException w:name="Dark List Accent 2" w:uiPriority="70"/>
+    <w:lsdException w:name="Colorful Shading Accent 2" w:uiPriority="71"/>
+    <w:lsdException w:name="Colorful List Accent 2" w:uiPriority="72"/>
+    <w:lsdException w:name="Colorful Grid Accent 2" w:uiPriority="73"/>
+    <w:lsdException w:name="Light Shading Accent 3" w:uiPriority="60"/>
+    <w:lsdException w:name="Light List Accent 3" w:uiPriority="61"/>
+    <w:lsdException w:name="Light Grid Accent 3" w:uiPriority="62"/>
+    <w:lsdException w:name="Medium Shading 1 Accent 3" w:uiPriority="63"/>
+    <w:lsdException w:name="Medium Shading 2 Accent 3" w:uiPriority="64"/>
+    <w:lsdException w:name="Medium List 1 Accent 3" w:uiPriority="65"/>
+    <w:lsdException w:name="Medium List 2 Accent 3" w:uiPriority="66"/>
+    <w:lsdException w:name="Medium Grid 1 Accent 3" w:uiPriority="67"/>
+    <w:lsdException w:name="Medium Grid 2 Accent 3" w:uiPriority="68"/>
+    <w:lsdException w:name="Medium Grid 3 Accent 3" w:uiPriority="69"/>
+    <w:lsdException w:name="Dark List Accent 3" w:uiPriority="70"/>
+    <w:lsdException w:name="Colorful Shading Accent 3" w:uiPriority="71"/>
+    <w:lsdException w:name="Colorful List Accent 3" w:uiPriority="72"/>
+    <w:lsdException w:name="Colorful Grid Accent 3" w:uiPriority="73"/>
+    <w:lsdException w:name="Light Shading Accent 4" w:uiPriority="60"/>
+    <w:lsdException w:name="Light List Accent 4" w:uiPriority="61"/>
+    <w:lsdException w:name="Light Grid Accent 4" w:uiPriority="62"/>
+    <w:lsdException w:name="Medium Shading 1 Accent 4" w:uiPriority="63"/>
+    <w:lsdException w:name="Medium Shading 2 Accent 4" w:uiPriority="64"/>
+    <w:lsdException w:name="Medium List 1 Accent 4" w:uiPriority="65"/>
+    <w:lsdException w:name="Medium List 2 Accent 4" w:uiPriority="66"/>
+    <w:lsdException w:name="Medium Grid 1 Accent 4" w:uiPriority="67"/>
+    <w:lsdException w:name="Medium Grid 2 Accent 4" w:uiPriority="68"/>
+    <w:lsdException w:name="Medium Grid 3 Accent 4" w:uiPriority="69"/>
+    <w:lsdException w:name="Dark List Accent 4" w:uiPriority="70"/>
+    <w:lsdException w:name="Colorful Shading Accent 4" w:uiPriority="71"/>
+    <w:lsdException w:name="Colorful List Accent 4" w:uiPriority="72"/>
+    <w:lsdException w:name="Colorful Grid Accent 4" w:uiPriority="73"/>
+    <w:lsdException w:name="Light Shading Accent 5" w:uiPriority="60"/>
+    <w:lsdException w:name="Light List Accent 5" w:uiPriority="61"/>
+    <w:lsdException w:name="Light Grid Accent 5" w:uiPriority="62"/>
+    <w:lsdException w:name="Medium Shading 1 Accent 5" w:uiPriority="63"/>
+    <w:lsdException w:name="Medium Shading 2 Accent 5" w:uiPriority="64"/>
+    <w:lsdException w:name="Medium List 1 Accent 5" w:uiPriority="65"/>
+    <w:lsdException w:name="Medium List 2 Accent 5" w:uiPriority="66"/>
+    <w:lsdException w:name="Medium Grid 1 Accent 5" w:uiPriority="67"/>
+    <w:lsdException w:name="Medium Grid 2 Accent 5" w:uiPriority="68"/>
+    <w:lsdException w:name="Medium Grid 3 Accent 5" w:uiPriority="69"/>
+    <w:lsdException w:name="Dark List Accent 5" w:uiPriority="70"/>
+    <w:lsdException w:name="Colorful Shading Accent 5" w:uiPriority="71"/>
+    <w:lsdException w:name="Colorful List Accent 5" w:uiPriority="72"/>
+    <w:lsdException w:name="Colorful Grid Accent 5" w:uiPriority="73"/>
+    <w:lsdException w:name="Light Shading Accent 6" w:uiPriority="60"/>
+    <w:lsdException w:name="Light List Accent 6" w:uiPriority="61"/>
+    <w:lsdException w:name="Light Grid Accent 6" w:uiPriority="62"/>
+    <w:lsdException w:name="Medium Shading 1 Accent 6" w:uiPriority="63"/>
+    <w:lsdException w:name="Medium Shading 2 Accent 6" w:uiPriority="64"/>
+    <w:lsdException w:name="Medium List 1 Accent 6" w:uiPriority="65"/>
+    <w:lsdException w:name="Medium List 2 Accent 6" w:uiPriority="66"/>
+    <w:lsdException w:name="Medium Grid 1 Accent 6" w:uiPriority="67"/>
+    <w:lsdException w:name="Medium Grid 2 Accent 6" w:uiPriority="68"/>
+    <w:lsdException w:name="Medium Grid 3 Accent 6" w:uiPriority="69"/>
+    <w:lsdException w:name="Dark List Accent 6" w:uiPriority="70"/>
+    <w:lsdException w:name="Colorful Shading Accent 6" w:uiPriority="71"/>
+    <w:lsdException w:name="Colorful List Accent 6" w:uiPriority="72"/>
+    <w:lsdException w:name="Colorful Grid Accent 6" w:uiPriority="73"/>
+    <w:lsdException w:name="Subtle Emphasis" w:uiPriority="19" w:qFormat="1"/>
+    <w:lsdException w:name="Intense Emphasis" w:uiPriority="21" w:qFormat="1"/>
+    <w:lsdException w:name="Subtle Reference" w:uiPriority="31" w:qFormat="1"/>
+    <w:lsdException w:name="Intense Reference" w:uiPriority="32" w:qFormat="1"/>
+    <w:lsdException w:name="Book Title" w:uiPriority="33" w:qFormat="1"/>
+    <w:lsdException w:name="Bibliography" w:semiHidden="1" w:uiPriority="37" w:unhideWhenUsed="1"/>
+    <w:lsdException w:name="TOC Heading" w:semiHidden="1" w:uiPriority="39" w:unhideWhenUsed="1" w:qFormat="1"/>
+    <w:lsdException w:name="Plain Table 1" w:uiPriority="41"/>
+    <w:lsdException w:name="Plain Table 2" w:uiPriority="42"/>
+    <w:lsdException w:name="Plain Table 3" w:uiPriority="43"/>
+    <w:lsdException w:name="Plain Table 4" w:uiPriority="44"/>
+    <w:lsdException w:name="Plain Table 5" w:uiPriority="45"/>
+    <w:lsdException w:name="Grid Table Light" w:uiPriority="40"/>
+    <w:lsdException w:name="Grid Table 1 Light" w:uiPriority="46"/>
+    <w:lsdException w:name="Grid Table 2" w:uiPriority="47"/>
+    <w:lsdException w:name="Grid Table 3" w:uiPriority="48"/>
+    <w:lsdException w:name="Grid Table 4" w:uiPriority="49"/>
+    <w:lsdException w:name="Grid Table 5 Dark" w:uiPriority="50"/>
+    <w:lsdException w:name="Grid Table 6 Colorful" w:uiPriority="51"/>
+    <w:lsdException w:name="Grid Table 7 Colorful" w:uiPriority="52"/>
+    <w:lsdException w:name="Grid Table 1 Light Accent 1" w:uiPriority="46"/>
+    <w:lsdException w:name="Grid Table 2 Accent 1" w:uiPriority="47"/>
+    <w:lsdException w:name="Grid Table 3 Accent 1" w:uiPriority="48"/>
+    <w:lsdException w:name="Grid Table 4 Accent 1" w:uiPriority="49"/>
+    <w:lsdException w:name="Grid Table 5 Dark Accent 1" w:uiPriority="50"/>
+    <w:lsdException w:name="Grid Table 6 Colorful Accent 1" w:uiPriority="51"/>
+    <w:lsdException w:name="Grid Table 7 Colorful Accent 1" w:uiPriority="52"/>
+    <w:lsdException w:name="Grid Table 1 Light Accent 2" w:uiPriority="46"/>
+    <w:lsdException w:name="Grid Table 2 Accent 2" w:uiPriority="47"/>
+    <w:lsdException w:name="Grid Table 3 Accent 2" w:uiPriority="48"/>
+    <w:lsdException w:name="Grid Table 4 Accent 2" w:uiPriority="49"/>
+    <w:lsdException w:name="Grid Table 5 Dark Accent 2" w:uiPriority="50"/>
+    <w:lsdException w:name="Grid Table 6 Colorful Accent 2" w:uiPriority="51"/>
+    <w:lsdException w:name="Grid Table 7 Colorful Accent 2" w:uiPriority="52"/>
+    <w:lsdException w:name="Grid Table 1 Light Accent 3" w:uiPriority="46"/>
+    <w:lsdException w:name="Grid Table 2 Accent 3" w:uiPriority="47"/>
+    <w:lsdException w:name="Grid Table 3 Accent 3" w:uiPriority="48"/>
+    <w:lsdException w:name="Grid Table 4 Accent 3" w:uiPriority="49"/>
+    <w:lsdException w:name="Grid Table 5 Dark Accent 3" w:uiPriority="50"/>
+    <w:lsdException w:name="Grid Table 6 Colorful Accent 3" w:uiPriority="51"/>
+    <w:lsdException w:name="Grid Table 7 Colorful Accent 3" w:uiPriority="52"/>
+    <w:lsdException w:name="Grid Table 1 Light Accent 4" w:uiPriority="46"/>
+    <w:lsdException w:name="Grid Table 2 Accent 4" w:uiPriority="47"/>
+    <w:lsdException w:name="Grid Table 3 Accent 4" w:uiPriority="48"/>
+    <w:lsdException w:name="Grid Table 4 Accent 4" w:uiPriority="49"/>
+    <w:lsdException w:name="Grid Table 5 Dark Accent 4" w:uiPriority="50"/>
+    <w:lsdException w:name="Grid Table 6 Colorful Accent 4" w:uiPriority="51"/>
+    <w:lsdException w:name="Grid Table 7 Colorful Accent 4" w:uiPriority="52"/>
+    <w:lsdException w:name="Grid Table 1 Light Accent 5" w:uiPriority="46"/>
+    <w:lsdException w:name="Grid Table 2 Accent 5" w:uiPriority="47"/>
+    <w:lsdException w:name="Grid Table 3 Accent 5" w:uiPriority="48"/>
+    <w:lsdException w:name="Grid Table 4 Accent 5" w:uiPriority="49"/>
+    <w:lsdException w:name="Grid Table 5 Dark Accent 5" w:uiPriority="50"/>
+    <w:lsdException w:name="Grid Table 6 Colorful Accent 5" w:uiPriority="51"/>
+    <w:lsdException w:name="Grid Table 7 Colorful Accent 5" w:uiPriority="52"/>
+    <w:lsdException w:name="Grid Table 1 Light Accent 6" w:uiPriority="46"/>
+    <w:lsdException w:name="Grid Table 2 Accent 6" w:uiPriority="47"/>
+    <w:lsdException w:name="Grid Table 3 Accent 6" w:uiPriority="48"/>
+    <w:lsdException w:name="Grid Table 4 Accent 6" w:uiPriority="49"/>
+    <w:lsdException w:name="Grid Table 5 Dark Accent 6" w:uiPriority="50"/>
+    <w:lsdException w:name="Grid Table 6 Colorful Accent 6" w:uiPriority="51"/>
+    <w:lsdException w:name="Grid Table 7 Colorful Accent 6" w:uiPriority="52"/>
+    <w:lsdException w:name="List Table 1 Light" w:uiPriority="46"/>
+    <w:lsdException w:name="List Table 2" w:uiPriority="47"/>
+    <w:lsdException w:name="List Table 3" w:uiPriority="48"/>
+    <w:lsdException w:name="List Table 4" w:uiPriority="49"/>
+    <w:lsdException w:name="List Table 5 Dark" w:uiPriority="50"/>
+    <w:lsdException w:name="List Table 6 Colorful" w:uiPriority="51"/>
+    <w:lsdException w:name="List Table 7 Colorful" w:uiPriority="52"/>
+    <w:lsdException w:name="List Table 1 Light Accent 1" w:uiPriority="46"/>
+    <w:lsdException w:name="List Table 2 Accent 1" w:uiPriority="47"/>
+    <w:lsdException w:name="List Table 3 Accent 1" w:uiPriority="48"/>
+    <w:lsdException w:name="List Table 4 Accent 1" w:uiPriority="49"/>
+    <w:lsdException w:name="List Table 5 Dark Accent 1" w:uiPriority="50"/>
+    <w:lsdException w:name="List Table 6 Colorful Accent 1" w:uiPriority="51"/>
+    <w:lsdException w:name="List Table 7 Colorful Accent 1" w:uiPriority="52"/>
+    <w:lsdException w:name="List Table 1 Light Accent 2" w:uiPriority="46"/>
+    <w:lsdException w:name="List Table 2 Accent 2" w:uiPriority="47"/>
+    <w:lsdException w:name="List Table 3 Accent 2" w:uiPriority="48"/>
+    <w:lsdException w:name="List Table 4 Accent 2" w:uiPriority="49"/>
+    <w:lsdException w:name="List Table 5 Dark Accent 2" w:uiPriority="50"/>
+    <w:lsdException w:name="List Table 6 Colorful Accent 2" w:uiPriority="51"/>
+    <w:lsdException w:name="List Table 7 Colorful Accent 2" w:uiPriority="52"/>
+    <w:lsdException w:name="List Table 1 Light Accent 3" w:uiPriority="46"/>
+    <w:lsdException w:name="List Table 2 Accent 3" w:uiPriority="47"/>
+    <w:lsdException w:name="List Table 3 Accent 3" w:uiPriority="48"/>
+    <w:lsdException w:name="List Table 4 Accent 3" w:uiPriority="49"/>
+    <w:lsdException w:name="List Table 5 Dark Accent 3" w:uiPriority="50"/>
+    <w:lsdException w:name="List Table 6 Colorful Accent 3" w:uiPriority="51"/>
+    <w:lsdException w:name="List Table 7 Colorful Accent 3" w:uiPriority="52"/>
+    <w:lsdException w:name="List Table 1 Light Accent 4" w:uiPriority="46"/>
+    <w:lsdException w:name="List Table 2 Accent 4" w:uiPriority="47"/>
+    <w:lsdException w:name="List Table 3 Accent 4" w:uiPriority="48"/>
+    <w:lsdException w:name="List Table 4 Accent 4" w:uiPriority="49"/>
+    <w:lsdException w:name="List Table 5 Dark Accent 4" w:uiPriority="50"/>
+    <w:lsdException w:name="List Table 6 Colorful Accent 4" w:uiPriority="51"/>
+    <w:lsdException w:name="List Table 7 Colorful Accent 4" w:uiPriority="52"/>
+    <w:lsdException w:name="List Table 1 Light Accent 5" w:uiPriority="46"/>
+    <w:lsdException w:name="List Table 2 Accent 5" w:uiPriority="47"/>
+    <w:lsdException w:name="List Table 3 Accent 5" w:uiPriority="48"/>
+    <w:lsdException w:name="List Table 4 Accent 5" w:uiPriority="49"/>
+    <w:lsdException w:name="List Table 5 Dark Accent 5" w:uiPriority="50"/>
+    <w:lsdException w:name="List Table 6 Colorful Accent 5" w:uiPriority="51"/>
+    <w:lsdException w:name="List Table 7 Colorful Accent 5" w:uiPriority="52"/>
+    <w:lsdException w:name="List Table 1 Light Accent 6" w:uiPriority="46"/>
+    <w:lsdException w:name="List Table 2 Accent 6" w:uiPriority="47"/>
+    <w:lsdException w:name="List Table 3 Accent 6" w:uiPriority="48"/>
+    <w:lsdException w:name="List Table 4 Accent 6" w:uiPriority="49"/>
+    <w:lsdException w:name="List Table 5 Dark Accent 6" w:uiPriority="50"/>
+    <w:lsdException w:name="List Table 6 Colorful Accent 6" w:uiPriority="51"/>
+    <w:lsdException w:name="List Table 7 Colorful Accent 6" w:uiPriority="52"/>
+    <w:lsdException w:name="Mention" w:semiHidden="1" w:unhideWhenUsed="1"/>
   </w:latentStyles>
   <w:style w:type="paragraph" w:default="1" w:styleId="Normal">
     <w:name w:val="Normal"/>
@@ -3075,18 +3551,22 @@
     <w:link w:val="Ttulo1Car"/>
     <w:uiPriority w:val="9"/>
     <w:qFormat/>
-    <w:rsid w:val="00BB4976"/>
+    <w:rsid w:val="00C27953"/>
     <w:pPr>
       <w:keepNext/>
       <w:keepLines/>
+      <w:numPr>
+        <w:numId w:val="2"/>
+      </w:numPr>
       <w:spacing w:before="240" w:after="0"/>
       <w:outlineLvl w:val="0"/>
     </w:pPr>
     <w:rPr>
-      <w:rFonts w:asciiTheme="majorHAnsi" w:eastAsiaTheme="majorEastAsia" w:hAnsiTheme="majorHAnsi" w:cstheme="majorBidi"/>
+      <w:rFonts w:asciiTheme="majorHAnsi" w:eastAsia="Times New Roman" w:hAnsiTheme="majorHAnsi" w:cstheme="majorBidi"/>
       <w:color w:val="2F5496" w:themeColor="accent1" w:themeShade="BF"/>
       <w:sz w:val="32"/>
       <w:szCs w:val="32"/>
+      <w:lang w:val="es-ES_tradnl"/>
     </w:rPr>
   </w:style>
   <w:style w:type="character" w:default="1" w:styleId="Fuentedeprrafopredeter">
@@ -3270,15 +3750,16 @@
     <w:basedOn w:val="Fuentedeprrafopredeter"/>
     <w:link w:val="Ttulo1"/>
     <w:uiPriority w:val="9"/>
-    <w:rsid w:val="00BB4976"/>
+    <w:rsid w:val="00C27953"/>
     <w:rPr>
-      <w:rFonts w:asciiTheme="majorHAnsi" w:eastAsiaTheme="majorEastAsia" w:hAnsiTheme="majorHAnsi" w:cstheme="majorBidi"/>
+      <w:rFonts w:asciiTheme="majorHAnsi" w:eastAsia="Times New Roman" w:hAnsiTheme="majorHAnsi" w:cstheme="majorBidi"/>
       <w:color w:val="2F5496" w:themeColor="accent1" w:themeShade="BF"/>
       <w:sz w:val="32"/>
       <w:szCs w:val="32"/>
+      <w:lang w:val="es-ES_tradnl"/>
     </w:rPr>
   </w:style>
-  <w:style w:type="paragraph" w:styleId="TtulodeTDC">
+  <w:style w:type="paragraph" w:styleId="TtuloTDC">
     <w:name w:val="TOC Heading"/>
     <w:basedOn w:val="Ttulo1"/>
     <w:next w:val="Normal"/>
@@ -3373,472 +3854,69 @@
       <w:szCs w:val="24"/>
     </w:rPr>
   </w:style>
-</w:styles>
-</file>
-
-<file path=word/stylesWithEffects.xml><?xml version="1.0" encoding="utf-8"?>
-<w:styles xmlns:wpc="http://schemas.microsoft.com/office/word/2010/wordprocessingCanvas" xmlns:mc="http://schemas.openxmlformats.org/markup-compatibility/2006" xmlns:o="urn:schemas-microsoft-com:office:office" xmlns:r="http://schemas.openxmlformats.org/officeDocument/2006/relationships" xmlns:m="http://schemas.openxmlformats.org/officeDocument/2006/math" xmlns:v="urn:schemas-microsoft-com:vml" xmlns:wp14="http://schemas.microsoft.com/office/word/2010/wordprocessingDrawing" xmlns:wp="http://schemas.openxmlformats.org/drawingml/2006/wordprocessingDrawing" xmlns:w10="urn:schemas-microsoft-com:office:word" xmlns:w="http://schemas.openxmlformats.org/wordprocessingml/2006/main" xmlns:w14="http://schemas.microsoft.com/office/word/2010/wordml" xmlns:wpg="http://schemas.microsoft.com/office/word/2010/wordprocessingGroup" xmlns:wpi="http://schemas.microsoft.com/office/word/2010/wordprocessingInk" xmlns:wne="http://schemas.microsoft.com/office/word/2006/wordml" xmlns:wps="http://schemas.microsoft.com/office/word/2010/wordprocessingShape" mc:Ignorable="w14 wp14">
-  <w:docDefaults>
-    <w:rPrDefault>
-      <w:rPr>
-        <w:rFonts w:asciiTheme="minorHAnsi" w:eastAsiaTheme="minorHAnsi" w:hAnsiTheme="minorHAnsi" w:cstheme="minorBidi"/>
-        <w:sz w:val="22"/>
-        <w:szCs w:val="22"/>
-        <w:lang w:val="es-ES" w:eastAsia="en-US" w:bidi="ar-SA"/>
-      </w:rPr>
-    </w:rPrDefault>
-    <w:pPrDefault>
-      <w:pPr>
-        <w:spacing w:after="160" w:line="259" w:lineRule="auto"/>
-      </w:pPr>
-    </w:pPrDefault>
-  </w:docDefaults>
-  <w:latentStyles w:defLockedState="0" w:defUIPriority="99" w:defSemiHidden="1" w:defUnhideWhenUsed="1" w:defQFormat="0" w:count="267">
-    <w:lsdException w:name="Normal" w:semiHidden="0" w:uiPriority="0" w:unhideWhenUsed="0" w:qFormat="1"/>
-    <w:lsdException w:name="heading 1" w:semiHidden="0" w:uiPriority="9" w:unhideWhenUsed="0" w:qFormat="1"/>
-    <w:lsdException w:name="heading 2" w:uiPriority="9" w:qFormat="1"/>
-    <w:lsdException w:name="heading 3" w:uiPriority="9" w:qFormat="1"/>
-    <w:lsdException w:name="heading 4" w:uiPriority="9" w:qFormat="1"/>
-    <w:lsdException w:name="heading 5" w:uiPriority="9" w:qFormat="1"/>
-    <w:lsdException w:name="heading 6" w:uiPriority="9" w:qFormat="1"/>
-    <w:lsdException w:name="heading 7" w:uiPriority="9" w:qFormat="1"/>
-    <w:lsdException w:name="heading 8" w:uiPriority="9" w:qFormat="1"/>
-    <w:lsdException w:name="heading 9" w:uiPriority="9" w:qFormat="1"/>
-    <w:lsdException w:name="toc 1" w:uiPriority="39"/>
-    <w:lsdException w:name="toc 2" w:uiPriority="39"/>
-    <w:lsdException w:name="toc 3" w:uiPriority="39"/>
-    <w:lsdException w:name="toc 4" w:uiPriority="39"/>
-    <w:lsdException w:name="toc 5" w:uiPriority="39"/>
-    <w:lsdException w:name="toc 6" w:uiPriority="39"/>
-    <w:lsdException w:name="toc 7" w:uiPriority="39"/>
-    <w:lsdException w:name="toc 8" w:uiPriority="39"/>
-    <w:lsdException w:name="toc 9" w:uiPriority="39"/>
-    <w:lsdException w:name="caption" w:uiPriority="35" w:qFormat="1"/>
-    <w:lsdException w:name="Title" w:semiHidden="0" w:uiPriority="10" w:unhideWhenUsed="0" w:qFormat="1"/>
-    <w:lsdException w:name="Default Paragraph Font" w:uiPriority="1"/>
-    <w:lsdException w:name="Subtitle" w:semiHidden="0" w:uiPriority="11" w:unhideWhenUsed="0" w:qFormat="1"/>
-    <w:lsdException w:name="Strong" w:semiHidden="0" w:uiPriority="22" w:unhideWhenUsed="0" w:qFormat="1"/>
-    <w:lsdException w:name="Emphasis" w:semiHidden="0" w:uiPriority="20" w:unhideWhenUsed="0" w:qFormat="1"/>
-    <w:lsdException w:name="Table Grid" w:semiHidden="0" w:uiPriority="39" w:unhideWhenUsed="0"/>
-    <w:lsdException w:name="Placeholder Text" w:unhideWhenUsed="0"/>
-    <w:lsdException w:name="No Spacing" w:semiHidden="0" w:uiPriority="1" w:unhideWhenUsed="0" w:qFormat="1"/>
-    <w:lsdException w:name="Light Shading" w:semiHidden="0" w:uiPriority="60" w:unhideWhenUsed="0"/>
-    <w:lsdException w:name="Light List" w:semiHidden="0" w:uiPriority="61" w:unhideWhenUsed="0"/>
-    <w:lsdException w:name="Light Grid" w:semiHidden="0" w:uiPriority="62" w:unhideWhenUsed="0"/>
-    <w:lsdException w:name="Medium Shading 1" w:semiHidden="0" w:uiPriority="63" w:unhideWhenUsed="0"/>
-    <w:lsdException w:name="Medium Shading 2" w:semiHidden="0" w:uiPriority="64" w:unhideWhenUsed="0"/>
-    <w:lsdException w:name="Medium List 1" w:semiHidden="0" w:uiPriority="65" w:unhideWhenUsed="0"/>
-    <w:lsdException w:name="Medium List 2" w:semiHidden="0" w:uiPriority="66" w:unhideWhenUsed="0"/>
-    <w:lsdException w:name="Medium Grid 1" w:semiHidden="0" w:uiPriority="67" w:unhideWhenUsed="0"/>
-    <w:lsdException w:name="Medium Grid 2" w:semiHidden="0" w:uiPriority="68" w:unhideWhenUsed="0"/>
-    <w:lsdException w:name="Medium Grid 3" w:semiHidden="0" w:uiPriority="69" w:unhideWhenUsed="0"/>
-    <w:lsdException w:name="Dark List" w:semiHidden="0" w:uiPriority="70" w:unhideWhenUsed="0"/>
-    <w:lsdException w:name="Colorful Shading" w:semiHidden="0" w:uiPriority="71" w:unhideWhenUsed="0"/>
-    <w:lsdException w:name="Colorful List" w:semiHidden="0" w:uiPriority="72" w:unhideWhenUsed="0"/>
-    <w:lsdException w:name="Colorful Grid" w:semiHidden="0" w:uiPriority="73" w:unhideWhenUsed="0"/>
-    <w:lsdException w:name="Light Shading Accent 1" w:semiHidden="0" w:uiPriority="60" w:unhideWhenUsed="0"/>
-    <w:lsdException w:name="Light List Accent 1" w:semiHidden="0" w:uiPriority="61" w:unhideWhenUsed="0"/>
-    <w:lsdException w:name="Light Grid Accent 1" w:semiHidden="0" w:uiPriority="62" w:unhideWhenUsed="0"/>
-    <w:lsdException w:name="Medium Shading 1 Accent 1" w:semiHidden="0" w:uiPriority="63" w:unhideWhenUsed="0"/>
-    <w:lsdException w:name="Medium Shading 2 Accent 1" w:semiHidden="0" w:uiPriority="64" w:unhideWhenUsed="0"/>
-    <w:lsdException w:name="Medium List 1 Accent 1" w:semiHidden="0" w:uiPriority="65" w:unhideWhenUsed="0"/>
-    <w:lsdException w:name="Revision" w:unhideWhenUsed="0"/>
-    <w:lsdException w:name="List Paragraph" w:semiHidden="0" w:uiPriority="34" w:unhideWhenUsed="0" w:qFormat="1"/>
-    <w:lsdException w:name="Quote" w:semiHidden="0" w:uiPriority="29" w:unhideWhenUsed="0" w:qFormat="1"/>
-    <w:lsdException w:name="Intense Quote" w:semiHidden="0" w:uiPriority="30" w:unhideWhenUsed="0" w:qFormat="1"/>
-    <w:lsdException w:name="Medium List 2 Accent 1" w:semiHidden="0" w:uiPriority="66" w:unhideWhenUsed="0"/>
-    <w:lsdException w:name="Medium Grid 1 Accent 1" w:semiHidden="0" w:uiPriority="67" w:unhideWhenUsed="0"/>
-    <w:lsdException w:name="Medium Grid 2 Accent 1" w:semiHidden="0" w:uiPriority="68" w:unhideWhenUsed="0"/>
-    <w:lsdException w:name="Medium Grid 3 Accent 1" w:semiHidden="0" w:uiPriority="69" w:unhideWhenUsed="0"/>
-    <w:lsdException w:name="Dark List Accent 1" w:semiHidden="0" w:uiPriority="70" w:unhideWhenUsed="0"/>
-    <w:lsdException w:name="Colorful Shading Accent 1" w:semiHidden="0" w:uiPriority="71" w:unhideWhenUsed="0"/>
-    <w:lsdException w:name="Colorful List Accent 1" w:semiHidden="0" w:uiPriority="72" w:unhideWhenUsed="0"/>
-    <w:lsdException w:name="Colorful Grid Accent 1" w:semiHidden="0" w:uiPriority="73" w:unhideWhenUsed="0"/>
-    <w:lsdException w:name="Light Shading Accent 2" w:semiHidden="0" w:uiPriority="60" w:unhideWhenUsed="0"/>
-    <w:lsdException w:name="Light List Accent 2" w:semiHidden="0" w:uiPriority="61" w:unhideWhenUsed="0"/>
-    <w:lsdException w:name="Light Grid Accent 2" w:semiHidden="0" w:uiPriority="62" w:unhideWhenUsed="0"/>
-    <w:lsdException w:name="Medium Shading 1 Accent 2" w:semiHidden="0" w:uiPriority="63" w:unhideWhenUsed="0"/>
-    <w:lsdException w:name="Medium Shading 2 Accent 2" w:semiHidden="0" w:uiPriority="64" w:unhideWhenUsed="0"/>
-    <w:lsdException w:name="Medium List 1 Accent 2" w:semiHidden="0" w:uiPriority="65" w:unhideWhenUsed="0"/>
-    <w:lsdException w:name="Medium List 2 Accent 2" w:semiHidden="0" w:uiPriority="66" w:unhideWhenUsed="0"/>
-    <w:lsdException w:name="Medium Grid 1 Accent 2" w:semiHidden="0" w:uiPriority="67" w:unhideWhenUsed="0"/>
-    <w:lsdException w:name="Medium Grid 2 Accent 2" w:semiHidden="0" w:uiPriority="68" w:unhideWhenUsed="0"/>
-    <w:lsdException w:name="Medium Grid 3 Accent 2" w:semiHidden="0" w:uiPriority="69" w:unhideWhenUsed="0"/>
-    <w:lsdException w:name="Dark List Accent 2" w:semiHidden="0" w:uiPriority="70" w:unhideWhenUsed="0"/>
-    <w:lsdException w:name="Colorful Shading Accent 2" w:semiHidden="0" w:uiPriority="71" w:unhideWhenUsed="0"/>
-    <w:lsdException w:name="Colorful List Accent 2" w:semiHidden="0" w:uiPriority="72" w:unhideWhenUsed="0"/>
-    <w:lsdException w:name="Colorful Grid Accent 2" w:semiHidden="0" w:uiPriority="73" w:unhideWhenUsed="0"/>
-    <w:lsdException w:name="Light Shading Accent 3" w:semiHidden="0" w:uiPriority="60" w:unhideWhenUsed="0"/>
-    <w:lsdException w:name="Light List Accent 3" w:semiHidden="0" w:uiPriority="61" w:unhideWhenUsed="0"/>
-    <w:lsdException w:name="Light Grid Accent 3" w:semiHidden="0" w:uiPriority="62" w:unhideWhenUsed="0"/>
-    <w:lsdException w:name="Medium Shading 1 Accent 3" w:semiHidden="0" w:uiPriority="63" w:unhideWhenUsed="0"/>
-    <w:lsdException w:name="Medium Shading 2 Accent 3" w:semiHidden="0" w:uiPriority="64" w:unhideWhenUsed="0"/>
-    <w:lsdException w:name="Medium List 1 Accent 3" w:semiHidden="0" w:uiPriority="65" w:unhideWhenUsed="0"/>
-    <w:lsdException w:name="Medium List 2 Accent 3" w:semiHidden="0" w:uiPriority="66" w:unhideWhenUsed="0"/>
-    <w:lsdException w:name="Medium Grid 1 Accent 3" w:semiHidden="0" w:uiPriority="67" w:unhideWhenUsed="0"/>
-    <w:lsdException w:name="Medium Grid 2 Accent 3" w:semiHidden="0" w:uiPriority="68" w:unhideWhenUsed="0"/>
-    <w:lsdException w:name="Medium Grid 3 Accent 3" w:semiHidden="0" w:uiPriority="69" w:unhideWhenUsed="0"/>
-    <w:lsdException w:name="Dark List Accent 3" w:semiHidden="0" w:uiPriority="70" w:unhideWhenUsed="0"/>
-    <w:lsdException w:name="Colorful Shading Accent 3" w:semiHidden="0" w:uiPriority="71" w:unhideWhenUsed="0"/>
-    <w:lsdException w:name="Colorful List Accent 3" w:semiHidden="0" w:uiPriority="72" w:unhideWhenUsed="0"/>
-    <w:lsdException w:name="Colorful Grid Accent 3" w:semiHidden="0" w:uiPriority="73" w:unhideWhenUsed="0"/>
-    <w:lsdException w:name="Light Shading Accent 4" w:semiHidden="0" w:uiPriority="60" w:unhideWhenUsed="0"/>
-    <w:lsdException w:name="Light List Accent 4" w:semiHidden="0" w:uiPriority="61" w:unhideWhenUsed="0"/>
-    <w:lsdException w:name="Light Grid Accent 4" w:semiHidden="0" w:uiPriority="62" w:unhideWhenUsed="0"/>
-    <w:lsdException w:name="Medium Shading 1 Accent 4" w:semiHidden="0" w:uiPriority="63" w:unhideWhenUsed="0"/>
-    <w:lsdException w:name="Medium Shading 2 Accent 4" w:semiHidden="0" w:uiPriority="64" w:unhideWhenUsed="0"/>
-    <w:lsdException w:name="Medium List 1 Accent 4" w:semiHidden="0" w:uiPriority="65" w:unhideWhenUsed="0"/>
-    <w:lsdException w:name="Medium List 2 Accent 4" w:semiHidden="0" w:uiPriority="66" w:unhideWhenUsed="0"/>
-    <w:lsdException w:name="Medium Grid 1 Accent 4" w:semiHidden="0" w:uiPriority="67" w:unhideWhenUsed="0"/>
-    <w:lsdException w:name="Medium Grid 2 Accent 4" w:semiHidden="0" w:uiPriority="68" w:unhideWhenUsed="0"/>
-    <w:lsdException w:name="Medium Grid 3 Accent 4" w:semiHidden="0" w:uiPriority="69" w:unhideWhenUsed="0"/>
-    <w:lsdException w:name="Dark List Accent 4" w:semiHidden="0" w:uiPriority="70" w:unhideWhenUsed="0"/>
-    <w:lsdException w:name="Colorful Shading Accent 4" w:semiHidden="0" w:uiPriority="71" w:unhideWhenUsed="0"/>
-    <w:lsdException w:name="Colorful List Accent 4" w:semiHidden="0" w:uiPriority="72" w:unhideWhenUsed="0"/>
-    <w:lsdException w:name="Colorful Grid Accent 4" w:semiHidden="0" w:uiPriority="73" w:unhideWhenUsed="0"/>
-    <w:lsdException w:name="Light Shading Accent 5" w:semiHidden="0" w:uiPriority="60" w:unhideWhenUsed="0"/>
-    <w:lsdException w:name="Light List Accent 5" w:semiHidden="0" w:uiPriority="61" w:unhideWhenUsed="0"/>
-    <w:lsdException w:name="Light Grid Accent 5" w:semiHidden="0" w:uiPriority="62" w:unhideWhenUsed="0"/>
-    <w:lsdException w:name="Medium Shading 1 Accent 5" w:semiHidden="0" w:uiPriority="63" w:unhideWhenUsed="0"/>
-    <w:lsdException w:name="Medium Shading 2 Accent 5" w:semiHidden="0" w:uiPriority="64" w:unhideWhenUsed="0"/>
-    <w:lsdException w:name="Medium List 1 Accent 5" w:semiHidden="0" w:uiPriority="65" w:unhideWhenUsed="0"/>
-    <w:lsdException w:name="Medium List 2 Accent 5" w:semiHidden="0" w:uiPriority="66" w:unhideWhenUsed="0"/>
-    <w:lsdException w:name="Medium Grid 1 Accent 5" w:semiHidden="0" w:uiPriority="67" w:unhideWhenUsed="0"/>
-    <w:lsdException w:name="Medium Grid 2 Accent 5" w:semiHidden="0" w:uiPriority="68" w:unhideWhenUsed="0"/>
-    <w:lsdException w:name="Medium Grid 3 Accent 5" w:semiHidden="0" w:uiPriority="69" w:unhideWhenUsed="0"/>
-    <w:lsdException w:name="Dark List Accent 5" w:semiHidden="0" w:uiPriority="70" w:unhideWhenUsed="0"/>
-    <w:lsdException w:name="Colorful Shading Accent 5" w:semiHidden="0" w:uiPriority="71" w:unhideWhenUsed="0"/>
-    <w:lsdException w:name="Colorful List Accent 5" w:semiHidden="0" w:uiPriority="72" w:unhideWhenUsed="0"/>
-    <w:lsdException w:name="Colorful Grid Accent 5" w:semiHidden="0" w:uiPriority="73" w:unhideWhenUsed="0"/>
-    <w:lsdException w:name="Light Shading Accent 6" w:semiHidden="0" w:uiPriority="60" w:unhideWhenUsed="0"/>
-    <w:lsdException w:name="Light List Accent 6" w:semiHidden="0" w:uiPriority="61" w:unhideWhenUsed="0"/>
-    <w:lsdException w:name="Light Grid Accent 6" w:semiHidden="0" w:uiPriority="62" w:unhideWhenUsed="0"/>
-    <w:lsdException w:name="Medium Shading 1 Accent 6" w:semiHidden="0" w:uiPriority="63" w:unhideWhenUsed="0"/>
-    <w:lsdException w:name="Medium Shading 2 Accent 6" w:semiHidden="0" w:uiPriority="64" w:unhideWhenUsed="0"/>
-    <w:lsdException w:name="Medium List 1 Accent 6" w:semiHidden="0" w:uiPriority="65" w:unhideWhenUsed="0"/>
-    <w:lsdException w:name="Medium List 2 Accent 6" w:semiHidden="0" w:uiPriority="66" w:unhideWhenUsed="0"/>
-    <w:lsdException w:name="Medium Grid 1 Accent 6" w:semiHidden="0" w:uiPriority="67" w:unhideWhenUsed="0"/>
-    <w:lsdException w:name="Medium Grid 2 Accent 6" w:semiHidden="0" w:uiPriority="68" w:unhideWhenUsed="0"/>
-    <w:lsdException w:name="Medium Grid 3 Accent 6" w:semiHidden="0" w:uiPriority="69" w:unhideWhenUsed="0"/>
-    <w:lsdException w:name="Dark List Accent 6" w:semiHidden="0" w:uiPriority="70" w:unhideWhenUsed="0"/>
-    <w:lsdException w:name="Colorful Shading Accent 6" w:semiHidden="0" w:uiPriority="71" w:unhideWhenUsed="0"/>
-    <w:lsdException w:name="Colorful List Accent 6" w:semiHidden="0" w:uiPriority="72" w:unhideWhenUsed="0"/>
-    <w:lsdException w:name="Colorful Grid Accent 6" w:semiHidden="0" w:uiPriority="73" w:unhideWhenUsed="0"/>
-    <w:lsdException w:name="Subtle Emphasis" w:semiHidden="0" w:uiPriority="19" w:unhideWhenUsed="0" w:qFormat="1"/>
-    <w:lsdException w:name="Intense Emphasis" w:semiHidden="0" w:uiPriority="21" w:unhideWhenUsed="0" w:qFormat="1"/>
-    <w:lsdException w:name="Subtle Reference" w:semiHidden="0" w:uiPriority="31" w:unhideWhenUsed="0" w:qFormat="1"/>
-    <w:lsdException w:name="Intense Reference" w:semiHidden="0" w:uiPriority="32" w:unhideWhenUsed="0" w:qFormat="1"/>
-    <w:lsdException w:name="Book Title" w:semiHidden="0" w:uiPriority="33" w:unhideWhenUsed="0" w:qFormat="1"/>
-    <w:lsdException w:name="Bibliography" w:uiPriority="37"/>
-    <w:lsdException w:name="TOC Heading" w:uiPriority="39" w:qFormat="1"/>
-  </w:latentStyles>
-  <w:style w:type="paragraph" w:default="1" w:styleId="Normal">
-    <w:name w:val="Normal"/>
-    <w:qFormat/>
-  </w:style>
-  <w:style w:type="paragraph" w:styleId="Ttulo1">
-    <w:name w:val="heading 1"/>
+  <w:style w:type="paragraph" w:styleId="Subttulo">
+    <w:name w:val="Subtitle"/>
     <w:basedOn w:val="Normal"/>
     <w:next w:val="Normal"/>
-    <w:link w:val="Ttulo1Car"/>
-    <w:uiPriority w:val="9"/>
+    <w:link w:val="SubttuloCar"/>
+    <w:uiPriority w:val="11"/>
     <w:qFormat/>
-    <w:rsid w:val="00BB4976"/>
+    <w:rsid w:val="00C27953"/>
     <w:pPr>
-      <w:keepNext/>
-      <w:keepLines/>
-      <w:spacing w:before="240" w:after="0"/>
-      <w:outlineLvl w:val="0"/>
+      <w:numPr>
+        <w:ilvl w:val="1"/>
+      </w:numPr>
+    </w:pPr>
+    <w:rPr>
+      <w:rFonts w:eastAsiaTheme="minorEastAsia"/>
+      <w:color w:val="5A5A5A" w:themeColor="text1" w:themeTint="A5"/>
+      <w:spacing w:val="15"/>
+    </w:rPr>
+  </w:style>
+  <w:style w:type="character" w:customStyle="1" w:styleId="SubttuloCar">
+    <w:name w:val="Subtítulo Car"/>
+    <w:basedOn w:val="Fuentedeprrafopredeter"/>
+    <w:link w:val="Subttulo"/>
+    <w:uiPriority w:val="11"/>
+    <w:rsid w:val="00C27953"/>
+    <w:rPr>
+      <w:rFonts w:eastAsiaTheme="minorEastAsia"/>
+      <w:color w:val="5A5A5A" w:themeColor="text1" w:themeTint="A5"/>
+      <w:spacing w:val="15"/>
+    </w:rPr>
+  </w:style>
+  <w:style w:type="paragraph" w:styleId="Ttulo">
+    <w:name w:val="Title"/>
+    <w:basedOn w:val="Normal"/>
+    <w:next w:val="Normal"/>
+    <w:link w:val="TtuloCar"/>
+    <w:uiPriority w:val="10"/>
+    <w:qFormat/>
+    <w:rsid w:val="00C27953"/>
+    <w:pPr>
+      <w:spacing w:after="0" w:line="240" w:lineRule="auto"/>
+      <w:contextualSpacing/>
     </w:pPr>
     <w:rPr>
       <w:rFonts w:asciiTheme="majorHAnsi" w:eastAsiaTheme="majorEastAsia" w:hAnsiTheme="majorHAnsi" w:cstheme="majorBidi"/>
-      <w:color w:val="2F5496" w:themeColor="accent1" w:themeShade="BF"/>
-      <w:sz w:val="32"/>
-      <w:szCs w:val="32"/>
+      <w:spacing w:val="-10"/>
+      <w:kern w:val="28"/>
+      <w:sz w:val="56"/>
+      <w:szCs w:val="56"/>
     </w:rPr>
   </w:style>
-  <w:style w:type="character" w:default="1" w:styleId="Fuentedeprrafopredeter">
-    <w:name w:val="Default Paragraph Font"/>
-    <w:uiPriority w:val="1"/>
-    <w:semiHidden/>
-    <w:unhideWhenUsed/>
-  </w:style>
-  <w:style w:type="table" w:default="1" w:styleId="Tablanormal">
-    <w:name w:val="Normal Table"/>
-    <w:uiPriority w:val="99"/>
-    <w:semiHidden/>
-    <w:unhideWhenUsed/>
-    <w:tblPr>
-      <w:tblInd w:w="0" w:type="dxa"/>
-      <w:tblCellMar>
-        <w:top w:w="0" w:type="dxa"/>
-        <w:left w:w="108" w:type="dxa"/>
-        <w:bottom w:w="0" w:type="dxa"/>
-        <w:right w:w="108" w:type="dxa"/>
-      </w:tblCellMar>
-    </w:tblPr>
-  </w:style>
-  <w:style w:type="numbering" w:default="1" w:styleId="Sinlista">
-    <w:name w:val="No List"/>
-    <w:uiPriority w:val="99"/>
-    <w:semiHidden/>
-    <w:unhideWhenUsed/>
-  </w:style>
-  <w:style w:type="table" w:customStyle="1" w:styleId="Cuadrculavistosa-nfasis11">
-    <w:name w:val="Cuadrícula vistosa - Énfasis 11"/>
-    <w:basedOn w:val="Tablanormal"/>
-    <w:next w:val="Cuadrculavistosa-nfasis1"/>
-    <w:uiPriority w:val="73"/>
-    <w:rsid w:val="00BB4976"/>
-    <w:pPr>
-      <w:spacing w:after="0" w:line="240" w:lineRule="auto"/>
-    </w:pPr>
-    <w:rPr>
-      <w:color w:val="000000"/>
-    </w:rPr>
-    <w:tblPr>
-      <w:tblStyleRowBandSize w:val="1"/>
-      <w:tblStyleColBandSize w:val="1"/>
-      <w:tblBorders>
-        <w:insideH w:val="single" w:sz="4" w:space="0" w:color="FFFFFF"/>
-      </w:tblBorders>
-    </w:tblPr>
-    <w:tcPr>
-      <w:shd w:val="clear" w:color="auto" w:fill="DBE5F1"/>
-    </w:tcPr>
-    <w:tblStylePr w:type="firstRow">
-      <w:rPr>
-        <w:b/>
-        <w:bCs/>
-      </w:rPr>
-      <w:tblPr/>
-      <w:tcPr>
-        <w:shd w:val="clear" w:color="auto" w:fill="B8CCE4"/>
-      </w:tcPr>
-    </w:tblStylePr>
-    <w:tblStylePr w:type="lastRow">
-      <w:rPr>
-        <w:b/>
-        <w:bCs/>
-        <w:color w:val="000000"/>
-      </w:rPr>
-      <w:tblPr/>
-      <w:tcPr>
-        <w:shd w:val="clear" w:color="auto" w:fill="B8CCE4"/>
-      </w:tcPr>
-    </w:tblStylePr>
-    <w:tblStylePr w:type="firstCol">
-      <w:rPr>
-        <w:color w:val="FFFFFF"/>
-      </w:rPr>
-      <w:tblPr/>
-      <w:tcPr>
-        <w:shd w:val="clear" w:color="auto" w:fill="365F91"/>
-      </w:tcPr>
-    </w:tblStylePr>
-    <w:tblStylePr w:type="lastCol">
-      <w:rPr>
-        <w:color w:val="FFFFFF"/>
-      </w:rPr>
-      <w:tblPr/>
-      <w:tcPr>
-        <w:shd w:val="clear" w:color="auto" w:fill="365F91"/>
-      </w:tcPr>
-    </w:tblStylePr>
-    <w:tblStylePr w:type="band1Vert">
-      <w:tblPr/>
-      <w:tcPr>
-        <w:shd w:val="clear" w:color="auto" w:fill="A7BFDE"/>
-      </w:tcPr>
-    </w:tblStylePr>
-    <w:tblStylePr w:type="band1Horz">
-      <w:tblPr/>
-      <w:tcPr>
-        <w:shd w:val="clear" w:color="auto" w:fill="A7BFDE"/>
-      </w:tcPr>
-    </w:tblStylePr>
-  </w:style>
-  <w:style w:type="table" w:styleId="Cuadrculavistosa-nfasis1">
-    <w:name w:val="Colorful Grid Accent 1"/>
-    <w:basedOn w:val="Tablanormal"/>
-    <w:uiPriority w:val="73"/>
-    <w:semiHidden/>
-    <w:unhideWhenUsed/>
-    <w:rsid w:val="00BB4976"/>
-    <w:pPr>
-      <w:spacing w:after="0" w:line="240" w:lineRule="auto"/>
-    </w:pPr>
-    <w:rPr>
-      <w:color w:val="000000" w:themeColor="text1"/>
-    </w:rPr>
-    <w:tblPr>
-      <w:tblStyleRowBandSize w:val="1"/>
-      <w:tblStyleColBandSize w:val="1"/>
-      <w:tblBorders>
-        <w:insideH w:val="single" w:sz="4" w:space="0" w:color="FFFFFF" w:themeColor="background1"/>
-      </w:tblBorders>
-    </w:tblPr>
-    <w:tcPr>
-      <w:shd w:val="clear" w:color="auto" w:fill="D9E2F3" w:themeFill="accent1" w:themeFillTint="33"/>
-    </w:tcPr>
-    <w:tblStylePr w:type="firstRow">
-      <w:rPr>
-        <w:b/>
-        <w:bCs/>
-      </w:rPr>
-      <w:tblPr/>
-      <w:tcPr>
-        <w:shd w:val="clear" w:color="auto" w:fill="B4C6E7" w:themeFill="accent1" w:themeFillTint="66"/>
-      </w:tcPr>
-    </w:tblStylePr>
-    <w:tblStylePr w:type="lastRow">
-      <w:rPr>
-        <w:b/>
-        <w:bCs/>
-        <w:color w:val="000000" w:themeColor="text1"/>
-      </w:rPr>
-      <w:tblPr/>
-      <w:tcPr>
-        <w:shd w:val="clear" w:color="auto" w:fill="B4C6E7" w:themeFill="accent1" w:themeFillTint="66"/>
-      </w:tcPr>
-    </w:tblStylePr>
-    <w:tblStylePr w:type="firstCol">
-      <w:rPr>
-        <w:color w:val="FFFFFF" w:themeColor="background1"/>
-      </w:rPr>
-      <w:tblPr/>
-      <w:tcPr>
-        <w:shd w:val="clear" w:color="auto" w:fill="2F5496" w:themeFill="accent1" w:themeFillShade="BF"/>
-      </w:tcPr>
-    </w:tblStylePr>
-    <w:tblStylePr w:type="lastCol">
-      <w:rPr>
-        <w:color w:val="FFFFFF" w:themeColor="background1"/>
-      </w:rPr>
-      <w:tblPr/>
-      <w:tcPr>
-        <w:shd w:val="clear" w:color="auto" w:fill="2F5496" w:themeFill="accent1" w:themeFillShade="BF"/>
-      </w:tcPr>
-    </w:tblStylePr>
-    <w:tblStylePr w:type="band1Vert">
-      <w:tblPr/>
-      <w:tcPr>
-        <w:shd w:val="clear" w:color="auto" w:fill="A1B8E1" w:themeFill="accent1" w:themeFillTint="7F"/>
-      </w:tcPr>
-    </w:tblStylePr>
-    <w:tblStylePr w:type="band1Horz">
-      <w:tblPr/>
-      <w:tcPr>
-        <w:shd w:val="clear" w:color="auto" w:fill="A1B8E1" w:themeFill="accent1" w:themeFillTint="7F"/>
-      </w:tcPr>
-    </w:tblStylePr>
-  </w:style>
-  <w:style w:type="character" w:customStyle="1" w:styleId="Ttulo1Car">
-    <w:name w:val="Título 1 Car"/>
+  <w:style w:type="character" w:customStyle="1" w:styleId="TtuloCar">
+    <w:name w:val="Título Car"/>
     <w:basedOn w:val="Fuentedeprrafopredeter"/>
-    <w:link w:val="Ttulo1"/>
-    <w:uiPriority w:val="9"/>
-    <w:rsid w:val="00BB4976"/>
+    <w:link w:val="Ttulo"/>
+    <w:uiPriority w:val="10"/>
+    <w:rsid w:val="00C27953"/>
     <w:rPr>
       <w:rFonts w:asciiTheme="majorHAnsi" w:eastAsiaTheme="majorEastAsia" w:hAnsiTheme="majorHAnsi" w:cstheme="majorBidi"/>
-      <w:color w:val="2F5496" w:themeColor="accent1" w:themeShade="BF"/>
-      <w:sz w:val="32"/>
-      <w:szCs w:val="32"/>
-    </w:rPr>
-  </w:style>
-  <w:style w:type="paragraph" w:styleId="TtulodeTDC">
-    <w:name w:val="TOC Heading"/>
-    <w:basedOn w:val="Ttulo1"/>
-    <w:next w:val="Normal"/>
-    <w:uiPriority w:val="39"/>
-    <w:unhideWhenUsed/>
-    <w:qFormat/>
-    <w:rsid w:val="00BB4976"/>
-    <w:pPr>
-      <w:outlineLvl w:val="9"/>
-    </w:pPr>
-    <w:rPr>
-      <w:lang w:eastAsia="es-ES"/>
-    </w:rPr>
-  </w:style>
-  <w:style w:type="paragraph" w:styleId="Prrafodelista">
-    <w:name w:val="List Paragraph"/>
-    <w:basedOn w:val="Normal"/>
-    <w:uiPriority w:val="34"/>
-    <w:qFormat/>
-    <w:rsid w:val="00436E33"/>
-    <w:pPr>
-      <w:ind w:left="720"/>
-      <w:contextualSpacing/>
-    </w:pPr>
-  </w:style>
-  <w:style w:type="paragraph" w:styleId="TDC1">
-    <w:name w:val="toc 1"/>
-    <w:basedOn w:val="Normal"/>
-    <w:next w:val="Normal"/>
-    <w:autoRedefine/>
-    <w:uiPriority w:val="39"/>
-    <w:unhideWhenUsed/>
-    <w:rsid w:val="002F2671"/>
-    <w:pPr>
-      <w:spacing w:after="100"/>
-    </w:pPr>
-  </w:style>
-  <w:style w:type="character" w:styleId="Hipervnculo">
-    <w:name w:val="Hyperlink"/>
-    <w:basedOn w:val="Fuentedeprrafopredeter"/>
-    <w:uiPriority w:val="99"/>
-    <w:unhideWhenUsed/>
-    <w:rsid w:val="002F2671"/>
-    <w:rPr>
-      <w:color w:val="0563C1" w:themeColor="hyperlink"/>
-      <w:u w:val="single"/>
-    </w:rPr>
-  </w:style>
-  <w:style w:type="paragraph" w:styleId="Textodeglobo">
-    <w:name w:val="Balloon Text"/>
-    <w:basedOn w:val="Normal"/>
-    <w:link w:val="TextodegloboCar"/>
-    <w:uiPriority w:val="99"/>
-    <w:semiHidden/>
-    <w:unhideWhenUsed/>
-    <w:rsid w:val="0014034C"/>
-    <w:pPr>
-      <w:spacing w:after="0" w:line="240" w:lineRule="auto"/>
-    </w:pPr>
-    <w:rPr>
-      <w:rFonts w:ascii="Tahoma" w:hAnsi="Tahoma" w:cs="Tahoma"/>
-      <w:sz w:val="16"/>
-      <w:szCs w:val="16"/>
-    </w:rPr>
-  </w:style>
-  <w:style w:type="character" w:customStyle="1" w:styleId="TextodegloboCar">
-    <w:name w:val="Texto de globo Car"/>
-    <w:basedOn w:val="Fuentedeprrafopredeter"/>
-    <w:link w:val="Textodeglobo"/>
-    <w:uiPriority w:val="99"/>
-    <w:semiHidden/>
-    <w:rsid w:val="0014034C"/>
-    <w:rPr>
-      <w:rFonts w:ascii="Tahoma" w:hAnsi="Tahoma" w:cs="Tahoma"/>
-      <w:sz w:val="16"/>
-      <w:szCs w:val="16"/>
-    </w:rPr>
-  </w:style>
-  <w:style w:type="paragraph" w:customStyle="1" w:styleId="Default">
-    <w:name w:val="Default"/>
-    <w:rsid w:val="0014034C"/>
-    <w:pPr>
-      <w:autoSpaceDE w:val="0"/>
-      <w:autoSpaceDN w:val="0"/>
-      <w:adjustRightInd w:val="0"/>
-      <w:spacing w:after="0" w:line="240" w:lineRule="auto"/>
-    </w:pPr>
-    <w:rPr>
-      <w:rFonts w:ascii="Cambria" w:hAnsi="Cambria" w:cs="Cambria"/>
-      <w:color w:val="000000"/>
-      <w:sz w:val="24"/>
-      <w:szCs w:val="24"/>
+      <w:spacing w:val="-10"/>
+      <w:kern w:val="28"/>
+      <w:sz w:val="56"/>
+      <w:szCs w:val="56"/>
     </w:rPr>
   </w:style>
 </w:styles>
@@ -4133,7 +4211,7 @@
   <a:extraClrSchemeLst/>
   <a:extLst>
     <a:ext uri="{05A4C25C-085E-4340-85A3-A5531E510DB2}">
-      <thm15:themeFamily xmlns:thm15="http://schemas.microsoft.com/office/thememl/2012/main" xmlns="" name="Office Theme" id="{62F939B6-93AF-4DB8-9C6B-D6C7DFDC589F}" vid="{4A3C46E8-61CC-4603-A589-7422A47A8E4A}"/>
+      <thm15:themeFamily xmlns:thm15="http://schemas.microsoft.com/office/thememl/2012/main" name="Office Theme" id="{62F939B6-93AF-4DB8-9C6B-D6C7DFDC589F}" vid="{4A3C46E8-61CC-4603-A589-7422A47A8E4A}"/>
     </a:ext>
   </a:extLst>
 </a:theme>
@@ -4144,7 +4222,7 @@
 </file>
 
 <file path=customXml/itemProps1.xml><?xml version="1.0" encoding="utf-8"?>
-<ds:datastoreItem xmlns:ds="http://schemas.openxmlformats.org/officeDocument/2006/customXml" ds:itemID="{54192BDA-F060-4F99-948B-6130C63598A4}">
+<ds:datastoreItem xmlns:ds="http://schemas.openxmlformats.org/officeDocument/2006/customXml" ds:itemID="{62A30313-A19B-427F-B238-64D127D30E6D}">
   <ds:schemaRefs>
     <ds:schemaRef ds:uri="http://schemas.openxmlformats.org/officeDocument/2006/bibliography"/>
   </ds:schemaRefs>

</xml_diff>

<commit_message>
Errores intencionados añadidos al documento
Están en errores intencionados de project. Esta vez he sido más buena que la vez anterior, lo prometo.
</commit_message>
<xml_diff>
--- a/Documento de errores intencionados/Errores intencionados de project.docx
+++ b/Documento de errores intencionados/Errores intencionados de project.docx
@@ -1,6 +1,6 @@
 
 <file path=word/document.xml><?xml version="1.0" encoding="utf-8"?>
-<w:document xmlns:wpc="http://schemas.microsoft.com/office/word/2010/wordprocessingCanvas" xmlns:cx="http://schemas.microsoft.com/office/drawing/2014/chartex" xmlns:cx1="http://schemas.microsoft.com/office/drawing/2015/9/8/chartex" xmlns:cx2="http://schemas.microsoft.com/office/drawing/2015/10/21/chartex" xmlns:mc="http://schemas.openxmlformats.org/markup-compatibility/2006" xmlns:o="urn:schemas-microsoft-com:office:office" xmlns:r="http://schemas.openxmlformats.org/officeDocument/2006/relationships" xmlns:m="http://schemas.openxmlformats.org/officeDocument/2006/math" xmlns:v="urn:schemas-microsoft-com:vml" xmlns:wp14="http://schemas.microsoft.com/office/word/2010/wordprocessingDrawing" xmlns:wp="http://schemas.openxmlformats.org/drawingml/2006/wordprocessingDrawing" xmlns:w10="urn:schemas-microsoft-com:office:word" xmlns:w="http://schemas.openxmlformats.org/wordprocessingml/2006/main" xmlns:w14="http://schemas.microsoft.com/office/word/2010/wordml" xmlns:w15="http://schemas.microsoft.com/office/word/2012/wordml" xmlns:w16se="http://schemas.microsoft.com/office/word/2015/wordml/symex" xmlns:wpg="http://schemas.microsoft.com/office/word/2010/wordprocessingGroup" xmlns:wpi="http://schemas.microsoft.com/office/word/2010/wordprocessingInk" xmlns:wne="http://schemas.microsoft.com/office/word/2006/wordml" xmlns:wps="http://schemas.microsoft.com/office/word/2010/wordprocessingShape" mc:Ignorable="w14 w15 w16se wp14">
+<w:document xmlns:wpc="http://schemas.microsoft.com/office/word/2010/wordprocessingCanvas" xmlns:mc="http://schemas.openxmlformats.org/markup-compatibility/2006" xmlns:o="urn:schemas-microsoft-com:office:office" xmlns:r="http://schemas.openxmlformats.org/officeDocument/2006/relationships" xmlns:m="http://schemas.openxmlformats.org/officeDocument/2006/math" xmlns:v="urn:schemas-microsoft-com:vml" xmlns:wp14="http://schemas.microsoft.com/office/word/2010/wordprocessingDrawing" xmlns:wp="http://schemas.openxmlformats.org/drawingml/2006/wordprocessingDrawing" xmlns:w10="urn:schemas-microsoft-com:office:word" xmlns:w="http://schemas.openxmlformats.org/wordprocessingml/2006/main" xmlns:w14="http://schemas.microsoft.com/office/word/2010/wordml" xmlns:wpg="http://schemas.microsoft.com/office/word/2010/wordprocessingGroup" xmlns:wpi="http://schemas.microsoft.com/office/word/2010/wordprocessingInk" xmlns:wne="http://schemas.microsoft.com/office/word/2006/wordml" xmlns:wps="http://schemas.microsoft.com/office/word/2010/wordprocessingShape" mc:Ignorable="w14 wp14">
   <w:body>
     <w:p>
       <w:pPr>
@@ -2325,7 +2325,6 @@
           <w:lang w:val="es-ES_tradnl"/>
         </w:rPr>
       </w:pPr>
-      <w:bookmarkStart w:id="5" w:name="_GoBack"/>
       <w:r>
         <w:rPr>
           <w:lang w:val="es-ES_tradnl"/>
@@ -2333,7 +2332,6 @@
         <w:t>Cuando un usuario accede al listado de categorías, el sistema no responde de forma correcta al cambiar el idioma a español.</w:t>
       </w:r>
     </w:p>
-    <w:bookmarkEnd w:id="5"/>
     <w:p>
       <w:pPr>
         <w:spacing w:after="200" w:line="276" w:lineRule="auto"/>
@@ -2394,14 +2392,14 @@
       <w:pPr>
         <w:pStyle w:val="Ttulo1"/>
       </w:pPr>
-      <w:bookmarkStart w:id="6" w:name="_Toc515418039"/>
+      <w:bookmarkStart w:id="5" w:name="_Toc515418039"/>
       <w:r>
         <w:t>Error en caso de uso CU-</w:t>
       </w:r>
       <w:r>
         <w:t>08 Editar categorías</w:t>
       </w:r>
-      <w:bookmarkEnd w:id="6"/>
+      <w:bookmarkEnd w:id="5"/>
     </w:p>
     <w:p>
       <w:pPr>
@@ -2539,7 +2537,7 @@
       <w:pPr>
         <w:pStyle w:val="Ttulo1"/>
       </w:pPr>
-      <w:bookmarkStart w:id="7" w:name="_Toc515418040"/>
+      <w:bookmarkStart w:id="6" w:name="_Toc515418040"/>
       <w:r>
         <w:t>Error en caso de uso CU-</w:t>
       </w:r>
@@ -2549,7 +2547,7 @@
       <w:r>
         <w:t>Listar patrocinios</w:t>
       </w:r>
-      <w:bookmarkEnd w:id="7"/>
+      <w:bookmarkEnd w:id="6"/>
     </w:p>
     <w:p>
       <w:pPr>
@@ -2672,14 +2670,14 @@
       <w:pPr>
         <w:pStyle w:val="Ttulo1"/>
       </w:pPr>
-      <w:bookmarkStart w:id="8" w:name="_Toc515418041"/>
+      <w:bookmarkStart w:id="7" w:name="_Toc515418041"/>
       <w:r>
         <w:t>Error en caso de uso CU-</w:t>
       </w:r>
       <w:r>
         <w:t>10 Crear patrocinios</w:t>
       </w:r>
-      <w:bookmarkEnd w:id="8"/>
+      <w:bookmarkEnd w:id="7"/>
     </w:p>
     <w:p>
       <w:pPr>
@@ -2797,6 +2795,290 @@
           <w:lang w:val="es-ES_tradnl"/>
         </w:rPr>
       </w:pPr>
+      <w:r>
+        <w:rPr>
+          <w:rFonts w:ascii="Calibri" w:eastAsia="Calibri" w:hAnsi="Calibri" w:cs="Times New Roman"/>
+          <w:i/>
+          <w:color w:val="403152"/>
+          <w:lang w:val="es-ES_tradnl"/>
+        </w:rPr>
+        <w:tab/>
+      </w:r>
+    </w:p>
+    <w:p>
+      <w:pPr>
+        <w:pStyle w:val="Ttulo1"/>
+        <w:numPr>
+          <w:ilvl w:val="0"/>
+          <w:numId w:val="0"/>
+        </w:numPr>
+        <w:ind w:left="360"/>
+      </w:pPr>
+      <w:r>
+        <w:lastRenderedPageBreak/>
+        <w:t xml:space="preserve">8. </w:t>
+      </w:r>
+      <w:r>
+        <w:t>Error en caso de uso CU-</w:t>
+      </w:r>
+      <w:r>
+        <w:t>23.5.</w:t>
+      </w:r>
+      <w:r>
+        <w:t xml:space="preserve"> Crear comentarios en anuncios </w:t>
+      </w:r>
+    </w:p>
+    <w:p>
+      <w:pPr>
+        <w:spacing w:after="200" w:line="276" w:lineRule="auto"/>
+        <w:rPr>
+          <w:rFonts w:ascii="Comic Sans MS" w:eastAsia="Calibri" w:hAnsi="Comic Sans MS" w:cs="Times New Roman"/>
+          <w:i/>
+          <w:color w:val="403152"/>
+          <w:lang w:val="es-ES_tradnl"/>
+        </w:rPr>
+      </w:pPr>
+    </w:p>
+    <w:p>
+      <w:pPr>
+        <w:numPr>
+          <w:ilvl w:val="1"/>
+          <w:numId w:val="0"/>
+        </w:numPr>
+        <w:spacing w:after="200" w:line="276" w:lineRule="auto"/>
+        <w:rPr>
+          <w:rFonts w:ascii="Cambria" w:eastAsia="Times New Roman" w:hAnsi="Cambria" w:cs="Times New Roman"/>
+          <w:i/>
+          <w:iCs/>
+          <w:color w:val="4F81BD"/>
+          <w:spacing w:val="15"/>
+          <w:sz w:val="24"/>
+          <w:szCs w:val="24"/>
+          <w:lang w:val="es-ES_tradnl"/>
+        </w:rPr>
+      </w:pPr>
+      <w:r>
+        <w:rPr>
+          <w:rFonts w:ascii="Cambria" w:eastAsia="Times New Roman" w:hAnsi="Cambria" w:cs="Times New Roman"/>
+          <w:i/>
+          <w:iCs/>
+          <w:color w:val="4F81BD"/>
+          <w:spacing w:val="15"/>
+          <w:sz w:val="24"/>
+          <w:szCs w:val="24"/>
+          <w:lang w:val="es-ES_tradnl"/>
+        </w:rPr>
+        <w:t>Descri</w:t>
+      </w:r>
+      <w:r>
+        <w:rPr>
+          <w:rFonts w:ascii="Cambria" w:eastAsia="Times New Roman" w:hAnsi="Cambria" w:cs="Times New Roman"/>
+          <w:i/>
+          <w:iCs/>
+          <w:color w:val="4F81BD"/>
+          <w:spacing w:val="15"/>
+          <w:sz w:val="24"/>
+          <w:szCs w:val="24"/>
+          <w:lang w:val="es-ES_tradnl"/>
+        </w:rPr>
+        <w:t>pción</w:t>
+      </w:r>
+    </w:p>
+    <w:p>
+      <w:pPr>
+        <w:rPr>
+          <w:lang w:val="es-ES_tradnl"/>
+        </w:rPr>
+      </w:pPr>
+      <w:r>
+        <w:rPr>
+          <w:lang w:val="es-ES_tradnl"/>
+        </w:rPr>
+        <w:t>Un usuario que no haya patrocinado el proyecto al que referencia el anuncio puede publicar comentarios en el anuncio.</w:t>
+      </w:r>
+    </w:p>
+    <w:p>
+      <w:pPr>
+        <w:spacing w:after="200" w:line="276" w:lineRule="auto"/>
+        <w:rPr>
+          <w:rFonts w:ascii="Calibri" w:eastAsia="Calibri" w:hAnsi="Calibri" w:cs="Times New Roman"/>
+          <w:i/>
+          <w:color w:val="403152"/>
+          <w:lang w:val="es-ES_tradnl"/>
+        </w:rPr>
+      </w:pPr>
+      <w:r>
+        <w:rPr>
+          <w:rFonts w:ascii="Cambria" w:eastAsia="Times New Roman" w:hAnsi="Cambria" w:cs="Times New Roman"/>
+          <w:i/>
+          <w:iCs/>
+          <w:color w:val="4F81BD"/>
+          <w:spacing w:val="15"/>
+          <w:sz w:val="24"/>
+          <w:szCs w:val="24"/>
+          <w:lang w:val="es-ES_tradnl"/>
+        </w:rPr>
+        <w:t>Result</w:t>
+      </w:r>
+      <w:r>
+        <w:rPr>
+          <w:rFonts w:ascii="Cambria" w:eastAsia="Times New Roman" w:hAnsi="Cambria" w:cs="Times New Roman"/>
+          <w:i/>
+          <w:iCs/>
+          <w:color w:val="4F81BD"/>
+          <w:spacing w:val="15"/>
+          <w:sz w:val="24"/>
+          <w:szCs w:val="24"/>
+          <w:lang w:val="es-ES_tradnl"/>
+        </w:rPr>
+        <w:t>ado</w:t>
+      </w:r>
+    </w:p>
+    <w:p>
+      <w:pPr>
+        <w:spacing w:after="200" w:line="276" w:lineRule="auto"/>
+        <w:rPr>
+          <w:rFonts w:ascii="Calibri" w:eastAsia="Calibri" w:hAnsi="Calibri" w:cs="Times New Roman"/>
+          <w:i/>
+          <w:color w:val="403152"/>
+          <w:lang w:val="es-ES_tradnl"/>
+        </w:rPr>
+      </w:pPr>
+    </w:p>
+    <w:p>
+      <w:pPr>
+        <w:pStyle w:val="Ttulo1"/>
+        <w:numPr>
+          <w:ilvl w:val="0"/>
+          <w:numId w:val="0"/>
+        </w:numPr>
+        <w:ind w:left="360"/>
+      </w:pPr>
+      <w:r>
+        <w:t>9</w:t>
+      </w:r>
+      <w:r>
+        <w:t xml:space="preserve">. </w:t>
+      </w:r>
+      <w:r>
+        <w:t>Error en caso de uso CU-</w:t>
+      </w:r>
+      <w:r>
+        <w:t>25.1.</w:t>
+      </w:r>
+      <w:r>
+        <w:t xml:space="preserve"> Borrar un comentario</w:t>
+      </w:r>
+    </w:p>
+    <w:p>
+      <w:pPr>
+        <w:rPr>
+          <w:lang w:val="es-ES_tradnl"/>
+        </w:rPr>
+      </w:pPr>
+    </w:p>
+    <w:p>
+      <w:pPr>
+        <w:numPr>
+          <w:ilvl w:val="1"/>
+          <w:numId w:val="0"/>
+        </w:numPr>
+        <w:spacing w:after="200" w:line="276" w:lineRule="auto"/>
+        <w:rPr>
+          <w:rFonts w:ascii="Cambria" w:eastAsia="Times New Roman" w:hAnsi="Cambria" w:cs="Times New Roman"/>
+          <w:i/>
+          <w:iCs/>
+          <w:color w:val="4F81BD"/>
+          <w:spacing w:val="15"/>
+          <w:sz w:val="24"/>
+          <w:szCs w:val="24"/>
+          <w:lang w:val="es-ES_tradnl"/>
+        </w:rPr>
+      </w:pPr>
+      <w:r>
+        <w:rPr>
+          <w:rFonts w:ascii="Cambria" w:eastAsia="Times New Roman" w:hAnsi="Cambria" w:cs="Times New Roman"/>
+          <w:i/>
+          <w:iCs/>
+          <w:color w:val="4F81BD"/>
+          <w:spacing w:val="15"/>
+          <w:sz w:val="24"/>
+          <w:szCs w:val="24"/>
+          <w:lang w:val="es-ES_tradnl"/>
+        </w:rPr>
+        <w:t>Descri</w:t>
+      </w:r>
+      <w:r>
+        <w:rPr>
+          <w:rFonts w:ascii="Cambria" w:eastAsia="Times New Roman" w:hAnsi="Cambria" w:cs="Times New Roman"/>
+          <w:i/>
+          <w:iCs/>
+          <w:color w:val="4F81BD"/>
+          <w:spacing w:val="15"/>
+          <w:sz w:val="24"/>
+          <w:szCs w:val="24"/>
+          <w:lang w:val="es-ES_tradnl"/>
+        </w:rPr>
+        <w:t>pción</w:t>
+      </w:r>
+    </w:p>
+    <w:p>
+      <w:pPr>
+        <w:rPr>
+          <w:lang w:val="es-ES_tradnl"/>
+        </w:rPr>
+      </w:pPr>
+      <w:r>
+        <w:rPr>
+          <w:lang w:val="es-ES_tradnl"/>
+        </w:rPr>
+        <w:t>Al tratar de borrar un comentario este no es eliminado de la base de datos, por lo que sigue apareciendo en el listado de comentarios</w:t>
+      </w:r>
+      <w:bookmarkStart w:id="8" w:name="_GoBack"/>
+      <w:bookmarkEnd w:id="8"/>
+      <w:r>
+        <w:rPr>
+          <w:lang w:val="es-ES_tradnl"/>
+        </w:rPr>
+        <w:t>.</w:t>
+      </w:r>
+    </w:p>
+    <w:p>
+      <w:pPr>
+        <w:spacing w:after="200" w:line="276" w:lineRule="auto"/>
+        <w:rPr>
+          <w:rFonts w:ascii="Calibri" w:eastAsia="Calibri" w:hAnsi="Calibri" w:cs="Times New Roman"/>
+          <w:i/>
+          <w:color w:val="403152"/>
+          <w:lang w:val="es-ES_tradnl"/>
+        </w:rPr>
+      </w:pPr>
+      <w:r>
+        <w:rPr>
+          <w:rFonts w:ascii="Cambria" w:eastAsia="Times New Roman" w:hAnsi="Cambria" w:cs="Times New Roman"/>
+          <w:i/>
+          <w:iCs/>
+          <w:color w:val="4F81BD"/>
+          <w:spacing w:val="15"/>
+          <w:sz w:val="24"/>
+          <w:szCs w:val="24"/>
+          <w:lang w:val="es-ES_tradnl"/>
+        </w:rPr>
+        <w:t>Result</w:t>
+      </w:r>
+      <w:r>
+        <w:rPr>
+          <w:rFonts w:ascii="Cambria" w:eastAsia="Times New Roman" w:hAnsi="Cambria" w:cs="Times New Roman"/>
+          <w:i/>
+          <w:iCs/>
+          <w:color w:val="4F81BD"/>
+          <w:spacing w:val="15"/>
+          <w:sz w:val="24"/>
+          <w:szCs w:val="24"/>
+          <w:lang w:val="es-ES_tradnl"/>
+        </w:rPr>
+        <w:t>ado</w:t>
+      </w:r>
     </w:p>
     <w:p>
       <w:pPr>
@@ -2816,8 +3098,8 @@
 </file>
 
 <file path=word/numbering.xml><?xml version="1.0" encoding="utf-8"?>
-<w:numbering xmlns:wpc="http://schemas.microsoft.com/office/word/2010/wordprocessingCanvas" xmlns:cx="http://schemas.microsoft.com/office/drawing/2014/chartex" xmlns:cx1="http://schemas.microsoft.com/office/drawing/2015/9/8/chartex" xmlns:cx2="http://schemas.microsoft.com/office/drawing/2015/10/21/chartex" xmlns:mc="http://schemas.openxmlformats.org/markup-compatibility/2006" xmlns:o="urn:schemas-microsoft-com:office:office" xmlns:r="http://schemas.openxmlformats.org/officeDocument/2006/relationships" xmlns:m="http://schemas.openxmlformats.org/officeDocument/2006/math" xmlns:v="urn:schemas-microsoft-com:vml" xmlns:wp14="http://schemas.microsoft.com/office/word/2010/wordprocessingDrawing" xmlns:wp="http://schemas.openxmlformats.org/drawingml/2006/wordprocessingDrawing" xmlns:w10="urn:schemas-microsoft-com:office:word" xmlns:w="http://schemas.openxmlformats.org/wordprocessingml/2006/main" xmlns:w14="http://schemas.microsoft.com/office/word/2010/wordml" xmlns:w15="http://schemas.microsoft.com/office/word/2012/wordml" xmlns:w16se="http://schemas.microsoft.com/office/word/2015/wordml/symex" xmlns:wpg="http://schemas.microsoft.com/office/word/2010/wordprocessingGroup" xmlns:wpi="http://schemas.microsoft.com/office/word/2010/wordprocessingInk" xmlns:wne="http://schemas.microsoft.com/office/word/2006/wordml" xmlns:wps="http://schemas.microsoft.com/office/word/2010/wordprocessingShape" mc:Ignorable="w14 w15 w16se wp14">
-  <w:abstractNum w:abstractNumId="0" w15:restartNumberingAfterBreak="0">
+<w:numbering xmlns:wpc="http://schemas.microsoft.com/office/word/2010/wordprocessingCanvas" xmlns:mc="http://schemas.openxmlformats.org/markup-compatibility/2006" xmlns:o="urn:schemas-microsoft-com:office:office" xmlns:r="http://schemas.openxmlformats.org/officeDocument/2006/relationships" xmlns:m="http://schemas.openxmlformats.org/officeDocument/2006/math" xmlns:v="urn:schemas-microsoft-com:vml" xmlns:wp14="http://schemas.microsoft.com/office/word/2010/wordprocessingDrawing" xmlns:wp="http://schemas.openxmlformats.org/drawingml/2006/wordprocessingDrawing" xmlns:w10="urn:schemas-microsoft-com:office:word" xmlns:w="http://schemas.openxmlformats.org/wordprocessingml/2006/main" xmlns:w14="http://schemas.microsoft.com/office/word/2010/wordml" xmlns:wpg="http://schemas.microsoft.com/office/word/2010/wordprocessingGroup" xmlns:wpi="http://schemas.microsoft.com/office/word/2010/wordprocessingInk" xmlns:wne="http://schemas.microsoft.com/office/word/2006/wordml" xmlns:wps="http://schemas.microsoft.com/office/word/2010/wordprocessingShape" mc:Ignorable="w14 wp14">
+  <w:abstractNum w:abstractNumId="0">
     <w:nsid w:val="1CAA4A04"/>
     <w:multiLevelType w:val="hybridMultilevel"/>
     <w:tmpl w:val="72BAC61E"/>
@@ -2929,7 +3211,7 @@
       </w:rPr>
     </w:lvl>
   </w:abstractNum>
-  <w:abstractNum w:abstractNumId="1" w15:restartNumberingAfterBreak="0">
+  <w:abstractNum w:abstractNumId="1">
     <w:nsid w:val="4ABE14F9"/>
     <w:multiLevelType w:val="hybridMultilevel"/>
     <w:tmpl w:val="04906C9C"/>
@@ -3041,7 +3323,7 @@
       </w:rPr>
     </w:lvl>
   </w:abstractNum>
-  <w:abstractNum w:abstractNumId="2" w15:restartNumberingAfterBreak="0">
+  <w:abstractNum w:abstractNumId="2">
     <w:nsid w:val="60753934"/>
     <w:multiLevelType w:val="hybridMultilevel"/>
     <w:tmpl w:val="CFE62D8A"/>
@@ -3146,11 +3428,17 @@
   <w:num w:numId="4">
     <w:abstractNumId w:val="1"/>
   </w:num>
+  <w:num w:numId="5">
+    <w:abstractNumId w:val="2"/>
+    <w:lvlOverride w:ilvl="0">
+      <w:startOverride w:val="1"/>
+    </w:lvlOverride>
+  </w:num>
 </w:numbering>
 </file>
 
 <file path=word/styles.xml><?xml version="1.0" encoding="utf-8"?>
-<w:styles xmlns:mc="http://schemas.openxmlformats.org/markup-compatibility/2006" xmlns:r="http://schemas.openxmlformats.org/officeDocument/2006/relationships" xmlns:w="http://schemas.openxmlformats.org/wordprocessingml/2006/main" xmlns:w14="http://schemas.microsoft.com/office/word/2010/wordml" xmlns:w15="http://schemas.microsoft.com/office/word/2012/wordml" xmlns:w16se="http://schemas.microsoft.com/office/word/2015/wordml/symex" mc:Ignorable="w14 w15 w16se">
+<w:styles xmlns:mc="http://schemas.openxmlformats.org/markup-compatibility/2006" xmlns:r="http://schemas.openxmlformats.org/officeDocument/2006/relationships" xmlns:w="http://schemas.openxmlformats.org/wordprocessingml/2006/main" xmlns:w14="http://schemas.microsoft.com/office/word/2010/wordml" mc:Ignorable="w14">
   <w:docDefaults>
     <w:rPrDefault>
       <w:rPr>
@@ -3166,379 +3454,144 @@
       </w:pPr>
     </w:pPrDefault>
   </w:docDefaults>
-  <w:latentStyles w:defLockedState="0" w:defUIPriority="99" w:defSemiHidden="0" w:defUnhideWhenUsed="0" w:defQFormat="0" w:count="372">
-    <w:lsdException w:name="Normal" w:uiPriority="0" w:qFormat="1"/>
-    <w:lsdException w:name="heading 1" w:uiPriority="9" w:qFormat="1"/>
-    <w:lsdException w:name="heading 2" w:semiHidden="1" w:uiPriority="9" w:unhideWhenUsed="1" w:qFormat="1"/>
-    <w:lsdException w:name="heading 3" w:semiHidden="1" w:uiPriority="9" w:unhideWhenUsed="1" w:qFormat="1"/>
-    <w:lsdException w:name="heading 4" w:semiHidden="1" w:uiPriority="9" w:unhideWhenUsed="1" w:qFormat="1"/>
-    <w:lsdException w:name="heading 5" w:semiHidden="1" w:uiPriority="9" w:unhideWhenUsed="1" w:qFormat="1"/>
-    <w:lsdException w:name="heading 6" w:semiHidden="1" w:uiPriority="9" w:unhideWhenUsed="1" w:qFormat="1"/>
-    <w:lsdException w:name="heading 7" w:semiHidden="1" w:uiPriority="9" w:unhideWhenUsed="1" w:qFormat="1"/>
-    <w:lsdException w:name="heading 8" w:semiHidden="1" w:uiPriority="9" w:unhideWhenUsed="1" w:qFormat="1"/>
-    <w:lsdException w:name="heading 9" w:semiHidden="1" w:uiPriority="9" w:unhideWhenUsed="1" w:qFormat="1"/>
-    <w:lsdException w:name="index 1" w:semiHidden="1" w:unhideWhenUsed="1"/>
-    <w:lsdException w:name="index 2" w:semiHidden="1" w:unhideWhenUsed="1"/>
-    <w:lsdException w:name="index 3" w:semiHidden="1" w:unhideWhenUsed="1"/>
-    <w:lsdException w:name="index 4" w:semiHidden="1" w:unhideWhenUsed="1"/>
-    <w:lsdException w:name="index 5" w:semiHidden="1" w:unhideWhenUsed="1"/>
-    <w:lsdException w:name="index 6" w:semiHidden="1" w:unhideWhenUsed="1"/>
-    <w:lsdException w:name="index 7" w:semiHidden="1" w:unhideWhenUsed="1"/>
-    <w:lsdException w:name="index 8" w:semiHidden="1" w:unhideWhenUsed="1"/>
-    <w:lsdException w:name="index 9" w:semiHidden="1" w:unhideWhenUsed="1"/>
-    <w:lsdException w:name="toc 1" w:semiHidden="1" w:uiPriority="39" w:unhideWhenUsed="1"/>
-    <w:lsdException w:name="toc 2" w:semiHidden="1" w:uiPriority="39" w:unhideWhenUsed="1"/>
-    <w:lsdException w:name="toc 3" w:semiHidden="1" w:uiPriority="39" w:unhideWhenUsed="1"/>
-    <w:lsdException w:name="toc 4" w:semiHidden="1" w:uiPriority="39" w:unhideWhenUsed="1"/>
-    <w:lsdException w:name="toc 5" w:semiHidden="1" w:uiPriority="39" w:unhideWhenUsed="1"/>
-    <w:lsdException w:name="toc 6" w:semiHidden="1" w:uiPriority="39" w:unhideWhenUsed="1"/>
-    <w:lsdException w:name="toc 7" w:semiHidden="1" w:uiPriority="39" w:unhideWhenUsed="1"/>
-    <w:lsdException w:name="toc 8" w:semiHidden="1" w:uiPriority="39" w:unhideWhenUsed="1"/>
-    <w:lsdException w:name="toc 9" w:semiHidden="1" w:uiPriority="39" w:unhideWhenUsed="1"/>
-    <w:lsdException w:name="Normal Indent" w:semiHidden="1" w:unhideWhenUsed="1"/>
-    <w:lsdException w:name="footnote text" w:semiHidden="1" w:unhideWhenUsed="1"/>
-    <w:lsdException w:name="annotation text" w:semiHidden="1" w:unhideWhenUsed="1"/>
-    <w:lsdException w:name="header" w:semiHidden="1" w:unhideWhenUsed="1"/>
-    <w:lsdException w:name="footer" w:semiHidden="1" w:unhideWhenUsed="1"/>
-    <w:lsdException w:name="index heading" w:semiHidden="1" w:unhideWhenUsed="1"/>
-    <w:lsdException w:name="caption" w:semiHidden="1" w:uiPriority="35" w:unhideWhenUsed="1" w:qFormat="1"/>
-    <w:lsdException w:name="table of figures" w:semiHidden="1" w:unhideWhenUsed="1"/>
-    <w:lsdException w:name="envelope address" w:semiHidden="1" w:unhideWhenUsed="1"/>
-    <w:lsdException w:name="envelope return" w:semiHidden="1" w:unhideWhenUsed="1"/>
-    <w:lsdException w:name="footnote reference" w:semiHidden="1" w:unhideWhenUsed="1"/>
-    <w:lsdException w:name="annotation reference" w:semiHidden="1" w:unhideWhenUsed="1"/>
-    <w:lsdException w:name="line number" w:semiHidden="1" w:unhideWhenUsed="1"/>
-    <w:lsdException w:name="page number" w:semiHidden="1" w:unhideWhenUsed="1"/>
-    <w:lsdException w:name="endnote reference" w:semiHidden="1" w:unhideWhenUsed="1"/>
-    <w:lsdException w:name="endnote text" w:semiHidden="1" w:unhideWhenUsed="1"/>
-    <w:lsdException w:name="table of authorities" w:semiHidden="1" w:unhideWhenUsed="1"/>
-    <w:lsdException w:name="macro" w:semiHidden="1" w:unhideWhenUsed="1"/>
-    <w:lsdException w:name="toa heading" w:semiHidden="1" w:unhideWhenUsed="1"/>
-    <w:lsdException w:name="List" w:semiHidden="1" w:unhideWhenUsed="1"/>
-    <w:lsdException w:name="List Bullet" w:semiHidden="1" w:unhideWhenUsed="1"/>
-    <w:lsdException w:name="List Number" w:semiHidden="1" w:unhideWhenUsed="1"/>
-    <w:lsdException w:name="List 2" w:semiHidden="1" w:unhideWhenUsed="1"/>
-    <w:lsdException w:name="List 3" w:semiHidden="1" w:unhideWhenUsed="1"/>
-    <w:lsdException w:name="List 4" w:semiHidden="1" w:unhideWhenUsed="1"/>
-    <w:lsdException w:name="List 5" w:semiHidden="1" w:unhideWhenUsed="1"/>
-    <w:lsdException w:name="List Bullet 2" w:semiHidden="1" w:unhideWhenUsed="1"/>
-    <w:lsdException w:name="List Bullet 3" w:semiHidden="1" w:unhideWhenUsed="1"/>
-    <w:lsdException w:name="List Bullet 4" w:semiHidden="1" w:unhideWhenUsed="1"/>
-    <w:lsdException w:name="List Bullet 5" w:semiHidden="1" w:unhideWhenUsed="1"/>
-    <w:lsdException w:name="List Number 2" w:semiHidden="1" w:unhideWhenUsed="1"/>
-    <w:lsdException w:name="List Number 3" w:semiHidden="1" w:unhideWhenUsed="1"/>
-    <w:lsdException w:name="List Number 4" w:semiHidden="1" w:unhideWhenUsed="1"/>
-    <w:lsdException w:name="List Number 5" w:semiHidden="1" w:unhideWhenUsed="1"/>
-    <w:lsdException w:name="Title" w:uiPriority="10" w:qFormat="1"/>
-    <w:lsdException w:name="Closing" w:semiHidden="1" w:unhideWhenUsed="1"/>
-    <w:lsdException w:name="Signature" w:semiHidden="1" w:unhideWhenUsed="1"/>
-    <w:lsdException w:name="Default Paragraph Font" w:semiHidden="1" w:uiPriority="1" w:unhideWhenUsed="1"/>
-    <w:lsdException w:name="Body Text" w:semiHidden="1" w:unhideWhenUsed="1"/>
-    <w:lsdException w:name="Body Text Indent" w:semiHidden="1" w:unhideWhenUsed="1"/>
-    <w:lsdException w:name="List Continue" w:semiHidden="1" w:unhideWhenUsed="1"/>
-    <w:lsdException w:name="List Continue 2" w:semiHidden="1" w:unhideWhenUsed="1"/>
-    <w:lsdException w:name="List Continue 3" w:semiHidden="1" w:unhideWhenUsed="1"/>
-    <w:lsdException w:name="List Continue 4" w:semiHidden="1" w:unhideWhenUsed="1"/>
-    <w:lsdException w:name="List Continue 5" w:semiHidden="1" w:unhideWhenUsed="1"/>
-    <w:lsdException w:name="Message Header" w:semiHidden="1" w:unhideWhenUsed="1"/>
-    <w:lsdException w:name="Subtitle" w:uiPriority="11" w:qFormat="1"/>
-    <w:lsdException w:name="Salutation" w:semiHidden="1" w:unhideWhenUsed="1"/>
-    <w:lsdException w:name="Date" w:semiHidden="1" w:unhideWhenUsed="1"/>
-    <w:lsdException w:name="Body Text First Indent" w:semiHidden="1" w:unhideWhenUsed="1"/>
-    <w:lsdException w:name="Body Text First Indent 2" w:semiHidden="1" w:unhideWhenUsed="1"/>
-    <w:lsdException w:name="Note Heading" w:semiHidden="1" w:unhideWhenUsed="1"/>
-    <w:lsdException w:name="Body Text 2" w:semiHidden="1" w:unhideWhenUsed="1"/>
-    <w:lsdException w:name="Body Text 3" w:semiHidden="1" w:unhideWhenUsed="1"/>
-    <w:lsdException w:name="Body Text Indent 2" w:semiHidden="1" w:unhideWhenUsed="1"/>
-    <w:lsdException w:name="Body Text Indent 3" w:semiHidden="1" w:unhideWhenUsed="1"/>
-    <w:lsdException w:name="Block Text" w:semiHidden="1" w:unhideWhenUsed="1"/>
-    <w:lsdException w:name="Hyperlink" w:semiHidden="1" w:unhideWhenUsed="1"/>
-    <w:lsdException w:name="FollowedHyperlink" w:semiHidden="1" w:unhideWhenUsed="1"/>
-    <w:lsdException w:name="Strong" w:uiPriority="22" w:qFormat="1"/>
-    <w:lsdException w:name="Emphasis" w:uiPriority="20" w:qFormat="1"/>
-    <w:lsdException w:name="Document Map" w:semiHidden="1" w:unhideWhenUsed="1"/>
-    <w:lsdException w:name="Plain Text" w:semiHidden="1" w:unhideWhenUsed="1"/>
-    <w:lsdException w:name="E-mail Signature" w:semiHidden="1" w:unhideWhenUsed="1"/>
-    <w:lsdException w:name="HTML Top of Form" w:semiHidden="1" w:unhideWhenUsed="1"/>
-    <w:lsdException w:name="HTML Bottom of Form" w:semiHidden="1" w:unhideWhenUsed="1"/>
-    <w:lsdException w:name="Normal (Web)" w:semiHidden="1" w:unhideWhenUsed="1"/>
-    <w:lsdException w:name="HTML Acronym" w:semiHidden="1" w:unhideWhenUsed="1"/>
-    <w:lsdException w:name="HTML Address" w:semiHidden="1" w:unhideWhenUsed="1"/>
-    <w:lsdException w:name="HTML Cite" w:semiHidden="1" w:unhideWhenUsed="1"/>
-    <w:lsdException w:name="HTML Code" w:semiHidden="1" w:unhideWhenUsed="1"/>
-    <w:lsdException w:name="HTML Definition" w:semiHidden="1" w:unhideWhenUsed="1"/>
-    <w:lsdException w:name="HTML Keyboard" w:semiHidden="1" w:unhideWhenUsed="1"/>
-    <w:lsdException w:name="HTML Preformatted" w:semiHidden="1" w:unhideWhenUsed="1"/>
-    <w:lsdException w:name="HTML Sample" w:semiHidden="1" w:unhideWhenUsed="1"/>
-    <w:lsdException w:name="HTML Typewriter" w:semiHidden="1" w:unhideWhenUsed="1"/>
-    <w:lsdException w:name="HTML Variable" w:semiHidden="1" w:unhideWhenUsed="1"/>
-    <w:lsdException w:name="Normal Table" w:semiHidden="1" w:unhideWhenUsed="1"/>
-    <w:lsdException w:name="annotation subject" w:semiHidden="1" w:unhideWhenUsed="1"/>
-    <w:lsdException w:name="No List" w:semiHidden="1" w:unhideWhenUsed="1"/>
-    <w:lsdException w:name="Outline List 1" w:semiHidden="1" w:unhideWhenUsed="1"/>
-    <w:lsdException w:name="Outline List 2" w:semiHidden="1" w:unhideWhenUsed="1"/>
-    <w:lsdException w:name="Outline List 3" w:semiHidden="1" w:unhideWhenUsed="1"/>
-    <w:lsdException w:name="Table Simple 1" w:semiHidden="1" w:unhideWhenUsed="1"/>
-    <w:lsdException w:name="Table Simple 2" w:semiHidden="1" w:unhideWhenUsed="1"/>
-    <w:lsdException w:name="Table Simple 3" w:semiHidden="1" w:unhideWhenUsed="1"/>
-    <w:lsdException w:name="Table Classic 1" w:semiHidden="1" w:unhideWhenUsed="1"/>
-    <w:lsdException w:name="Table Classic 2" w:semiHidden="1" w:unhideWhenUsed="1"/>
-    <w:lsdException w:name="Table Classic 3" w:semiHidden="1" w:unhideWhenUsed="1"/>
-    <w:lsdException w:name="Table Classic 4" w:semiHidden="1" w:unhideWhenUsed="1"/>
-    <w:lsdException w:name="Table Colorful 1" w:semiHidden="1" w:unhideWhenUsed="1"/>
-    <w:lsdException w:name="Table Colorful 2" w:semiHidden="1" w:unhideWhenUsed="1"/>
-    <w:lsdException w:name="Table Colorful 3" w:semiHidden="1" w:unhideWhenUsed="1"/>
-    <w:lsdException w:name="Table Columns 1" w:semiHidden="1" w:unhideWhenUsed="1"/>
-    <w:lsdException w:name="Table Columns 2" w:semiHidden="1" w:unhideWhenUsed="1"/>
-    <w:lsdException w:name="Table Columns 3" w:semiHidden="1" w:unhideWhenUsed="1"/>
-    <w:lsdException w:name="Table Columns 4" w:semiHidden="1" w:unhideWhenUsed="1"/>
-    <w:lsdException w:name="Table Columns 5" w:semiHidden="1" w:unhideWhenUsed="1"/>
-    <w:lsdException w:name="Table Grid 1" w:semiHidden="1" w:unhideWhenUsed="1"/>
-    <w:lsdException w:name="Table Grid 2" w:semiHidden="1" w:unhideWhenUsed="1"/>
-    <w:lsdException w:name="Table Grid 3" w:semiHidden="1" w:unhideWhenUsed="1"/>
-    <w:lsdException w:name="Table Grid 4" w:semiHidden="1" w:unhideWhenUsed="1"/>
-    <w:lsdException w:name="Table Grid 5" w:semiHidden="1" w:unhideWhenUsed="1"/>
-    <w:lsdException w:name="Table Grid 6" w:semiHidden="1" w:unhideWhenUsed="1"/>
-    <w:lsdException w:name="Table Grid 7" w:semiHidden="1" w:unhideWhenUsed="1"/>
-    <w:lsdException w:name="Table Grid 8" w:semiHidden="1" w:unhideWhenUsed="1"/>
-    <w:lsdException w:name="Table List 1" w:semiHidden="1" w:unhideWhenUsed="1"/>
-    <w:lsdException w:name="Table List 2" w:semiHidden="1" w:unhideWhenUsed="1"/>
-    <w:lsdException w:name="Table List 3" w:semiHidden="1" w:unhideWhenUsed="1"/>
-    <w:lsdException w:name="Table List 4" w:semiHidden="1" w:unhideWhenUsed="1"/>
-    <w:lsdException w:name="Table List 5" w:semiHidden="1" w:unhideWhenUsed="1"/>
-    <w:lsdException w:name="Table List 6" w:semiHidden="1" w:unhideWhenUsed="1"/>
-    <w:lsdException w:name="Table List 7" w:semiHidden="1" w:unhideWhenUsed="1"/>
-    <w:lsdException w:name="Table List 8" w:semiHidden="1" w:unhideWhenUsed="1"/>
-    <w:lsdException w:name="Table 3D effects 1" w:semiHidden="1" w:unhideWhenUsed="1"/>
-    <w:lsdException w:name="Table 3D effects 2" w:semiHidden="1" w:unhideWhenUsed="1"/>
-    <w:lsdException w:name="Table 3D effects 3" w:semiHidden="1" w:unhideWhenUsed="1"/>
-    <w:lsdException w:name="Table Contemporary" w:semiHidden="1" w:unhideWhenUsed="1"/>
-    <w:lsdException w:name="Table Elegant" w:semiHidden="1" w:unhideWhenUsed="1"/>
-    <w:lsdException w:name="Table Professional" w:semiHidden="1" w:unhideWhenUsed="1"/>
-    <w:lsdException w:name="Table Subtle 1" w:semiHidden="1" w:unhideWhenUsed="1"/>
-    <w:lsdException w:name="Table Subtle 2" w:semiHidden="1" w:unhideWhenUsed="1"/>
-    <w:lsdException w:name="Table Web 1" w:semiHidden="1" w:unhideWhenUsed="1"/>
-    <w:lsdException w:name="Table Web 2" w:semiHidden="1" w:unhideWhenUsed="1"/>
-    <w:lsdException w:name="Table Web 3" w:semiHidden="1" w:unhideWhenUsed="1"/>
-    <w:lsdException w:name="Balloon Text" w:semiHidden="1" w:unhideWhenUsed="1"/>
-    <w:lsdException w:name="Table Grid" w:uiPriority="39"/>
-    <w:lsdException w:name="Table Theme" w:semiHidden="1" w:unhideWhenUsed="1"/>
-    <w:lsdException w:name="Placeholder Text" w:semiHidden="1"/>
-    <w:lsdException w:name="No Spacing" w:uiPriority="1" w:qFormat="1"/>
-    <w:lsdException w:name="Light Shading" w:uiPriority="60"/>
-    <w:lsdException w:name="Light List" w:uiPriority="61"/>
-    <w:lsdException w:name="Light Grid" w:uiPriority="62"/>
-    <w:lsdException w:name="Medium Shading 1" w:uiPriority="63"/>
-    <w:lsdException w:name="Medium Shading 2" w:uiPriority="64"/>
-    <w:lsdException w:name="Medium List 1" w:uiPriority="65"/>
-    <w:lsdException w:name="Medium List 2" w:uiPriority="66"/>
-    <w:lsdException w:name="Medium Grid 1" w:uiPriority="67"/>
-    <w:lsdException w:name="Medium Grid 2" w:uiPriority="68"/>
-    <w:lsdException w:name="Medium Grid 3" w:uiPriority="69"/>
-    <w:lsdException w:name="Dark List" w:uiPriority="70"/>
-    <w:lsdException w:name="Colorful Shading" w:uiPriority="71"/>
-    <w:lsdException w:name="Colorful List" w:uiPriority="72"/>
-    <w:lsdException w:name="Colorful Grid" w:uiPriority="73"/>
-    <w:lsdException w:name="Light Shading Accent 1" w:uiPriority="60"/>
-    <w:lsdException w:name="Light List Accent 1" w:uiPriority="61"/>
-    <w:lsdException w:name="Light Grid Accent 1" w:uiPriority="62"/>
-    <w:lsdException w:name="Medium Shading 1 Accent 1" w:uiPriority="63"/>
-    <w:lsdException w:name="Medium Shading 2 Accent 1" w:uiPriority="64"/>
-    <w:lsdException w:name="Medium List 1 Accent 1" w:uiPriority="65"/>
-    <w:lsdException w:name="Revision" w:semiHidden="1"/>
-    <w:lsdException w:name="List Paragraph" w:uiPriority="34" w:qFormat="1"/>
-    <w:lsdException w:name="Quote" w:uiPriority="29" w:qFormat="1"/>
-    <w:lsdException w:name="Intense Quote" w:uiPriority="30" w:qFormat="1"/>
-    <w:lsdException w:name="Medium List 2 Accent 1" w:uiPriority="66"/>
-    <w:lsdException w:name="Medium Grid 1 Accent 1" w:uiPriority="67"/>
-    <w:lsdException w:name="Medium Grid 2 Accent 1" w:uiPriority="68"/>
-    <w:lsdException w:name="Medium Grid 3 Accent 1" w:uiPriority="69"/>
-    <w:lsdException w:name="Dark List Accent 1" w:uiPriority="70"/>
-    <w:lsdException w:name="Colorful Shading Accent 1" w:uiPriority="71"/>
-    <w:lsdException w:name="Colorful List Accent 1" w:uiPriority="72"/>
-    <w:lsdException w:name="Colorful Grid Accent 1" w:uiPriority="73"/>
-    <w:lsdException w:name="Light Shading Accent 2" w:uiPriority="60"/>
-    <w:lsdException w:name="Light List Accent 2" w:uiPriority="61"/>
-    <w:lsdException w:name="Light Grid Accent 2" w:uiPriority="62"/>
-    <w:lsdException w:name="Medium Shading 1 Accent 2" w:uiPriority="63"/>
-    <w:lsdException w:name="Medium Shading 2 Accent 2" w:uiPriority="64"/>
-    <w:lsdException w:name="Medium List 1 Accent 2" w:uiPriority="65"/>
-    <w:lsdException w:name="Medium List 2 Accent 2" w:uiPriority="66"/>
-    <w:lsdException w:name="Medium Grid 1 Accent 2" w:uiPriority="67"/>
-    <w:lsdException w:name="Medium Grid 2 Accent 2" w:uiPriority="68"/>
-    <w:lsdException w:name="Medium Grid 3 Accent 2" w:uiPriority="69"/>
-    <w:lsdException w:name="Dark List Accent 2" w:uiPriority="70"/>
-    <w:lsdException w:name="Colorful Shading Accent 2" w:uiPriority="71"/>
-    <w:lsdException w:name="Colorful List Accent 2" w:uiPriority="72"/>
-    <w:lsdException w:name="Colorful Grid Accent 2" w:uiPriority="73"/>
-    <w:lsdException w:name="Light Shading Accent 3" w:uiPriority="60"/>
-    <w:lsdException w:name="Light List Accent 3" w:uiPriority="61"/>
-    <w:lsdException w:name="Light Grid Accent 3" w:uiPriority="62"/>
-    <w:lsdException w:name="Medium Shading 1 Accent 3" w:uiPriority="63"/>
-    <w:lsdException w:name="Medium Shading 2 Accent 3" w:uiPriority="64"/>
-    <w:lsdException w:name="Medium List 1 Accent 3" w:uiPriority="65"/>
-    <w:lsdException w:name="Medium List 2 Accent 3" w:uiPriority="66"/>
-    <w:lsdException w:name="Medium Grid 1 Accent 3" w:uiPriority="67"/>
-    <w:lsdException w:name="Medium Grid 2 Accent 3" w:uiPriority="68"/>
-    <w:lsdException w:name="Medium Grid 3 Accent 3" w:uiPriority="69"/>
-    <w:lsdException w:name="Dark List Accent 3" w:uiPriority="70"/>
-    <w:lsdException w:name="Colorful Shading Accent 3" w:uiPriority="71"/>
-    <w:lsdException w:name="Colorful List Accent 3" w:uiPriority="72"/>
-    <w:lsdException w:name="Colorful Grid Accent 3" w:uiPriority="73"/>
-    <w:lsdException w:name="Light Shading Accent 4" w:uiPriority="60"/>
-    <w:lsdException w:name="Light List Accent 4" w:uiPriority="61"/>
-    <w:lsdException w:name="Light Grid Accent 4" w:uiPriority="62"/>
-    <w:lsdException w:name="Medium Shading 1 Accent 4" w:uiPriority="63"/>
-    <w:lsdException w:name="Medium Shading 2 Accent 4" w:uiPriority="64"/>
-    <w:lsdException w:name="Medium List 1 Accent 4" w:uiPriority="65"/>
-    <w:lsdException w:name="Medium List 2 Accent 4" w:uiPriority="66"/>
-    <w:lsdException w:name="Medium Grid 1 Accent 4" w:uiPriority="67"/>
-    <w:lsdException w:name="Medium Grid 2 Accent 4" w:uiPriority="68"/>
-    <w:lsdException w:name="Medium Grid 3 Accent 4" w:uiPriority="69"/>
-    <w:lsdException w:name="Dark List Accent 4" w:uiPriority="70"/>
-    <w:lsdException w:name="Colorful Shading Accent 4" w:uiPriority="71"/>
-    <w:lsdException w:name="Colorful List Accent 4" w:uiPriority="72"/>
-    <w:lsdException w:name="Colorful Grid Accent 4" w:uiPriority="73"/>
-    <w:lsdException w:name="Light Shading Accent 5" w:uiPriority="60"/>
-    <w:lsdException w:name="Light List Accent 5" w:uiPriority="61"/>
-    <w:lsdException w:name="Light Grid Accent 5" w:uiPriority="62"/>
-    <w:lsdException w:name="Medium Shading 1 Accent 5" w:uiPriority="63"/>
-    <w:lsdException w:name="Medium Shading 2 Accent 5" w:uiPriority="64"/>
-    <w:lsdException w:name="Medium List 1 Accent 5" w:uiPriority="65"/>
-    <w:lsdException w:name="Medium List 2 Accent 5" w:uiPriority="66"/>
-    <w:lsdException w:name="Medium Grid 1 Accent 5" w:uiPriority="67"/>
-    <w:lsdException w:name="Medium Grid 2 Accent 5" w:uiPriority="68"/>
-    <w:lsdException w:name="Medium Grid 3 Accent 5" w:uiPriority="69"/>
-    <w:lsdException w:name="Dark List Accent 5" w:uiPriority="70"/>
-    <w:lsdException w:name="Colorful Shading Accent 5" w:uiPriority="71"/>
-    <w:lsdException w:name="Colorful List Accent 5" w:uiPriority="72"/>
-    <w:lsdException w:name="Colorful Grid Accent 5" w:uiPriority="73"/>
-    <w:lsdException w:name="Light Shading Accent 6" w:uiPriority="60"/>
-    <w:lsdException w:name="Light List Accent 6" w:uiPriority="61"/>
-    <w:lsdException w:name="Light Grid Accent 6" w:uiPriority="62"/>
-    <w:lsdException w:name="Medium Shading 1 Accent 6" w:uiPriority="63"/>
-    <w:lsdException w:name="Medium Shading 2 Accent 6" w:uiPriority="64"/>
-    <w:lsdException w:name="Medium List 1 Accent 6" w:uiPriority="65"/>
-    <w:lsdException w:name="Medium List 2 Accent 6" w:uiPriority="66"/>
-    <w:lsdException w:name="Medium Grid 1 Accent 6" w:uiPriority="67"/>
-    <w:lsdException w:name="Medium Grid 2 Accent 6" w:uiPriority="68"/>
-    <w:lsdException w:name="Medium Grid 3 Accent 6" w:uiPriority="69"/>
-    <w:lsdException w:name="Dark List Accent 6" w:uiPriority="70"/>
-    <w:lsdException w:name="Colorful Shading Accent 6" w:uiPriority="71"/>
-    <w:lsdException w:name="Colorful List Accent 6" w:uiPriority="72"/>
-    <w:lsdException w:name="Colorful Grid Accent 6" w:uiPriority="73"/>
-    <w:lsdException w:name="Subtle Emphasis" w:uiPriority="19" w:qFormat="1"/>
-    <w:lsdException w:name="Intense Emphasis" w:uiPriority="21" w:qFormat="1"/>
-    <w:lsdException w:name="Subtle Reference" w:uiPriority="31" w:qFormat="1"/>
-    <w:lsdException w:name="Intense Reference" w:uiPriority="32" w:qFormat="1"/>
-    <w:lsdException w:name="Book Title" w:uiPriority="33" w:qFormat="1"/>
-    <w:lsdException w:name="Bibliography" w:semiHidden="1" w:uiPriority="37" w:unhideWhenUsed="1"/>
-    <w:lsdException w:name="TOC Heading" w:semiHidden="1" w:uiPriority="39" w:unhideWhenUsed="1" w:qFormat="1"/>
-    <w:lsdException w:name="Plain Table 1" w:uiPriority="41"/>
-    <w:lsdException w:name="Plain Table 2" w:uiPriority="42"/>
-    <w:lsdException w:name="Plain Table 3" w:uiPriority="43"/>
-    <w:lsdException w:name="Plain Table 4" w:uiPriority="44"/>
-    <w:lsdException w:name="Plain Table 5" w:uiPriority="45"/>
-    <w:lsdException w:name="Grid Table Light" w:uiPriority="40"/>
-    <w:lsdException w:name="Grid Table 1 Light" w:uiPriority="46"/>
-    <w:lsdException w:name="Grid Table 2" w:uiPriority="47"/>
-    <w:lsdException w:name="Grid Table 3" w:uiPriority="48"/>
-    <w:lsdException w:name="Grid Table 4" w:uiPriority="49"/>
-    <w:lsdException w:name="Grid Table 5 Dark" w:uiPriority="50"/>
-    <w:lsdException w:name="Grid Table 6 Colorful" w:uiPriority="51"/>
-    <w:lsdException w:name="Grid Table 7 Colorful" w:uiPriority="52"/>
-    <w:lsdException w:name="Grid Table 1 Light Accent 1" w:uiPriority="46"/>
-    <w:lsdException w:name="Grid Table 2 Accent 1" w:uiPriority="47"/>
-    <w:lsdException w:name="Grid Table 3 Accent 1" w:uiPriority="48"/>
-    <w:lsdException w:name="Grid Table 4 Accent 1" w:uiPriority="49"/>
-    <w:lsdException w:name="Grid Table 5 Dark Accent 1" w:uiPriority="50"/>
-    <w:lsdException w:name="Grid Table 6 Colorful Accent 1" w:uiPriority="51"/>
-    <w:lsdException w:name="Grid Table 7 Colorful Accent 1" w:uiPriority="52"/>
-    <w:lsdException w:name="Grid Table 1 Light Accent 2" w:uiPriority="46"/>
-    <w:lsdException w:name="Grid Table 2 Accent 2" w:uiPriority="47"/>
-    <w:lsdException w:name="Grid Table 3 Accent 2" w:uiPriority="48"/>
-    <w:lsdException w:name="Grid Table 4 Accent 2" w:uiPriority="49"/>
-    <w:lsdException w:name="Grid Table 5 Dark Accent 2" w:uiPriority="50"/>
-    <w:lsdException w:name="Grid Table 6 Colorful Accent 2" w:uiPriority="51"/>
-    <w:lsdException w:name="Grid Table 7 Colorful Accent 2" w:uiPriority="52"/>
-    <w:lsdException w:name="Grid Table 1 Light Accent 3" w:uiPriority="46"/>
-    <w:lsdException w:name="Grid Table 2 Accent 3" w:uiPriority="47"/>
-    <w:lsdException w:name="Grid Table 3 Accent 3" w:uiPriority="48"/>
-    <w:lsdException w:name="Grid Table 4 Accent 3" w:uiPriority="49"/>
-    <w:lsdException w:name="Grid Table 5 Dark Accent 3" w:uiPriority="50"/>
-    <w:lsdException w:name="Grid Table 6 Colorful Accent 3" w:uiPriority="51"/>
-    <w:lsdException w:name="Grid Table 7 Colorful Accent 3" w:uiPriority="52"/>
-    <w:lsdException w:name="Grid Table 1 Light Accent 4" w:uiPriority="46"/>
-    <w:lsdException w:name="Grid Table 2 Accent 4" w:uiPriority="47"/>
-    <w:lsdException w:name="Grid Table 3 Accent 4" w:uiPriority="48"/>
-    <w:lsdException w:name="Grid Table 4 Accent 4" w:uiPriority="49"/>
-    <w:lsdException w:name="Grid Table 5 Dark Accent 4" w:uiPriority="50"/>
-    <w:lsdException w:name="Grid Table 6 Colorful Accent 4" w:uiPriority="51"/>
-    <w:lsdException w:name="Grid Table 7 Colorful Accent 4" w:uiPriority="52"/>
-    <w:lsdException w:name="Grid Table 1 Light Accent 5" w:uiPriority="46"/>
-    <w:lsdException w:name="Grid Table 2 Accent 5" w:uiPriority="47"/>
-    <w:lsdException w:name="Grid Table 3 Accent 5" w:uiPriority="48"/>
-    <w:lsdException w:name="Grid Table 4 Accent 5" w:uiPriority="49"/>
-    <w:lsdException w:name="Grid Table 5 Dark Accent 5" w:uiPriority="50"/>
-    <w:lsdException w:name="Grid Table 6 Colorful Accent 5" w:uiPriority="51"/>
-    <w:lsdException w:name="Grid Table 7 Colorful Accent 5" w:uiPriority="52"/>
-    <w:lsdException w:name="Grid Table 1 Light Accent 6" w:uiPriority="46"/>
-    <w:lsdException w:name="Grid Table 2 Accent 6" w:uiPriority="47"/>
-    <w:lsdException w:name="Grid Table 3 Accent 6" w:uiPriority="48"/>
-    <w:lsdException w:name="Grid Table 4 Accent 6" w:uiPriority="49"/>
-    <w:lsdException w:name="Grid Table 5 Dark Accent 6" w:uiPriority="50"/>
-    <w:lsdException w:name="Grid Table 6 Colorful Accent 6" w:uiPriority="51"/>
-    <w:lsdException w:name="Grid Table 7 Colorful Accent 6" w:uiPriority="52"/>
-    <w:lsdException w:name="List Table 1 Light" w:uiPriority="46"/>
-    <w:lsdException w:name="List Table 2" w:uiPriority="47"/>
-    <w:lsdException w:name="List Table 3" w:uiPriority="48"/>
-    <w:lsdException w:name="List Table 4" w:uiPriority="49"/>
-    <w:lsdException w:name="List Table 5 Dark" w:uiPriority="50"/>
-    <w:lsdException w:name="List Table 6 Colorful" w:uiPriority="51"/>
-    <w:lsdException w:name="List Table 7 Colorful" w:uiPriority="52"/>
-    <w:lsdException w:name="List Table 1 Light Accent 1" w:uiPriority="46"/>
-    <w:lsdException w:name="List Table 2 Accent 1" w:uiPriority="47"/>
-    <w:lsdException w:name="List Table 3 Accent 1" w:uiPriority="48"/>
-    <w:lsdException w:name="List Table 4 Accent 1" w:uiPriority="49"/>
-    <w:lsdException w:name="List Table 5 Dark Accent 1" w:uiPriority="50"/>
-    <w:lsdException w:name="List Table 6 Colorful Accent 1" w:uiPriority="51"/>
-    <w:lsdException w:name="List Table 7 Colorful Accent 1" w:uiPriority="52"/>
-    <w:lsdException w:name="List Table 1 Light Accent 2" w:uiPriority="46"/>
-    <w:lsdException w:name="List Table 2 Accent 2" w:uiPriority="47"/>
-    <w:lsdException w:name="List Table 3 Accent 2" w:uiPriority="48"/>
-    <w:lsdException w:name="List Table 4 Accent 2" w:uiPriority="49"/>
-    <w:lsdException w:name="List Table 5 Dark Accent 2" w:uiPriority="50"/>
-    <w:lsdException w:name="List Table 6 Colorful Accent 2" w:uiPriority="51"/>
-    <w:lsdException w:name="List Table 7 Colorful Accent 2" w:uiPriority="52"/>
-    <w:lsdException w:name="List Table 1 Light Accent 3" w:uiPriority="46"/>
-    <w:lsdException w:name="List Table 2 Accent 3" w:uiPriority="47"/>
-    <w:lsdException w:name="List Table 3 Accent 3" w:uiPriority="48"/>
-    <w:lsdException w:name="List Table 4 Accent 3" w:uiPriority="49"/>
-    <w:lsdException w:name="List Table 5 Dark Accent 3" w:uiPriority="50"/>
-    <w:lsdException w:name="List Table 6 Colorful Accent 3" w:uiPriority="51"/>
-    <w:lsdException w:name="List Table 7 Colorful Accent 3" w:uiPriority="52"/>
-    <w:lsdException w:name="List Table 1 Light Accent 4" w:uiPriority="46"/>
-    <w:lsdException w:name="List Table 2 Accent 4" w:uiPriority="47"/>
-    <w:lsdException w:name="List Table 3 Accent 4" w:uiPriority="48"/>
-    <w:lsdException w:name="List Table 4 Accent 4" w:uiPriority="49"/>
-    <w:lsdException w:name="List Table 5 Dark Accent 4" w:uiPriority="50"/>
-    <w:lsdException w:name="List Table 6 Colorful Accent 4" w:uiPriority="51"/>
-    <w:lsdException w:name="List Table 7 Colorful Accent 4" w:uiPriority="52"/>
-    <w:lsdException w:name="List Table 1 Light Accent 5" w:uiPriority="46"/>
-    <w:lsdException w:name="List Table 2 Accent 5" w:uiPriority="47"/>
-    <w:lsdException w:name="List Table 3 Accent 5" w:uiPriority="48"/>
-    <w:lsdException w:name="List Table 4 Accent 5" w:uiPriority="49"/>
-    <w:lsdException w:name="List Table 5 Dark Accent 5" w:uiPriority="50"/>
-    <w:lsdException w:name="List Table 6 Colorful Accent 5" w:uiPriority="51"/>
-    <w:lsdException w:name="List Table 7 Colorful Accent 5" w:uiPriority="52"/>
-    <w:lsdException w:name="List Table 1 Light Accent 6" w:uiPriority="46"/>
-    <w:lsdException w:name="List Table 2 Accent 6" w:uiPriority="47"/>
-    <w:lsdException w:name="List Table 3 Accent 6" w:uiPriority="48"/>
-    <w:lsdException w:name="List Table 4 Accent 6" w:uiPriority="49"/>
-    <w:lsdException w:name="List Table 5 Dark Accent 6" w:uiPriority="50"/>
-    <w:lsdException w:name="List Table 6 Colorful Accent 6" w:uiPriority="51"/>
-    <w:lsdException w:name="List Table 7 Colorful Accent 6" w:uiPriority="52"/>
-    <w:lsdException w:name="Mention" w:semiHidden="1" w:unhideWhenUsed="1"/>
+  <w:latentStyles w:defLockedState="0" w:defUIPriority="99" w:defSemiHidden="1" w:defUnhideWhenUsed="1" w:defQFormat="0" w:count="267">
+    <w:lsdException w:name="Normal" w:semiHidden="0" w:uiPriority="0" w:unhideWhenUsed="0" w:qFormat="1"/>
+    <w:lsdException w:name="heading 1" w:semiHidden="0" w:uiPriority="9" w:unhideWhenUsed="0" w:qFormat="1"/>
+    <w:lsdException w:name="heading 2" w:uiPriority="9" w:qFormat="1"/>
+    <w:lsdException w:name="heading 3" w:uiPriority="9" w:qFormat="1"/>
+    <w:lsdException w:name="heading 4" w:uiPriority="9" w:qFormat="1"/>
+    <w:lsdException w:name="heading 5" w:uiPriority="9" w:qFormat="1"/>
+    <w:lsdException w:name="heading 6" w:uiPriority="9" w:qFormat="1"/>
+    <w:lsdException w:name="heading 7" w:uiPriority="9" w:qFormat="1"/>
+    <w:lsdException w:name="heading 8" w:uiPriority="9" w:qFormat="1"/>
+    <w:lsdException w:name="heading 9" w:uiPriority="9" w:qFormat="1"/>
+    <w:lsdException w:name="toc 1" w:uiPriority="39"/>
+    <w:lsdException w:name="toc 2" w:uiPriority="39"/>
+    <w:lsdException w:name="toc 3" w:uiPriority="39"/>
+    <w:lsdException w:name="toc 4" w:uiPriority="39"/>
+    <w:lsdException w:name="toc 5" w:uiPriority="39"/>
+    <w:lsdException w:name="toc 6" w:uiPriority="39"/>
+    <w:lsdException w:name="toc 7" w:uiPriority="39"/>
+    <w:lsdException w:name="toc 8" w:uiPriority="39"/>
+    <w:lsdException w:name="toc 9" w:uiPriority="39"/>
+    <w:lsdException w:name="caption" w:uiPriority="35" w:qFormat="1"/>
+    <w:lsdException w:name="Title" w:semiHidden="0" w:uiPriority="10" w:unhideWhenUsed="0" w:qFormat="1"/>
+    <w:lsdException w:name="Default Paragraph Font" w:uiPriority="1"/>
+    <w:lsdException w:name="Subtitle" w:semiHidden="0" w:uiPriority="11" w:unhideWhenUsed="0" w:qFormat="1"/>
+    <w:lsdException w:name="Strong" w:semiHidden="0" w:uiPriority="22" w:unhideWhenUsed="0" w:qFormat="1"/>
+    <w:lsdException w:name="Emphasis" w:semiHidden="0" w:uiPriority="20" w:unhideWhenUsed="0" w:qFormat="1"/>
+    <w:lsdException w:name="Table Grid" w:semiHidden="0" w:uiPriority="39" w:unhideWhenUsed="0"/>
+    <w:lsdException w:name="Placeholder Text" w:unhideWhenUsed="0"/>
+    <w:lsdException w:name="No Spacing" w:semiHidden="0" w:uiPriority="1" w:unhideWhenUsed="0" w:qFormat="1"/>
+    <w:lsdException w:name="Light Shading" w:semiHidden="0" w:uiPriority="60" w:unhideWhenUsed="0"/>
+    <w:lsdException w:name="Light List" w:semiHidden="0" w:uiPriority="61" w:unhideWhenUsed="0"/>
+    <w:lsdException w:name="Light Grid" w:semiHidden="0" w:uiPriority="62" w:unhideWhenUsed="0"/>
+    <w:lsdException w:name="Medium Shading 1" w:semiHidden="0" w:uiPriority="63" w:unhideWhenUsed="0"/>
+    <w:lsdException w:name="Medium Shading 2" w:semiHidden="0" w:uiPriority="64" w:unhideWhenUsed="0"/>
+    <w:lsdException w:name="Medium List 1" w:semiHidden="0" w:uiPriority="65" w:unhideWhenUsed="0"/>
+    <w:lsdException w:name="Medium List 2" w:semiHidden="0" w:uiPriority="66" w:unhideWhenUsed="0"/>
+    <w:lsdException w:name="Medium Grid 1" w:semiHidden="0" w:uiPriority="67" w:unhideWhenUsed="0"/>
+    <w:lsdException w:name="Medium Grid 2" w:semiHidden="0" w:uiPriority="68" w:unhideWhenUsed="0"/>
+    <w:lsdException w:name="Medium Grid 3" w:semiHidden="0" w:uiPriority="69" w:unhideWhenUsed="0"/>
+    <w:lsdException w:name="Dark List" w:semiHidden="0" w:uiPriority="70" w:unhideWhenUsed="0"/>
+    <w:lsdException w:name="Colorful Shading" w:semiHidden="0" w:uiPriority="71" w:unhideWhenUsed="0"/>
+    <w:lsdException w:name="Colorful List" w:semiHidden="0" w:uiPriority="72" w:unhideWhenUsed="0"/>
+    <w:lsdException w:name="Colorful Grid" w:semiHidden="0" w:uiPriority="73" w:unhideWhenUsed="0"/>
+    <w:lsdException w:name="Light Shading Accent 1" w:semiHidden="0" w:uiPriority="60" w:unhideWhenUsed="0"/>
+    <w:lsdException w:name="Light List Accent 1" w:semiHidden="0" w:uiPriority="61" w:unhideWhenUsed="0"/>
+    <w:lsdException w:name="Light Grid Accent 1" w:semiHidden="0" w:uiPriority="62" w:unhideWhenUsed="0"/>
+    <w:lsdException w:name="Medium Shading 1 Accent 1" w:semiHidden="0" w:uiPriority="63" w:unhideWhenUsed="0"/>
+    <w:lsdException w:name="Medium Shading 2 Accent 1" w:semiHidden="0" w:uiPriority="64" w:unhideWhenUsed="0"/>
+    <w:lsdException w:name="Medium List 1 Accent 1" w:semiHidden="0" w:uiPriority="65" w:unhideWhenUsed="0"/>
+    <w:lsdException w:name="Revision" w:unhideWhenUsed="0"/>
+    <w:lsdException w:name="List Paragraph" w:semiHidden="0" w:uiPriority="34" w:unhideWhenUsed="0" w:qFormat="1"/>
+    <w:lsdException w:name="Quote" w:semiHidden="0" w:uiPriority="29" w:unhideWhenUsed="0" w:qFormat="1"/>
+    <w:lsdException w:name="Intense Quote" w:semiHidden="0" w:uiPriority="30" w:unhideWhenUsed="0" w:qFormat="1"/>
+    <w:lsdException w:name="Medium List 2 Accent 1" w:semiHidden="0" w:uiPriority="66" w:unhideWhenUsed="0"/>
+    <w:lsdException w:name="Medium Grid 1 Accent 1" w:semiHidden="0" w:uiPriority="67" w:unhideWhenUsed="0"/>
+    <w:lsdException w:name="Medium Grid 2 Accent 1" w:semiHidden="0" w:uiPriority="68" w:unhideWhenUsed="0"/>
+    <w:lsdException w:name="Medium Grid 3 Accent 1" w:semiHidden="0" w:uiPriority="69" w:unhideWhenUsed="0"/>
+    <w:lsdException w:name="Dark List Accent 1" w:semiHidden="0" w:uiPriority="70" w:unhideWhenUsed="0"/>
+    <w:lsdException w:name="Colorful Shading Accent 1" w:semiHidden="0" w:uiPriority="71" w:unhideWhenUsed="0"/>
+    <w:lsdException w:name="Colorful List Accent 1" w:semiHidden="0" w:uiPriority="72" w:unhideWhenUsed="0"/>
+    <w:lsdException w:name="Colorful Grid Accent 1" w:semiHidden="0" w:uiPriority="73" w:unhideWhenUsed="0"/>
+    <w:lsdException w:name="Light Shading Accent 2" w:semiHidden="0" w:uiPriority="60" w:unhideWhenUsed="0"/>
+    <w:lsdException w:name="Light List Accent 2" w:semiHidden="0" w:uiPriority="61" w:unhideWhenUsed="0"/>
+    <w:lsdException w:name="Light Grid Accent 2" w:semiHidden="0" w:uiPriority="62" w:unhideWhenUsed="0"/>
+    <w:lsdException w:name="Medium Shading 1 Accent 2" w:semiHidden="0" w:uiPriority="63" w:unhideWhenUsed="0"/>
+    <w:lsdException w:name="Medium Shading 2 Accent 2" w:semiHidden="0" w:uiPriority="64" w:unhideWhenUsed="0"/>
+    <w:lsdException w:name="Medium List 1 Accent 2" w:semiHidden="0" w:uiPriority="65" w:unhideWhenUsed="0"/>
+    <w:lsdException w:name="Medium List 2 Accent 2" w:semiHidden="0" w:uiPriority="66" w:unhideWhenUsed="0"/>
+    <w:lsdException w:name="Medium Grid 1 Accent 2" w:semiHidden="0" w:uiPriority="67" w:unhideWhenUsed="0"/>
+    <w:lsdException w:name="Medium Grid 2 Accent 2" w:semiHidden="0" w:uiPriority="68" w:unhideWhenUsed="0"/>
+    <w:lsdException w:name="Medium Grid 3 Accent 2" w:semiHidden="0" w:uiPriority="69" w:unhideWhenUsed="0"/>
+    <w:lsdException w:name="Dark List Accent 2" w:semiHidden="0" w:uiPriority="70" w:unhideWhenUsed="0"/>
+    <w:lsdException w:name="Colorful Shading Accent 2" w:semiHidden="0" w:uiPriority="71" w:unhideWhenUsed="0"/>
+    <w:lsdException w:name="Colorful List Accent 2" w:semiHidden="0" w:uiPriority="72" w:unhideWhenUsed="0"/>
+    <w:lsdException w:name="Colorful Grid Accent 2" w:semiHidden="0" w:uiPriority="73" w:unhideWhenUsed="0"/>
+    <w:lsdException w:name="Light Shading Accent 3" w:semiHidden="0" w:uiPriority="60" w:unhideWhenUsed="0"/>
+    <w:lsdException w:name="Light List Accent 3" w:semiHidden="0" w:uiPriority="61" w:unhideWhenUsed="0"/>
+    <w:lsdException w:name="Light Grid Accent 3" w:semiHidden="0" w:uiPriority="62" w:unhideWhenUsed="0"/>
+    <w:lsdException w:name="Medium Shading 1 Accent 3" w:semiHidden="0" w:uiPriority="63" w:unhideWhenUsed="0"/>
+    <w:lsdException w:name="Medium Shading 2 Accent 3" w:semiHidden="0" w:uiPriority="64" w:unhideWhenUsed="0"/>
+    <w:lsdException w:name="Medium List 1 Accent 3" w:semiHidden="0" w:uiPriority="65" w:unhideWhenUsed="0"/>
+    <w:lsdException w:name="Medium List 2 Accent 3" w:semiHidden="0" w:uiPriority="66" w:unhideWhenUsed="0"/>
+    <w:lsdException w:name="Medium Grid 1 Accent 3" w:semiHidden="0" w:uiPriority="67" w:unhideWhenUsed="0"/>
+    <w:lsdException w:name="Medium Grid 2 Accent 3" w:semiHidden="0" w:uiPriority="68" w:unhideWhenUsed="0"/>
+    <w:lsdException w:name="Medium Grid 3 Accent 3" w:semiHidden="0" w:uiPriority="69" w:unhideWhenUsed="0"/>
+    <w:lsdException w:name="Dark List Accent 3" w:semiHidden="0" w:uiPriority="70" w:unhideWhenUsed="0"/>
+    <w:lsdException w:name="Colorful Shading Accent 3" w:semiHidden="0" w:uiPriority="71" w:unhideWhenUsed="0"/>
+    <w:lsdException w:name="Colorful List Accent 3" w:semiHidden="0" w:uiPriority="72" w:unhideWhenUsed="0"/>
+    <w:lsdException w:name="Colorful Grid Accent 3" w:semiHidden="0" w:uiPriority="73" w:unhideWhenUsed="0"/>
+    <w:lsdException w:name="Light Shading Accent 4" w:semiHidden="0" w:uiPriority="60" w:unhideWhenUsed="0"/>
+    <w:lsdException w:name="Light List Accent 4" w:semiHidden="0" w:uiPriority="61" w:unhideWhenUsed="0"/>
+    <w:lsdException w:name="Light Grid Accent 4" w:semiHidden="0" w:uiPriority="62" w:unhideWhenUsed="0"/>
+    <w:lsdException w:name="Medium Shading 1 Accent 4" w:semiHidden="0" w:uiPriority="63" w:unhideWhenUsed="0"/>
+    <w:lsdException w:name="Medium Shading 2 Accent 4" w:semiHidden="0" w:uiPriority="64" w:unhideWhenUsed="0"/>
+    <w:lsdException w:name="Medium List 1 Accent 4" w:semiHidden="0" w:uiPriority="65" w:unhideWhenUsed="0"/>
+    <w:lsdException w:name="Medium List 2 Accent 4" w:semiHidden="0" w:uiPriority="66" w:unhideWhenUsed="0"/>
+    <w:lsdException w:name="Medium Grid 1 Accent 4" w:semiHidden="0" w:uiPriority="67" w:unhideWhenUsed="0"/>
+    <w:lsdException w:name="Medium Grid 2 Accent 4" w:semiHidden="0" w:uiPriority="68" w:unhideWhenUsed="0"/>
+    <w:lsdException w:name="Medium Grid 3 Accent 4" w:semiHidden="0" w:uiPriority="69" w:unhideWhenUsed="0"/>
+    <w:lsdException w:name="Dark List Accent 4" w:semiHidden="0" w:uiPriority="70" w:unhideWhenUsed="0"/>
+    <w:lsdException w:name="Colorful Shading Accent 4" w:semiHidden="0" w:uiPriority="71" w:unhideWhenUsed="0"/>
+    <w:lsdException w:name="Colorful List Accent 4" w:semiHidden="0" w:uiPriority="72" w:unhideWhenUsed="0"/>
+    <w:lsdException w:name="Colorful Grid Accent 4" w:semiHidden="0" w:uiPriority="73" w:unhideWhenUsed="0"/>
+    <w:lsdException w:name="Light Shading Accent 5" w:semiHidden="0" w:uiPriority="60" w:unhideWhenUsed="0"/>
+    <w:lsdException w:name="Light List Accent 5" w:semiHidden="0" w:uiPriority="61" w:unhideWhenUsed="0"/>
+    <w:lsdException w:name="Light Grid Accent 5" w:semiHidden="0" w:uiPriority="62" w:unhideWhenUsed="0"/>
+    <w:lsdException w:name="Medium Shading 1 Accent 5" w:semiHidden="0" w:uiPriority="63" w:unhideWhenUsed="0"/>
+    <w:lsdException w:name="Medium Shading 2 Accent 5" w:semiHidden="0" w:uiPriority="64" w:unhideWhenUsed="0"/>
+    <w:lsdException w:name="Medium List 1 Accent 5" w:semiHidden="0" w:uiPriority="65" w:unhideWhenUsed="0"/>
+    <w:lsdException w:name="Medium List 2 Accent 5" w:semiHidden="0" w:uiPriority="66" w:unhideWhenUsed="0"/>
+    <w:lsdException w:name="Medium Grid 1 Accent 5" w:semiHidden="0" w:uiPriority="67" w:unhideWhenUsed="0"/>
+    <w:lsdException w:name="Medium Grid 2 Accent 5" w:semiHidden="0" w:uiPriority="68" w:unhideWhenUsed="0"/>
+    <w:lsdException w:name="Medium Grid 3 Accent 5" w:semiHidden="0" w:uiPriority="69" w:unhideWhenUsed="0"/>
+    <w:lsdException w:name="Dark List Accent 5" w:semiHidden="0" w:uiPriority="70" w:unhideWhenUsed="0"/>
+    <w:lsdException w:name="Colorful Shading Accent 5" w:semiHidden="0" w:uiPriority="71" w:unhideWhenUsed="0"/>
+    <w:lsdException w:name="Colorful List Accent 5" w:semiHidden="0" w:uiPriority="72" w:unhideWhenUsed="0"/>
+    <w:lsdException w:name="Colorful Grid Accent 5" w:semiHidden="0" w:uiPriority="73" w:unhideWhenUsed="0"/>
+    <w:lsdException w:name="Light Shading Accent 6" w:semiHidden="0" w:uiPriority="60" w:unhideWhenUsed="0"/>
+    <w:lsdException w:name="Light List Accent 6" w:semiHidden="0" w:uiPriority="61" w:unhideWhenUsed="0"/>
+    <w:lsdException w:name="Light Grid Accent 6" w:semiHidden="0" w:uiPriority="62" w:unhideWhenUsed="0"/>
+    <w:lsdException w:name="Medium Shading 1 Accent 6" w:semiHidden="0" w:uiPriority="63" w:unhideWhenUsed="0"/>
+    <w:lsdException w:name="Medium Shading 2 Accent 6" w:semiHidden="0" w:uiPriority="64" w:unhideWhenUsed="0"/>
+    <w:lsdException w:name="Medium List 1 Accent 6" w:semiHidden="0" w:uiPriority="65" w:unhideWhenUsed="0"/>
+    <w:lsdException w:name="Medium List 2 Accent 6" w:semiHidden="0" w:uiPriority="66" w:unhideWhenUsed="0"/>
+    <w:lsdException w:name="Medium Grid 1 Accent 6" w:semiHidden="0" w:uiPriority="67" w:unhideWhenUsed="0"/>
+    <w:lsdException w:name="Medium Grid 2 Accent 6" w:semiHidden="0" w:uiPriority="68" w:unhideWhenUsed="0"/>
+    <w:lsdException w:name="Medium Grid 3 Accent 6" w:semiHidden="0" w:uiPriority="69" w:unhideWhenUsed="0"/>
+    <w:lsdException w:name="Dark List Accent 6" w:semiHidden="0" w:uiPriority="70" w:unhideWhenUsed="0"/>
+    <w:lsdException w:name="Colorful Shading Accent 6" w:semiHidden="0" w:uiPriority="71" w:unhideWhenUsed="0"/>
+    <w:lsdException w:name="Colorful List Accent 6" w:semiHidden="0" w:uiPriority="72" w:unhideWhenUsed="0"/>
+    <w:lsdException w:name="Colorful Grid Accent 6" w:semiHidden="0" w:uiPriority="73" w:unhideWhenUsed="0"/>
+    <w:lsdException w:name="Subtle Emphasis" w:semiHidden="0" w:uiPriority="19" w:unhideWhenUsed="0" w:qFormat="1"/>
+    <w:lsdException w:name="Intense Emphasis" w:semiHidden="0" w:uiPriority="21" w:unhideWhenUsed="0" w:qFormat="1"/>
+    <w:lsdException w:name="Subtle Reference" w:semiHidden="0" w:uiPriority="31" w:unhideWhenUsed="0" w:qFormat="1"/>
+    <w:lsdException w:name="Intense Reference" w:semiHidden="0" w:uiPriority="32" w:unhideWhenUsed="0" w:qFormat="1"/>
+    <w:lsdException w:name="Book Title" w:semiHidden="0" w:uiPriority="33" w:unhideWhenUsed="0" w:qFormat="1"/>
+    <w:lsdException w:name="Bibliography" w:uiPriority="37"/>
+    <w:lsdException w:name="TOC Heading" w:uiPriority="39" w:qFormat="1"/>
   </w:latentStyles>
   <w:style w:type="paragraph" w:default="1" w:styleId="Normal">
     <w:name w:val="Normal"/>
@@ -3759,7 +3812,545 @@
       <w:lang w:val="es-ES_tradnl"/>
     </w:rPr>
   </w:style>
-  <w:style w:type="paragraph" w:styleId="TtuloTDC">
+  <w:style w:type="paragraph" w:styleId="TtulodeTDC">
+    <w:name w:val="TOC Heading"/>
+    <w:basedOn w:val="Ttulo1"/>
+    <w:next w:val="Normal"/>
+    <w:uiPriority w:val="39"/>
+    <w:unhideWhenUsed/>
+    <w:qFormat/>
+    <w:rsid w:val="00BB4976"/>
+    <w:pPr>
+      <w:outlineLvl w:val="9"/>
+    </w:pPr>
+    <w:rPr>
+      <w:lang w:eastAsia="es-ES"/>
+    </w:rPr>
+  </w:style>
+  <w:style w:type="paragraph" w:styleId="Prrafodelista">
+    <w:name w:val="List Paragraph"/>
+    <w:basedOn w:val="Normal"/>
+    <w:uiPriority w:val="34"/>
+    <w:qFormat/>
+    <w:rsid w:val="00436E33"/>
+    <w:pPr>
+      <w:ind w:left="720"/>
+      <w:contextualSpacing/>
+    </w:pPr>
+  </w:style>
+  <w:style w:type="paragraph" w:styleId="TDC1">
+    <w:name w:val="toc 1"/>
+    <w:basedOn w:val="Normal"/>
+    <w:next w:val="Normal"/>
+    <w:autoRedefine/>
+    <w:uiPriority w:val="39"/>
+    <w:unhideWhenUsed/>
+    <w:rsid w:val="002F2671"/>
+    <w:pPr>
+      <w:spacing w:after="100"/>
+    </w:pPr>
+  </w:style>
+  <w:style w:type="character" w:styleId="Hipervnculo">
+    <w:name w:val="Hyperlink"/>
+    <w:basedOn w:val="Fuentedeprrafopredeter"/>
+    <w:uiPriority w:val="99"/>
+    <w:unhideWhenUsed/>
+    <w:rsid w:val="002F2671"/>
+    <w:rPr>
+      <w:color w:val="0563C1" w:themeColor="hyperlink"/>
+      <w:u w:val="single"/>
+    </w:rPr>
+  </w:style>
+  <w:style w:type="paragraph" w:styleId="Textodeglobo">
+    <w:name w:val="Balloon Text"/>
+    <w:basedOn w:val="Normal"/>
+    <w:link w:val="TextodegloboCar"/>
+    <w:uiPriority w:val="99"/>
+    <w:semiHidden/>
+    <w:unhideWhenUsed/>
+    <w:rsid w:val="0014034C"/>
+    <w:pPr>
+      <w:spacing w:after="0" w:line="240" w:lineRule="auto"/>
+    </w:pPr>
+    <w:rPr>
+      <w:rFonts w:ascii="Tahoma" w:hAnsi="Tahoma" w:cs="Tahoma"/>
+      <w:sz w:val="16"/>
+      <w:szCs w:val="16"/>
+    </w:rPr>
+  </w:style>
+  <w:style w:type="character" w:customStyle="1" w:styleId="TextodegloboCar">
+    <w:name w:val="Texto de globo Car"/>
+    <w:basedOn w:val="Fuentedeprrafopredeter"/>
+    <w:link w:val="Textodeglobo"/>
+    <w:uiPriority w:val="99"/>
+    <w:semiHidden/>
+    <w:rsid w:val="0014034C"/>
+    <w:rPr>
+      <w:rFonts w:ascii="Tahoma" w:hAnsi="Tahoma" w:cs="Tahoma"/>
+      <w:sz w:val="16"/>
+      <w:szCs w:val="16"/>
+    </w:rPr>
+  </w:style>
+  <w:style w:type="paragraph" w:customStyle="1" w:styleId="Default">
+    <w:name w:val="Default"/>
+    <w:rsid w:val="0014034C"/>
+    <w:pPr>
+      <w:autoSpaceDE w:val="0"/>
+      <w:autoSpaceDN w:val="0"/>
+      <w:adjustRightInd w:val="0"/>
+      <w:spacing w:after="0" w:line="240" w:lineRule="auto"/>
+    </w:pPr>
+    <w:rPr>
+      <w:rFonts w:ascii="Cambria" w:hAnsi="Cambria" w:cs="Cambria"/>
+      <w:color w:val="000000"/>
+      <w:sz w:val="24"/>
+      <w:szCs w:val="24"/>
+    </w:rPr>
+  </w:style>
+  <w:style w:type="paragraph" w:styleId="Subttulo">
+    <w:name w:val="Subtitle"/>
+    <w:basedOn w:val="Normal"/>
+    <w:next w:val="Normal"/>
+    <w:link w:val="SubttuloCar"/>
+    <w:uiPriority w:val="11"/>
+    <w:qFormat/>
+    <w:rsid w:val="00C27953"/>
+    <w:pPr>
+      <w:numPr>
+        <w:ilvl w:val="1"/>
+      </w:numPr>
+    </w:pPr>
+    <w:rPr>
+      <w:rFonts w:eastAsiaTheme="minorEastAsia"/>
+      <w:color w:val="5A5A5A" w:themeColor="text1" w:themeTint="A5"/>
+      <w:spacing w:val="15"/>
+    </w:rPr>
+  </w:style>
+  <w:style w:type="character" w:customStyle="1" w:styleId="SubttuloCar">
+    <w:name w:val="Subtítulo Car"/>
+    <w:basedOn w:val="Fuentedeprrafopredeter"/>
+    <w:link w:val="Subttulo"/>
+    <w:uiPriority w:val="11"/>
+    <w:rsid w:val="00C27953"/>
+    <w:rPr>
+      <w:rFonts w:eastAsiaTheme="minorEastAsia"/>
+      <w:color w:val="5A5A5A" w:themeColor="text1" w:themeTint="A5"/>
+      <w:spacing w:val="15"/>
+    </w:rPr>
+  </w:style>
+  <w:style w:type="paragraph" w:styleId="Ttulo">
+    <w:name w:val="Title"/>
+    <w:basedOn w:val="Normal"/>
+    <w:next w:val="Normal"/>
+    <w:link w:val="TtuloCar"/>
+    <w:uiPriority w:val="10"/>
+    <w:qFormat/>
+    <w:rsid w:val="00C27953"/>
+    <w:pPr>
+      <w:spacing w:after="0" w:line="240" w:lineRule="auto"/>
+      <w:contextualSpacing/>
+    </w:pPr>
+    <w:rPr>
+      <w:rFonts w:asciiTheme="majorHAnsi" w:eastAsiaTheme="majorEastAsia" w:hAnsiTheme="majorHAnsi" w:cstheme="majorBidi"/>
+      <w:spacing w:val="-10"/>
+      <w:kern w:val="28"/>
+      <w:sz w:val="56"/>
+      <w:szCs w:val="56"/>
+    </w:rPr>
+  </w:style>
+  <w:style w:type="character" w:customStyle="1" w:styleId="TtuloCar">
+    <w:name w:val="Título Car"/>
+    <w:basedOn w:val="Fuentedeprrafopredeter"/>
+    <w:link w:val="Ttulo"/>
+    <w:uiPriority w:val="10"/>
+    <w:rsid w:val="00C27953"/>
+    <w:rPr>
+      <w:rFonts w:asciiTheme="majorHAnsi" w:eastAsiaTheme="majorEastAsia" w:hAnsiTheme="majorHAnsi" w:cstheme="majorBidi"/>
+      <w:spacing w:val="-10"/>
+      <w:kern w:val="28"/>
+      <w:sz w:val="56"/>
+      <w:szCs w:val="56"/>
+    </w:rPr>
+  </w:style>
+</w:styles>
+</file>
+
+<file path=word/stylesWithEffects.xml><?xml version="1.0" encoding="utf-8"?>
+<w:styles xmlns:wpc="http://schemas.microsoft.com/office/word/2010/wordprocessingCanvas" xmlns:mc="http://schemas.openxmlformats.org/markup-compatibility/2006" xmlns:o="urn:schemas-microsoft-com:office:office" xmlns:r="http://schemas.openxmlformats.org/officeDocument/2006/relationships" xmlns:m="http://schemas.openxmlformats.org/officeDocument/2006/math" xmlns:v="urn:schemas-microsoft-com:vml" xmlns:wp14="http://schemas.microsoft.com/office/word/2010/wordprocessingDrawing" xmlns:wp="http://schemas.openxmlformats.org/drawingml/2006/wordprocessingDrawing" xmlns:w10="urn:schemas-microsoft-com:office:word" xmlns:w="http://schemas.openxmlformats.org/wordprocessingml/2006/main" xmlns:w14="http://schemas.microsoft.com/office/word/2010/wordml" xmlns:wpg="http://schemas.microsoft.com/office/word/2010/wordprocessingGroup" xmlns:wpi="http://schemas.microsoft.com/office/word/2010/wordprocessingInk" xmlns:wne="http://schemas.microsoft.com/office/word/2006/wordml" xmlns:wps="http://schemas.microsoft.com/office/word/2010/wordprocessingShape" mc:Ignorable="w14 wp14">
+  <w:docDefaults>
+    <w:rPrDefault>
+      <w:rPr>
+        <w:rFonts w:asciiTheme="minorHAnsi" w:eastAsiaTheme="minorHAnsi" w:hAnsiTheme="minorHAnsi" w:cstheme="minorBidi"/>
+        <w:sz w:val="22"/>
+        <w:szCs w:val="22"/>
+        <w:lang w:val="es-ES" w:eastAsia="en-US" w:bidi="ar-SA"/>
+      </w:rPr>
+    </w:rPrDefault>
+    <w:pPrDefault>
+      <w:pPr>
+        <w:spacing w:after="160" w:line="259" w:lineRule="auto"/>
+      </w:pPr>
+    </w:pPrDefault>
+  </w:docDefaults>
+  <w:latentStyles w:defLockedState="0" w:defUIPriority="99" w:defSemiHidden="1" w:defUnhideWhenUsed="1" w:defQFormat="0" w:count="267">
+    <w:lsdException w:name="Normal" w:semiHidden="0" w:uiPriority="0" w:unhideWhenUsed="0" w:qFormat="1"/>
+    <w:lsdException w:name="heading 1" w:semiHidden="0" w:uiPriority="9" w:unhideWhenUsed="0" w:qFormat="1"/>
+    <w:lsdException w:name="heading 2" w:uiPriority="9" w:qFormat="1"/>
+    <w:lsdException w:name="heading 3" w:uiPriority="9" w:qFormat="1"/>
+    <w:lsdException w:name="heading 4" w:uiPriority="9" w:qFormat="1"/>
+    <w:lsdException w:name="heading 5" w:uiPriority="9" w:qFormat="1"/>
+    <w:lsdException w:name="heading 6" w:uiPriority="9" w:qFormat="1"/>
+    <w:lsdException w:name="heading 7" w:uiPriority="9" w:qFormat="1"/>
+    <w:lsdException w:name="heading 8" w:uiPriority="9" w:qFormat="1"/>
+    <w:lsdException w:name="heading 9" w:uiPriority="9" w:qFormat="1"/>
+    <w:lsdException w:name="toc 1" w:uiPriority="39"/>
+    <w:lsdException w:name="toc 2" w:uiPriority="39"/>
+    <w:lsdException w:name="toc 3" w:uiPriority="39"/>
+    <w:lsdException w:name="toc 4" w:uiPriority="39"/>
+    <w:lsdException w:name="toc 5" w:uiPriority="39"/>
+    <w:lsdException w:name="toc 6" w:uiPriority="39"/>
+    <w:lsdException w:name="toc 7" w:uiPriority="39"/>
+    <w:lsdException w:name="toc 8" w:uiPriority="39"/>
+    <w:lsdException w:name="toc 9" w:uiPriority="39"/>
+    <w:lsdException w:name="caption" w:uiPriority="35" w:qFormat="1"/>
+    <w:lsdException w:name="Title" w:semiHidden="0" w:uiPriority="10" w:unhideWhenUsed="0" w:qFormat="1"/>
+    <w:lsdException w:name="Default Paragraph Font" w:uiPriority="1"/>
+    <w:lsdException w:name="Subtitle" w:semiHidden="0" w:uiPriority="11" w:unhideWhenUsed="0" w:qFormat="1"/>
+    <w:lsdException w:name="Strong" w:semiHidden="0" w:uiPriority="22" w:unhideWhenUsed="0" w:qFormat="1"/>
+    <w:lsdException w:name="Emphasis" w:semiHidden="0" w:uiPriority="20" w:unhideWhenUsed="0" w:qFormat="1"/>
+    <w:lsdException w:name="Table Grid" w:semiHidden="0" w:uiPriority="39" w:unhideWhenUsed="0"/>
+    <w:lsdException w:name="Placeholder Text" w:unhideWhenUsed="0"/>
+    <w:lsdException w:name="No Spacing" w:semiHidden="0" w:uiPriority="1" w:unhideWhenUsed="0" w:qFormat="1"/>
+    <w:lsdException w:name="Light Shading" w:semiHidden="0" w:uiPriority="60" w:unhideWhenUsed="0"/>
+    <w:lsdException w:name="Light List" w:semiHidden="0" w:uiPriority="61" w:unhideWhenUsed="0"/>
+    <w:lsdException w:name="Light Grid" w:semiHidden="0" w:uiPriority="62" w:unhideWhenUsed="0"/>
+    <w:lsdException w:name="Medium Shading 1" w:semiHidden="0" w:uiPriority="63" w:unhideWhenUsed="0"/>
+    <w:lsdException w:name="Medium Shading 2" w:semiHidden="0" w:uiPriority="64" w:unhideWhenUsed="0"/>
+    <w:lsdException w:name="Medium List 1" w:semiHidden="0" w:uiPriority="65" w:unhideWhenUsed="0"/>
+    <w:lsdException w:name="Medium List 2" w:semiHidden="0" w:uiPriority="66" w:unhideWhenUsed="0"/>
+    <w:lsdException w:name="Medium Grid 1" w:semiHidden="0" w:uiPriority="67" w:unhideWhenUsed="0"/>
+    <w:lsdException w:name="Medium Grid 2" w:semiHidden="0" w:uiPriority="68" w:unhideWhenUsed="0"/>
+    <w:lsdException w:name="Medium Grid 3" w:semiHidden="0" w:uiPriority="69" w:unhideWhenUsed="0"/>
+    <w:lsdException w:name="Dark List" w:semiHidden="0" w:uiPriority="70" w:unhideWhenUsed="0"/>
+    <w:lsdException w:name="Colorful Shading" w:semiHidden="0" w:uiPriority="71" w:unhideWhenUsed="0"/>
+    <w:lsdException w:name="Colorful List" w:semiHidden="0" w:uiPriority="72" w:unhideWhenUsed="0"/>
+    <w:lsdException w:name="Colorful Grid" w:semiHidden="0" w:uiPriority="73" w:unhideWhenUsed="0"/>
+    <w:lsdException w:name="Light Shading Accent 1" w:semiHidden="0" w:uiPriority="60" w:unhideWhenUsed="0"/>
+    <w:lsdException w:name="Light List Accent 1" w:semiHidden="0" w:uiPriority="61" w:unhideWhenUsed="0"/>
+    <w:lsdException w:name="Light Grid Accent 1" w:semiHidden="0" w:uiPriority="62" w:unhideWhenUsed="0"/>
+    <w:lsdException w:name="Medium Shading 1 Accent 1" w:semiHidden="0" w:uiPriority="63" w:unhideWhenUsed="0"/>
+    <w:lsdException w:name="Medium Shading 2 Accent 1" w:semiHidden="0" w:uiPriority="64" w:unhideWhenUsed="0"/>
+    <w:lsdException w:name="Medium List 1 Accent 1" w:semiHidden="0" w:uiPriority="65" w:unhideWhenUsed="0"/>
+    <w:lsdException w:name="Revision" w:unhideWhenUsed="0"/>
+    <w:lsdException w:name="List Paragraph" w:semiHidden="0" w:uiPriority="34" w:unhideWhenUsed="0" w:qFormat="1"/>
+    <w:lsdException w:name="Quote" w:semiHidden="0" w:uiPriority="29" w:unhideWhenUsed="0" w:qFormat="1"/>
+    <w:lsdException w:name="Intense Quote" w:semiHidden="0" w:uiPriority="30" w:unhideWhenUsed="0" w:qFormat="1"/>
+    <w:lsdException w:name="Medium List 2 Accent 1" w:semiHidden="0" w:uiPriority="66" w:unhideWhenUsed="0"/>
+    <w:lsdException w:name="Medium Grid 1 Accent 1" w:semiHidden="0" w:uiPriority="67" w:unhideWhenUsed="0"/>
+    <w:lsdException w:name="Medium Grid 2 Accent 1" w:semiHidden="0" w:uiPriority="68" w:unhideWhenUsed="0"/>
+    <w:lsdException w:name="Medium Grid 3 Accent 1" w:semiHidden="0" w:uiPriority="69" w:unhideWhenUsed="0"/>
+    <w:lsdException w:name="Dark List Accent 1" w:semiHidden="0" w:uiPriority="70" w:unhideWhenUsed="0"/>
+    <w:lsdException w:name="Colorful Shading Accent 1" w:semiHidden="0" w:uiPriority="71" w:unhideWhenUsed="0"/>
+    <w:lsdException w:name="Colorful List Accent 1" w:semiHidden="0" w:uiPriority="72" w:unhideWhenUsed="0"/>
+    <w:lsdException w:name="Colorful Grid Accent 1" w:semiHidden="0" w:uiPriority="73" w:unhideWhenUsed="0"/>
+    <w:lsdException w:name="Light Shading Accent 2" w:semiHidden="0" w:uiPriority="60" w:unhideWhenUsed="0"/>
+    <w:lsdException w:name="Light List Accent 2" w:semiHidden="0" w:uiPriority="61" w:unhideWhenUsed="0"/>
+    <w:lsdException w:name="Light Grid Accent 2" w:semiHidden="0" w:uiPriority="62" w:unhideWhenUsed="0"/>
+    <w:lsdException w:name="Medium Shading 1 Accent 2" w:semiHidden="0" w:uiPriority="63" w:unhideWhenUsed="0"/>
+    <w:lsdException w:name="Medium Shading 2 Accent 2" w:semiHidden="0" w:uiPriority="64" w:unhideWhenUsed="0"/>
+    <w:lsdException w:name="Medium List 1 Accent 2" w:semiHidden="0" w:uiPriority="65" w:unhideWhenUsed="0"/>
+    <w:lsdException w:name="Medium List 2 Accent 2" w:semiHidden="0" w:uiPriority="66" w:unhideWhenUsed="0"/>
+    <w:lsdException w:name="Medium Grid 1 Accent 2" w:semiHidden="0" w:uiPriority="67" w:unhideWhenUsed="0"/>
+    <w:lsdException w:name="Medium Grid 2 Accent 2" w:semiHidden="0" w:uiPriority="68" w:unhideWhenUsed="0"/>
+    <w:lsdException w:name="Medium Grid 3 Accent 2" w:semiHidden="0" w:uiPriority="69" w:unhideWhenUsed="0"/>
+    <w:lsdException w:name="Dark List Accent 2" w:semiHidden="0" w:uiPriority="70" w:unhideWhenUsed="0"/>
+    <w:lsdException w:name="Colorful Shading Accent 2" w:semiHidden="0" w:uiPriority="71" w:unhideWhenUsed="0"/>
+    <w:lsdException w:name="Colorful List Accent 2" w:semiHidden="0" w:uiPriority="72" w:unhideWhenUsed="0"/>
+    <w:lsdException w:name="Colorful Grid Accent 2" w:semiHidden="0" w:uiPriority="73" w:unhideWhenUsed="0"/>
+    <w:lsdException w:name="Light Shading Accent 3" w:semiHidden="0" w:uiPriority="60" w:unhideWhenUsed="0"/>
+    <w:lsdException w:name="Light List Accent 3" w:semiHidden="0" w:uiPriority="61" w:unhideWhenUsed="0"/>
+    <w:lsdException w:name="Light Grid Accent 3" w:semiHidden="0" w:uiPriority="62" w:unhideWhenUsed="0"/>
+    <w:lsdException w:name="Medium Shading 1 Accent 3" w:semiHidden="0" w:uiPriority="63" w:unhideWhenUsed="0"/>
+    <w:lsdException w:name="Medium Shading 2 Accent 3" w:semiHidden="0" w:uiPriority="64" w:unhideWhenUsed="0"/>
+    <w:lsdException w:name="Medium List 1 Accent 3" w:semiHidden="0" w:uiPriority="65" w:unhideWhenUsed="0"/>
+    <w:lsdException w:name="Medium List 2 Accent 3" w:semiHidden="0" w:uiPriority="66" w:unhideWhenUsed="0"/>
+    <w:lsdException w:name="Medium Grid 1 Accent 3" w:semiHidden="0" w:uiPriority="67" w:unhideWhenUsed="0"/>
+    <w:lsdException w:name="Medium Grid 2 Accent 3" w:semiHidden="0" w:uiPriority="68" w:unhideWhenUsed="0"/>
+    <w:lsdException w:name="Medium Grid 3 Accent 3" w:semiHidden="0" w:uiPriority="69" w:unhideWhenUsed="0"/>
+    <w:lsdException w:name="Dark List Accent 3" w:semiHidden="0" w:uiPriority="70" w:unhideWhenUsed="0"/>
+    <w:lsdException w:name="Colorful Shading Accent 3" w:semiHidden="0" w:uiPriority="71" w:unhideWhenUsed="0"/>
+    <w:lsdException w:name="Colorful List Accent 3" w:semiHidden="0" w:uiPriority="72" w:unhideWhenUsed="0"/>
+    <w:lsdException w:name="Colorful Grid Accent 3" w:semiHidden="0" w:uiPriority="73" w:unhideWhenUsed="0"/>
+    <w:lsdException w:name="Light Shading Accent 4" w:semiHidden="0" w:uiPriority="60" w:unhideWhenUsed="0"/>
+    <w:lsdException w:name="Light List Accent 4" w:semiHidden="0" w:uiPriority="61" w:unhideWhenUsed="0"/>
+    <w:lsdException w:name="Light Grid Accent 4" w:semiHidden="0" w:uiPriority="62" w:unhideWhenUsed="0"/>
+    <w:lsdException w:name="Medium Shading 1 Accent 4" w:semiHidden="0" w:uiPriority="63" w:unhideWhenUsed="0"/>
+    <w:lsdException w:name="Medium Shading 2 Accent 4" w:semiHidden="0" w:uiPriority="64" w:unhideWhenUsed="0"/>
+    <w:lsdException w:name="Medium List 1 Accent 4" w:semiHidden="0" w:uiPriority="65" w:unhideWhenUsed="0"/>
+    <w:lsdException w:name="Medium List 2 Accent 4" w:semiHidden="0" w:uiPriority="66" w:unhideWhenUsed="0"/>
+    <w:lsdException w:name="Medium Grid 1 Accent 4" w:semiHidden="0" w:uiPriority="67" w:unhideWhenUsed="0"/>
+    <w:lsdException w:name="Medium Grid 2 Accent 4" w:semiHidden="0" w:uiPriority="68" w:unhideWhenUsed="0"/>
+    <w:lsdException w:name="Medium Grid 3 Accent 4" w:semiHidden="0" w:uiPriority="69" w:unhideWhenUsed="0"/>
+    <w:lsdException w:name="Dark List Accent 4" w:semiHidden="0" w:uiPriority="70" w:unhideWhenUsed="0"/>
+    <w:lsdException w:name="Colorful Shading Accent 4" w:semiHidden="0" w:uiPriority="71" w:unhideWhenUsed="0"/>
+    <w:lsdException w:name="Colorful List Accent 4" w:semiHidden="0" w:uiPriority="72" w:unhideWhenUsed="0"/>
+    <w:lsdException w:name="Colorful Grid Accent 4" w:semiHidden="0" w:uiPriority="73" w:unhideWhenUsed="0"/>
+    <w:lsdException w:name="Light Shading Accent 5" w:semiHidden="0" w:uiPriority="60" w:unhideWhenUsed="0"/>
+    <w:lsdException w:name="Light List Accent 5" w:semiHidden="0" w:uiPriority="61" w:unhideWhenUsed="0"/>
+    <w:lsdException w:name="Light Grid Accent 5" w:semiHidden="0" w:uiPriority="62" w:unhideWhenUsed="0"/>
+    <w:lsdException w:name="Medium Shading 1 Accent 5" w:semiHidden="0" w:uiPriority="63" w:unhideWhenUsed="0"/>
+    <w:lsdException w:name="Medium Shading 2 Accent 5" w:semiHidden="0" w:uiPriority="64" w:unhideWhenUsed="0"/>
+    <w:lsdException w:name="Medium List 1 Accent 5" w:semiHidden="0" w:uiPriority="65" w:unhideWhenUsed="0"/>
+    <w:lsdException w:name="Medium List 2 Accent 5" w:semiHidden="0" w:uiPriority="66" w:unhideWhenUsed="0"/>
+    <w:lsdException w:name="Medium Grid 1 Accent 5" w:semiHidden="0" w:uiPriority="67" w:unhideWhenUsed="0"/>
+    <w:lsdException w:name="Medium Grid 2 Accent 5" w:semiHidden="0" w:uiPriority="68" w:unhideWhenUsed="0"/>
+    <w:lsdException w:name="Medium Grid 3 Accent 5" w:semiHidden="0" w:uiPriority="69" w:unhideWhenUsed="0"/>
+    <w:lsdException w:name="Dark List Accent 5" w:semiHidden="0" w:uiPriority="70" w:unhideWhenUsed="0"/>
+    <w:lsdException w:name="Colorful Shading Accent 5" w:semiHidden="0" w:uiPriority="71" w:unhideWhenUsed="0"/>
+    <w:lsdException w:name="Colorful List Accent 5" w:semiHidden="0" w:uiPriority="72" w:unhideWhenUsed="0"/>
+    <w:lsdException w:name="Colorful Grid Accent 5" w:semiHidden="0" w:uiPriority="73" w:unhideWhenUsed="0"/>
+    <w:lsdException w:name="Light Shading Accent 6" w:semiHidden="0" w:uiPriority="60" w:unhideWhenUsed="0"/>
+    <w:lsdException w:name="Light List Accent 6" w:semiHidden="0" w:uiPriority="61" w:unhideWhenUsed="0"/>
+    <w:lsdException w:name="Light Grid Accent 6" w:semiHidden="0" w:uiPriority="62" w:unhideWhenUsed="0"/>
+    <w:lsdException w:name="Medium Shading 1 Accent 6" w:semiHidden="0" w:uiPriority="63" w:unhideWhenUsed="0"/>
+    <w:lsdException w:name="Medium Shading 2 Accent 6" w:semiHidden="0" w:uiPriority="64" w:unhideWhenUsed="0"/>
+    <w:lsdException w:name="Medium List 1 Accent 6" w:semiHidden="0" w:uiPriority="65" w:unhideWhenUsed="0"/>
+    <w:lsdException w:name="Medium List 2 Accent 6" w:semiHidden="0" w:uiPriority="66" w:unhideWhenUsed="0"/>
+    <w:lsdException w:name="Medium Grid 1 Accent 6" w:semiHidden="0" w:uiPriority="67" w:unhideWhenUsed="0"/>
+    <w:lsdException w:name="Medium Grid 2 Accent 6" w:semiHidden="0" w:uiPriority="68" w:unhideWhenUsed="0"/>
+    <w:lsdException w:name="Medium Grid 3 Accent 6" w:semiHidden="0" w:uiPriority="69" w:unhideWhenUsed="0"/>
+    <w:lsdException w:name="Dark List Accent 6" w:semiHidden="0" w:uiPriority="70" w:unhideWhenUsed="0"/>
+    <w:lsdException w:name="Colorful Shading Accent 6" w:semiHidden="0" w:uiPriority="71" w:unhideWhenUsed="0"/>
+    <w:lsdException w:name="Colorful List Accent 6" w:semiHidden="0" w:uiPriority="72" w:unhideWhenUsed="0"/>
+    <w:lsdException w:name="Colorful Grid Accent 6" w:semiHidden="0" w:uiPriority="73" w:unhideWhenUsed="0"/>
+    <w:lsdException w:name="Subtle Emphasis" w:semiHidden="0" w:uiPriority="19" w:unhideWhenUsed="0" w:qFormat="1"/>
+    <w:lsdException w:name="Intense Emphasis" w:semiHidden="0" w:uiPriority="21" w:unhideWhenUsed="0" w:qFormat="1"/>
+    <w:lsdException w:name="Subtle Reference" w:semiHidden="0" w:uiPriority="31" w:unhideWhenUsed="0" w:qFormat="1"/>
+    <w:lsdException w:name="Intense Reference" w:semiHidden="0" w:uiPriority="32" w:unhideWhenUsed="0" w:qFormat="1"/>
+    <w:lsdException w:name="Book Title" w:semiHidden="0" w:uiPriority="33" w:unhideWhenUsed="0" w:qFormat="1"/>
+    <w:lsdException w:name="Bibliography" w:uiPriority="37"/>
+    <w:lsdException w:name="TOC Heading" w:uiPriority="39" w:qFormat="1"/>
+  </w:latentStyles>
+  <w:style w:type="paragraph" w:default="1" w:styleId="Normal">
+    <w:name w:val="Normal"/>
+    <w:qFormat/>
+  </w:style>
+  <w:style w:type="paragraph" w:styleId="Ttulo1">
+    <w:name w:val="heading 1"/>
+    <w:basedOn w:val="Normal"/>
+    <w:next w:val="Normal"/>
+    <w:link w:val="Ttulo1Car"/>
+    <w:uiPriority w:val="9"/>
+    <w:qFormat/>
+    <w:rsid w:val="00C27953"/>
+    <w:pPr>
+      <w:keepNext/>
+      <w:keepLines/>
+      <w:numPr>
+        <w:numId w:val="2"/>
+      </w:numPr>
+      <w:spacing w:before="240" w:after="0"/>
+      <w:outlineLvl w:val="0"/>
+    </w:pPr>
+    <w:rPr>
+      <w:rFonts w:asciiTheme="majorHAnsi" w:eastAsia="Times New Roman" w:hAnsiTheme="majorHAnsi" w:cstheme="majorBidi"/>
+      <w:color w:val="2F5496" w:themeColor="accent1" w:themeShade="BF"/>
+      <w:sz w:val="32"/>
+      <w:szCs w:val="32"/>
+      <w:lang w:val="es-ES_tradnl"/>
+    </w:rPr>
+  </w:style>
+  <w:style w:type="character" w:default="1" w:styleId="Fuentedeprrafopredeter">
+    <w:name w:val="Default Paragraph Font"/>
+    <w:uiPriority w:val="1"/>
+    <w:semiHidden/>
+    <w:unhideWhenUsed/>
+  </w:style>
+  <w:style w:type="table" w:default="1" w:styleId="Tablanormal">
+    <w:name w:val="Normal Table"/>
+    <w:uiPriority w:val="99"/>
+    <w:semiHidden/>
+    <w:unhideWhenUsed/>
+    <w:tblPr>
+      <w:tblInd w:w="0" w:type="dxa"/>
+      <w:tblCellMar>
+        <w:top w:w="0" w:type="dxa"/>
+        <w:left w:w="108" w:type="dxa"/>
+        <w:bottom w:w="0" w:type="dxa"/>
+        <w:right w:w="108" w:type="dxa"/>
+      </w:tblCellMar>
+    </w:tblPr>
+  </w:style>
+  <w:style w:type="numbering" w:default="1" w:styleId="Sinlista">
+    <w:name w:val="No List"/>
+    <w:uiPriority w:val="99"/>
+    <w:semiHidden/>
+    <w:unhideWhenUsed/>
+  </w:style>
+  <w:style w:type="table" w:customStyle="1" w:styleId="Cuadrculavistosa-nfasis11">
+    <w:name w:val="Cuadrícula vistosa - Énfasis 11"/>
+    <w:basedOn w:val="Tablanormal"/>
+    <w:next w:val="Cuadrculavistosa-nfasis1"/>
+    <w:uiPriority w:val="73"/>
+    <w:rsid w:val="00BB4976"/>
+    <w:pPr>
+      <w:spacing w:after="0" w:line="240" w:lineRule="auto"/>
+    </w:pPr>
+    <w:rPr>
+      <w:color w:val="000000"/>
+    </w:rPr>
+    <w:tblPr>
+      <w:tblStyleRowBandSize w:val="1"/>
+      <w:tblStyleColBandSize w:val="1"/>
+      <w:tblBorders>
+        <w:insideH w:val="single" w:sz="4" w:space="0" w:color="FFFFFF"/>
+      </w:tblBorders>
+    </w:tblPr>
+    <w:tcPr>
+      <w:shd w:val="clear" w:color="auto" w:fill="DBE5F1"/>
+    </w:tcPr>
+    <w:tblStylePr w:type="firstRow">
+      <w:rPr>
+        <w:b/>
+        <w:bCs/>
+      </w:rPr>
+      <w:tblPr/>
+      <w:tcPr>
+        <w:shd w:val="clear" w:color="auto" w:fill="B8CCE4"/>
+      </w:tcPr>
+    </w:tblStylePr>
+    <w:tblStylePr w:type="lastRow">
+      <w:rPr>
+        <w:b/>
+        <w:bCs/>
+        <w:color w:val="000000"/>
+      </w:rPr>
+      <w:tblPr/>
+      <w:tcPr>
+        <w:shd w:val="clear" w:color="auto" w:fill="B8CCE4"/>
+      </w:tcPr>
+    </w:tblStylePr>
+    <w:tblStylePr w:type="firstCol">
+      <w:rPr>
+        <w:color w:val="FFFFFF"/>
+      </w:rPr>
+      <w:tblPr/>
+      <w:tcPr>
+        <w:shd w:val="clear" w:color="auto" w:fill="365F91"/>
+      </w:tcPr>
+    </w:tblStylePr>
+    <w:tblStylePr w:type="lastCol">
+      <w:rPr>
+        <w:color w:val="FFFFFF"/>
+      </w:rPr>
+      <w:tblPr/>
+      <w:tcPr>
+        <w:shd w:val="clear" w:color="auto" w:fill="365F91"/>
+      </w:tcPr>
+    </w:tblStylePr>
+    <w:tblStylePr w:type="band1Vert">
+      <w:tblPr/>
+      <w:tcPr>
+        <w:shd w:val="clear" w:color="auto" w:fill="A7BFDE"/>
+      </w:tcPr>
+    </w:tblStylePr>
+    <w:tblStylePr w:type="band1Horz">
+      <w:tblPr/>
+      <w:tcPr>
+        <w:shd w:val="clear" w:color="auto" w:fill="A7BFDE"/>
+      </w:tcPr>
+    </w:tblStylePr>
+  </w:style>
+  <w:style w:type="table" w:styleId="Cuadrculavistosa-nfasis1">
+    <w:name w:val="Colorful Grid Accent 1"/>
+    <w:basedOn w:val="Tablanormal"/>
+    <w:uiPriority w:val="73"/>
+    <w:semiHidden/>
+    <w:unhideWhenUsed/>
+    <w:rsid w:val="00BB4976"/>
+    <w:pPr>
+      <w:spacing w:after="0" w:line="240" w:lineRule="auto"/>
+    </w:pPr>
+    <w:rPr>
+      <w:color w:val="000000" w:themeColor="text1"/>
+    </w:rPr>
+    <w:tblPr>
+      <w:tblStyleRowBandSize w:val="1"/>
+      <w:tblStyleColBandSize w:val="1"/>
+      <w:tblBorders>
+        <w:insideH w:val="single" w:sz="4" w:space="0" w:color="FFFFFF" w:themeColor="background1"/>
+      </w:tblBorders>
+    </w:tblPr>
+    <w:tcPr>
+      <w:shd w:val="clear" w:color="auto" w:fill="D9E2F3" w:themeFill="accent1" w:themeFillTint="33"/>
+    </w:tcPr>
+    <w:tblStylePr w:type="firstRow">
+      <w:rPr>
+        <w:b/>
+        <w:bCs/>
+      </w:rPr>
+      <w:tblPr/>
+      <w:tcPr>
+        <w:shd w:val="clear" w:color="auto" w:fill="B4C6E7" w:themeFill="accent1" w:themeFillTint="66"/>
+      </w:tcPr>
+    </w:tblStylePr>
+    <w:tblStylePr w:type="lastRow">
+      <w:rPr>
+        <w:b/>
+        <w:bCs/>
+        <w:color w:val="000000" w:themeColor="text1"/>
+      </w:rPr>
+      <w:tblPr/>
+      <w:tcPr>
+        <w:shd w:val="clear" w:color="auto" w:fill="B4C6E7" w:themeFill="accent1" w:themeFillTint="66"/>
+      </w:tcPr>
+    </w:tblStylePr>
+    <w:tblStylePr w:type="firstCol">
+      <w:rPr>
+        <w:color w:val="FFFFFF" w:themeColor="background1"/>
+      </w:rPr>
+      <w:tblPr/>
+      <w:tcPr>
+        <w:shd w:val="clear" w:color="auto" w:fill="2F5496" w:themeFill="accent1" w:themeFillShade="BF"/>
+      </w:tcPr>
+    </w:tblStylePr>
+    <w:tblStylePr w:type="lastCol">
+      <w:rPr>
+        <w:color w:val="FFFFFF" w:themeColor="background1"/>
+      </w:rPr>
+      <w:tblPr/>
+      <w:tcPr>
+        <w:shd w:val="clear" w:color="auto" w:fill="2F5496" w:themeFill="accent1" w:themeFillShade="BF"/>
+      </w:tcPr>
+    </w:tblStylePr>
+    <w:tblStylePr w:type="band1Vert">
+      <w:tblPr/>
+      <w:tcPr>
+        <w:shd w:val="clear" w:color="auto" w:fill="A1B8E1" w:themeFill="accent1" w:themeFillTint="7F"/>
+      </w:tcPr>
+    </w:tblStylePr>
+    <w:tblStylePr w:type="band1Horz">
+      <w:tblPr/>
+      <w:tcPr>
+        <w:shd w:val="clear" w:color="auto" w:fill="A1B8E1" w:themeFill="accent1" w:themeFillTint="7F"/>
+      </w:tcPr>
+    </w:tblStylePr>
+  </w:style>
+  <w:style w:type="character" w:customStyle="1" w:styleId="Ttulo1Car">
+    <w:name w:val="Título 1 Car"/>
+    <w:basedOn w:val="Fuentedeprrafopredeter"/>
+    <w:link w:val="Ttulo1"/>
+    <w:uiPriority w:val="9"/>
+    <w:rsid w:val="00C27953"/>
+    <w:rPr>
+      <w:rFonts w:asciiTheme="majorHAnsi" w:eastAsia="Times New Roman" w:hAnsiTheme="majorHAnsi" w:cstheme="majorBidi"/>
+      <w:color w:val="2F5496" w:themeColor="accent1" w:themeShade="BF"/>
+      <w:sz w:val="32"/>
+      <w:szCs w:val="32"/>
+      <w:lang w:val="es-ES_tradnl"/>
+    </w:rPr>
+  </w:style>
+  <w:style w:type="paragraph" w:styleId="TtulodeTDC">
     <w:name w:val="TOC Heading"/>
     <w:basedOn w:val="Ttulo1"/>
     <w:next w:val="Normal"/>
@@ -4211,7 +4802,7 @@
   <a:extraClrSchemeLst/>
   <a:extLst>
     <a:ext uri="{05A4C25C-085E-4340-85A3-A5531E510DB2}">
-      <thm15:themeFamily xmlns:thm15="http://schemas.microsoft.com/office/thememl/2012/main" name="Office Theme" id="{62F939B6-93AF-4DB8-9C6B-D6C7DFDC589F}" vid="{4A3C46E8-61CC-4603-A589-7422A47A8E4A}"/>
+      <thm15:themeFamily xmlns:thm15="http://schemas.microsoft.com/office/thememl/2012/main" xmlns="" name="Office Theme" id="{62F939B6-93AF-4DB8-9C6B-D6C7DFDC589F}" vid="{4A3C46E8-61CC-4603-A589-7422A47A8E4A}"/>
     </a:ext>
   </a:extLst>
 </a:theme>
@@ -4222,7 +4813,7 @@
 </file>
 
 <file path=customXml/itemProps1.xml><?xml version="1.0" encoding="utf-8"?>
-<ds:datastoreItem xmlns:ds="http://schemas.openxmlformats.org/officeDocument/2006/customXml" ds:itemID="{62A30313-A19B-427F-B238-64D127D30E6D}">
+<ds:datastoreItem xmlns:ds="http://schemas.openxmlformats.org/officeDocument/2006/customXml" ds:itemID="{F214E869-FA21-4900-891C-CBE68B589C1B}">
   <ds:schemaRefs>
     <ds:schemaRef ds:uri="http://schemas.openxmlformats.org/officeDocument/2006/bibliography"/>
   </ds:schemaRefs>

</xml_diff>

<commit_message>
Añadidos al documento mis errores
</commit_message>
<xml_diff>
--- a/Documento de errores intencionados/Errores intencionados de project.docx
+++ b/Documento de errores intencionados/Errores intencionados de project.docx
@@ -1,6 +1,6 @@
 
 <file path=word/document.xml><?xml version="1.0" encoding="utf-8"?>
-<w:document xmlns:wpc="http://schemas.microsoft.com/office/word/2010/wordprocessingCanvas" xmlns:mc="http://schemas.openxmlformats.org/markup-compatibility/2006" xmlns:o="urn:schemas-microsoft-com:office:office" xmlns:r="http://schemas.openxmlformats.org/officeDocument/2006/relationships" xmlns:m="http://schemas.openxmlformats.org/officeDocument/2006/math" xmlns:v="urn:schemas-microsoft-com:vml" xmlns:wp14="http://schemas.microsoft.com/office/word/2010/wordprocessingDrawing" xmlns:wp="http://schemas.openxmlformats.org/drawingml/2006/wordprocessingDrawing" xmlns:w10="urn:schemas-microsoft-com:office:word" xmlns:w="http://schemas.openxmlformats.org/wordprocessingml/2006/main" xmlns:w14="http://schemas.microsoft.com/office/word/2010/wordml" xmlns:wpg="http://schemas.microsoft.com/office/word/2010/wordprocessingGroup" xmlns:wpi="http://schemas.microsoft.com/office/word/2010/wordprocessingInk" xmlns:wne="http://schemas.microsoft.com/office/word/2006/wordml" xmlns:wps="http://schemas.microsoft.com/office/word/2010/wordprocessingShape" mc:Ignorable="w14 wp14">
+<w:document xmlns:wpc="http://schemas.microsoft.com/office/word/2010/wordprocessingCanvas" xmlns:cx="http://schemas.microsoft.com/office/drawing/2014/chartex" xmlns:cx1="http://schemas.microsoft.com/office/drawing/2015/9/8/chartex" xmlns:cx2="http://schemas.microsoft.com/office/drawing/2015/10/21/chartex" xmlns:cx3="http://schemas.microsoft.com/office/drawing/2016/5/9/chartex" xmlns:cx4="http://schemas.microsoft.com/office/drawing/2016/5/10/chartex" xmlns:cx5="http://schemas.microsoft.com/office/drawing/2016/5/11/chartex" xmlns:cx6="http://schemas.microsoft.com/office/drawing/2016/5/12/chartex" xmlns:cx7="http://schemas.microsoft.com/office/drawing/2016/5/13/chartex" xmlns:cx8="http://schemas.microsoft.com/office/drawing/2016/5/14/chartex" xmlns:mc="http://schemas.openxmlformats.org/markup-compatibility/2006" xmlns:aink="http://schemas.microsoft.com/office/drawing/2016/ink" xmlns:am3d="http://schemas.microsoft.com/office/drawing/2017/model3d" xmlns:o="urn:schemas-microsoft-com:office:office" xmlns:r="http://schemas.openxmlformats.org/officeDocument/2006/relationships" xmlns:m="http://schemas.openxmlformats.org/officeDocument/2006/math" xmlns:v="urn:schemas-microsoft-com:vml" xmlns:wp14="http://schemas.microsoft.com/office/word/2010/wordprocessingDrawing" xmlns:wp="http://schemas.openxmlformats.org/drawingml/2006/wordprocessingDrawing" xmlns:w10="urn:schemas-microsoft-com:office:word" xmlns:w="http://schemas.openxmlformats.org/wordprocessingml/2006/main" xmlns:w14="http://schemas.microsoft.com/office/word/2010/wordml" xmlns:w15="http://schemas.microsoft.com/office/word/2012/wordml" xmlns:w16cid="http://schemas.microsoft.com/office/word/2016/wordml/cid" xmlns:w16se="http://schemas.microsoft.com/office/word/2015/wordml/symex" xmlns:wpg="http://schemas.microsoft.com/office/word/2010/wordprocessingGroup" xmlns:wpi="http://schemas.microsoft.com/office/word/2010/wordprocessingInk" xmlns:wne="http://schemas.microsoft.com/office/word/2006/wordml" xmlns:wps="http://schemas.microsoft.com/office/word/2010/wordprocessingShape" mc:Ignorable="w14 w15 w16se w16cid wp14">
   <w:body>
     <w:p>
       <w:pPr>
@@ -831,13 +831,146 @@
           <w:r>
             <w:fldChar w:fldCharType="separate"/>
           </w:r>
-          <w:hyperlink w:anchor="_Toc515440544" w:history="1">
+          <w:bookmarkStart w:id="0" w:name="_GoBack"/>
+          <w:bookmarkEnd w:id="0"/>
+          <w:r>
+            <w:rPr>
+              <w:rStyle w:val="Hipervnculo"/>
+              <w:noProof/>
+            </w:rPr>
+            <w:fldChar w:fldCharType="begin"/>
+          </w:r>
+          <w:r>
+            <w:rPr>
+              <w:rStyle w:val="Hipervnculo"/>
+              <w:noProof/>
+            </w:rPr>
+            <w:instrText xml:space="preserve"> </w:instrText>
+          </w:r>
+          <w:r>
+            <w:rPr>
+              <w:noProof/>
+            </w:rPr>
+            <w:instrText>HYPERLINK \l "_Toc515460861"</w:instrText>
+          </w:r>
+          <w:r>
+            <w:rPr>
+              <w:rStyle w:val="Hipervnculo"/>
+              <w:noProof/>
+            </w:rPr>
+            <w:instrText xml:space="preserve"> </w:instrText>
+          </w:r>
+          <w:r>
+            <w:rPr>
+              <w:rStyle w:val="Hipervnculo"/>
+              <w:noProof/>
+            </w:rPr>
+          </w:r>
+          <w:r>
+            <w:rPr>
+              <w:rStyle w:val="Hipervnculo"/>
+              <w:noProof/>
+            </w:rPr>
+            <w:fldChar w:fldCharType="separate"/>
+          </w:r>
+          <w:r>
+            <w:rPr>
+              <w:rStyle w:val="Hipervnculo"/>
+              <w:noProof/>
+            </w:rPr>
+            <w:t>1.</w:t>
+          </w:r>
+          <w:r>
+            <w:rPr>
+              <w:rFonts w:eastAsiaTheme="minorEastAsia"/>
+              <w:noProof/>
+              <w:lang w:eastAsia="es-ES"/>
+            </w:rPr>
+            <w:tab/>
+          </w:r>
+          <w:r>
+            <w:rPr>
+              <w:rStyle w:val="Hipervnculo"/>
+              <w:noProof/>
+            </w:rPr>
+            <w:t>Error en caso de uso CU-04 Crear un proyecto</w:t>
+          </w:r>
+          <w:r>
+            <w:rPr>
+              <w:noProof/>
+              <w:webHidden/>
+            </w:rPr>
+            <w:tab/>
+          </w:r>
+          <w:r>
+            <w:rPr>
+              <w:noProof/>
+              <w:webHidden/>
+            </w:rPr>
+            <w:fldChar w:fldCharType="begin"/>
+          </w:r>
+          <w:r>
+            <w:rPr>
+              <w:noProof/>
+              <w:webHidden/>
+            </w:rPr>
+            <w:instrText xml:space="preserve"> PAGEREF _Toc515460861 \h </w:instrText>
+          </w:r>
+          <w:r>
+            <w:rPr>
+              <w:noProof/>
+              <w:webHidden/>
+            </w:rPr>
+          </w:r>
+          <w:r>
+            <w:rPr>
+              <w:noProof/>
+              <w:webHidden/>
+            </w:rPr>
+            <w:fldChar w:fldCharType="separate"/>
+          </w:r>
+          <w:r>
+            <w:rPr>
+              <w:noProof/>
+              <w:webHidden/>
+            </w:rPr>
+            <w:t>3</w:t>
+          </w:r>
+          <w:r>
+            <w:rPr>
+              <w:noProof/>
+              <w:webHidden/>
+            </w:rPr>
+            <w:fldChar w:fldCharType="end"/>
+          </w:r>
+          <w:r>
+            <w:rPr>
+              <w:rStyle w:val="Hipervnculo"/>
+              <w:noProof/>
+            </w:rPr>
+            <w:fldChar w:fldCharType="end"/>
+          </w:r>
+        </w:p>
+        <w:p>
+          <w:pPr>
+            <w:pStyle w:val="TDC1"/>
+            <w:tabs>
+              <w:tab w:val="left" w:pos="440"/>
+              <w:tab w:val="right" w:leader="dot" w:pos="8494"/>
+            </w:tabs>
+            <w:rPr>
+              <w:rFonts w:eastAsiaTheme="minorEastAsia"/>
+              <w:noProof/>
+              <w:lang w:eastAsia="es-ES"/>
+            </w:rPr>
+          </w:pPr>
+          <w:hyperlink w:anchor="_Toc515460862" w:history="1">
             <w:r>
               <w:rPr>
                 <w:rStyle w:val="Hipervnculo"/>
                 <w:noProof/>
               </w:rPr>
-              <w:t>1.</w:t>
+              <w:t>2.</w:t>
             </w:r>
             <w:r>
               <w:rPr>
@@ -852,7 +985,7 @@
                 <w:rStyle w:val="Hipervnculo"/>
                 <w:noProof/>
               </w:rPr>
-              <w:t>Error en caso de uso CU-04 Crear un proyecto</w:t>
+              <w:t>Error en caso de uso CU-05 Editar un proyecto</w:t>
             </w:r>
             <w:r>
               <w:rPr>
@@ -873,7 +1006,7 @@
                 <w:noProof/>
                 <w:webHidden/>
               </w:rPr>
-              <w:instrText xml:space="preserve"> PAGEREF _Toc515440544 \h </w:instrText>
+              <w:instrText xml:space="preserve"> PAGEREF _Toc515460862 \h </w:instrText>
             </w:r>
             <w:r>
               <w:rPr>
@@ -893,7 +1026,7 @@
                 <w:noProof/>
                 <w:webHidden/>
               </w:rPr>
-              <w:t>3</w:t>
+              <w:t>4</w:t>
             </w:r>
             <w:r>
               <w:rPr>
@@ -917,13 +1050,13 @@
               <w:lang w:eastAsia="es-ES"/>
             </w:rPr>
           </w:pPr>
-          <w:hyperlink w:anchor="_Toc515440545" w:history="1">
+          <w:hyperlink w:anchor="_Toc515460863" w:history="1">
             <w:r>
               <w:rPr>
                 <w:rStyle w:val="Hipervnculo"/>
                 <w:noProof/>
               </w:rPr>
-              <w:t>2.</w:t>
+              <w:t>3.</w:t>
             </w:r>
             <w:r>
               <w:rPr>
@@ -938,7 +1071,7 @@
                 <w:rStyle w:val="Hipervnculo"/>
                 <w:noProof/>
               </w:rPr>
-              <w:t>Error en caso de uso CU-05 Editar un proyecto</w:t>
+              <w:t>Error en caso de uso CU-06 Borrar/Cancelar un proyecto</w:t>
             </w:r>
             <w:r>
               <w:rPr>
@@ -959,7 +1092,7 @@
                 <w:noProof/>
                 <w:webHidden/>
               </w:rPr>
-              <w:instrText xml:space="preserve"> PAGEREF _Toc515440545 \h </w:instrText>
+              <w:instrText xml:space="preserve"> PAGEREF _Toc515460863 \h </w:instrText>
             </w:r>
             <w:r>
               <w:rPr>
@@ -979,7 +1112,7 @@
                 <w:noProof/>
                 <w:webHidden/>
               </w:rPr>
-              <w:t>4</w:t>
+              <w:t>5</w:t>
             </w:r>
             <w:r>
               <w:rPr>
@@ -1003,13 +1136,13 @@
               <w:lang w:eastAsia="es-ES"/>
             </w:rPr>
           </w:pPr>
-          <w:hyperlink w:anchor="_Toc515440546" w:history="1">
+          <w:hyperlink w:anchor="_Toc515460864" w:history="1">
             <w:r>
               <w:rPr>
                 <w:rStyle w:val="Hipervnculo"/>
                 <w:noProof/>
               </w:rPr>
-              <w:t>3.</w:t>
+              <w:t>4.</w:t>
             </w:r>
             <w:r>
               <w:rPr>
@@ -1024,7 +1157,7 @@
                 <w:rStyle w:val="Hipervnculo"/>
                 <w:noProof/>
               </w:rPr>
-              <w:t>Error en caso de uso CU-06 Borrar/Cancelar un proyecto</w:t>
+              <w:t>Error en caso de uso CU-07 Listar categorías</w:t>
             </w:r>
             <w:r>
               <w:rPr>
@@ -1045,7 +1178,7 @@
                 <w:noProof/>
                 <w:webHidden/>
               </w:rPr>
-              <w:instrText xml:space="preserve"> PAGEREF _Toc515440546 \h </w:instrText>
+              <w:instrText xml:space="preserve"> PAGEREF _Toc515460864 \h </w:instrText>
             </w:r>
             <w:r>
               <w:rPr>
@@ -1065,7 +1198,7 @@
                 <w:noProof/>
                 <w:webHidden/>
               </w:rPr>
-              <w:t>5</w:t>
+              <w:t>6</w:t>
             </w:r>
             <w:r>
               <w:rPr>
@@ -1089,13 +1222,13 @@
               <w:lang w:eastAsia="es-ES"/>
             </w:rPr>
           </w:pPr>
-          <w:hyperlink w:anchor="_Toc515440547" w:history="1">
+          <w:hyperlink w:anchor="_Toc515460865" w:history="1">
             <w:r>
               <w:rPr>
                 <w:rStyle w:val="Hipervnculo"/>
                 <w:noProof/>
               </w:rPr>
-              <w:t>4.</w:t>
+              <w:t>5.</w:t>
             </w:r>
             <w:r>
               <w:rPr>
@@ -1110,7 +1243,7 @@
                 <w:rStyle w:val="Hipervnculo"/>
                 <w:noProof/>
               </w:rPr>
-              <w:t>Error en caso de uso CU-07 Listar categorías</w:t>
+              <w:t>Error en caso de uso CU-08 Crear categorías</w:t>
             </w:r>
             <w:r>
               <w:rPr>
@@ -1131,7 +1264,7 @@
                 <w:noProof/>
                 <w:webHidden/>
               </w:rPr>
-              <w:instrText xml:space="preserve"> PAGEREF _Toc515440547 \h </w:instrText>
+              <w:instrText xml:space="preserve"> PAGEREF _Toc515460865 \h </w:instrText>
             </w:r>
             <w:r>
               <w:rPr>
@@ -1151,7 +1284,7 @@
                 <w:noProof/>
                 <w:webHidden/>
               </w:rPr>
-              <w:t>6</w:t>
+              <w:t>7</w:t>
             </w:r>
             <w:r>
               <w:rPr>
@@ -1175,13 +1308,13 @@
               <w:lang w:eastAsia="es-ES"/>
             </w:rPr>
           </w:pPr>
-          <w:hyperlink w:anchor="_Toc515440548" w:history="1">
+          <w:hyperlink w:anchor="_Toc515460866" w:history="1">
             <w:r>
               <w:rPr>
                 <w:rStyle w:val="Hipervnculo"/>
                 <w:noProof/>
               </w:rPr>
-              <w:t>5.</w:t>
+              <w:t>6.</w:t>
             </w:r>
             <w:r>
               <w:rPr>
@@ -1196,21 +1329,7 @@
                 <w:rStyle w:val="Hipervnculo"/>
                 <w:noProof/>
               </w:rPr>
-              <w:t xml:space="preserve">Error en caso de </w:t>
-            </w:r>
-            <w:r>
-              <w:rPr>
-                <w:rStyle w:val="Hipervnculo"/>
-                <w:noProof/>
-              </w:rPr>
-              <w:t>uso CU-08 Crear</w:t>
-            </w:r>
-            <w:r>
-              <w:rPr>
-                <w:rStyle w:val="Hipervnculo"/>
-                <w:noProof/>
-              </w:rPr>
-              <w:t xml:space="preserve"> categorías</w:t>
+              <w:t>Error en caso de uso CU-09 Listar patrocinios</w:t>
             </w:r>
             <w:r>
               <w:rPr>
@@ -1231,7 +1350,7 @@
                 <w:noProof/>
                 <w:webHidden/>
               </w:rPr>
-              <w:instrText xml:space="preserve"> PAGEREF _Toc515440548 \h </w:instrText>
+              <w:instrText xml:space="preserve"> PAGEREF _Toc515460866 \h </w:instrText>
             </w:r>
             <w:r>
               <w:rPr>
@@ -1251,7 +1370,7 @@
                 <w:noProof/>
                 <w:webHidden/>
               </w:rPr>
-              <w:t>7</w:t>
+              <w:t>8</w:t>
             </w:r>
             <w:r>
               <w:rPr>
@@ -1275,13 +1394,13 @@
               <w:lang w:eastAsia="es-ES"/>
             </w:rPr>
           </w:pPr>
-          <w:hyperlink w:anchor="_Toc515440549" w:history="1">
+          <w:hyperlink w:anchor="_Toc515460867" w:history="1">
             <w:r>
               <w:rPr>
                 <w:rStyle w:val="Hipervnculo"/>
                 <w:noProof/>
               </w:rPr>
-              <w:t>6.</w:t>
+              <w:t>7.</w:t>
             </w:r>
             <w:r>
               <w:rPr>
@@ -1296,7 +1415,7 @@
                 <w:rStyle w:val="Hipervnculo"/>
                 <w:noProof/>
               </w:rPr>
-              <w:t>Error en caso de uso CU-09 Listar patrocinios</w:t>
+              <w:t>Error en caso de uso CU-10 Crear patrocinios</w:t>
             </w:r>
             <w:r>
               <w:rPr>
@@ -1317,93 +1436,7 @@
                 <w:noProof/>
                 <w:webHidden/>
               </w:rPr>
-              <w:instrText xml:space="preserve"> PAGEREF _Toc515440549 \h </w:instrText>
-            </w:r>
-            <w:r>
-              <w:rPr>
-                <w:noProof/>
-                <w:webHidden/>
-              </w:rPr>
-            </w:r>
-            <w:r>
-              <w:rPr>
-                <w:noProof/>
-                <w:webHidden/>
-              </w:rPr>
-              <w:fldChar w:fldCharType="separate"/>
-            </w:r>
-            <w:r>
-              <w:rPr>
-                <w:noProof/>
-                <w:webHidden/>
-              </w:rPr>
-              <w:t>8</w:t>
-            </w:r>
-            <w:r>
-              <w:rPr>
-                <w:noProof/>
-                <w:webHidden/>
-              </w:rPr>
-              <w:fldChar w:fldCharType="end"/>
-            </w:r>
-          </w:hyperlink>
-        </w:p>
-        <w:p>
-          <w:pPr>
-            <w:pStyle w:val="TDC1"/>
-            <w:tabs>
-              <w:tab w:val="left" w:pos="440"/>
-              <w:tab w:val="right" w:leader="dot" w:pos="8494"/>
-            </w:tabs>
-            <w:rPr>
-              <w:rFonts w:eastAsiaTheme="minorEastAsia"/>
-              <w:noProof/>
-              <w:lang w:eastAsia="es-ES"/>
-            </w:rPr>
-          </w:pPr>
-          <w:hyperlink w:anchor="_Toc515440550" w:history="1">
-            <w:r>
-              <w:rPr>
-                <w:rStyle w:val="Hipervnculo"/>
-                <w:noProof/>
-              </w:rPr>
-              <w:t>7.</w:t>
-            </w:r>
-            <w:r>
-              <w:rPr>
-                <w:rFonts w:eastAsiaTheme="minorEastAsia"/>
-                <w:noProof/>
-                <w:lang w:eastAsia="es-ES"/>
-              </w:rPr>
-              <w:tab/>
-            </w:r>
-            <w:r>
-              <w:rPr>
-                <w:rStyle w:val="Hipervnculo"/>
-                <w:noProof/>
-              </w:rPr>
-              <w:t>Error en caso de uso CU-10 Crear patrocinios</w:t>
-            </w:r>
-            <w:r>
-              <w:rPr>
-                <w:noProof/>
-                <w:webHidden/>
-              </w:rPr>
-              <w:tab/>
-            </w:r>
-            <w:r>
-              <w:rPr>
-                <w:noProof/>
-                <w:webHidden/>
-              </w:rPr>
-              <w:fldChar w:fldCharType="begin"/>
-            </w:r>
-            <w:r>
-              <w:rPr>
-                <w:noProof/>
-                <w:webHidden/>
-              </w:rPr>
-              <w:instrText xml:space="preserve"> PAGEREF _Toc515440550 \h </w:instrText>
+              <w:instrText xml:space="preserve"> PAGEREF _Toc515460867 \h </w:instrText>
             </w:r>
             <w:r>
               <w:rPr>
@@ -1446,7 +1479,7 @@
               <w:lang w:eastAsia="es-ES"/>
             </w:rPr>
           </w:pPr>
-          <w:hyperlink w:anchor="_Toc515440551" w:history="1">
+          <w:hyperlink w:anchor="_Toc515460868" w:history="1">
             <w:r>
               <w:rPr>
                 <w:rStyle w:val="Hipervnculo"/>
@@ -1473,7 +1506,7 @@
                 <w:noProof/>
                 <w:webHidden/>
               </w:rPr>
-              <w:instrText xml:space="preserve"> PAGEREF _Toc515440551 \h </w:instrText>
+              <w:instrText xml:space="preserve"> PAGEREF _Toc515460868 \h </w:instrText>
             </w:r>
             <w:r>
               <w:rPr>
@@ -1516,7 +1549,7 @@
               <w:lang w:eastAsia="es-ES"/>
             </w:rPr>
           </w:pPr>
-          <w:hyperlink w:anchor="_Toc515440552" w:history="1">
+          <w:hyperlink w:anchor="_Toc515460869" w:history="1">
             <w:r>
               <w:rPr>
                 <w:rStyle w:val="Hipervnculo"/>
@@ -1543,7 +1576,147 @@
                 <w:noProof/>
                 <w:webHidden/>
               </w:rPr>
-              <w:instrText xml:space="preserve"> PAGEREF _Toc515440552 \h </w:instrText>
+              <w:instrText xml:space="preserve"> PAGEREF _Toc515460869 \h </w:instrText>
+            </w:r>
+            <w:r>
+              <w:rPr>
+                <w:noProof/>
+                <w:webHidden/>
+              </w:rPr>
+            </w:r>
+            <w:r>
+              <w:rPr>
+                <w:noProof/>
+                <w:webHidden/>
+              </w:rPr>
+              <w:fldChar w:fldCharType="separate"/>
+            </w:r>
+            <w:r>
+              <w:rPr>
+                <w:noProof/>
+                <w:webHidden/>
+              </w:rPr>
+              <w:t>11</w:t>
+            </w:r>
+            <w:r>
+              <w:rPr>
+                <w:noProof/>
+                <w:webHidden/>
+              </w:rPr>
+              <w:fldChar w:fldCharType="end"/>
+            </w:r>
+          </w:hyperlink>
+        </w:p>
+        <w:p>
+          <w:pPr>
+            <w:pStyle w:val="TDC1"/>
+            <w:tabs>
+              <w:tab w:val="right" w:leader="dot" w:pos="8494"/>
+            </w:tabs>
+            <w:rPr>
+              <w:rFonts w:eastAsiaTheme="minorEastAsia"/>
+              <w:noProof/>
+              <w:lang w:eastAsia="es-ES"/>
+            </w:rPr>
+          </w:pPr>
+          <w:hyperlink w:anchor="_Toc515460870" w:history="1">
+            <w:r>
+              <w:rPr>
+                <w:rStyle w:val="Hipervnculo"/>
+                <w:noProof/>
+              </w:rPr>
+              <w:t>10. Error en caso de uso CU-37. Mostrar un patrocinio de empresa</w:t>
+            </w:r>
+            <w:r>
+              <w:rPr>
+                <w:noProof/>
+                <w:webHidden/>
+              </w:rPr>
+              <w:tab/>
+            </w:r>
+            <w:r>
+              <w:rPr>
+                <w:noProof/>
+                <w:webHidden/>
+              </w:rPr>
+              <w:fldChar w:fldCharType="begin"/>
+            </w:r>
+            <w:r>
+              <w:rPr>
+                <w:noProof/>
+                <w:webHidden/>
+              </w:rPr>
+              <w:instrText xml:space="preserve"> PAGEREF _Toc515460870 \h </w:instrText>
+            </w:r>
+            <w:r>
+              <w:rPr>
+                <w:noProof/>
+                <w:webHidden/>
+              </w:rPr>
+            </w:r>
+            <w:r>
+              <w:rPr>
+                <w:noProof/>
+                <w:webHidden/>
+              </w:rPr>
+              <w:fldChar w:fldCharType="separate"/>
+            </w:r>
+            <w:r>
+              <w:rPr>
+                <w:noProof/>
+                <w:webHidden/>
+              </w:rPr>
+              <w:t>11</w:t>
+            </w:r>
+            <w:r>
+              <w:rPr>
+                <w:noProof/>
+                <w:webHidden/>
+              </w:rPr>
+              <w:fldChar w:fldCharType="end"/>
+            </w:r>
+          </w:hyperlink>
+        </w:p>
+        <w:p>
+          <w:pPr>
+            <w:pStyle w:val="TDC1"/>
+            <w:tabs>
+              <w:tab w:val="right" w:leader="dot" w:pos="8494"/>
+            </w:tabs>
+            <w:rPr>
+              <w:rFonts w:eastAsiaTheme="minorEastAsia"/>
+              <w:noProof/>
+              <w:lang w:eastAsia="es-ES"/>
+            </w:rPr>
+          </w:pPr>
+          <w:hyperlink w:anchor="_Toc515460871" w:history="1">
+            <w:r>
+              <w:rPr>
+                <w:rStyle w:val="Hipervnculo"/>
+                <w:noProof/>
+              </w:rPr>
+              <w:t>11. Error en caso de uso CU-42 y CU-44. Internacionalización</w:t>
+            </w:r>
+            <w:r>
+              <w:rPr>
+                <w:noProof/>
+                <w:webHidden/>
+              </w:rPr>
+              <w:tab/>
+            </w:r>
+            <w:r>
+              <w:rPr>
+                <w:noProof/>
+                <w:webHidden/>
+              </w:rPr>
+              <w:fldChar w:fldCharType="begin"/>
+            </w:r>
+            <w:r>
+              <w:rPr>
+                <w:noProof/>
+                <w:webHidden/>
+              </w:rPr>
+              <w:instrText xml:space="preserve"> PAGEREF _Toc515460871 \h </w:instrText>
             </w:r>
             <w:r>
               <w:rPr>
@@ -1596,8 +1769,6 @@
           <w:lang w:val="es-ES_tradnl"/>
         </w:rPr>
       </w:pPr>
-      <w:bookmarkStart w:id="0" w:name="_GoBack"/>
-      <w:bookmarkEnd w:id="0"/>
     </w:p>
     <w:p>
       <w:pPr>
@@ -1621,7 +1792,7 @@
         </w:numPr>
       </w:pPr>
       <w:bookmarkStart w:id="1" w:name="_Toc513458438"/>
-      <w:bookmarkStart w:id="2" w:name="_Toc515440544"/>
+      <w:bookmarkStart w:id="2" w:name="_Toc515460861"/>
       <w:r>
         <w:lastRenderedPageBreak/>
         <w:t>Error en caso de uso CU-04</w:t>
@@ -1793,7 +1964,7 @@
       <w:pPr>
         <w:pStyle w:val="Ttulo1"/>
       </w:pPr>
-      <w:bookmarkStart w:id="3" w:name="_Toc515440545"/>
+      <w:bookmarkStart w:id="3" w:name="_Toc515460862"/>
       <w:r>
         <w:lastRenderedPageBreak/>
         <w:t>Error en caso de uso CU-0</w:t>
@@ -2018,7 +2189,7 @@
       <w:pPr>
         <w:pStyle w:val="Ttulo1"/>
       </w:pPr>
-      <w:bookmarkStart w:id="4" w:name="_Toc515440546"/>
+      <w:bookmarkStart w:id="4" w:name="_Toc515460863"/>
       <w:r>
         <w:lastRenderedPageBreak/>
         <w:t>Error en caso de uso CU-0</w:t>
@@ -2390,7 +2561,7 @@
       <w:pPr>
         <w:pStyle w:val="Ttulo1"/>
       </w:pPr>
-      <w:bookmarkStart w:id="5" w:name="_Toc515440547"/>
+      <w:bookmarkStart w:id="5" w:name="_Toc515460864"/>
       <w:r>
         <w:lastRenderedPageBreak/>
         <w:t>Error en caso de uso CU-0</w:t>
@@ -2562,7 +2733,7 @@
       <w:pPr>
         <w:pStyle w:val="Ttulo1"/>
       </w:pPr>
-      <w:bookmarkStart w:id="6" w:name="_Toc515440548"/>
+      <w:bookmarkStart w:id="6" w:name="_Toc515460865"/>
       <w:r>
         <w:t>Error en caso de uso CU-</w:t>
       </w:r>
@@ -2740,7 +2911,7 @@
       <w:pPr>
         <w:pStyle w:val="Ttulo1"/>
       </w:pPr>
-      <w:bookmarkStart w:id="7" w:name="_Toc515440549"/>
+      <w:bookmarkStart w:id="7" w:name="_Toc515460866"/>
       <w:r>
         <w:t>Error en caso de uso CU-</w:t>
       </w:r>
@@ -2892,7 +3063,7 @@
       <w:pPr>
         <w:pStyle w:val="Ttulo1"/>
       </w:pPr>
-      <w:bookmarkStart w:id="8" w:name="_Toc515440550"/>
+      <w:bookmarkStart w:id="8" w:name="_Toc515460867"/>
       <w:r>
         <w:t>Error en caso de uso CU-</w:t>
       </w:r>
@@ -3066,7 +3237,7 @@
         </w:numPr>
         <w:ind w:left="360"/>
       </w:pPr>
-      <w:bookmarkStart w:id="9" w:name="_Toc515440551"/>
+      <w:bookmarkStart w:id="9" w:name="_Toc515460868"/>
       <w:r>
         <w:t xml:space="preserve">8. </w:t>
       </w:r>
@@ -3229,7 +3400,7 @@
         </w:numPr>
         <w:ind w:left="360"/>
       </w:pPr>
-      <w:bookmarkStart w:id="10" w:name="_Toc515440552"/>
+      <w:bookmarkStart w:id="10" w:name="_Toc515460869"/>
       <w:r>
         <w:t xml:space="preserve">9. </w:t>
       </w:r>
@@ -3345,6 +3516,342 @@
         </w:rPr>
         <w:t>ado</w:t>
       </w:r>
+    </w:p>
+    <w:p>
+      <w:pPr>
+        <w:rPr>
+          <w:lang w:val="es-ES_tradnl"/>
+        </w:rPr>
+      </w:pPr>
+    </w:p>
+    <w:p>
+      <w:pPr>
+        <w:pStyle w:val="Ttulo1"/>
+        <w:numPr>
+          <w:ilvl w:val="0"/>
+          <w:numId w:val="0"/>
+        </w:numPr>
+        <w:ind w:left="360"/>
+      </w:pPr>
+      <w:bookmarkStart w:id="11" w:name="_Toc515460870"/>
+      <w:r>
+        <w:t>10</w:t>
+      </w:r>
+      <w:r>
+        <w:t xml:space="preserve">. </w:t>
+      </w:r>
+      <w:r>
+        <w:t>Error en caso de uso CU-</w:t>
+      </w:r>
+      <w:r>
+        <w:t>37</w:t>
+      </w:r>
+      <w:r>
+        <w:t>.</w:t>
+      </w:r>
+      <w:r>
+        <w:t xml:space="preserve"> </w:t>
+      </w:r>
+      <w:r>
+        <w:t>Mostrar un patrocinio de empresa</w:t>
+      </w:r>
+      <w:bookmarkEnd w:id="11"/>
+    </w:p>
+    <w:p>
+      <w:pPr>
+        <w:rPr>
+          <w:lang w:val="es-ES_tradnl"/>
+        </w:rPr>
+      </w:pPr>
+    </w:p>
+    <w:p>
+      <w:pPr>
+        <w:numPr>
+          <w:ilvl w:val="1"/>
+          <w:numId w:val="0"/>
+        </w:numPr>
+        <w:spacing w:after="200" w:line="276" w:lineRule="auto"/>
+        <w:rPr>
+          <w:rFonts w:ascii="Cambria" w:eastAsia="Times New Roman" w:hAnsi="Cambria" w:cs="Times New Roman"/>
+          <w:i/>
+          <w:iCs/>
+          <w:color w:val="4F81BD"/>
+          <w:spacing w:val="15"/>
+          <w:sz w:val="24"/>
+          <w:szCs w:val="24"/>
+          <w:lang w:val="es-ES_tradnl"/>
+        </w:rPr>
+      </w:pPr>
+      <w:r>
+        <w:rPr>
+          <w:rFonts w:ascii="Cambria" w:eastAsia="Times New Roman" w:hAnsi="Cambria" w:cs="Times New Roman"/>
+          <w:i/>
+          <w:iCs/>
+          <w:color w:val="4F81BD"/>
+          <w:spacing w:val="15"/>
+          <w:sz w:val="24"/>
+          <w:szCs w:val="24"/>
+          <w:lang w:val="es-ES_tradnl"/>
+        </w:rPr>
+        <w:t>Descri</w:t>
+      </w:r>
+      <w:r>
+        <w:rPr>
+          <w:rFonts w:ascii="Cambria" w:eastAsia="Times New Roman" w:hAnsi="Cambria" w:cs="Times New Roman"/>
+          <w:i/>
+          <w:iCs/>
+          <w:color w:val="4F81BD"/>
+          <w:spacing w:val="15"/>
+          <w:sz w:val="24"/>
+          <w:szCs w:val="24"/>
+          <w:lang w:val="es-ES_tradnl"/>
+        </w:rPr>
+        <w:t>pción</w:t>
+      </w:r>
+    </w:p>
+    <w:p>
+      <w:pPr>
+        <w:rPr>
+          <w:lang w:val="es-ES_tradnl"/>
+        </w:rPr>
+      </w:pPr>
+      <w:r>
+        <w:rPr>
+          <w:lang w:val="es-ES_tradnl"/>
+        </w:rPr>
+        <w:t>Los patrocinios de empresa no se muestran de forma aleatoria.</w:t>
+      </w:r>
+    </w:p>
+    <w:p>
+      <w:pPr>
+        <w:spacing w:after="200" w:line="276" w:lineRule="auto"/>
+        <w:rPr>
+          <w:rFonts w:ascii="Cambria" w:eastAsia="Times New Roman" w:hAnsi="Cambria" w:cs="Times New Roman"/>
+          <w:i/>
+          <w:iCs/>
+          <w:color w:val="4F81BD"/>
+          <w:spacing w:val="15"/>
+          <w:sz w:val="24"/>
+          <w:szCs w:val="24"/>
+          <w:lang w:val="es-ES_tradnl"/>
+        </w:rPr>
+      </w:pPr>
+      <w:r>
+        <w:rPr>
+          <w:rFonts w:ascii="Cambria" w:eastAsia="Times New Roman" w:hAnsi="Cambria" w:cs="Times New Roman"/>
+          <w:i/>
+          <w:iCs/>
+          <w:color w:val="4F81BD"/>
+          <w:spacing w:val="15"/>
+          <w:sz w:val="24"/>
+          <w:szCs w:val="24"/>
+          <w:lang w:val="es-ES_tradnl"/>
+        </w:rPr>
+        <w:t>Result</w:t>
+      </w:r>
+      <w:r>
+        <w:rPr>
+          <w:rFonts w:ascii="Cambria" w:eastAsia="Times New Roman" w:hAnsi="Cambria" w:cs="Times New Roman"/>
+          <w:i/>
+          <w:iCs/>
+          <w:color w:val="4F81BD"/>
+          <w:spacing w:val="15"/>
+          <w:sz w:val="24"/>
+          <w:szCs w:val="24"/>
+          <w:lang w:val="es-ES_tradnl"/>
+        </w:rPr>
+        <w:t>ado</w:t>
+      </w:r>
+    </w:p>
+    <w:p>
+      <w:pPr>
+        <w:pStyle w:val="Ttulo1"/>
+        <w:numPr>
+          <w:ilvl w:val="0"/>
+          <w:numId w:val="0"/>
+        </w:numPr>
+        <w:ind w:left="360"/>
+      </w:pPr>
+      <w:bookmarkStart w:id="12" w:name="_Toc515460871"/>
+      <w:r>
+        <w:t>1</w:t>
+      </w:r>
+      <w:r>
+        <w:t>1</w:t>
+      </w:r>
+      <w:r>
+        <w:t xml:space="preserve">. </w:t>
+      </w:r>
+      <w:r>
+        <w:t>Error en caso de uso CU-</w:t>
+      </w:r>
+      <w:r>
+        <w:t>42 y CU-44</w:t>
+      </w:r>
+      <w:r>
+        <w:t>.</w:t>
+      </w:r>
+      <w:r>
+        <w:t xml:space="preserve"> </w:t>
+      </w:r>
+      <w:r>
+        <w:t>Internacionalización</w:t>
+      </w:r>
+      <w:bookmarkEnd w:id="12"/>
+      <w:r>
+        <w:t xml:space="preserve"> </w:t>
+      </w:r>
+    </w:p>
+    <w:p>
+      <w:pPr>
+        <w:rPr>
+          <w:lang w:val="es-ES_tradnl"/>
+        </w:rPr>
+      </w:pPr>
+    </w:p>
+    <w:p>
+      <w:pPr>
+        <w:numPr>
+          <w:ilvl w:val="1"/>
+          <w:numId w:val="0"/>
+        </w:numPr>
+        <w:spacing w:after="200" w:line="276" w:lineRule="auto"/>
+        <w:rPr>
+          <w:rFonts w:ascii="Cambria" w:eastAsia="Times New Roman" w:hAnsi="Cambria" w:cs="Times New Roman"/>
+          <w:i/>
+          <w:iCs/>
+          <w:color w:val="4F81BD"/>
+          <w:spacing w:val="15"/>
+          <w:sz w:val="24"/>
+          <w:szCs w:val="24"/>
+          <w:lang w:val="es-ES_tradnl"/>
+        </w:rPr>
+      </w:pPr>
+      <w:r>
+        <w:rPr>
+          <w:rFonts w:ascii="Cambria" w:eastAsia="Times New Roman" w:hAnsi="Cambria" w:cs="Times New Roman"/>
+          <w:i/>
+          <w:iCs/>
+          <w:color w:val="4F81BD"/>
+          <w:spacing w:val="15"/>
+          <w:sz w:val="24"/>
+          <w:szCs w:val="24"/>
+          <w:lang w:val="es-ES_tradnl"/>
+        </w:rPr>
+        <w:t>Descri</w:t>
+      </w:r>
+      <w:r>
+        <w:rPr>
+          <w:rFonts w:ascii="Cambria" w:eastAsia="Times New Roman" w:hAnsi="Cambria" w:cs="Times New Roman"/>
+          <w:i/>
+          <w:iCs/>
+          <w:color w:val="4F81BD"/>
+          <w:spacing w:val="15"/>
+          <w:sz w:val="24"/>
+          <w:szCs w:val="24"/>
+          <w:lang w:val="es-ES_tradnl"/>
+        </w:rPr>
+        <w:t>pción</w:t>
+      </w:r>
+    </w:p>
+    <w:p>
+      <w:pPr>
+        <w:numPr>
+          <w:ilvl w:val="1"/>
+          <w:numId w:val="0"/>
+        </w:numPr>
+        <w:spacing w:after="200" w:line="276" w:lineRule="auto"/>
+        <w:rPr>
+          <w:rFonts w:ascii="Cambria" w:eastAsia="Times New Roman" w:hAnsi="Cambria" w:cs="Times New Roman"/>
+          <w:i/>
+          <w:iCs/>
+          <w:color w:val="4F81BD"/>
+          <w:spacing w:val="15"/>
+          <w:sz w:val="24"/>
+          <w:szCs w:val="24"/>
+          <w:lang w:val="es-ES_tradnl"/>
+        </w:rPr>
+      </w:pPr>
+      <w:r>
+        <w:rPr>
+          <w:lang w:val="es-ES_tradnl"/>
+        </w:rPr>
+        <w:t xml:space="preserve">En lugar de aparecer </w:t>
+      </w:r>
+      <w:r>
+        <w:rPr>
+          <w:lang w:val="es-ES_tradnl"/>
+        </w:rPr>
+        <w:t>“</w:t>
+      </w:r>
+      <w:proofErr w:type="spellStart"/>
+      <w:r>
+        <w:rPr>
+          <w:lang w:val="es-ES_tradnl"/>
+        </w:rPr>
+        <w:t>Accept</w:t>
+      </w:r>
+      <w:proofErr w:type="spellEnd"/>
+      <w:r>
+        <w:rPr>
+          <w:lang w:val="es-ES_tradnl"/>
+        </w:rPr>
+        <w:t>”</w:t>
+      </w:r>
+      <w:r>
+        <w:rPr>
+          <w:lang w:val="es-ES_tradnl"/>
+        </w:rPr>
+        <w:t xml:space="preserve"> en la sesión en inglés, aparece en ruso.</w:t>
+      </w:r>
+    </w:p>
+    <w:p>
+      <w:pPr>
+        <w:spacing w:after="200" w:line="276" w:lineRule="auto"/>
+        <w:rPr>
+          <w:rFonts w:ascii="Calibri" w:eastAsia="Calibri" w:hAnsi="Calibri" w:cs="Times New Roman"/>
+          <w:i/>
+          <w:color w:val="403152"/>
+          <w:lang w:val="es-ES_tradnl"/>
+        </w:rPr>
+      </w:pPr>
+      <w:r>
+        <w:rPr>
+          <w:rFonts w:ascii="Cambria" w:eastAsia="Times New Roman" w:hAnsi="Cambria" w:cs="Times New Roman"/>
+          <w:i/>
+          <w:iCs/>
+          <w:color w:val="4F81BD"/>
+          <w:spacing w:val="15"/>
+          <w:sz w:val="24"/>
+          <w:szCs w:val="24"/>
+          <w:lang w:val="es-ES_tradnl"/>
+        </w:rPr>
+        <w:t>Result</w:t>
+      </w:r>
+      <w:r>
+        <w:rPr>
+          <w:rFonts w:ascii="Cambria" w:eastAsia="Times New Roman" w:hAnsi="Cambria" w:cs="Times New Roman"/>
+          <w:i/>
+          <w:iCs/>
+          <w:color w:val="4F81BD"/>
+          <w:spacing w:val="15"/>
+          <w:sz w:val="24"/>
+          <w:szCs w:val="24"/>
+          <w:lang w:val="es-ES_tradnl"/>
+        </w:rPr>
+        <w:t>ado</w:t>
+      </w:r>
+    </w:p>
+    <w:p>
+      <w:pPr>
+        <w:spacing w:after="200" w:line="276" w:lineRule="auto"/>
+        <w:rPr>
+          <w:rFonts w:ascii="Calibri" w:eastAsia="Calibri" w:hAnsi="Calibri" w:cs="Times New Roman"/>
+          <w:i/>
+          <w:color w:val="403152"/>
+          <w:lang w:val="es-ES_tradnl"/>
+        </w:rPr>
+      </w:pPr>
     </w:p>
     <w:p>
       <w:pPr>
@@ -3364,8 +3871,8 @@
 </file>
 
 <file path=word/numbering.xml><?xml version="1.0" encoding="utf-8"?>
-<w:numbering xmlns:wpc="http://schemas.microsoft.com/office/word/2010/wordprocessingCanvas" xmlns:mc="http://schemas.openxmlformats.org/markup-compatibility/2006" xmlns:o="urn:schemas-microsoft-com:office:office" xmlns:r="http://schemas.openxmlformats.org/officeDocument/2006/relationships" xmlns:m="http://schemas.openxmlformats.org/officeDocument/2006/math" xmlns:v="urn:schemas-microsoft-com:vml" xmlns:wp14="http://schemas.microsoft.com/office/word/2010/wordprocessingDrawing" xmlns:wp="http://schemas.openxmlformats.org/drawingml/2006/wordprocessingDrawing" xmlns:w10="urn:schemas-microsoft-com:office:word" xmlns:w="http://schemas.openxmlformats.org/wordprocessingml/2006/main" xmlns:w14="http://schemas.microsoft.com/office/word/2010/wordml" xmlns:wpg="http://schemas.microsoft.com/office/word/2010/wordprocessingGroup" xmlns:wpi="http://schemas.microsoft.com/office/word/2010/wordprocessingInk" xmlns:wne="http://schemas.microsoft.com/office/word/2006/wordml" xmlns:wps="http://schemas.microsoft.com/office/word/2010/wordprocessingShape" mc:Ignorable="w14 wp14">
-  <w:abstractNum w:abstractNumId="0">
+<w:numbering xmlns:wpc="http://schemas.microsoft.com/office/word/2010/wordprocessingCanvas" xmlns:cx="http://schemas.microsoft.com/office/drawing/2014/chartex" xmlns:cx1="http://schemas.microsoft.com/office/drawing/2015/9/8/chartex" xmlns:cx2="http://schemas.microsoft.com/office/drawing/2015/10/21/chartex" xmlns:cx3="http://schemas.microsoft.com/office/drawing/2016/5/9/chartex" xmlns:cx4="http://schemas.microsoft.com/office/drawing/2016/5/10/chartex" xmlns:cx5="http://schemas.microsoft.com/office/drawing/2016/5/11/chartex" xmlns:cx6="http://schemas.microsoft.com/office/drawing/2016/5/12/chartex" xmlns:cx7="http://schemas.microsoft.com/office/drawing/2016/5/13/chartex" xmlns:cx8="http://schemas.microsoft.com/office/drawing/2016/5/14/chartex" xmlns:mc="http://schemas.openxmlformats.org/markup-compatibility/2006" xmlns:aink="http://schemas.microsoft.com/office/drawing/2016/ink" xmlns:am3d="http://schemas.microsoft.com/office/drawing/2017/model3d" xmlns:o="urn:schemas-microsoft-com:office:office" xmlns:r="http://schemas.openxmlformats.org/officeDocument/2006/relationships" xmlns:m="http://schemas.openxmlformats.org/officeDocument/2006/math" xmlns:v="urn:schemas-microsoft-com:vml" xmlns:wp14="http://schemas.microsoft.com/office/word/2010/wordprocessingDrawing" xmlns:wp="http://schemas.openxmlformats.org/drawingml/2006/wordprocessingDrawing" xmlns:w10="urn:schemas-microsoft-com:office:word" xmlns:w="http://schemas.openxmlformats.org/wordprocessingml/2006/main" xmlns:w14="http://schemas.microsoft.com/office/word/2010/wordml" xmlns:w15="http://schemas.microsoft.com/office/word/2012/wordml" xmlns:w16cid="http://schemas.microsoft.com/office/word/2016/wordml/cid" xmlns:w16se="http://schemas.microsoft.com/office/word/2015/wordml/symex" xmlns:wpg="http://schemas.microsoft.com/office/word/2010/wordprocessingGroup" xmlns:wpi="http://schemas.microsoft.com/office/word/2010/wordprocessingInk" xmlns:wne="http://schemas.microsoft.com/office/word/2006/wordml" xmlns:wps="http://schemas.microsoft.com/office/word/2010/wordprocessingShape" mc:Ignorable="w14 w15 w16se w16cid wp14">
+  <w:abstractNum w:abstractNumId="0" w15:restartNumberingAfterBreak="0">
     <w:nsid w:val="1CAA4A04"/>
     <w:multiLevelType w:val="hybridMultilevel"/>
     <w:tmpl w:val="72BAC61E"/>
@@ -3477,7 +3984,7 @@
       </w:rPr>
     </w:lvl>
   </w:abstractNum>
-  <w:abstractNum w:abstractNumId="1">
+  <w:abstractNum w:abstractNumId="1" w15:restartNumberingAfterBreak="0">
     <w:nsid w:val="4ABE14F9"/>
     <w:multiLevelType w:val="hybridMultilevel"/>
     <w:tmpl w:val="04906C9C"/>
@@ -3589,7 +4096,7 @@
       </w:rPr>
     </w:lvl>
   </w:abstractNum>
-  <w:abstractNum w:abstractNumId="2">
+  <w:abstractNum w:abstractNumId="2" w15:restartNumberingAfterBreak="0">
     <w:nsid w:val="60753934"/>
     <w:multiLevelType w:val="hybridMultilevel"/>
     <w:tmpl w:val="CFE62D8A"/>
@@ -3704,7 +4211,7 @@
 </file>
 
 <file path=word/styles.xml><?xml version="1.0" encoding="utf-8"?>
-<w:styles xmlns:mc="http://schemas.openxmlformats.org/markup-compatibility/2006" xmlns:r="http://schemas.openxmlformats.org/officeDocument/2006/relationships" xmlns:w="http://schemas.openxmlformats.org/wordprocessingml/2006/main" xmlns:w14="http://schemas.microsoft.com/office/word/2010/wordml" mc:Ignorable="w14">
+<w:styles xmlns:mc="http://schemas.openxmlformats.org/markup-compatibility/2006" xmlns:r="http://schemas.openxmlformats.org/officeDocument/2006/relationships" xmlns:w="http://schemas.openxmlformats.org/wordprocessingml/2006/main" xmlns:w14="http://schemas.microsoft.com/office/word/2010/wordml" xmlns:w15="http://schemas.microsoft.com/office/word/2012/wordml" xmlns:w16cid="http://schemas.microsoft.com/office/word/2016/wordml/cid" xmlns:w16se="http://schemas.microsoft.com/office/word/2015/wordml/symex" mc:Ignorable="w14 w15 w16se w16cid">
   <w:docDefaults>
     <w:rPrDefault>
       <w:rPr>
@@ -3720,144 +4227,382 @@
       </w:pPr>
     </w:pPrDefault>
   </w:docDefaults>
-  <w:latentStyles w:defLockedState="0" w:defUIPriority="99" w:defSemiHidden="1" w:defUnhideWhenUsed="1" w:defQFormat="0" w:count="267">
-    <w:lsdException w:name="Normal" w:semiHidden="0" w:uiPriority="0" w:unhideWhenUsed="0" w:qFormat="1"/>
-    <w:lsdException w:name="heading 1" w:semiHidden="0" w:uiPriority="9" w:unhideWhenUsed="0" w:qFormat="1"/>
-    <w:lsdException w:name="heading 2" w:uiPriority="9" w:qFormat="1"/>
-    <w:lsdException w:name="heading 3" w:uiPriority="9" w:qFormat="1"/>
-    <w:lsdException w:name="heading 4" w:uiPriority="9" w:qFormat="1"/>
-    <w:lsdException w:name="heading 5" w:uiPriority="9" w:qFormat="1"/>
-    <w:lsdException w:name="heading 6" w:uiPriority="9" w:qFormat="1"/>
-    <w:lsdException w:name="heading 7" w:uiPriority="9" w:qFormat="1"/>
-    <w:lsdException w:name="heading 8" w:uiPriority="9" w:qFormat="1"/>
-    <w:lsdException w:name="heading 9" w:uiPriority="9" w:qFormat="1"/>
-    <w:lsdException w:name="toc 1" w:uiPriority="39"/>
-    <w:lsdException w:name="toc 2" w:uiPriority="39"/>
-    <w:lsdException w:name="toc 3" w:uiPriority="39"/>
-    <w:lsdException w:name="toc 4" w:uiPriority="39"/>
-    <w:lsdException w:name="toc 5" w:uiPriority="39"/>
-    <w:lsdException w:name="toc 6" w:uiPriority="39"/>
-    <w:lsdException w:name="toc 7" w:uiPriority="39"/>
-    <w:lsdException w:name="toc 8" w:uiPriority="39"/>
-    <w:lsdException w:name="toc 9" w:uiPriority="39"/>
-    <w:lsdException w:name="caption" w:uiPriority="35" w:qFormat="1"/>
-    <w:lsdException w:name="Title" w:semiHidden="0" w:uiPriority="10" w:unhideWhenUsed="0" w:qFormat="1"/>
-    <w:lsdException w:name="Default Paragraph Font" w:uiPriority="1"/>
-    <w:lsdException w:name="Subtitle" w:semiHidden="0" w:uiPriority="11" w:unhideWhenUsed="0" w:qFormat="1"/>
-    <w:lsdException w:name="Strong" w:semiHidden="0" w:uiPriority="22" w:unhideWhenUsed="0" w:qFormat="1"/>
-    <w:lsdException w:name="Emphasis" w:semiHidden="0" w:uiPriority="20" w:unhideWhenUsed="0" w:qFormat="1"/>
-    <w:lsdException w:name="Table Grid" w:semiHidden="0" w:uiPriority="39" w:unhideWhenUsed="0"/>
-    <w:lsdException w:name="Placeholder Text" w:unhideWhenUsed="0"/>
-    <w:lsdException w:name="No Spacing" w:semiHidden="0" w:uiPriority="1" w:unhideWhenUsed="0" w:qFormat="1"/>
-    <w:lsdException w:name="Light Shading" w:semiHidden="0" w:uiPriority="60" w:unhideWhenUsed="0"/>
-    <w:lsdException w:name="Light List" w:semiHidden="0" w:uiPriority="61" w:unhideWhenUsed="0"/>
-    <w:lsdException w:name="Light Grid" w:semiHidden="0" w:uiPriority="62" w:unhideWhenUsed="0"/>
-    <w:lsdException w:name="Medium Shading 1" w:semiHidden="0" w:uiPriority="63" w:unhideWhenUsed="0"/>
-    <w:lsdException w:name="Medium Shading 2" w:semiHidden="0" w:uiPriority="64" w:unhideWhenUsed="0"/>
-    <w:lsdException w:name="Medium List 1" w:semiHidden="0" w:uiPriority="65" w:unhideWhenUsed="0"/>
-    <w:lsdException w:name="Medium List 2" w:semiHidden="0" w:uiPriority="66" w:unhideWhenUsed="0"/>
-    <w:lsdException w:name="Medium Grid 1" w:semiHidden="0" w:uiPriority="67" w:unhideWhenUsed="0"/>
-    <w:lsdException w:name="Medium Grid 2" w:semiHidden="0" w:uiPriority="68" w:unhideWhenUsed="0"/>
-    <w:lsdException w:name="Medium Grid 3" w:semiHidden="0" w:uiPriority="69" w:unhideWhenUsed="0"/>
-    <w:lsdException w:name="Dark List" w:semiHidden="0" w:uiPriority="70" w:unhideWhenUsed="0"/>
-    <w:lsdException w:name="Colorful Shading" w:semiHidden="0" w:uiPriority="71" w:unhideWhenUsed="0"/>
-    <w:lsdException w:name="Colorful List" w:semiHidden="0" w:uiPriority="72" w:unhideWhenUsed="0"/>
-    <w:lsdException w:name="Colorful Grid" w:semiHidden="0" w:uiPriority="73" w:unhideWhenUsed="0"/>
-    <w:lsdException w:name="Light Shading Accent 1" w:semiHidden="0" w:uiPriority="60" w:unhideWhenUsed="0"/>
-    <w:lsdException w:name="Light List Accent 1" w:semiHidden="0" w:uiPriority="61" w:unhideWhenUsed="0"/>
-    <w:lsdException w:name="Light Grid Accent 1" w:semiHidden="0" w:uiPriority="62" w:unhideWhenUsed="0"/>
-    <w:lsdException w:name="Medium Shading 1 Accent 1" w:semiHidden="0" w:uiPriority="63" w:unhideWhenUsed="0"/>
-    <w:lsdException w:name="Medium Shading 2 Accent 1" w:semiHidden="0" w:uiPriority="64" w:unhideWhenUsed="0"/>
-    <w:lsdException w:name="Medium List 1 Accent 1" w:semiHidden="0" w:uiPriority="65" w:unhideWhenUsed="0"/>
-    <w:lsdException w:name="Revision" w:unhideWhenUsed="0"/>
-    <w:lsdException w:name="List Paragraph" w:semiHidden="0" w:uiPriority="34" w:unhideWhenUsed="0" w:qFormat="1"/>
-    <w:lsdException w:name="Quote" w:semiHidden="0" w:uiPriority="29" w:unhideWhenUsed="0" w:qFormat="1"/>
-    <w:lsdException w:name="Intense Quote" w:semiHidden="0" w:uiPriority="30" w:unhideWhenUsed="0" w:qFormat="1"/>
-    <w:lsdException w:name="Medium List 2 Accent 1" w:semiHidden="0" w:uiPriority="66" w:unhideWhenUsed="0"/>
-    <w:lsdException w:name="Medium Grid 1 Accent 1" w:semiHidden="0" w:uiPriority="67" w:unhideWhenUsed="0"/>
-    <w:lsdException w:name="Medium Grid 2 Accent 1" w:semiHidden="0" w:uiPriority="68" w:unhideWhenUsed="0"/>
-    <w:lsdException w:name="Medium Grid 3 Accent 1" w:semiHidden="0" w:uiPriority="69" w:unhideWhenUsed="0"/>
-    <w:lsdException w:name="Dark List Accent 1" w:semiHidden="0" w:uiPriority="70" w:unhideWhenUsed="0"/>
-    <w:lsdException w:name="Colorful Shading Accent 1" w:semiHidden="0" w:uiPriority="71" w:unhideWhenUsed="0"/>
-    <w:lsdException w:name="Colorful List Accent 1" w:semiHidden="0" w:uiPriority="72" w:unhideWhenUsed="0"/>
-    <w:lsdException w:name="Colorful Grid Accent 1" w:semiHidden="0" w:uiPriority="73" w:unhideWhenUsed="0"/>
-    <w:lsdException w:name="Light Shading Accent 2" w:semiHidden="0" w:uiPriority="60" w:unhideWhenUsed="0"/>
-    <w:lsdException w:name="Light List Accent 2" w:semiHidden="0" w:uiPriority="61" w:unhideWhenUsed="0"/>
-    <w:lsdException w:name="Light Grid Accent 2" w:semiHidden="0" w:uiPriority="62" w:unhideWhenUsed="0"/>
-    <w:lsdException w:name="Medium Shading 1 Accent 2" w:semiHidden="0" w:uiPriority="63" w:unhideWhenUsed="0"/>
-    <w:lsdException w:name="Medium Shading 2 Accent 2" w:semiHidden="0" w:uiPriority="64" w:unhideWhenUsed="0"/>
-    <w:lsdException w:name="Medium List 1 Accent 2" w:semiHidden="0" w:uiPriority="65" w:unhideWhenUsed="0"/>
-    <w:lsdException w:name="Medium List 2 Accent 2" w:semiHidden="0" w:uiPriority="66" w:unhideWhenUsed="0"/>
-    <w:lsdException w:name="Medium Grid 1 Accent 2" w:semiHidden="0" w:uiPriority="67" w:unhideWhenUsed="0"/>
-    <w:lsdException w:name="Medium Grid 2 Accent 2" w:semiHidden="0" w:uiPriority="68" w:unhideWhenUsed="0"/>
-    <w:lsdException w:name="Medium Grid 3 Accent 2" w:semiHidden="0" w:uiPriority="69" w:unhideWhenUsed="0"/>
-    <w:lsdException w:name="Dark List Accent 2" w:semiHidden="0" w:uiPriority="70" w:unhideWhenUsed="0"/>
-    <w:lsdException w:name="Colorful Shading Accent 2" w:semiHidden="0" w:uiPriority="71" w:unhideWhenUsed="0"/>
-    <w:lsdException w:name="Colorful List Accent 2" w:semiHidden="0" w:uiPriority="72" w:unhideWhenUsed="0"/>
-    <w:lsdException w:name="Colorful Grid Accent 2" w:semiHidden="0" w:uiPriority="73" w:unhideWhenUsed="0"/>
-    <w:lsdException w:name="Light Shading Accent 3" w:semiHidden="0" w:uiPriority="60" w:unhideWhenUsed="0"/>
-    <w:lsdException w:name="Light List Accent 3" w:semiHidden="0" w:uiPriority="61" w:unhideWhenUsed="0"/>
-    <w:lsdException w:name="Light Grid Accent 3" w:semiHidden="0" w:uiPriority="62" w:unhideWhenUsed="0"/>
-    <w:lsdException w:name="Medium Shading 1 Accent 3" w:semiHidden="0" w:uiPriority="63" w:unhideWhenUsed="0"/>
-    <w:lsdException w:name="Medium Shading 2 Accent 3" w:semiHidden="0" w:uiPriority="64" w:unhideWhenUsed="0"/>
-    <w:lsdException w:name="Medium List 1 Accent 3" w:semiHidden="0" w:uiPriority="65" w:unhideWhenUsed="0"/>
-    <w:lsdException w:name="Medium List 2 Accent 3" w:semiHidden="0" w:uiPriority="66" w:unhideWhenUsed="0"/>
-    <w:lsdException w:name="Medium Grid 1 Accent 3" w:semiHidden="0" w:uiPriority="67" w:unhideWhenUsed="0"/>
-    <w:lsdException w:name="Medium Grid 2 Accent 3" w:semiHidden="0" w:uiPriority="68" w:unhideWhenUsed="0"/>
-    <w:lsdException w:name="Medium Grid 3 Accent 3" w:semiHidden="0" w:uiPriority="69" w:unhideWhenUsed="0"/>
-    <w:lsdException w:name="Dark List Accent 3" w:semiHidden="0" w:uiPriority="70" w:unhideWhenUsed="0"/>
-    <w:lsdException w:name="Colorful Shading Accent 3" w:semiHidden="0" w:uiPriority="71" w:unhideWhenUsed="0"/>
-    <w:lsdException w:name="Colorful List Accent 3" w:semiHidden="0" w:uiPriority="72" w:unhideWhenUsed="0"/>
-    <w:lsdException w:name="Colorful Grid Accent 3" w:semiHidden="0" w:uiPriority="73" w:unhideWhenUsed="0"/>
-    <w:lsdException w:name="Light Shading Accent 4" w:semiHidden="0" w:uiPriority="60" w:unhideWhenUsed="0"/>
-    <w:lsdException w:name="Light List Accent 4" w:semiHidden="0" w:uiPriority="61" w:unhideWhenUsed="0"/>
-    <w:lsdException w:name="Light Grid Accent 4" w:semiHidden="0" w:uiPriority="62" w:unhideWhenUsed="0"/>
-    <w:lsdException w:name="Medium Shading 1 Accent 4" w:semiHidden="0" w:uiPriority="63" w:unhideWhenUsed="0"/>
-    <w:lsdException w:name="Medium Shading 2 Accent 4" w:semiHidden="0" w:uiPriority="64" w:unhideWhenUsed="0"/>
-    <w:lsdException w:name="Medium List 1 Accent 4" w:semiHidden="0" w:uiPriority="65" w:unhideWhenUsed="0"/>
-    <w:lsdException w:name="Medium List 2 Accent 4" w:semiHidden="0" w:uiPriority="66" w:unhideWhenUsed="0"/>
-    <w:lsdException w:name="Medium Grid 1 Accent 4" w:semiHidden="0" w:uiPriority="67" w:unhideWhenUsed="0"/>
-    <w:lsdException w:name="Medium Grid 2 Accent 4" w:semiHidden="0" w:uiPriority="68" w:unhideWhenUsed="0"/>
-    <w:lsdException w:name="Medium Grid 3 Accent 4" w:semiHidden="0" w:uiPriority="69" w:unhideWhenUsed="0"/>
-    <w:lsdException w:name="Dark List Accent 4" w:semiHidden="0" w:uiPriority="70" w:unhideWhenUsed="0"/>
-    <w:lsdException w:name="Colorful Shading Accent 4" w:semiHidden="0" w:uiPriority="71" w:unhideWhenUsed="0"/>
-    <w:lsdException w:name="Colorful List Accent 4" w:semiHidden="0" w:uiPriority="72" w:unhideWhenUsed="0"/>
-    <w:lsdException w:name="Colorful Grid Accent 4" w:semiHidden="0" w:uiPriority="73" w:unhideWhenUsed="0"/>
-    <w:lsdException w:name="Light Shading Accent 5" w:semiHidden="0" w:uiPriority="60" w:unhideWhenUsed="0"/>
-    <w:lsdException w:name="Light List Accent 5" w:semiHidden="0" w:uiPriority="61" w:unhideWhenUsed="0"/>
-    <w:lsdException w:name="Light Grid Accent 5" w:semiHidden="0" w:uiPriority="62" w:unhideWhenUsed="0"/>
-    <w:lsdException w:name="Medium Shading 1 Accent 5" w:semiHidden="0" w:uiPriority="63" w:unhideWhenUsed="0"/>
-    <w:lsdException w:name="Medium Shading 2 Accent 5" w:semiHidden="0" w:uiPriority="64" w:unhideWhenUsed="0"/>
-    <w:lsdException w:name="Medium List 1 Accent 5" w:semiHidden="0" w:uiPriority="65" w:unhideWhenUsed="0"/>
-    <w:lsdException w:name="Medium List 2 Accent 5" w:semiHidden="0" w:uiPriority="66" w:unhideWhenUsed="0"/>
-    <w:lsdException w:name="Medium Grid 1 Accent 5" w:semiHidden="0" w:uiPriority="67" w:unhideWhenUsed="0"/>
-    <w:lsdException w:name="Medium Grid 2 Accent 5" w:semiHidden="0" w:uiPriority="68" w:unhideWhenUsed="0"/>
-    <w:lsdException w:name="Medium Grid 3 Accent 5" w:semiHidden="0" w:uiPriority="69" w:unhideWhenUsed="0"/>
-    <w:lsdException w:name="Dark List Accent 5" w:semiHidden="0" w:uiPriority="70" w:unhideWhenUsed="0"/>
-    <w:lsdException w:name="Colorful Shading Accent 5" w:semiHidden="0" w:uiPriority="71" w:unhideWhenUsed="0"/>
-    <w:lsdException w:name="Colorful List Accent 5" w:semiHidden="0" w:uiPriority="72" w:unhideWhenUsed="0"/>
-    <w:lsdException w:name="Colorful Grid Accent 5" w:semiHidden="0" w:uiPriority="73" w:unhideWhenUsed="0"/>
-    <w:lsdException w:name="Light Shading Accent 6" w:semiHidden="0" w:uiPriority="60" w:unhideWhenUsed="0"/>
-    <w:lsdException w:name="Light List Accent 6" w:semiHidden="0" w:uiPriority="61" w:unhideWhenUsed="0"/>
-    <w:lsdException w:name="Light Grid Accent 6" w:semiHidden="0" w:uiPriority="62" w:unhideWhenUsed="0"/>
-    <w:lsdException w:name="Medium Shading 1 Accent 6" w:semiHidden="0" w:uiPriority="63" w:unhideWhenUsed="0"/>
-    <w:lsdException w:name="Medium Shading 2 Accent 6" w:semiHidden="0" w:uiPriority="64" w:unhideWhenUsed="0"/>
-    <w:lsdException w:name="Medium List 1 Accent 6" w:semiHidden="0" w:uiPriority="65" w:unhideWhenUsed="0"/>
-    <w:lsdException w:name="Medium List 2 Accent 6" w:semiHidden="0" w:uiPriority="66" w:unhideWhenUsed="0"/>
-    <w:lsdException w:name="Medium Grid 1 Accent 6" w:semiHidden="0" w:uiPriority="67" w:unhideWhenUsed="0"/>
-    <w:lsdException w:name="Medium Grid 2 Accent 6" w:semiHidden="0" w:uiPriority="68" w:unhideWhenUsed="0"/>
-    <w:lsdException w:name="Medium Grid 3 Accent 6" w:semiHidden="0" w:uiPriority="69" w:unhideWhenUsed="0"/>
-    <w:lsdException w:name="Dark List Accent 6" w:semiHidden="0" w:uiPriority="70" w:unhideWhenUsed="0"/>
-    <w:lsdException w:name="Colorful Shading Accent 6" w:semiHidden="0" w:uiPriority="71" w:unhideWhenUsed="0"/>
-    <w:lsdException w:name="Colorful List Accent 6" w:semiHidden="0" w:uiPriority="72" w:unhideWhenUsed="0"/>
-    <w:lsdException w:name="Colorful Grid Accent 6" w:semiHidden="0" w:uiPriority="73" w:unhideWhenUsed="0"/>
-    <w:lsdException w:name="Subtle Emphasis" w:semiHidden="0" w:uiPriority="19" w:unhideWhenUsed="0" w:qFormat="1"/>
-    <w:lsdException w:name="Intense Emphasis" w:semiHidden="0" w:uiPriority="21" w:unhideWhenUsed="0" w:qFormat="1"/>
-    <w:lsdException w:name="Subtle Reference" w:semiHidden="0" w:uiPriority="31" w:unhideWhenUsed="0" w:qFormat="1"/>
-    <w:lsdException w:name="Intense Reference" w:semiHidden="0" w:uiPriority="32" w:unhideWhenUsed="0" w:qFormat="1"/>
-    <w:lsdException w:name="Book Title" w:semiHidden="0" w:uiPriority="33" w:unhideWhenUsed="0" w:qFormat="1"/>
-    <w:lsdException w:name="Bibliography" w:uiPriority="37"/>
-    <w:lsdException w:name="TOC Heading" w:uiPriority="39" w:qFormat="1"/>
+  <w:latentStyles w:defLockedState="0" w:defUIPriority="99" w:defSemiHidden="0" w:defUnhideWhenUsed="0" w:defQFormat="0" w:count="375">
+    <w:lsdException w:name="Normal" w:uiPriority="0" w:qFormat="1"/>
+    <w:lsdException w:name="heading 1" w:uiPriority="9" w:qFormat="1"/>
+    <w:lsdException w:name="heading 2" w:semiHidden="1" w:uiPriority="9" w:unhideWhenUsed="1" w:qFormat="1"/>
+    <w:lsdException w:name="heading 3" w:semiHidden="1" w:uiPriority="9" w:unhideWhenUsed="1" w:qFormat="1"/>
+    <w:lsdException w:name="heading 4" w:semiHidden="1" w:uiPriority="9" w:unhideWhenUsed="1" w:qFormat="1"/>
+    <w:lsdException w:name="heading 5" w:semiHidden="1" w:uiPriority="9" w:unhideWhenUsed="1" w:qFormat="1"/>
+    <w:lsdException w:name="heading 6" w:semiHidden="1" w:uiPriority="9" w:unhideWhenUsed="1" w:qFormat="1"/>
+    <w:lsdException w:name="heading 7" w:semiHidden="1" w:uiPriority="9" w:unhideWhenUsed="1" w:qFormat="1"/>
+    <w:lsdException w:name="heading 8" w:semiHidden="1" w:uiPriority="9" w:unhideWhenUsed="1" w:qFormat="1"/>
+    <w:lsdException w:name="heading 9" w:semiHidden="1" w:uiPriority="9" w:unhideWhenUsed="1" w:qFormat="1"/>
+    <w:lsdException w:name="index 1" w:semiHidden="1" w:unhideWhenUsed="1"/>
+    <w:lsdException w:name="index 2" w:semiHidden="1" w:unhideWhenUsed="1"/>
+    <w:lsdException w:name="index 3" w:semiHidden="1" w:unhideWhenUsed="1"/>
+    <w:lsdException w:name="index 4" w:semiHidden="1" w:unhideWhenUsed="1"/>
+    <w:lsdException w:name="index 5" w:semiHidden="1" w:unhideWhenUsed="1"/>
+    <w:lsdException w:name="index 6" w:semiHidden="1" w:unhideWhenUsed="1"/>
+    <w:lsdException w:name="index 7" w:semiHidden="1" w:unhideWhenUsed="1"/>
+    <w:lsdException w:name="index 8" w:semiHidden="1" w:unhideWhenUsed="1"/>
+    <w:lsdException w:name="index 9" w:semiHidden="1" w:unhideWhenUsed="1"/>
+    <w:lsdException w:name="toc 1" w:semiHidden="1" w:uiPriority="39" w:unhideWhenUsed="1"/>
+    <w:lsdException w:name="toc 2" w:semiHidden="1" w:uiPriority="39" w:unhideWhenUsed="1"/>
+    <w:lsdException w:name="toc 3" w:semiHidden="1" w:uiPriority="39" w:unhideWhenUsed="1"/>
+    <w:lsdException w:name="toc 4" w:semiHidden="1" w:uiPriority="39" w:unhideWhenUsed="1"/>
+    <w:lsdException w:name="toc 5" w:semiHidden="1" w:uiPriority="39" w:unhideWhenUsed="1"/>
+    <w:lsdException w:name="toc 6" w:semiHidden="1" w:uiPriority="39" w:unhideWhenUsed="1"/>
+    <w:lsdException w:name="toc 7" w:semiHidden="1" w:uiPriority="39" w:unhideWhenUsed="1"/>
+    <w:lsdException w:name="toc 8" w:semiHidden="1" w:uiPriority="39" w:unhideWhenUsed="1"/>
+    <w:lsdException w:name="toc 9" w:semiHidden="1" w:uiPriority="39" w:unhideWhenUsed="1"/>
+    <w:lsdException w:name="Normal Indent" w:semiHidden="1" w:unhideWhenUsed="1"/>
+    <w:lsdException w:name="footnote text" w:semiHidden="1" w:unhideWhenUsed="1"/>
+    <w:lsdException w:name="annotation text" w:semiHidden="1" w:unhideWhenUsed="1"/>
+    <w:lsdException w:name="header" w:semiHidden="1" w:unhideWhenUsed="1"/>
+    <w:lsdException w:name="footer" w:semiHidden="1" w:unhideWhenUsed="1"/>
+    <w:lsdException w:name="index heading" w:semiHidden="1" w:unhideWhenUsed="1"/>
+    <w:lsdException w:name="caption" w:semiHidden="1" w:uiPriority="35" w:unhideWhenUsed="1" w:qFormat="1"/>
+    <w:lsdException w:name="table of figures" w:semiHidden="1" w:unhideWhenUsed="1"/>
+    <w:lsdException w:name="envelope address" w:semiHidden="1" w:unhideWhenUsed="1"/>
+    <w:lsdException w:name="envelope return" w:semiHidden="1" w:unhideWhenUsed="1"/>
+    <w:lsdException w:name="footnote reference" w:semiHidden="1" w:unhideWhenUsed="1"/>
+    <w:lsdException w:name="annotation reference" w:semiHidden="1" w:unhideWhenUsed="1"/>
+    <w:lsdException w:name="line number" w:semiHidden="1" w:unhideWhenUsed="1"/>
+    <w:lsdException w:name="page number" w:semiHidden="1" w:unhideWhenUsed="1"/>
+    <w:lsdException w:name="endnote reference" w:semiHidden="1" w:unhideWhenUsed="1"/>
+    <w:lsdException w:name="endnote text" w:semiHidden="1" w:unhideWhenUsed="1"/>
+    <w:lsdException w:name="table of authorities" w:semiHidden="1" w:unhideWhenUsed="1"/>
+    <w:lsdException w:name="macro" w:semiHidden="1" w:unhideWhenUsed="1"/>
+    <w:lsdException w:name="toa heading" w:semiHidden="1" w:unhideWhenUsed="1"/>
+    <w:lsdException w:name="List" w:semiHidden="1" w:unhideWhenUsed="1"/>
+    <w:lsdException w:name="List Bullet" w:semiHidden="1" w:unhideWhenUsed="1"/>
+    <w:lsdException w:name="List Number" w:semiHidden="1" w:unhideWhenUsed="1"/>
+    <w:lsdException w:name="List 2" w:semiHidden="1" w:unhideWhenUsed="1"/>
+    <w:lsdException w:name="List 3" w:semiHidden="1" w:unhideWhenUsed="1"/>
+    <w:lsdException w:name="List 4" w:semiHidden="1" w:unhideWhenUsed="1"/>
+    <w:lsdException w:name="List 5" w:semiHidden="1" w:unhideWhenUsed="1"/>
+    <w:lsdException w:name="List Bullet 2" w:semiHidden="1" w:unhideWhenUsed="1"/>
+    <w:lsdException w:name="List Bullet 3" w:semiHidden="1" w:unhideWhenUsed="1"/>
+    <w:lsdException w:name="List Bullet 4" w:semiHidden="1" w:unhideWhenUsed="1"/>
+    <w:lsdException w:name="List Bullet 5" w:semiHidden="1" w:unhideWhenUsed="1"/>
+    <w:lsdException w:name="List Number 2" w:semiHidden="1" w:unhideWhenUsed="1"/>
+    <w:lsdException w:name="List Number 3" w:semiHidden="1" w:unhideWhenUsed="1"/>
+    <w:lsdException w:name="List Number 4" w:semiHidden="1" w:unhideWhenUsed="1"/>
+    <w:lsdException w:name="List Number 5" w:semiHidden="1" w:unhideWhenUsed="1"/>
+    <w:lsdException w:name="Title" w:uiPriority="10" w:qFormat="1"/>
+    <w:lsdException w:name="Closing" w:semiHidden="1" w:unhideWhenUsed="1"/>
+    <w:lsdException w:name="Signature" w:semiHidden="1" w:unhideWhenUsed="1"/>
+    <w:lsdException w:name="Default Paragraph Font" w:semiHidden="1" w:uiPriority="1" w:unhideWhenUsed="1"/>
+    <w:lsdException w:name="Body Text" w:semiHidden="1" w:unhideWhenUsed="1"/>
+    <w:lsdException w:name="Body Text Indent" w:semiHidden="1" w:unhideWhenUsed="1"/>
+    <w:lsdException w:name="List Continue" w:semiHidden="1" w:unhideWhenUsed="1"/>
+    <w:lsdException w:name="List Continue 2" w:semiHidden="1" w:unhideWhenUsed="1"/>
+    <w:lsdException w:name="List Continue 3" w:semiHidden="1" w:unhideWhenUsed="1"/>
+    <w:lsdException w:name="List Continue 4" w:semiHidden="1" w:unhideWhenUsed="1"/>
+    <w:lsdException w:name="List Continue 5" w:semiHidden="1" w:unhideWhenUsed="1"/>
+    <w:lsdException w:name="Message Header" w:semiHidden="1" w:unhideWhenUsed="1"/>
+    <w:lsdException w:name="Subtitle" w:uiPriority="11" w:qFormat="1"/>
+    <w:lsdException w:name="Salutation" w:semiHidden="1" w:unhideWhenUsed="1"/>
+    <w:lsdException w:name="Date" w:semiHidden="1" w:unhideWhenUsed="1"/>
+    <w:lsdException w:name="Body Text First Indent" w:semiHidden="1" w:unhideWhenUsed="1"/>
+    <w:lsdException w:name="Body Text First Indent 2" w:semiHidden="1" w:unhideWhenUsed="1"/>
+    <w:lsdException w:name="Note Heading" w:semiHidden="1" w:unhideWhenUsed="1"/>
+    <w:lsdException w:name="Body Text 2" w:semiHidden="1" w:unhideWhenUsed="1"/>
+    <w:lsdException w:name="Body Text 3" w:semiHidden="1" w:unhideWhenUsed="1"/>
+    <w:lsdException w:name="Body Text Indent 2" w:semiHidden="1" w:unhideWhenUsed="1"/>
+    <w:lsdException w:name="Body Text Indent 3" w:semiHidden="1" w:unhideWhenUsed="1"/>
+    <w:lsdException w:name="Block Text" w:semiHidden="1" w:unhideWhenUsed="1"/>
+    <w:lsdException w:name="Hyperlink" w:semiHidden="1" w:unhideWhenUsed="1"/>
+    <w:lsdException w:name="FollowedHyperlink" w:semiHidden="1" w:unhideWhenUsed="1"/>
+    <w:lsdException w:name="Strong" w:uiPriority="22" w:qFormat="1"/>
+    <w:lsdException w:name="Emphasis" w:uiPriority="20" w:qFormat="1"/>
+    <w:lsdException w:name="Document Map" w:semiHidden="1" w:unhideWhenUsed="1"/>
+    <w:lsdException w:name="Plain Text" w:semiHidden="1" w:unhideWhenUsed="1"/>
+    <w:lsdException w:name="E-mail Signature" w:semiHidden="1" w:unhideWhenUsed="1"/>
+    <w:lsdException w:name="HTML Top of Form" w:semiHidden="1" w:unhideWhenUsed="1"/>
+    <w:lsdException w:name="HTML Bottom of Form" w:semiHidden="1" w:unhideWhenUsed="1"/>
+    <w:lsdException w:name="Normal (Web)" w:semiHidden="1" w:unhideWhenUsed="1"/>
+    <w:lsdException w:name="HTML Acronym" w:semiHidden="1" w:unhideWhenUsed="1"/>
+    <w:lsdException w:name="HTML Address" w:semiHidden="1" w:unhideWhenUsed="1"/>
+    <w:lsdException w:name="HTML Cite" w:semiHidden="1" w:unhideWhenUsed="1"/>
+    <w:lsdException w:name="HTML Code" w:semiHidden="1" w:unhideWhenUsed="1"/>
+    <w:lsdException w:name="HTML Definition" w:semiHidden="1" w:unhideWhenUsed="1"/>
+    <w:lsdException w:name="HTML Keyboard" w:semiHidden="1" w:unhideWhenUsed="1"/>
+    <w:lsdException w:name="HTML Preformatted" w:semiHidden="1" w:unhideWhenUsed="1"/>
+    <w:lsdException w:name="HTML Sample" w:semiHidden="1" w:unhideWhenUsed="1"/>
+    <w:lsdException w:name="HTML Typewriter" w:semiHidden="1" w:unhideWhenUsed="1"/>
+    <w:lsdException w:name="HTML Variable" w:semiHidden="1" w:unhideWhenUsed="1"/>
+    <w:lsdException w:name="Normal Table" w:semiHidden="1" w:unhideWhenUsed="1"/>
+    <w:lsdException w:name="annotation subject" w:semiHidden="1" w:unhideWhenUsed="1"/>
+    <w:lsdException w:name="No List" w:semiHidden="1" w:unhideWhenUsed="1"/>
+    <w:lsdException w:name="Outline List 1" w:semiHidden="1" w:unhideWhenUsed="1"/>
+    <w:lsdException w:name="Outline List 2" w:semiHidden="1" w:unhideWhenUsed="1"/>
+    <w:lsdException w:name="Outline List 3" w:semiHidden="1" w:unhideWhenUsed="1"/>
+    <w:lsdException w:name="Table Simple 1" w:semiHidden="1" w:unhideWhenUsed="1"/>
+    <w:lsdException w:name="Table Simple 2" w:semiHidden="1" w:unhideWhenUsed="1"/>
+    <w:lsdException w:name="Table Simple 3" w:semiHidden="1" w:unhideWhenUsed="1"/>
+    <w:lsdException w:name="Table Classic 1" w:semiHidden="1" w:unhideWhenUsed="1"/>
+    <w:lsdException w:name="Table Classic 2" w:semiHidden="1" w:unhideWhenUsed="1"/>
+    <w:lsdException w:name="Table Classic 3" w:semiHidden="1" w:unhideWhenUsed="1"/>
+    <w:lsdException w:name="Table Classic 4" w:semiHidden="1" w:unhideWhenUsed="1"/>
+    <w:lsdException w:name="Table Colorful 1" w:semiHidden="1" w:unhideWhenUsed="1"/>
+    <w:lsdException w:name="Table Colorful 2" w:semiHidden="1" w:unhideWhenUsed="1"/>
+    <w:lsdException w:name="Table Colorful 3" w:semiHidden="1" w:unhideWhenUsed="1"/>
+    <w:lsdException w:name="Table Columns 1" w:semiHidden="1" w:unhideWhenUsed="1"/>
+    <w:lsdException w:name="Table Columns 2" w:semiHidden="1" w:unhideWhenUsed="1"/>
+    <w:lsdException w:name="Table Columns 3" w:semiHidden="1" w:unhideWhenUsed="1"/>
+    <w:lsdException w:name="Table Columns 4" w:semiHidden="1" w:unhideWhenUsed="1"/>
+    <w:lsdException w:name="Table Columns 5" w:semiHidden="1" w:unhideWhenUsed="1"/>
+    <w:lsdException w:name="Table Grid 1" w:semiHidden="1" w:unhideWhenUsed="1"/>
+    <w:lsdException w:name="Table Grid 2" w:semiHidden="1" w:unhideWhenUsed="1"/>
+    <w:lsdException w:name="Table Grid 3" w:semiHidden="1" w:unhideWhenUsed="1"/>
+    <w:lsdException w:name="Table Grid 4" w:semiHidden="1" w:unhideWhenUsed="1"/>
+    <w:lsdException w:name="Table Grid 5" w:semiHidden="1" w:unhideWhenUsed="1"/>
+    <w:lsdException w:name="Table Grid 6" w:semiHidden="1" w:unhideWhenUsed="1"/>
+    <w:lsdException w:name="Table Grid 7" w:semiHidden="1" w:unhideWhenUsed="1"/>
+    <w:lsdException w:name="Table Grid 8" w:semiHidden="1" w:unhideWhenUsed="1"/>
+    <w:lsdException w:name="Table List 1" w:semiHidden="1" w:unhideWhenUsed="1"/>
+    <w:lsdException w:name="Table List 2" w:semiHidden="1" w:unhideWhenUsed="1"/>
+    <w:lsdException w:name="Table List 3" w:semiHidden="1" w:unhideWhenUsed="1"/>
+    <w:lsdException w:name="Table List 4" w:semiHidden="1" w:unhideWhenUsed="1"/>
+    <w:lsdException w:name="Table List 5" w:semiHidden="1" w:unhideWhenUsed="1"/>
+    <w:lsdException w:name="Table List 6" w:semiHidden="1" w:unhideWhenUsed="1"/>
+    <w:lsdException w:name="Table List 7" w:semiHidden="1" w:unhideWhenUsed="1"/>
+    <w:lsdException w:name="Table List 8" w:semiHidden="1" w:unhideWhenUsed="1"/>
+    <w:lsdException w:name="Table 3D effects 1" w:semiHidden="1" w:unhideWhenUsed="1"/>
+    <w:lsdException w:name="Table 3D effects 2" w:semiHidden="1" w:unhideWhenUsed="1"/>
+    <w:lsdException w:name="Table 3D effects 3" w:semiHidden="1" w:unhideWhenUsed="1"/>
+    <w:lsdException w:name="Table Contemporary" w:semiHidden="1" w:unhideWhenUsed="1"/>
+    <w:lsdException w:name="Table Elegant" w:semiHidden="1" w:unhideWhenUsed="1"/>
+    <w:lsdException w:name="Table Professional" w:semiHidden="1" w:unhideWhenUsed="1"/>
+    <w:lsdException w:name="Table Subtle 1" w:semiHidden="1" w:unhideWhenUsed="1"/>
+    <w:lsdException w:name="Table Subtle 2" w:semiHidden="1" w:unhideWhenUsed="1"/>
+    <w:lsdException w:name="Table Web 1" w:semiHidden="1" w:unhideWhenUsed="1"/>
+    <w:lsdException w:name="Table Web 2" w:semiHidden="1" w:unhideWhenUsed="1"/>
+    <w:lsdException w:name="Table Web 3" w:semiHidden="1" w:unhideWhenUsed="1"/>
+    <w:lsdException w:name="Balloon Text" w:semiHidden="1" w:unhideWhenUsed="1"/>
+    <w:lsdException w:name="Table Grid" w:semiHidden="1" w:uiPriority="39" w:unhideWhenUsed="1"/>
+    <w:lsdException w:name="Table Theme" w:semiHidden="1" w:unhideWhenUsed="1"/>
+    <w:lsdException w:name="Placeholder Text" w:semiHidden="1"/>
+    <w:lsdException w:name="No Spacing" w:uiPriority="1" w:qFormat="1"/>
+    <w:lsdException w:name="Light Shading" w:uiPriority="60"/>
+    <w:lsdException w:name="Light List" w:uiPriority="61"/>
+    <w:lsdException w:name="Light Grid" w:uiPriority="62"/>
+    <w:lsdException w:name="Medium Shading 1" w:uiPriority="63"/>
+    <w:lsdException w:name="Medium Shading 2" w:uiPriority="64"/>
+    <w:lsdException w:name="Medium List 1" w:uiPriority="65"/>
+    <w:lsdException w:name="Medium List 2" w:uiPriority="66"/>
+    <w:lsdException w:name="Medium Grid 1" w:uiPriority="67"/>
+    <w:lsdException w:name="Medium Grid 2" w:uiPriority="68"/>
+    <w:lsdException w:name="Medium Grid 3" w:uiPriority="69"/>
+    <w:lsdException w:name="Dark List" w:uiPriority="70"/>
+    <w:lsdException w:name="Colorful Shading" w:uiPriority="71"/>
+    <w:lsdException w:name="Colorful List" w:uiPriority="72"/>
+    <w:lsdException w:name="Colorful Grid" w:uiPriority="73"/>
+    <w:lsdException w:name="Light Shading Accent 1" w:uiPriority="60"/>
+    <w:lsdException w:name="Light List Accent 1" w:uiPriority="61"/>
+    <w:lsdException w:name="Light Grid Accent 1" w:uiPriority="62"/>
+    <w:lsdException w:name="Medium Shading 1 Accent 1" w:uiPriority="63"/>
+    <w:lsdException w:name="Medium Shading 2 Accent 1" w:uiPriority="64"/>
+    <w:lsdException w:name="Medium List 1 Accent 1" w:uiPriority="65"/>
+    <w:lsdException w:name="Revision" w:semiHidden="1"/>
+    <w:lsdException w:name="List Paragraph" w:uiPriority="34" w:qFormat="1"/>
+    <w:lsdException w:name="Quote" w:uiPriority="29" w:qFormat="1"/>
+    <w:lsdException w:name="Intense Quote" w:uiPriority="30" w:qFormat="1"/>
+    <w:lsdException w:name="Medium List 2 Accent 1" w:uiPriority="66"/>
+    <w:lsdException w:name="Medium Grid 1 Accent 1" w:uiPriority="67"/>
+    <w:lsdException w:name="Medium Grid 2 Accent 1" w:uiPriority="68"/>
+    <w:lsdException w:name="Medium Grid 3 Accent 1" w:uiPriority="69"/>
+    <w:lsdException w:name="Dark List Accent 1" w:uiPriority="70"/>
+    <w:lsdException w:name="Colorful Shading Accent 1" w:uiPriority="71"/>
+    <w:lsdException w:name="Colorful List Accent 1" w:uiPriority="72"/>
+    <w:lsdException w:name="Colorful Grid Accent 1" w:uiPriority="73"/>
+    <w:lsdException w:name="Light Shading Accent 2" w:uiPriority="60"/>
+    <w:lsdException w:name="Light List Accent 2" w:uiPriority="61"/>
+    <w:lsdException w:name="Light Grid Accent 2" w:uiPriority="62"/>
+    <w:lsdException w:name="Medium Shading 1 Accent 2" w:uiPriority="63"/>
+    <w:lsdException w:name="Medium Shading 2 Accent 2" w:uiPriority="64"/>
+    <w:lsdException w:name="Medium List 1 Accent 2" w:uiPriority="65"/>
+    <w:lsdException w:name="Medium List 2 Accent 2" w:uiPriority="66"/>
+    <w:lsdException w:name="Medium Grid 1 Accent 2" w:uiPriority="67"/>
+    <w:lsdException w:name="Medium Grid 2 Accent 2" w:uiPriority="68"/>
+    <w:lsdException w:name="Medium Grid 3 Accent 2" w:uiPriority="69"/>
+    <w:lsdException w:name="Dark List Accent 2" w:uiPriority="70"/>
+    <w:lsdException w:name="Colorful Shading Accent 2" w:uiPriority="71"/>
+    <w:lsdException w:name="Colorful List Accent 2" w:uiPriority="72"/>
+    <w:lsdException w:name="Colorful Grid Accent 2" w:uiPriority="73"/>
+    <w:lsdException w:name="Light Shading Accent 3" w:uiPriority="60"/>
+    <w:lsdException w:name="Light List Accent 3" w:uiPriority="61"/>
+    <w:lsdException w:name="Light Grid Accent 3" w:uiPriority="62"/>
+    <w:lsdException w:name="Medium Shading 1 Accent 3" w:uiPriority="63"/>
+    <w:lsdException w:name="Medium Shading 2 Accent 3" w:uiPriority="64"/>
+    <w:lsdException w:name="Medium List 1 Accent 3" w:uiPriority="65"/>
+    <w:lsdException w:name="Medium List 2 Accent 3" w:uiPriority="66"/>
+    <w:lsdException w:name="Medium Grid 1 Accent 3" w:uiPriority="67"/>
+    <w:lsdException w:name="Medium Grid 2 Accent 3" w:uiPriority="68"/>
+    <w:lsdException w:name="Medium Grid 3 Accent 3" w:uiPriority="69"/>
+    <w:lsdException w:name="Dark List Accent 3" w:uiPriority="70"/>
+    <w:lsdException w:name="Colorful Shading Accent 3" w:uiPriority="71"/>
+    <w:lsdException w:name="Colorful List Accent 3" w:uiPriority="72"/>
+    <w:lsdException w:name="Colorful Grid Accent 3" w:uiPriority="73"/>
+    <w:lsdException w:name="Light Shading Accent 4" w:uiPriority="60"/>
+    <w:lsdException w:name="Light List Accent 4" w:uiPriority="61"/>
+    <w:lsdException w:name="Light Grid Accent 4" w:uiPriority="62"/>
+    <w:lsdException w:name="Medium Shading 1 Accent 4" w:uiPriority="63"/>
+    <w:lsdException w:name="Medium Shading 2 Accent 4" w:uiPriority="64"/>
+    <w:lsdException w:name="Medium List 1 Accent 4" w:uiPriority="65"/>
+    <w:lsdException w:name="Medium List 2 Accent 4" w:uiPriority="66"/>
+    <w:lsdException w:name="Medium Grid 1 Accent 4" w:uiPriority="67"/>
+    <w:lsdException w:name="Medium Grid 2 Accent 4" w:uiPriority="68"/>
+    <w:lsdException w:name="Medium Grid 3 Accent 4" w:uiPriority="69"/>
+    <w:lsdException w:name="Dark List Accent 4" w:uiPriority="70"/>
+    <w:lsdException w:name="Colorful Shading Accent 4" w:uiPriority="71"/>
+    <w:lsdException w:name="Colorful List Accent 4" w:uiPriority="72"/>
+    <w:lsdException w:name="Colorful Grid Accent 4" w:uiPriority="73"/>
+    <w:lsdException w:name="Light Shading Accent 5" w:uiPriority="60"/>
+    <w:lsdException w:name="Light List Accent 5" w:uiPriority="61"/>
+    <w:lsdException w:name="Light Grid Accent 5" w:uiPriority="62"/>
+    <w:lsdException w:name="Medium Shading 1 Accent 5" w:uiPriority="63"/>
+    <w:lsdException w:name="Medium Shading 2 Accent 5" w:uiPriority="64"/>
+    <w:lsdException w:name="Medium List 1 Accent 5" w:uiPriority="65"/>
+    <w:lsdException w:name="Medium List 2 Accent 5" w:uiPriority="66"/>
+    <w:lsdException w:name="Medium Grid 1 Accent 5" w:uiPriority="67"/>
+    <w:lsdException w:name="Medium Grid 2 Accent 5" w:uiPriority="68"/>
+    <w:lsdException w:name="Medium Grid 3 Accent 5" w:uiPriority="69"/>
+    <w:lsdException w:name="Dark List Accent 5" w:uiPriority="70"/>
+    <w:lsdException w:name="Colorful Shading Accent 5" w:uiPriority="71"/>
+    <w:lsdException w:name="Colorful List Accent 5" w:uiPriority="72"/>
+    <w:lsdException w:name="Colorful Grid Accent 5" w:uiPriority="73"/>
+    <w:lsdException w:name="Light Shading Accent 6" w:uiPriority="60"/>
+    <w:lsdException w:name="Light List Accent 6" w:uiPriority="61"/>
+    <w:lsdException w:name="Light Grid Accent 6" w:uiPriority="62"/>
+    <w:lsdException w:name="Medium Shading 1 Accent 6" w:uiPriority="63"/>
+    <w:lsdException w:name="Medium Shading 2 Accent 6" w:uiPriority="64"/>
+    <w:lsdException w:name="Medium List 1 Accent 6" w:uiPriority="65"/>
+    <w:lsdException w:name="Medium List 2 Accent 6" w:uiPriority="66"/>
+    <w:lsdException w:name="Medium Grid 1 Accent 6" w:uiPriority="67"/>
+    <w:lsdException w:name="Medium Grid 2 Accent 6" w:uiPriority="68"/>
+    <w:lsdException w:name="Medium Grid 3 Accent 6" w:uiPriority="69"/>
+    <w:lsdException w:name="Dark List Accent 6" w:uiPriority="70"/>
+    <w:lsdException w:name="Colorful Shading Accent 6" w:uiPriority="71"/>
+    <w:lsdException w:name="Colorful List Accent 6" w:uiPriority="72"/>
+    <w:lsdException w:name="Colorful Grid Accent 6" w:uiPriority="73"/>
+    <w:lsdException w:name="Subtle Emphasis" w:uiPriority="19" w:qFormat="1"/>
+    <w:lsdException w:name="Intense Emphasis" w:uiPriority="21" w:qFormat="1"/>
+    <w:lsdException w:name="Subtle Reference" w:uiPriority="31" w:qFormat="1"/>
+    <w:lsdException w:name="Intense Reference" w:uiPriority="32" w:qFormat="1"/>
+    <w:lsdException w:name="Book Title" w:uiPriority="33" w:qFormat="1"/>
+    <w:lsdException w:name="Bibliography" w:semiHidden="1" w:uiPriority="37" w:unhideWhenUsed="1"/>
+    <w:lsdException w:name="TOC Heading" w:semiHidden="1" w:uiPriority="39" w:unhideWhenUsed="1" w:qFormat="1"/>
+    <w:lsdException w:name="Plain Table 1" w:uiPriority="41"/>
+    <w:lsdException w:name="Plain Table 2" w:uiPriority="42"/>
+    <w:lsdException w:name="Plain Table 3" w:uiPriority="43"/>
+    <w:lsdException w:name="Plain Table 4" w:uiPriority="44"/>
+    <w:lsdException w:name="Plain Table 5" w:uiPriority="45"/>
+    <w:lsdException w:name="Grid Table Light" w:uiPriority="40"/>
+    <w:lsdException w:name="Grid Table 1 Light" w:uiPriority="46"/>
+    <w:lsdException w:name="Grid Table 2" w:uiPriority="47"/>
+    <w:lsdException w:name="Grid Table 3" w:uiPriority="48"/>
+    <w:lsdException w:name="Grid Table 4" w:uiPriority="49"/>
+    <w:lsdException w:name="Grid Table 5 Dark" w:uiPriority="50"/>
+    <w:lsdException w:name="Grid Table 6 Colorful" w:uiPriority="51"/>
+    <w:lsdException w:name="Grid Table 7 Colorful" w:uiPriority="52"/>
+    <w:lsdException w:name="Grid Table 1 Light Accent 1" w:uiPriority="46"/>
+    <w:lsdException w:name="Grid Table 2 Accent 1" w:uiPriority="47"/>
+    <w:lsdException w:name="Grid Table 3 Accent 1" w:uiPriority="48"/>
+    <w:lsdException w:name="Grid Table 4 Accent 1" w:uiPriority="49"/>
+    <w:lsdException w:name="Grid Table 5 Dark Accent 1" w:uiPriority="50"/>
+    <w:lsdException w:name="Grid Table 6 Colorful Accent 1" w:uiPriority="51"/>
+    <w:lsdException w:name="Grid Table 7 Colorful Accent 1" w:uiPriority="52"/>
+    <w:lsdException w:name="Grid Table 1 Light Accent 2" w:uiPriority="46"/>
+    <w:lsdException w:name="Grid Table 2 Accent 2" w:uiPriority="47"/>
+    <w:lsdException w:name="Grid Table 3 Accent 2" w:uiPriority="48"/>
+    <w:lsdException w:name="Grid Table 4 Accent 2" w:uiPriority="49"/>
+    <w:lsdException w:name="Grid Table 5 Dark Accent 2" w:uiPriority="50"/>
+    <w:lsdException w:name="Grid Table 6 Colorful Accent 2" w:uiPriority="51"/>
+    <w:lsdException w:name="Grid Table 7 Colorful Accent 2" w:uiPriority="52"/>
+    <w:lsdException w:name="Grid Table 1 Light Accent 3" w:uiPriority="46"/>
+    <w:lsdException w:name="Grid Table 2 Accent 3" w:uiPriority="47"/>
+    <w:lsdException w:name="Grid Table 3 Accent 3" w:uiPriority="48"/>
+    <w:lsdException w:name="Grid Table 4 Accent 3" w:uiPriority="49"/>
+    <w:lsdException w:name="Grid Table 5 Dark Accent 3" w:uiPriority="50"/>
+    <w:lsdException w:name="Grid Table 6 Colorful Accent 3" w:uiPriority="51"/>
+    <w:lsdException w:name="Grid Table 7 Colorful Accent 3" w:uiPriority="52"/>
+    <w:lsdException w:name="Grid Table 1 Light Accent 4" w:uiPriority="46"/>
+    <w:lsdException w:name="Grid Table 2 Accent 4" w:uiPriority="47"/>
+    <w:lsdException w:name="Grid Table 3 Accent 4" w:uiPriority="48"/>
+    <w:lsdException w:name="Grid Table 4 Accent 4" w:uiPriority="49"/>
+    <w:lsdException w:name="Grid Table 5 Dark Accent 4" w:uiPriority="50"/>
+    <w:lsdException w:name="Grid Table 6 Colorful Accent 4" w:uiPriority="51"/>
+    <w:lsdException w:name="Grid Table 7 Colorful Accent 4" w:uiPriority="52"/>
+    <w:lsdException w:name="Grid Table 1 Light Accent 5" w:uiPriority="46"/>
+    <w:lsdException w:name="Grid Table 2 Accent 5" w:uiPriority="47"/>
+    <w:lsdException w:name="Grid Table 3 Accent 5" w:uiPriority="48"/>
+    <w:lsdException w:name="Grid Table 4 Accent 5" w:uiPriority="49"/>
+    <w:lsdException w:name="Grid Table 5 Dark Accent 5" w:uiPriority="50"/>
+    <w:lsdException w:name="Grid Table 6 Colorful Accent 5" w:uiPriority="51"/>
+    <w:lsdException w:name="Grid Table 7 Colorful Accent 5" w:uiPriority="52"/>
+    <w:lsdException w:name="Grid Table 1 Light Accent 6" w:uiPriority="46"/>
+    <w:lsdException w:name="Grid Table 2 Accent 6" w:uiPriority="47"/>
+    <w:lsdException w:name="Grid Table 3 Accent 6" w:uiPriority="48"/>
+    <w:lsdException w:name="Grid Table 4 Accent 6" w:uiPriority="49"/>
+    <w:lsdException w:name="Grid Table 5 Dark Accent 6" w:uiPriority="50"/>
+    <w:lsdException w:name="Grid Table 6 Colorful Accent 6" w:uiPriority="51"/>
+    <w:lsdException w:name="Grid Table 7 Colorful Accent 6" w:uiPriority="52"/>
+    <w:lsdException w:name="List Table 1 Light" w:uiPriority="46"/>
+    <w:lsdException w:name="List Table 2" w:uiPriority="47"/>
+    <w:lsdException w:name="List Table 3" w:uiPriority="48"/>
+    <w:lsdException w:name="List Table 4" w:uiPriority="49"/>
+    <w:lsdException w:name="List Table 5 Dark" w:uiPriority="50"/>
+    <w:lsdException w:name="List Table 6 Colorful" w:uiPriority="51"/>
+    <w:lsdException w:name="List Table 7 Colorful" w:uiPriority="52"/>
+    <w:lsdException w:name="List Table 1 Light Accent 1" w:uiPriority="46"/>
+    <w:lsdException w:name="List Table 2 Accent 1" w:uiPriority="47"/>
+    <w:lsdException w:name="List Table 3 Accent 1" w:uiPriority="48"/>
+    <w:lsdException w:name="List Table 4 Accent 1" w:uiPriority="49"/>
+    <w:lsdException w:name="List Table 5 Dark Accent 1" w:uiPriority="50"/>
+    <w:lsdException w:name="List Table 6 Colorful Accent 1" w:uiPriority="51"/>
+    <w:lsdException w:name="List Table 7 Colorful Accent 1" w:uiPriority="52"/>
+    <w:lsdException w:name="List Table 1 Light Accent 2" w:uiPriority="46"/>
+    <w:lsdException w:name="List Table 2 Accent 2" w:uiPriority="47"/>
+    <w:lsdException w:name="List Table 3 Accent 2" w:uiPriority="48"/>
+    <w:lsdException w:name="List Table 4 Accent 2" w:uiPriority="49"/>
+    <w:lsdException w:name="List Table 5 Dark Accent 2" w:uiPriority="50"/>
+    <w:lsdException w:name="List Table 6 Colorful Accent 2" w:uiPriority="51"/>
+    <w:lsdException w:name="List Table 7 Colorful Accent 2" w:uiPriority="52"/>
+    <w:lsdException w:name="List Table 1 Light Accent 3" w:uiPriority="46"/>
+    <w:lsdException w:name="List Table 2 Accent 3" w:uiPriority="47"/>
+    <w:lsdException w:name="List Table 3 Accent 3" w:uiPriority="48"/>
+    <w:lsdException w:name="List Table 4 Accent 3" w:uiPriority="49"/>
+    <w:lsdException w:name="List Table 5 Dark Accent 3" w:uiPriority="50"/>
+    <w:lsdException w:name="List Table 6 Colorful Accent 3" w:uiPriority="51"/>
+    <w:lsdException w:name="List Table 7 Colorful Accent 3" w:uiPriority="52"/>
+    <w:lsdException w:name="List Table 1 Light Accent 4" w:uiPriority="46"/>
+    <w:lsdException w:name="List Table 2 Accent 4" w:uiPriority="47"/>
+    <w:lsdException w:name="List Table 3 Accent 4" w:uiPriority="48"/>
+    <w:lsdException w:name="List Table 4 Accent 4" w:uiPriority="49"/>
+    <w:lsdException w:name="List Table 5 Dark Accent 4" w:uiPriority="50"/>
+    <w:lsdException w:name="List Table 6 Colorful Accent 4" w:uiPriority="51"/>
+    <w:lsdException w:name="List Table 7 Colorful Accent 4" w:uiPriority="52"/>
+    <w:lsdException w:name="List Table 1 Light Accent 5" w:uiPriority="46"/>
+    <w:lsdException w:name="List Table 2 Accent 5" w:uiPriority="47"/>
+    <w:lsdException w:name="List Table 3 Accent 5" w:uiPriority="48"/>
+    <w:lsdException w:name="List Table 4 Accent 5" w:uiPriority="49"/>
+    <w:lsdException w:name="List Table 5 Dark Accent 5" w:uiPriority="50"/>
+    <w:lsdException w:name="List Table 6 Colorful Accent 5" w:uiPriority="51"/>
+    <w:lsdException w:name="List Table 7 Colorful Accent 5" w:uiPriority="52"/>
+    <w:lsdException w:name="List Table 1 Light Accent 6" w:uiPriority="46"/>
+    <w:lsdException w:name="List Table 2 Accent 6" w:uiPriority="47"/>
+    <w:lsdException w:name="List Table 3 Accent 6" w:uiPriority="48"/>
+    <w:lsdException w:name="List Table 4 Accent 6" w:uiPriority="49"/>
+    <w:lsdException w:name="List Table 5 Dark Accent 6" w:uiPriority="50"/>
+    <w:lsdException w:name="List Table 6 Colorful Accent 6" w:uiPriority="51"/>
+    <w:lsdException w:name="List Table 7 Colorful Accent 6" w:uiPriority="52"/>
+    <w:lsdException w:name="Mention" w:semiHidden="1" w:unhideWhenUsed="1"/>
+    <w:lsdException w:name="Smart Hyperlink" w:semiHidden="1" w:unhideWhenUsed="1"/>
+    <w:lsdException w:name="Hashtag" w:semiHidden="1" w:unhideWhenUsed="1"/>
+    <w:lsdException w:name="Unresolved Mention" w:semiHidden="1" w:unhideWhenUsed="1"/>
   </w:latentStyles>
   <w:style w:type="paragraph" w:default="1" w:styleId="Normal">
     <w:name w:val="Normal"/>
@@ -3891,6 +4636,7 @@
   <w:style w:type="character" w:default="1" w:styleId="Fuentedeprrafopredeter">
     <w:name w:val="Default Paragraph Font"/>
     <w:uiPriority w:val="1"/>
+    <w:semiHidden/>
     <w:unhideWhenUsed/>
   </w:style>
   <w:style w:type="table" w:default="1" w:styleId="Tablanormal">
@@ -4077,544 +4823,7 @@
       <w:lang w:val="es-ES_tradnl"/>
     </w:rPr>
   </w:style>
-  <w:style w:type="paragraph" w:styleId="TtulodeTDC">
-    <w:name w:val="TOC Heading"/>
-    <w:basedOn w:val="Ttulo1"/>
-    <w:next w:val="Normal"/>
-    <w:uiPriority w:val="39"/>
-    <w:unhideWhenUsed/>
-    <w:qFormat/>
-    <w:rsid w:val="00BB4976"/>
-    <w:pPr>
-      <w:outlineLvl w:val="9"/>
-    </w:pPr>
-    <w:rPr>
-      <w:lang w:eastAsia="es-ES"/>
-    </w:rPr>
-  </w:style>
-  <w:style w:type="paragraph" w:styleId="Prrafodelista">
-    <w:name w:val="List Paragraph"/>
-    <w:basedOn w:val="Normal"/>
-    <w:uiPriority w:val="34"/>
-    <w:qFormat/>
-    <w:rsid w:val="00436E33"/>
-    <w:pPr>
-      <w:ind w:left="720"/>
-      <w:contextualSpacing/>
-    </w:pPr>
-  </w:style>
-  <w:style w:type="paragraph" w:styleId="TDC1">
-    <w:name w:val="toc 1"/>
-    <w:basedOn w:val="Normal"/>
-    <w:next w:val="Normal"/>
-    <w:autoRedefine/>
-    <w:uiPriority w:val="39"/>
-    <w:unhideWhenUsed/>
-    <w:rsid w:val="002F2671"/>
-    <w:pPr>
-      <w:spacing w:after="100"/>
-    </w:pPr>
-  </w:style>
-  <w:style w:type="character" w:styleId="Hipervnculo">
-    <w:name w:val="Hyperlink"/>
-    <w:basedOn w:val="Fuentedeprrafopredeter"/>
-    <w:uiPriority w:val="99"/>
-    <w:unhideWhenUsed/>
-    <w:rsid w:val="002F2671"/>
-    <w:rPr>
-      <w:color w:val="0563C1" w:themeColor="hyperlink"/>
-      <w:u w:val="single"/>
-    </w:rPr>
-  </w:style>
-  <w:style w:type="paragraph" w:styleId="Textodeglobo">
-    <w:name w:val="Balloon Text"/>
-    <w:basedOn w:val="Normal"/>
-    <w:link w:val="TextodegloboCar"/>
-    <w:uiPriority w:val="99"/>
-    <w:semiHidden/>
-    <w:unhideWhenUsed/>
-    <w:rsid w:val="0014034C"/>
-    <w:pPr>
-      <w:spacing w:after="0" w:line="240" w:lineRule="auto"/>
-    </w:pPr>
-    <w:rPr>
-      <w:rFonts w:ascii="Tahoma" w:hAnsi="Tahoma" w:cs="Tahoma"/>
-      <w:sz w:val="16"/>
-      <w:szCs w:val="16"/>
-    </w:rPr>
-  </w:style>
-  <w:style w:type="character" w:customStyle="1" w:styleId="TextodegloboCar">
-    <w:name w:val="Texto de globo Car"/>
-    <w:basedOn w:val="Fuentedeprrafopredeter"/>
-    <w:link w:val="Textodeglobo"/>
-    <w:uiPriority w:val="99"/>
-    <w:semiHidden/>
-    <w:rsid w:val="0014034C"/>
-    <w:rPr>
-      <w:rFonts w:ascii="Tahoma" w:hAnsi="Tahoma" w:cs="Tahoma"/>
-      <w:sz w:val="16"/>
-      <w:szCs w:val="16"/>
-    </w:rPr>
-  </w:style>
-  <w:style w:type="paragraph" w:customStyle="1" w:styleId="Default">
-    <w:name w:val="Default"/>
-    <w:rsid w:val="0014034C"/>
-    <w:pPr>
-      <w:autoSpaceDE w:val="0"/>
-      <w:autoSpaceDN w:val="0"/>
-      <w:adjustRightInd w:val="0"/>
-      <w:spacing w:after="0" w:line="240" w:lineRule="auto"/>
-    </w:pPr>
-    <w:rPr>
-      <w:rFonts w:ascii="Cambria" w:hAnsi="Cambria" w:cs="Cambria"/>
-      <w:color w:val="000000"/>
-      <w:sz w:val="24"/>
-      <w:szCs w:val="24"/>
-    </w:rPr>
-  </w:style>
-  <w:style w:type="paragraph" w:styleId="Subttulo">
-    <w:name w:val="Subtitle"/>
-    <w:basedOn w:val="Normal"/>
-    <w:next w:val="Normal"/>
-    <w:link w:val="SubttuloCar"/>
-    <w:uiPriority w:val="11"/>
-    <w:qFormat/>
-    <w:rsid w:val="00C27953"/>
-    <w:pPr>
-      <w:numPr>
-        <w:ilvl w:val="1"/>
-      </w:numPr>
-    </w:pPr>
-    <w:rPr>
-      <w:rFonts w:eastAsiaTheme="minorEastAsia"/>
-      <w:color w:val="5A5A5A" w:themeColor="text1" w:themeTint="A5"/>
-      <w:spacing w:val="15"/>
-    </w:rPr>
-  </w:style>
-  <w:style w:type="character" w:customStyle="1" w:styleId="SubttuloCar">
-    <w:name w:val="Subtítulo Car"/>
-    <w:basedOn w:val="Fuentedeprrafopredeter"/>
-    <w:link w:val="Subttulo"/>
-    <w:uiPriority w:val="11"/>
-    <w:rsid w:val="00C27953"/>
-    <w:rPr>
-      <w:rFonts w:eastAsiaTheme="minorEastAsia"/>
-      <w:color w:val="5A5A5A" w:themeColor="text1" w:themeTint="A5"/>
-      <w:spacing w:val="15"/>
-    </w:rPr>
-  </w:style>
-  <w:style w:type="paragraph" w:styleId="Ttulo">
-    <w:name w:val="Title"/>
-    <w:basedOn w:val="Normal"/>
-    <w:next w:val="Normal"/>
-    <w:link w:val="TtuloCar"/>
-    <w:uiPriority w:val="10"/>
-    <w:qFormat/>
-    <w:rsid w:val="00C27953"/>
-    <w:pPr>
-      <w:spacing w:after="0" w:line="240" w:lineRule="auto"/>
-      <w:contextualSpacing/>
-    </w:pPr>
-    <w:rPr>
-      <w:rFonts w:asciiTheme="majorHAnsi" w:eastAsiaTheme="majorEastAsia" w:hAnsiTheme="majorHAnsi" w:cstheme="majorBidi"/>
-      <w:spacing w:val="-10"/>
-      <w:kern w:val="28"/>
-      <w:sz w:val="56"/>
-      <w:szCs w:val="56"/>
-    </w:rPr>
-  </w:style>
-  <w:style w:type="character" w:customStyle="1" w:styleId="TtuloCar">
-    <w:name w:val="Título Car"/>
-    <w:basedOn w:val="Fuentedeprrafopredeter"/>
-    <w:link w:val="Ttulo"/>
-    <w:uiPriority w:val="10"/>
-    <w:rsid w:val="00C27953"/>
-    <w:rPr>
-      <w:rFonts w:asciiTheme="majorHAnsi" w:eastAsiaTheme="majorEastAsia" w:hAnsiTheme="majorHAnsi" w:cstheme="majorBidi"/>
-      <w:spacing w:val="-10"/>
-      <w:kern w:val="28"/>
-      <w:sz w:val="56"/>
-      <w:szCs w:val="56"/>
-    </w:rPr>
-  </w:style>
-</w:styles>
-</file>
-
-<file path=word/stylesWithEffects.xml><?xml version="1.0" encoding="utf-8"?>
-<w:styles xmlns:wpc="http://schemas.microsoft.com/office/word/2010/wordprocessingCanvas" xmlns:mc="http://schemas.openxmlformats.org/markup-compatibility/2006" xmlns:o="urn:schemas-microsoft-com:office:office" xmlns:r="http://schemas.openxmlformats.org/officeDocument/2006/relationships" xmlns:m="http://schemas.openxmlformats.org/officeDocument/2006/math" xmlns:v="urn:schemas-microsoft-com:vml" xmlns:wp14="http://schemas.microsoft.com/office/word/2010/wordprocessingDrawing" xmlns:wp="http://schemas.openxmlformats.org/drawingml/2006/wordprocessingDrawing" xmlns:w10="urn:schemas-microsoft-com:office:word" xmlns:w="http://schemas.openxmlformats.org/wordprocessingml/2006/main" xmlns:w14="http://schemas.microsoft.com/office/word/2010/wordml" xmlns:wpg="http://schemas.microsoft.com/office/word/2010/wordprocessingGroup" xmlns:wpi="http://schemas.microsoft.com/office/word/2010/wordprocessingInk" xmlns:wne="http://schemas.microsoft.com/office/word/2006/wordml" xmlns:wps="http://schemas.microsoft.com/office/word/2010/wordprocessingShape" mc:Ignorable="w14 wp14">
-  <w:docDefaults>
-    <w:rPrDefault>
-      <w:rPr>
-        <w:rFonts w:asciiTheme="minorHAnsi" w:eastAsiaTheme="minorHAnsi" w:hAnsiTheme="minorHAnsi" w:cstheme="minorBidi"/>
-        <w:sz w:val="22"/>
-        <w:szCs w:val="22"/>
-        <w:lang w:val="es-ES" w:eastAsia="en-US" w:bidi="ar-SA"/>
-      </w:rPr>
-    </w:rPrDefault>
-    <w:pPrDefault>
-      <w:pPr>
-        <w:spacing w:after="160" w:line="259" w:lineRule="auto"/>
-      </w:pPr>
-    </w:pPrDefault>
-  </w:docDefaults>
-  <w:latentStyles w:defLockedState="0" w:defUIPriority="99" w:defSemiHidden="1" w:defUnhideWhenUsed="1" w:defQFormat="0" w:count="267">
-    <w:lsdException w:name="Normal" w:semiHidden="0" w:uiPriority="0" w:unhideWhenUsed="0" w:qFormat="1"/>
-    <w:lsdException w:name="heading 1" w:semiHidden="0" w:uiPriority="9" w:unhideWhenUsed="0" w:qFormat="1"/>
-    <w:lsdException w:name="heading 2" w:uiPriority="9" w:qFormat="1"/>
-    <w:lsdException w:name="heading 3" w:uiPriority="9" w:qFormat="1"/>
-    <w:lsdException w:name="heading 4" w:uiPriority="9" w:qFormat="1"/>
-    <w:lsdException w:name="heading 5" w:uiPriority="9" w:qFormat="1"/>
-    <w:lsdException w:name="heading 6" w:uiPriority="9" w:qFormat="1"/>
-    <w:lsdException w:name="heading 7" w:uiPriority="9" w:qFormat="1"/>
-    <w:lsdException w:name="heading 8" w:uiPriority="9" w:qFormat="1"/>
-    <w:lsdException w:name="heading 9" w:uiPriority="9" w:qFormat="1"/>
-    <w:lsdException w:name="toc 1" w:uiPriority="39"/>
-    <w:lsdException w:name="toc 2" w:uiPriority="39"/>
-    <w:lsdException w:name="toc 3" w:uiPriority="39"/>
-    <w:lsdException w:name="toc 4" w:uiPriority="39"/>
-    <w:lsdException w:name="toc 5" w:uiPriority="39"/>
-    <w:lsdException w:name="toc 6" w:uiPriority="39"/>
-    <w:lsdException w:name="toc 7" w:uiPriority="39"/>
-    <w:lsdException w:name="toc 8" w:uiPriority="39"/>
-    <w:lsdException w:name="toc 9" w:uiPriority="39"/>
-    <w:lsdException w:name="caption" w:uiPriority="35" w:qFormat="1"/>
-    <w:lsdException w:name="Title" w:semiHidden="0" w:uiPriority="10" w:unhideWhenUsed="0" w:qFormat="1"/>
-    <w:lsdException w:name="Default Paragraph Font" w:uiPriority="1"/>
-    <w:lsdException w:name="Subtitle" w:semiHidden="0" w:uiPriority="11" w:unhideWhenUsed="0" w:qFormat="1"/>
-    <w:lsdException w:name="Strong" w:semiHidden="0" w:uiPriority="22" w:unhideWhenUsed="0" w:qFormat="1"/>
-    <w:lsdException w:name="Emphasis" w:semiHidden="0" w:uiPriority="20" w:unhideWhenUsed="0" w:qFormat="1"/>
-    <w:lsdException w:name="Table Grid" w:semiHidden="0" w:uiPriority="39" w:unhideWhenUsed="0"/>
-    <w:lsdException w:name="Placeholder Text" w:unhideWhenUsed="0"/>
-    <w:lsdException w:name="No Spacing" w:semiHidden="0" w:uiPriority="1" w:unhideWhenUsed="0" w:qFormat="1"/>
-    <w:lsdException w:name="Light Shading" w:semiHidden="0" w:uiPriority="60" w:unhideWhenUsed="0"/>
-    <w:lsdException w:name="Light List" w:semiHidden="0" w:uiPriority="61" w:unhideWhenUsed="0"/>
-    <w:lsdException w:name="Light Grid" w:semiHidden="0" w:uiPriority="62" w:unhideWhenUsed="0"/>
-    <w:lsdException w:name="Medium Shading 1" w:semiHidden="0" w:uiPriority="63" w:unhideWhenUsed="0"/>
-    <w:lsdException w:name="Medium Shading 2" w:semiHidden="0" w:uiPriority="64" w:unhideWhenUsed="0"/>
-    <w:lsdException w:name="Medium List 1" w:semiHidden="0" w:uiPriority="65" w:unhideWhenUsed="0"/>
-    <w:lsdException w:name="Medium List 2" w:semiHidden="0" w:uiPriority="66" w:unhideWhenUsed="0"/>
-    <w:lsdException w:name="Medium Grid 1" w:semiHidden="0" w:uiPriority="67" w:unhideWhenUsed="0"/>
-    <w:lsdException w:name="Medium Grid 2" w:semiHidden="0" w:uiPriority="68" w:unhideWhenUsed="0"/>
-    <w:lsdException w:name="Medium Grid 3" w:semiHidden="0" w:uiPriority="69" w:unhideWhenUsed="0"/>
-    <w:lsdException w:name="Dark List" w:semiHidden="0" w:uiPriority="70" w:unhideWhenUsed="0"/>
-    <w:lsdException w:name="Colorful Shading" w:semiHidden="0" w:uiPriority="71" w:unhideWhenUsed="0"/>
-    <w:lsdException w:name="Colorful List" w:semiHidden="0" w:uiPriority="72" w:unhideWhenUsed="0"/>
-    <w:lsdException w:name="Colorful Grid" w:semiHidden="0" w:uiPriority="73" w:unhideWhenUsed="0"/>
-    <w:lsdException w:name="Light Shading Accent 1" w:semiHidden="0" w:uiPriority="60" w:unhideWhenUsed="0"/>
-    <w:lsdException w:name="Light List Accent 1" w:semiHidden="0" w:uiPriority="61" w:unhideWhenUsed="0"/>
-    <w:lsdException w:name="Light Grid Accent 1" w:semiHidden="0" w:uiPriority="62" w:unhideWhenUsed="0"/>
-    <w:lsdException w:name="Medium Shading 1 Accent 1" w:semiHidden="0" w:uiPriority="63" w:unhideWhenUsed="0"/>
-    <w:lsdException w:name="Medium Shading 2 Accent 1" w:semiHidden="0" w:uiPriority="64" w:unhideWhenUsed="0"/>
-    <w:lsdException w:name="Medium List 1 Accent 1" w:semiHidden="0" w:uiPriority="65" w:unhideWhenUsed="0"/>
-    <w:lsdException w:name="Revision" w:unhideWhenUsed="0"/>
-    <w:lsdException w:name="List Paragraph" w:semiHidden="0" w:uiPriority="34" w:unhideWhenUsed="0" w:qFormat="1"/>
-    <w:lsdException w:name="Quote" w:semiHidden="0" w:uiPriority="29" w:unhideWhenUsed="0" w:qFormat="1"/>
-    <w:lsdException w:name="Intense Quote" w:semiHidden="0" w:uiPriority="30" w:unhideWhenUsed="0" w:qFormat="1"/>
-    <w:lsdException w:name="Medium List 2 Accent 1" w:semiHidden="0" w:uiPriority="66" w:unhideWhenUsed="0"/>
-    <w:lsdException w:name="Medium Grid 1 Accent 1" w:semiHidden="0" w:uiPriority="67" w:unhideWhenUsed="0"/>
-    <w:lsdException w:name="Medium Grid 2 Accent 1" w:semiHidden="0" w:uiPriority="68" w:unhideWhenUsed="0"/>
-    <w:lsdException w:name="Medium Grid 3 Accent 1" w:semiHidden="0" w:uiPriority="69" w:unhideWhenUsed="0"/>
-    <w:lsdException w:name="Dark List Accent 1" w:semiHidden="0" w:uiPriority="70" w:unhideWhenUsed="0"/>
-    <w:lsdException w:name="Colorful Shading Accent 1" w:semiHidden="0" w:uiPriority="71" w:unhideWhenUsed="0"/>
-    <w:lsdException w:name="Colorful List Accent 1" w:semiHidden="0" w:uiPriority="72" w:unhideWhenUsed="0"/>
-    <w:lsdException w:name="Colorful Grid Accent 1" w:semiHidden="0" w:uiPriority="73" w:unhideWhenUsed="0"/>
-    <w:lsdException w:name="Light Shading Accent 2" w:semiHidden="0" w:uiPriority="60" w:unhideWhenUsed="0"/>
-    <w:lsdException w:name="Light List Accent 2" w:semiHidden="0" w:uiPriority="61" w:unhideWhenUsed="0"/>
-    <w:lsdException w:name="Light Grid Accent 2" w:semiHidden="0" w:uiPriority="62" w:unhideWhenUsed="0"/>
-    <w:lsdException w:name="Medium Shading 1 Accent 2" w:semiHidden="0" w:uiPriority="63" w:unhideWhenUsed="0"/>
-    <w:lsdException w:name="Medium Shading 2 Accent 2" w:semiHidden="0" w:uiPriority="64" w:unhideWhenUsed="0"/>
-    <w:lsdException w:name="Medium List 1 Accent 2" w:semiHidden="0" w:uiPriority="65" w:unhideWhenUsed="0"/>
-    <w:lsdException w:name="Medium List 2 Accent 2" w:semiHidden="0" w:uiPriority="66" w:unhideWhenUsed="0"/>
-    <w:lsdException w:name="Medium Grid 1 Accent 2" w:semiHidden="0" w:uiPriority="67" w:unhideWhenUsed="0"/>
-    <w:lsdException w:name="Medium Grid 2 Accent 2" w:semiHidden="0" w:uiPriority="68" w:unhideWhenUsed="0"/>
-    <w:lsdException w:name="Medium Grid 3 Accent 2" w:semiHidden="0" w:uiPriority="69" w:unhideWhenUsed="0"/>
-    <w:lsdException w:name="Dark List Accent 2" w:semiHidden="0" w:uiPriority="70" w:unhideWhenUsed="0"/>
-    <w:lsdException w:name="Colorful Shading Accent 2" w:semiHidden="0" w:uiPriority="71" w:unhideWhenUsed="0"/>
-    <w:lsdException w:name="Colorful List Accent 2" w:semiHidden="0" w:uiPriority="72" w:unhideWhenUsed="0"/>
-    <w:lsdException w:name="Colorful Grid Accent 2" w:semiHidden="0" w:uiPriority="73" w:unhideWhenUsed="0"/>
-    <w:lsdException w:name="Light Shading Accent 3" w:semiHidden="0" w:uiPriority="60" w:unhideWhenUsed="0"/>
-    <w:lsdException w:name="Light List Accent 3" w:semiHidden="0" w:uiPriority="61" w:unhideWhenUsed="0"/>
-    <w:lsdException w:name="Light Grid Accent 3" w:semiHidden="0" w:uiPriority="62" w:unhideWhenUsed="0"/>
-    <w:lsdException w:name="Medium Shading 1 Accent 3" w:semiHidden="0" w:uiPriority="63" w:unhideWhenUsed="0"/>
-    <w:lsdException w:name="Medium Shading 2 Accent 3" w:semiHidden="0" w:uiPriority="64" w:unhideWhenUsed="0"/>
-    <w:lsdException w:name="Medium List 1 Accent 3" w:semiHidden="0" w:uiPriority="65" w:unhideWhenUsed="0"/>
-    <w:lsdException w:name="Medium List 2 Accent 3" w:semiHidden="0" w:uiPriority="66" w:unhideWhenUsed="0"/>
-    <w:lsdException w:name="Medium Grid 1 Accent 3" w:semiHidden="0" w:uiPriority="67" w:unhideWhenUsed="0"/>
-    <w:lsdException w:name="Medium Grid 2 Accent 3" w:semiHidden="0" w:uiPriority="68" w:unhideWhenUsed="0"/>
-    <w:lsdException w:name="Medium Grid 3 Accent 3" w:semiHidden="0" w:uiPriority="69" w:unhideWhenUsed="0"/>
-    <w:lsdException w:name="Dark List Accent 3" w:semiHidden="0" w:uiPriority="70" w:unhideWhenUsed="0"/>
-    <w:lsdException w:name="Colorful Shading Accent 3" w:semiHidden="0" w:uiPriority="71" w:unhideWhenUsed="0"/>
-    <w:lsdException w:name="Colorful List Accent 3" w:semiHidden="0" w:uiPriority="72" w:unhideWhenUsed="0"/>
-    <w:lsdException w:name="Colorful Grid Accent 3" w:semiHidden="0" w:uiPriority="73" w:unhideWhenUsed="0"/>
-    <w:lsdException w:name="Light Shading Accent 4" w:semiHidden="0" w:uiPriority="60" w:unhideWhenUsed="0"/>
-    <w:lsdException w:name="Light List Accent 4" w:semiHidden="0" w:uiPriority="61" w:unhideWhenUsed="0"/>
-    <w:lsdException w:name="Light Grid Accent 4" w:semiHidden="0" w:uiPriority="62" w:unhideWhenUsed="0"/>
-    <w:lsdException w:name="Medium Shading 1 Accent 4" w:semiHidden="0" w:uiPriority="63" w:unhideWhenUsed="0"/>
-    <w:lsdException w:name="Medium Shading 2 Accent 4" w:semiHidden="0" w:uiPriority="64" w:unhideWhenUsed="0"/>
-    <w:lsdException w:name="Medium List 1 Accent 4" w:semiHidden="0" w:uiPriority="65" w:unhideWhenUsed="0"/>
-    <w:lsdException w:name="Medium List 2 Accent 4" w:semiHidden="0" w:uiPriority="66" w:unhideWhenUsed="0"/>
-    <w:lsdException w:name="Medium Grid 1 Accent 4" w:semiHidden="0" w:uiPriority="67" w:unhideWhenUsed="0"/>
-    <w:lsdException w:name="Medium Grid 2 Accent 4" w:semiHidden="0" w:uiPriority="68" w:unhideWhenUsed="0"/>
-    <w:lsdException w:name="Medium Grid 3 Accent 4" w:semiHidden="0" w:uiPriority="69" w:unhideWhenUsed="0"/>
-    <w:lsdException w:name="Dark List Accent 4" w:semiHidden="0" w:uiPriority="70" w:unhideWhenUsed="0"/>
-    <w:lsdException w:name="Colorful Shading Accent 4" w:semiHidden="0" w:uiPriority="71" w:unhideWhenUsed="0"/>
-    <w:lsdException w:name="Colorful List Accent 4" w:semiHidden="0" w:uiPriority="72" w:unhideWhenUsed="0"/>
-    <w:lsdException w:name="Colorful Grid Accent 4" w:semiHidden="0" w:uiPriority="73" w:unhideWhenUsed="0"/>
-    <w:lsdException w:name="Light Shading Accent 5" w:semiHidden="0" w:uiPriority="60" w:unhideWhenUsed="0"/>
-    <w:lsdException w:name="Light List Accent 5" w:semiHidden="0" w:uiPriority="61" w:unhideWhenUsed="0"/>
-    <w:lsdException w:name="Light Grid Accent 5" w:semiHidden="0" w:uiPriority="62" w:unhideWhenUsed="0"/>
-    <w:lsdException w:name="Medium Shading 1 Accent 5" w:semiHidden="0" w:uiPriority="63" w:unhideWhenUsed="0"/>
-    <w:lsdException w:name="Medium Shading 2 Accent 5" w:semiHidden="0" w:uiPriority="64" w:unhideWhenUsed="0"/>
-    <w:lsdException w:name="Medium List 1 Accent 5" w:semiHidden="0" w:uiPriority="65" w:unhideWhenUsed="0"/>
-    <w:lsdException w:name="Medium List 2 Accent 5" w:semiHidden="0" w:uiPriority="66" w:unhideWhenUsed="0"/>
-    <w:lsdException w:name="Medium Grid 1 Accent 5" w:semiHidden="0" w:uiPriority="67" w:unhideWhenUsed="0"/>
-    <w:lsdException w:name="Medium Grid 2 Accent 5" w:semiHidden="0" w:uiPriority="68" w:unhideWhenUsed="0"/>
-    <w:lsdException w:name="Medium Grid 3 Accent 5" w:semiHidden="0" w:uiPriority="69" w:unhideWhenUsed="0"/>
-    <w:lsdException w:name="Dark List Accent 5" w:semiHidden="0" w:uiPriority="70" w:unhideWhenUsed="0"/>
-    <w:lsdException w:name="Colorful Shading Accent 5" w:semiHidden="0" w:uiPriority="71" w:unhideWhenUsed="0"/>
-    <w:lsdException w:name="Colorful List Accent 5" w:semiHidden="0" w:uiPriority="72" w:unhideWhenUsed="0"/>
-    <w:lsdException w:name="Colorful Grid Accent 5" w:semiHidden="0" w:uiPriority="73" w:unhideWhenUsed="0"/>
-    <w:lsdException w:name="Light Shading Accent 6" w:semiHidden="0" w:uiPriority="60" w:unhideWhenUsed="0"/>
-    <w:lsdException w:name="Light List Accent 6" w:semiHidden="0" w:uiPriority="61" w:unhideWhenUsed="0"/>
-    <w:lsdException w:name="Light Grid Accent 6" w:semiHidden="0" w:uiPriority="62" w:unhideWhenUsed="0"/>
-    <w:lsdException w:name="Medium Shading 1 Accent 6" w:semiHidden="0" w:uiPriority="63" w:unhideWhenUsed="0"/>
-    <w:lsdException w:name="Medium Shading 2 Accent 6" w:semiHidden="0" w:uiPriority="64" w:unhideWhenUsed="0"/>
-    <w:lsdException w:name="Medium List 1 Accent 6" w:semiHidden="0" w:uiPriority="65" w:unhideWhenUsed="0"/>
-    <w:lsdException w:name="Medium List 2 Accent 6" w:semiHidden="0" w:uiPriority="66" w:unhideWhenUsed="0"/>
-    <w:lsdException w:name="Medium Grid 1 Accent 6" w:semiHidden="0" w:uiPriority="67" w:unhideWhenUsed="0"/>
-    <w:lsdException w:name="Medium Grid 2 Accent 6" w:semiHidden="0" w:uiPriority="68" w:unhideWhenUsed="0"/>
-    <w:lsdException w:name="Medium Grid 3 Accent 6" w:semiHidden="0" w:uiPriority="69" w:unhideWhenUsed="0"/>
-    <w:lsdException w:name="Dark List Accent 6" w:semiHidden="0" w:uiPriority="70" w:unhideWhenUsed="0"/>
-    <w:lsdException w:name="Colorful Shading Accent 6" w:semiHidden="0" w:uiPriority="71" w:unhideWhenUsed="0"/>
-    <w:lsdException w:name="Colorful List Accent 6" w:semiHidden="0" w:uiPriority="72" w:unhideWhenUsed="0"/>
-    <w:lsdException w:name="Colorful Grid Accent 6" w:semiHidden="0" w:uiPriority="73" w:unhideWhenUsed="0"/>
-    <w:lsdException w:name="Subtle Emphasis" w:semiHidden="0" w:uiPriority="19" w:unhideWhenUsed="0" w:qFormat="1"/>
-    <w:lsdException w:name="Intense Emphasis" w:semiHidden="0" w:uiPriority="21" w:unhideWhenUsed="0" w:qFormat="1"/>
-    <w:lsdException w:name="Subtle Reference" w:semiHidden="0" w:uiPriority="31" w:unhideWhenUsed="0" w:qFormat="1"/>
-    <w:lsdException w:name="Intense Reference" w:semiHidden="0" w:uiPriority="32" w:unhideWhenUsed="0" w:qFormat="1"/>
-    <w:lsdException w:name="Book Title" w:semiHidden="0" w:uiPriority="33" w:unhideWhenUsed="0" w:qFormat="1"/>
-    <w:lsdException w:name="Bibliography" w:uiPriority="37"/>
-    <w:lsdException w:name="TOC Heading" w:uiPriority="39" w:qFormat="1"/>
-  </w:latentStyles>
-  <w:style w:type="paragraph" w:default="1" w:styleId="Normal">
-    <w:name w:val="Normal"/>
-    <w:qFormat/>
-  </w:style>
-  <w:style w:type="paragraph" w:styleId="Ttulo1">
-    <w:name w:val="heading 1"/>
-    <w:basedOn w:val="Normal"/>
-    <w:next w:val="Normal"/>
-    <w:link w:val="Ttulo1Car"/>
-    <w:uiPriority w:val="9"/>
-    <w:qFormat/>
-    <w:rsid w:val="00C27953"/>
-    <w:pPr>
-      <w:keepNext/>
-      <w:keepLines/>
-      <w:numPr>
-        <w:numId w:val="2"/>
-      </w:numPr>
-      <w:spacing w:before="240" w:after="0"/>
-      <w:outlineLvl w:val="0"/>
-    </w:pPr>
-    <w:rPr>
-      <w:rFonts w:asciiTheme="majorHAnsi" w:eastAsia="Times New Roman" w:hAnsiTheme="majorHAnsi" w:cstheme="majorBidi"/>
-      <w:color w:val="2F5496" w:themeColor="accent1" w:themeShade="BF"/>
-      <w:sz w:val="32"/>
-      <w:szCs w:val="32"/>
-      <w:lang w:val="es-ES_tradnl"/>
-    </w:rPr>
-  </w:style>
-  <w:style w:type="character" w:default="1" w:styleId="Fuentedeprrafopredeter">
-    <w:name w:val="Default Paragraph Font"/>
-    <w:uiPriority w:val="1"/>
-    <w:unhideWhenUsed/>
-  </w:style>
-  <w:style w:type="table" w:default="1" w:styleId="Tablanormal">
-    <w:name w:val="Normal Table"/>
-    <w:uiPriority w:val="99"/>
-    <w:semiHidden/>
-    <w:unhideWhenUsed/>
-    <w:tblPr>
-      <w:tblInd w:w="0" w:type="dxa"/>
-      <w:tblCellMar>
-        <w:top w:w="0" w:type="dxa"/>
-        <w:left w:w="108" w:type="dxa"/>
-        <w:bottom w:w="0" w:type="dxa"/>
-        <w:right w:w="108" w:type="dxa"/>
-      </w:tblCellMar>
-    </w:tblPr>
-  </w:style>
-  <w:style w:type="numbering" w:default="1" w:styleId="Sinlista">
-    <w:name w:val="No List"/>
-    <w:uiPriority w:val="99"/>
-    <w:semiHidden/>
-    <w:unhideWhenUsed/>
-  </w:style>
-  <w:style w:type="table" w:customStyle="1" w:styleId="Cuadrculavistosa-nfasis11">
-    <w:name w:val="Cuadrícula vistosa - Énfasis 11"/>
-    <w:basedOn w:val="Tablanormal"/>
-    <w:next w:val="Cuadrculavistosa-nfasis1"/>
-    <w:uiPriority w:val="73"/>
-    <w:rsid w:val="00BB4976"/>
-    <w:pPr>
-      <w:spacing w:after="0" w:line="240" w:lineRule="auto"/>
-    </w:pPr>
-    <w:rPr>
-      <w:color w:val="000000"/>
-    </w:rPr>
-    <w:tblPr>
-      <w:tblStyleRowBandSize w:val="1"/>
-      <w:tblStyleColBandSize w:val="1"/>
-      <w:tblBorders>
-        <w:insideH w:val="single" w:sz="4" w:space="0" w:color="FFFFFF"/>
-      </w:tblBorders>
-    </w:tblPr>
-    <w:tcPr>
-      <w:shd w:val="clear" w:color="auto" w:fill="DBE5F1"/>
-    </w:tcPr>
-    <w:tblStylePr w:type="firstRow">
-      <w:rPr>
-        <w:b/>
-        <w:bCs/>
-      </w:rPr>
-      <w:tblPr/>
-      <w:tcPr>
-        <w:shd w:val="clear" w:color="auto" w:fill="B8CCE4"/>
-      </w:tcPr>
-    </w:tblStylePr>
-    <w:tblStylePr w:type="lastRow">
-      <w:rPr>
-        <w:b/>
-        <w:bCs/>
-        <w:color w:val="000000"/>
-      </w:rPr>
-      <w:tblPr/>
-      <w:tcPr>
-        <w:shd w:val="clear" w:color="auto" w:fill="B8CCE4"/>
-      </w:tcPr>
-    </w:tblStylePr>
-    <w:tblStylePr w:type="firstCol">
-      <w:rPr>
-        <w:color w:val="FFFFFF"/>
-      </w:rPr>
-      <w:tblPr/>
-      <w:tcPr>
-        <w:shd w:val="clear" w:color="auto" w:fill="365F91"/>
-      </w:tcPr>
-    </w:tblStylePr>
-    <w:tblStylePr w:type="lastCol">
-      <w:rPr>
-        <w:color w:val="FFFFFF"/>
-      </w:rPr>
-      <w:tblPr/>
-      <w:tcPr>
-        <w:shd w:val="clear" w:color="auto" w:fill="365F91"/>
-      </w:tcPr>
-    </w:tblStylePr>
-    <w:tblStylePr w:type="band1Vert">
-      <w:tblPr/>
-      <w:tcPr>
-        <w:shd w:val="clear" w:color="auto" w:fill="A7BFDE"/>
-      </w:tcPr>
-    </w:tblStylePr>
-    <w:tblStylePr w:type="band1Horz">
-      <w:tblPr/>
-      <w:tcPr>
-        <w:shd w:val="clear" w:color="auto" w:fill="A7BFDE"/>
-      </w:tcPr>
-    </w:tblStylePr>
-  </w:style>
-  <w:style w:type="table" w:styleId="Cuadrculavistosa-nfasis1">
-    <w:name w:val="Colorful Grid Accent 1"/>
-    <w:basedOn w:val="Tablanormal"/>
-    <w:uiPriority w:val="73"/>
-    <w:semiHidden/>
-    <w:unhideWhenUsed/>
-    <w:rsid w:val="00BB4976"/>
-    <w:pPr>
-      <w:spacing w:after="0" w:line="240" w:lineRule="auto"/>
-    </w:pPr>
-    <w:rPr>
-      <w:color w:val="000000" w:themeColor="text1"/>
-    </w:rPr>
-    <w:tblPr>
-      <w:tblStyleRowBandSize w:val="1"/>
-      <w:tblStyleColBandSize w:val="1"/>
-      <w:tblBorders>
-        <w:insideH w:val="single" w:sz="4" w:space="0" w:color="FFFFFF" w:themeColor="background1"/>
-      </w:tblBorders>
-    </w:tblPr>
-    <w:tcPr>
-      <w:shd w:val="clear" w:color="auto" w:fill="D9E2F3" w:themeFill="accent1" w:themeFillTint="33"/>
-    </w:tcPr>
-    <w:tblStylePr w:type="firstRow">
-      <w:rPr>
-        <w:b/>
-        <w:bCs/>
-      </w:rPr>
-      <w:tblPr/>
-      <w:tcPr>
-        <w:shd w:val="clear" w:color="auto" w:fill="B4C6E7" w:themeFill="accent1" w:themeFillTint="66"/>
-      </w:tcPr>
-    </w:tblStylePr>
-    <w:tblStylePr w:type="lastRow">
-      <w:rPr>
-        <w:b/>
-        <w:bCs/>
-        <w:color w:val="000000" w:themeColor="text1"/>
-      </w:rPr>
-      <w:tblPr/>
-      <w:tcPr>
-        <w:shd w:val="clear" w:color="auto" w:fill="B4C6E7" w:themeFill="accent1" w:themeFillTint="66"/>
-      </w:tcPr>
-    </w:tblStylePr>
-    <w:tblStylePr w:type="firstCol">
-      <w:rPr>
-        <w:color w:val="FFFFFF" w:themeColor="background1"/>
-      </w:rPr>
-      <w:tblPr/>
-      <w:tcPr>
-        <w:shd w:val="clear" w:color="auto" w:fill="2F5496" w:themeFill="accent1" w:themeFillShade="BF"/>
-      </w:tcPr>
-    </w:tblStylePr>
-    <w:tblStylePr w:type="lastCol">
-      <w:rPr>
-        <w:color w:val="FFFFFF" w:themeColor="background1"/>
-      </w:rPr>
-      <w:tblPr/>
-      <w:tcPr>
-        <w:shd w:val="clear" w:color="auto" w:fill="2F5496" w:themeFill="accent1" w:themeFillShade="BF"/>
-      </w:tcPr>
-    </w:tblStylePr>
-    <w:tblStylePr w:type="band1Vert">
-      <w:tblPr/>
-      <w:tcPr>
-        <w:shd w:val="clear" w:color="auto" w:fill="A1B8E1" w:themeFill="accent1" w:themeFillTint="7F"/>
-      </w:tcPr>
-    </w:tblStylePr>
-    <w:tblStylePr w:type="band1Horz">
-      <w:tblPr/>
-      <w:tcPr>
-        <w:shd w:val="clear" w:color="auto" w:fill="A1B8E1" w:themeFill="accent1" w:themeFillTint="7F"/>
-      </w:tcPr>
-    </w:tblStylePr>
-  </w:style>
-  <w:style w:type="character" w:customStyle="1" w:styleId="Ttulo1Car">
-    <w:name w:val="Título 1 Car"/>
-    <w:basedOn w:val="Fuentedeprrafopredeter"/>
-    <w:link w:val="Ttulo1"/>
-    <w:uiPriority w:val="9"/>
-    <w:rsid w:val="00C27953"/>
-    <w:rPr>
-      <w:rFonts w:asciiTheme="majorHAnsi" w:eastAsia="Times New Roman" w:hAnsiTheme="majorHAnsi" w:cstheme="majorBidi"/>
-      <w:color w:val="2F5496" w:themeColor="accent1" w:themeShade="BF"/>
-      <w:sz w:val="32"/>
-      <w:szCs w:val="32"/>
-      <w:lang w:val="es-ES_tradnl"/>
-    </w:rPr>
-  </w:style>
-  <w:style w:type="paragraph" w:styleId="TtulodeTDC">
+  <w:style w:type="paragraph" w:styleId="TtuloTDC">
     <w:name w:val="TOC Heading"/>
     <w:basedOn w:val="Ttulo1"/>
     <w:next w:val="Normal"/>
@@ -5066,7 +5275,7 @@
   <a:extraClrSchemeLst/>
   <a:extLst>
     <a:ext uri="{05A4C25C-085E-4340-85A3-A5531E510DB2}">
-      <thm15:themeFamily xmlns:thm15="http://schemas.microsoft.com/office/thememl/2012/main" xmlns="" name="Office Theme" id="{62F939B6-93AF-4DB8-9C6B-D6C7DFDC589F}" vid="{4A3C46E8-61CC-4603-A589-7422A47A8E4A}"/>
+      <thm15:themeFamily xmlns:thm15="http://schemas.microsoft.com/office/thememl/2012/main" name="Office Theme" id="{62F939B6-93AF-4DB8-9C6B-D6C7DFDC589F}" vid="{4A3C46E8-61CC-4603-A589-7422A47A8E4A}"/>
     </a:ext>
   </a:extLst>
 </a:theme>
@@ -5077,7 +5286,7 @@
 </file>
 
 <file path=customXml/itemProps1.xml><?xml version="1.0" encoding="utf-8"?>
-<ds:datastoreItem xmlns:ds="http://schemas.openxmlformats.org/officeDocument/2006/customXml" ds:itemID="{18908CCA-7D4D-4095-9CB8-D09287021F6A}">
+<ds:datastoreItem xmlns:ds="http://schemas.openxmlformats.org/officeDocument/2006/customXml" ds:itemID="{01DC0D20-9688-4708-A3B0-9DCF791F581F}">
   <ds:schemaRefs>
     <ds:schemaRef ds:uri="http://schemas.openxmlformats.org/officeDocument/2006/bibliography"/>
   </ds:schemaRefs>

</xml_diff>

<commit_message>
Added my intentional bugs to the document
</commit_message>
<xml_diff>
--- a/Documento de errores intencionados/Errores intencionados de project.docx
+++ b/Documento de errores intencionados/Errores intencionados de project.docx
@@ -1,6 +1,6 @@
 
 <file path=word/document.xml><?xml version="1.0" encoding="utf-8"?>
-<w:document xmlns:wpc="http://schemas.microsoft.com/office/word/2010/wordprocessingCanvas" xmlns:cx="http://schemas.microsoft.com/office/drawing/2014/chartex" xmlns:cx1="http://schemas.microsoft.com/office/drawing/2015/9/8/chartex" xmlns:cx2="http://schemas.microsoft.com/office/drawing/2015/10/21/chartex" xmlns:cx3="http://schemas.microsoft.com/office/drawing/2016/5/9/chartex" xmlns:cx4="http://schemas.microsoft.com/office/drawing/2016/5/10/chartex" xmlns:cx5="http://schemas.microsoft.com/office/drawing/2016/5/11/chartex" xmlns:cx6="http://schemas.microsoft.com/office/drawing/2016/5/12/chartex" xmlns:cx7="http://schemas.microsoft.com/office/drawing/2016/5/13/chartex" xmlns:cx8="http://schemas.microsoft.com/office/drawing/2016/5/14/chartex" xmlns:mc="http://schemas.openxmlformats.org/markup-compatibility/2006" xmlns:aink="http://schemas.microsoft.com/office/drawing/2016/ink" xmlns:am3d="http://schemas.microsoft.com/office/drawing/2017/model3d" xmlns:o="urn:schemas-microsoft-com:office:office" xmlns:r="http://schemas.openxmlformats.org/officeDocument/2006/relationships" xmlns:m="http://schemas.openxmlformats.org/officeDocument/2006/math" xmlns:v="urn:schemas-microsoft-com:vml" xmlns:wp14="http://schemas.microsoft.com/office/word/2010/wordprocessingDrawing" xmlns:wp="http://schemas.openxmlformats.org/drawingml/2006/wordprocessingDrawing" xmlns:w10="urn:schemas-microsoft-com:office:word" xmlns:w="http://schemas.openxmlformats.org/wordprocessingml/2006/main" xmlns:w14="http://schemas.microsoft.com/office/word/2010/wordml" xmlns:w15="http://schemas.microsoft.com/office/word/2012/wordml" xmlns:w16cid="http://schemas.microsoft.com/office/word/2016/wordml/cid" xmlns:w16se="http://schemas.microsoft.com/office/word/2015/wordml/symex" xmlns:wpg="http://schemas.microsoft.com/office/word/2010/wordprocessingGroup" xmlns:wpi="http://schemas.microsoft.com/office/word/2010/wordprocessingInk" xmlns:wne="http://schemas.microsoft.com/office/word/2006/wordml" xmlns:wps="http://schemas.microsoft.com/office/word/2010/wordprocessingShape" mc:Ignorable="w14 w15 w16se w16cid wp14">
+<w:document xmlns:wpc="http://schemas.microsoft.com/office/word/2010/wordprocessingCanvas" xmlns:mc="http://schemas.openxmlformats.org/markup-compatibility/2006" xmlns:o="urn:schemas-microsoft-com:office:office" xmlns:r="http://schemas.openxmlformats.org/officeDocument/2006/relationships" xmlns:m="http://schemas.openxmlformats.org/officeDocument/2006/math" xmlns:v="urn:schemas-microsoft-com:vml" xmlns:wp14="http://schemas.microsoft.com/office/word/2010/wordprocessingDrawing" xmlns:wp="http://schemas.openxmlformats.org/drawingml/2006/wordprocessingDrawing" xmlns:w10="urn:schemas-microsoft-com:office:word" xmlns:w="http://schemas.openxmlformats.org/wordprocessingml/2006/main" xmlns:w14="http://schemas.microsoft.com/office/word/2010/wordml" xmlns:wpg="http://schemas.microsoft.com/office/word/2010/wordprocessingGroup" xmlns:wpi="http://schemas.microsoft.com/office/word/2010/wordprocessingInk" xmlns:wne="http://schemas.microsoft.com/office/word/2006/wordml" xmlns:wps="http://schemas.microsoft.com/office/word/2010/wordprocessingShape" mc:Ignorable="w14 wp14">
   <w:body>
     <w:p>
       <w:pPr>
@@ -809,6 +809,8 @@
             </w:rPr>
           </w:pPr>
         </w:p>
+        <w:bookmarkStart w:id="0" w:name="_GoBack"/>
+        <w:bookmarkEnd w:id="0"/>
         <w:p>
           <w:pPr>
             <w:pStyle w:val="TDC1"/>
@@ -831,146 +833,13 @@
           <w:r>
             <w:fldChar w:fldCharType="separate"/>
           </w:r>
-          <w:bookmarkStart w:id="0" w:name="_GoBack"/>
-          <w:bookmarkEnd w:id="0"/>
-          <w:r>
-            <w:rPr>
-              <w:rStyle w:val="Hipervnculo"/>
-              <w:noProof/>
-            </w:rPr>
-            <w:fldChar w:fldCharType="begin"/>
-          </w:r>
-          <w:r>
-            <w:rPr>
-              <w:rStyle w:val="Hipervnculo"/>
-              <w:noProof/>
-            </w:rPr>
-            <w:instrText xml:space="preserve"> </w:instrText>
-          </w:r>
-          <w:r>
-            <w:rPr>
-              <w:noProof/>
-            </w:rPr>
-            <w:instrText>HYPERLINK \l "_Toc515460861"</w:instrText>
-          </w:r>
-          <w:r>
-            <w:rPr>
-              <w:rStyle w:val="Hipervnculo"/>
-              <w:noProof/>
-            </w:rPr>
-            <w:instrText xml:space="preserve"> </w:instrText>
-          </w:r>
-          <w:r>
-            <w:rPr>
-              <w:rStyle w:val="Hipervnculo"/>
-              <w:noProof/>
-            </w:rPr>
-          </w:r>
-          <w:r>
-            <w:rPr>
-              <w:rStyle w:val="Hipervnculo"/>
-              <w:noProof/>
-            </w:rPr>
-            <w:fldChar w:fldCharType="separate"/>
-          </w:r>
-          <w:r>
-            <w:rPr>
-              <w:rStyle w:val="Hipervnculo"/>
-              <w:noProof/>
-            </w:rPr>
-            <w:t>1.</w:t>
-          </w:r>
-          <w:r>
-            <w:rPr>
-              <w:rFonts w:eastAsiaTheme="minorEastAsia"/>
-              <w:noProof/>
-              <w:lang w:eastAsia="es-ES"/>
-            </w:rPr>
-            <w:tab/>
-          </w:r>
-          <w:r>
-            <w:rPr>
-              <w:rStyle w:val="Hipervnculo"/>
-              <w:noProof/>
-            </w:rPr>
-            <w:t>Error en caso de uso CU-04 Crear un proyecto</w:t>
-          </w:r>
-          <w:r>
-            <w:rPr>
-              <w:noProof/>
-              <w:webHidden/>
-            </w:rPr>
-            <w:tab/>
-          </w:r>
-          <w:r>
-            <w:rPr>
-              <w:noProof/>
-              <w:webHidden/>
-            </w:rPr>
-            <w:fldChar w:fldCharType="begin"/>
-          </w:r>
-          <w:r>
-            <w:rPr>
-              <w:noProof/>
-              <w:webHidden/>
-            </w:rPr>
-            <w:instrText xml:space="preserve"> PAGEREF _Toc515460861 \h </w:instrText>
-          </w:r>
-          <w:r>
-            <w:rPr>
-              <w:noProof/>
-              <w:webHidden/>
-            </w:rPr>
-          </w:r>
-          <w:r>
-            <w:rPr>
-              <w:noProof/>
-              <w:webHidden/>
-            </w:rPr>
-            <w:fldChar w:fldCharType="separate"/>
-          </w:r>
-          <w:r>
-            <w:rPr>
-              <w:noProof/>
-              <w:webHidden/>
-            </w:rPr>
-            <w:t>3</w:t>
-          </w:r>
-          <w:r>
-            <w:rPr>
-              <w:noProof/>
-              <w:webHidden/>
-            </w:rPr>
-            <w:fldChar w:fldCharType="end"/>
-          </w:r>
-          <w:r>
-            <w:rPr>
-              <w:rStyle w:val="Hipervnculo"/>
-              <w:noProof/>
-            </w:rPr>
-            <w:fldChar w:fldCharType="end"/>
-          </w:r>
-        </w:p>
-        <w:p>
-          <w:pPr>
-            <w:pStyle w:val="TDC1"/>
-            <w:tabs>
-              <w:tab w:val="left" w:pos="440"/>
-              <w:tab w:val="right" w:leader="dot" w:pos="8494"/>
-            </w:tabs>
-            <w:rPr>
-              <w:rFonts w:eastAsiaTheme="minorEastAsia"/>
-              <w:noProof/>
-              <w:lang w:eastAsia="es-ES"/>
-            </w:rPr>
-          </w:pPr>
-          <w:hyperlink w:anchor="_Toc515460862" w:history="1">
+          <w:hyperlink w:anchor="_Toc515700268" w:history="1">
             <w:r>
               <w:rPr>
                 <w:rStyle w:val="Hipervnculo"/>
                 <w:noProof/>
               </w:rPr>
-              <w:t>2.</w:t>
+              <w:t>1.</w:t>
             </w:r>
             <w:r>
               <w:rPr>
@@ -985,7 +854,7 @@
                 <w:rStyle w:val="Hipervnculo"/>
                 <w:noProof/>
               </w:rPr>
-              <w:t>Error en caso de uso CU-05 Editar un proyecto</w:t>
+              <w:t>Error en caso de uso CU-01 Registrar un usuario</w:t>
             </w:r>
             <w:r>
               <w:rPr>
@@ -1006,7 +875,7 @@
                 <w:noProof/>
                 <w:webHidden/>
               </w:rPr>
-              <w:instrText xml:space="preserve"> PAGEREF _Toc515460862 \h </w:instrText>
+              <w:instrText xml:space="preserve"> PAGEREF _Toc515700268 \h </w:instrText>
             </w:r>
             <w:r>
               <w:rPr>
@@ -1026,7 +895,7 @@
                 <w:noProof/>
                 <w:webHidden/>
               </w:rPr>
-              <w:t>4</w:t>
+              <w:t>3</w:t>
             </w:r>
             <w:r>
               <w:rPr>
@@ -1050,13 +919,13 @@
               <w:lang w:eastAsia="es-ES"/>
             </w:rPr>
           </w:pPr>
-          <w:hyperlink w:anchor="_Toc515460863" w:history="1">
+          <w:hyperlink w:anchor="_Toc515700269" w:history="1">
             <w:r>
               <w:rPr>
                 <w:rStyle w:val="Hipervnculo"/>
                 <w:noProof/>
               </w:rPr>
-              <w:t>3.</w:t>
+              <w:t>2.</w:t>
             </w:r>
             <w:r>
               <w:rPr>
@@ -1071,7 +940,7 @@
                 <w:rStyle w:val="Hipervnculo"/>
                 <w:noProof/>
               </w:rPr>
-              <w:t>Error en caso de uso CU-06 Borrar/Cancelar un proyecto</w:t>
+              <w:t>Error en caso de uso CU-03 y CU-04 Listar los mensajes enviados y recibidos.</w:t>
             </w:r>
             <w:r>
               <w:rPr>
@@ -1092,7 +961,7 @@
                 <w:noProof/>
                 <w:webHidden/>
               </w:rPr>
-              <w:instrText xml:space="preserve"> PAGEREF _Toc515460863 \h </w:instrText>
+              <w:instrText xml:space="preserve"> PAGEREF _Toc515700269 \h </w:instrText>
             </w:r>
             <w:r>
               <w:rPr>
@@ -1112,7 +981,7 @@
                 <w:noProof/>
                 <w:webHidden/>
               </w:rPr>
-              <w:t>5</w:t>
+              <w:t>4</w:t>
             </w:r>
             <w:r>
               <w:rPr>
@@ -1136,13 +1005,13 @@
               <w:lang w:eastAsia="es-ES"/>
             </w:rPr>
           </w:pPr>
-          <w:hyperlink w:anchor="_Toc515460864" w:history="1">
+          <w:hyperlink w:anchor="_Toc515700270" w:history="1">
             <w:r>
               <w:rPr>
                 <w:rStyle w:val="Hipervnculo"/>
                 <w:noProof/>
               </w:rPr>
-              <w:t>4.</w:t>
+              <w:t>3.</w:t>
             </w:r>
             <w:r>
               <w:rPr>
@@ -1157,7 +1026,7 @@
                 <w:rStyle w:val="Hipervnculo"/>
                 <w:noProof/>
               </w:rPr>
-              <w:t>Error en caso de uso CU-07 Listar categorías</w:t>
+              <w:t>Error en caso de uso CU-04 Crear un proyecto</w:t>
             </w:r>
             <w:r>
               <w:rPr>
@@ -1178,7 +1047,7 @@
                 <w:noProof/>
                 <w:webHidden/>
               </w:rPr>
-              <w:instrText xml:space="preserve"> PAGEREF _Toc515460864 \h </w:instrText>
+              <w:instrText xml:space="preserve"> PAGEREF _Toc515700270 \h </w:instrText>
             </w:r>
             <w:r>
               <w:rPr>
@@ -1198,7 +1067,7 @@
                 <w:noProof/>
                 <w:webHidden/>
               </w:rPr>
-              <w:t>6</w:t>
+              <w:t>5</w:t>
             </w:r>
             <w:r>
               <w:rPr>
@@ -1222,13 +1091,13 @@
               <w:lang w:eastAsia="es-ES"/>
             </w:rPr>
           </w:pPr>
-          <w:hyperlink w:anchor="_Toc515460865" w:history="1">
+          <w:hyperlink w:anchor="_Toc515700271" w:history="1">
             <w:r>
               <w:rPr>
                 <w:rStyle w:val="Hipervnculo"/>
                 <w:noProof/>
               </w:rPr>
-              <w:t>5.</w:t>
+              <w:t>4.</w:t>
             </w:r>
             <w:r>
               <w:rPr>
@@ -1243,7 +1112,7 @@
                 <w:rStyle w:val="Hipervnculo"/>
                 <w:noProof/>
               </w:rPr>
-              <w:t>Error en caso de uso CU-08 Crear categorías</w:t>
+              <w:t>Error en caso de uso CU-05 Editar un proyecto</w:t>
             </w:r>
             <w:r>
               <w:rPr>
@@ -1264,7 +1133,7 @@
                 <w:noProof/>
                 <w:webHidden/>
               </w:rPr>
-              <w:instrText xml:space="preserve"> PAGEREF _Toc515460865 \h </w:instrText>
+              <w:instrText xml:space="preserve"> PAGEREF _Toc515700271 \h </w:instrText>
             </w:r>
             <w:r>
               <w:rPr>
@@ -1284,7 +1153,7 @@
                 <w:noProof/>
                 <w:webHidden/>
               </w:rPr>
-              <w:t>7</w:t>
+              <w:t>6</w:t>
             </w:r>
             <w:r>
               <w:rPr>
@@ -1308,13 +1177,13 @@
               <w:lang w:eastAsia="es-ES"/>
             </w:rPr>
           </w:pPr>
-          <w:hyperlink w:anchor="_Toc515460866" w:history="1">
+          <w:hyperlink w:anchor="_Toc515700272" w:history="1">
             <w:r>
               <w:rPr>
                 <w:rStyle w:val="Hipervnculo"/>
                 <w:noProof/>
               </w:rPr>
-              <w:t>6.</w:t>
+              <w:t>5.</w:t>
             </w:r>
             <w:r>
               <w:rPr>
@@ -1329,7 +1198,7 @@
                 <w:rStyle w:val="Hipervnculo"/>
                 <w:noProof/>
               </w:rPr>
-              <w:t>Error en caso de uso CU-09 Listar patrocinios</w:t>
+              <w:t>Error en caso de uso CU-06 Borrar/Cancelar un proyecto</w:t>
             </w:r>
             <w:r>
               <w:rPr>
@@ -1350,7 +1219,7 @@
                 <w:noProof/>
                 <w:webHidden/>
               </w:rPr>
-              <w:instrText xml:space="preserve"> PAGEREF _Toc515460866 \h </w:instrText>
+              <w:instrText xml:space="preserve"> PAGEREF _Toc515700272 \h </w:instrText>
             </w:r>
             <w:r>
               <w:rPr>
@@ -1370,7 +1239,7 @@
                 <w:noProof/>
                 <w:webHidden/>
               </w:rPr>
-              <w:t>8</w:t>
+              <w:t>7</w:t>
             </w:r>
             <w:r>
               <w:rPr>
@@ -1394,12 +1263,98 @@
               <w:lang w:eastAsia="es-ES"/>
             </w:rPr>
           </w:pPr>
-          <w:hyperlink w:anchor="_Toc515460867" w:history="1">
+          <w:hyperlink w:anchor="_Toc515700273" w:history="1">
             <w:r>
               <w:rPr>
                 <w:rStyle w:val="Hipervnculo"/>
                 <w:noProof/>
               </w:rPr>
+              <w:t>6.</w:t>
+            </w:r>
+            <w:r>
+              <w:rPr>
+                <w:rFonts w:eastAsiaTheme="minorEastAsia"/>
+                <w:noProof/>
+                <w:lang w:eastAsia="es-ES"/>
+              </w:rPr>
+              <w:tab/>
+            </w:r>
+            <w:r>
+              <w:rPr>
+                <w:rStyle w:val="Hipervnculo"/>
+                <w:noProof/>
+              </w:rPr>
+              <w:t>Error en caso de uso CU-07 Listar categorías</w:t>
+            </w:r>
+            <w:r>
+              <w:rPr>
+                <w:noProof/>
+                <w:webHidden/>
+              </w:rPr>
+              <w:tab/>
+            </w:r>
+            <w:r>
+              <w:rPr>
+                <w:noProof/>
+                <w:webHidden/>
+              </w:rPr>
+              <w:fldChar w:fldCharType="begin"/>
+            </w:r>
+            <w:r>
+              <w:rPr>
+                <w:noProof/>
+                <w:webHidden/>
+              </w:rPr>
+              <w:instrText xml:space="preserve"> PAGEREF _Toc515700273 \h </w:instrText>
+            </w:r>
+            <w:r>
+              <w:rPr>
+                <w:noProof/>
+                <w:webHidden/>
+              </w:rPr>
+            </w:r>
+            <w:r>
+              <w:rPr>
+                <w:noProof/>
+                <w:webHidden/>
+              </w:rPr>
+              <w:fldChar w:fldCharType="separate"/>
+            </w:r>
+            <w:r>
+              <w:rPr>
+                <w:noProof/>
+                <w:webHidden/>
+              </w:rPr>
+              <w:t>8</w:t>
+            </w:r>
+            <w:r>
+              <w:rPr>
+                <w:noProof/>
+                <w:webHidden/>
+              </w:rPr>
+              <w:fldChar w:fldCharType="end"/>
+            </w:r>
+          </w:hyperlink>
+        </w:p>
+        <w:p>
+          <w:pPr>
+            <w:pStyle w:val="TDC1"/>
+            <w:tabs>
+              <w:tab w:val="left" w:pos="440"/>
+              <w:tab w:val="right" w:leader="dot" w:pos="8494"/>
+            </w:tabs>
+            <w:rPr>
+              <w:rFonts w:eastAsiaTheme="minorEastAsia"/>
+              <w:noProof/>
+              <w:lang w:eastAsia="es-ES"/>
+            </w:rPr>
+          </w:pPr>
+          <w:hyperlink w:anchor="_Toc515700274" w:history="1">
+            <w:r>
+              <w:rPr>
+                <w:rStyle w:val="Hipervnculo"/>
+                <w:noProof/>
+              </w:rPr>
               <w:t>7.</w:t>
             </w:r>
             <w:r>
@@ -1415,6 +1370,178 @@
                 <w:rStyle w:val="Hipervnculo"/>
                 <w:noProof/>
               </w:rPr>
+              <w:t>Error en caso de uso CU-08 Crear categorías</w:t>
+            </w:r>
+            <w:r>
+              <w:rPr>
+                <w:noProof/>
+                <w:webHidden/>
+              </w:rPr>
+              <w:tab/>
+            </w:r>
+            <w:r>
+              <w:rPr>
+                <w:noProof/>
+                <w:webHidden/>
+              </w:rPr>
+              <w:fldChar w:fldCharType="begin"/>
+            </w:r>
+            <w:r>
+              <w:rPr>
+                <w:noProof/>
+                <w:webHidden/>
+              </w:rPr>
+              <w:instrText xml:space="preserve"> PAGEREF _Toc515700274 \h </w:instrText>
+            </w:r>
+            <w:r>
+              <w:rPr>
+                <w:noProof/>
+                <w:webHidden/>
+              </w:rPr>
+            </w:r>
+            <w:r>
+              <w:rPr>
+                <w:noProof/>
+                <w:webHidden/>
+              </w:rPr>
+              <w:fldChar w:fldCharType="separate"/>
+            </w:r>
+            <w:r>
+              <w:rPr>
+                <w:noProof/>
+                <w:webHidden/>
+              </w:rPr>
+              <w:t>9</w:t>
+            </w:r>
+            <w:r>
+              <w:rPr>
+                <w:noProof/>
+                <w:webHidden/>
+              </w:rPr>
+              <w:fldChar w:fldCharType="end"/>
+            </w:r>
+          </w:hyperlink>
+        </w:p>
+        <w:p>
+          <w:pPr>
+            <w:pStyle w:val="TDC1"/>
+            <w:tabs>
+              <w:tab w:val="left" w:pos="440"/>
+              <w:tab w:val="right" w:leader="dot" w:pos="8494"/>
+            </w:tabs>
+            <w:rPr>
+              <w:rFonts w:eastAsiaTheme="minorEastAsia"/>
+              <w:noProof/>
+              <w:lang w:eastAsia="es-ES"/>
+            </w:rPr>
+          </w:pPr>
+          <w:hyperlink w:anchor="_Toc515700275" w:history="1">
+            <w:r>
+              <w:rPr>
+                <w:rStyle w:val="Hipervnculo"/>
+                <w:noProof/>
+              </w:rPr>
+              <w:t>8.</w:t>
+            </w:r>
+            <w:r>
+              <w:rPr>
+                <w:rFonts w:eastAsiaTheme="minorEastAsia"/>
+                <w:noProof/>
+                <w:lang w:eastAsia="es-ES"/>
+              </w:rPr>
+              <w:tab/>
+            </w:r>
+            <w:r>
+              <w:rPr>
+                <w:rStyle w:val="Hipervnculo"/>
+                <w:noProof/>
+              </w:rPr>
+              <w:t>Error en caso de uso CU-09 Listar patrocinios</w:t>
+            </w:r>
+            <w:r>
+              <w:rPr>
+                <w:noProof/>
+                <w:webHidden/>
+              </w:rPr>
+              <w:tab/>
+            </w:r>
+            <w:r>
+              <w:rPr>
+                <w:noProof/>
+                <w:webHidden/>
+              </w:rPr>
+              <w:fldChar w:fldCharType="begin"/>
+            </w:r>
+            <w:r>
+              <w:rPr>
+                <w:noProof/>
+                <w:webHidden/>
+              </w:rPr>
+              <w:instrText xml:space="preserve"> PAGEREF _Toc515700275 \h </w:instrText>
+            </w:r>
+            <w:r>
+              <w:rPr>
+                <w:noProof/>
+                <w:webHidden/>
+              </w:rPr>
+            </w:r>
+            <w:r>
+              <w:rPr>
+                <w:noProof/>
+                <w:webHidden/>
+              </w:rPr>
+              <w:fldChar w:fldCharType="separate"/>
+            </w:r>
+            <w:r>
+              <w:rPr>
+                <w:noProof/>
+                <w:webHidden/>
+              </w:rPr>
+              <w:t>10</w:t>
+            </w:r>
+            <w:r>
+              <w:rPr>
+                <w:noProof/>
+                <w:webHidden/>
+              </w:rPr>
+              <w:fldChar w:fldCharType="end"/>
+            </w:r>
+          </w:hyperlink>
+        </w:p>
+        <w:p>
+          <w:pPr>
+            <w:pStyle w:val="TDC1"/>
+            <w:tabs>
+              <w:tab w:val="left" w:pos="440"/>
+              <w:tab w:val="right" w:leader="dot" w:pos="8494"/>
+            </w:tabs>
+            <w:rPr>
+              <w:rFonts w:eastAsiaTheme="minorEastAsia"/>
+              <w:noProof/>
+              <w:lang w:eastAsia="es-ES"/>
+            </w:rPr>
+          </w:pPr>
+          <w:hyperlink w:anchor="_Toc515700276" w:history="1">
+            <w:r>
+              <w:rPr>
+                <w:rStyle w:val="Hipervnculo"/>
+                <w:noProof/>
+              </w:rPr>
+              <w:t>9.</w:t>
+            </w:r>
+            <w:r>
+              <w:rPr>
+                <w:rFonts w:eastAsiaTheme="minorEastAsia"/>
+                <w:noProof/>
+                <w:lang w:eastAsia="es-ES"/>
+              </w:rPr>
+              <w:tab/>
+            </w:r>
+            <w:r>
+              <w:rPr>
+                <w:rStyle w:val="Hipervnculo"/>
+                <w:noProof/>
+              </w:rPr>
               <w:t>Error en caso de uso CU-10 Crear patrocinios</w:t>
             </w:r>
             <w:r>
@@ -1436,7 +1563,7 @@
                 <w:noProof/>
                 <w:webHidden/>
               </w:rPr>
-              <w:instrText xml:space="preserve"> PAGEREF _Toc515460867 \h </w:instrText>
+              <w:instrText xml:space="preserve"> PAGEREF _Toc515700276 \h </w:instrText>
             </w:r>
             <w:r>
               <w:rPr>
@@ -1456,7 +1583,7 @@
                 <w:noProof/>
                 <w:webHidden/>
               </w:rPr>
-              <w:t>9</w:t>
+              <w:t>11</w:t>
             </w:r>
             <w:r>
               <w:rPr>
@@ -1479,7 +1606,7 @@
               <w:lang w:eastAsia="es-ES"/>
             </w:rPr>
           </w:pPr>
-          <w:hyperlink w:anchor="_Toc515460868" w:history="1">
+          <w:hyperlink w:anchor="_Toc515700277" w:history="1">
             <w:r>
               <w:rPr>
                 <w:rStyle w:val="Hipervnculo"/>
@@ -1506,7 +1633,7 @@
                 <w:noProof/>
                 <w:webHidden/>
               </w:rPr>
-              <w:instrText xml:space="preserve"> PAGEREF _Toc515460868 \h </w:instrText>
+              <w:instrText xml:space="preserve"> PAGEREF _Toc515700277 \h </w:instrText>
             </w:r>
             <w:r>
               <w:rPr>
@@ -1526,7 +1653,7 @@
                 <w:noProof/>
                 <w:webHidden/>
               </w:rPr>
-              <w:t>10</w:t>
+              <w:t>12</w:t>
             </w:r>
             <w:r>
               <w:rPr>
@@ -1549,7 +1676,7 @@
               <w:lang w:eastAsia="es-ES"/>
             </w:rPr>
           </w:pPr>
-          <w:hyperlink w:anchor="_Toc515460869" w:history="1">
+          <w:hyperlink w:anchor="_Toc515700278" w:history="1">
             <w:r>
               <w:rPr>
                 <w:rStyle w:val="Hipervnculo"/>
@@ -1576,7 +1703,7 @@
                 <w:noProof/>
                 <w:webHidden/>
               </w:rPr>
-              <w:instrText xml:space="preserve"> PAGEREF _Toc515460869 \h </w:instrText>
+              <w:instrText xml:space="preserve"> PAGEREF _Toc515700278 \h </w:instrText>
             </w:r>
             <w:r>
               <w:rPr>
@@ -1596,7 +1723,7 @@
                 <w:noProof/>
                 <w:webHidden/>
               </w:rPr>
-              <w:t>11</w:t>
+              <w:t>13</w:t>
             </w:r>
             <w:r>
               <w:rPr>
@@ -1619,7 +1746,7 @@
               <w:lang w:eastAsia="es-ES"/>
             </w:rPr>
           </w:pPr>
-          <w:hyperlink w:anchor="_Toc515460870" w:history="1">
+          <w:hyperlink w:anchor="_Toc515700279" w:history="1">
             <w:r>
               <w:rPr>
                 <w:rStyle w:val="Hipervnculo"/>
@@ -1646,7 +1773,7 @@
                 <w:noProof/>
                 <w:webHidden/>
               </w:rPr>
-              <w:instrText xml:space="preserve"> PAGEREF _Toc515460870 \h </w:instrText>
+              <w:instrText xml:space="preserve"> PAGEREF _Toc515700279 \h </w:instrText>
             </w:r>
             <w:r>
               <w:rPr>
@@ -1666,7 +1793,7 @@
                 <w:noProof/>
                 <w:webHidden/>
               </w:rPr>
-              <w:t>11</w:t>
+              <w:t>13</w:t>
             </w:r>
             <w:r>
               <w:rPr>
@@ -1689,7 +1816,7 @@
               <w:lang w:eastAsia="es-ES"/>
             </w:rPr>
           </w:pPr>
-          <w:hyperlink w:anchor="_Toc515460871" w:history="1">
+          <w:hyperlink w:anchor="_Toc515700280" w:history="1">
             <w:r>
               <w:rPr>
                 <w:rStyle w:val="Hipervnculo"/>
@@ -1716,7 +1843,7 @@
                 <w:noProof/>
                 <w:webHidden/>
               </w:rPr>
-              <w:instrText xml:space="preserve"> PAGEREF _Toc515460871 \h </w:instrText>
+              <w:instrText xml:space="preserve"> PAGEREF _Toc515700280 \h </w:instrText>
             </w:r>
             <w:r>
               <w:rPr>
@@ -1736,7 +1863,7 @@
                 <w:noProof/>
                 <w:webHidden/>
               </w:rPr>
-              <w:t>11</w:t>
+              <w:t>13</w:t>
             </w:r>
             <w:r>
               <w:rPr>
@@ -1786,30 +1913,21 @@
     <w:p>
       <w:pPr>
         <w:pStyle w:val="Ttulo1"/>
-        <w:numPr>
-          <w:ilvl w:val="0"/>
-          <w:numId w:val="3"/>
-        </w:numPr>
       </w:pPr>
       <w:bookmarkStart w:id="1" w:name="_Toc513458438"/>
-      <w:bookmarkStart w:id="2" w:name="_Toc515460861"/>
+      <w:bookmarkStart w:id="2" w:name="_Toc515700268"/>
       <w:r>
         <w:lastRenderedPageBreak/>
-        <w:t>Error en caso de uso CU-04</w:t>
-      </w:r>
-      <w:bookmarkEnd w:id="1"/>
-      <w:r>
-        <w:t xml:space="preserve"> Crear un proyecto</w:t>
+        <w:t>Error en caso de uso CU-01</w:t>
+      </w:r>
+      <w:r>
+        <w:t xml:space="preserve"> Registrar un usuario</w:t>
       </w:r>
       <w:bookmarkEnd w:id="2"/>
     </w:p>
     <w:p>
       <w:pPr>
-        <w:spacing w:after="200" w:line="276" w:lineRule="auto"/>
-        <w:rPr>
-          <w:rFonts w:ascii="Comic Sans MS" w:eastAsia="Calibri" w:hAnsi="Comic Sans MS" w:cs="Times New Roman"/>
-          <w:i/>
-          <w:color w:val="403152"/>
+        <w:rPr>
           <w:lang w:val="es-ES_tradnl"/>
         </w:rPr>
       </w:pPr>
@@ -1876,16 +1994,7 @@
           <w:color w:val="403152"/>
           <w:lang w:val="es-ES_tradnl"/>
         </w:rPr>
-        <w:t>Un usuario cuando crea el proyecto</w:t>
-      </w:r>
-      <w:r>
-        <w:rPr>
-          <w:rFonts w:ascii="Calibri" w:eastAsia="Calibri" w:hAnsi="Calibri" w:cs="Times New Roman"/>
-          <w:i/>
-          <w:color w:val="403152"/>
-          <w:lang w:val="es-ES_tradnl"/>
-        </w:rPr>
-        <w:t>, independientemente de si lo marca como borrador o no, éste se considerará como modo final.</w:t>
+        <w:t>Una vez un usuario se registre en el sistema, se producirá una redirección al listado de usuarios en vez de a la página de inicio.</w:t>
       </w:r>
     </w:p>
     <w:p>
@@ -1939,20 +2048,6 @@
           <w:lang w:val="es-ES_tradnl"/>
         </w:rPr>
       </w:pPr>
-    </w:p>
-    <w:p>
-      <w:pPr>
-        <w:rPr>
-          <w:lang w:val="es-ES_tradnl"/>
-        </w:rPr>
-      </w:pPr>
-    </w:p>
-    <w:p>
-      <w:pPr>
-        <w:rPr>
-          <w:lang w:val="es-ES_tradnl"/>
-        </w:rPr>
-      </w:pPr>
       <w:r>
         <w:rPr>
           <w:lang w:val="es-ES_tradnl"/>
@@ -1964,35 +2059,12 @@
       <w:pPr>
         <w:pStyle w:val="Ttulo1"/>
       </w:pPr>
-      <w:bookmarkStart w:id="3" w:name="_Toc515460862"/>
+      <w:bookmarkStart w:id="3" w:name="_Toc515700269"/>
       <w:r>
         <w:lastRenderedPageBreak/>
-        <w:t>Error en caso de uso CU-0</w:t>
-      </w:r>
-      <w:r>
-        <w:t>5</w:t>
-      </w:r>
-      <w:r>
-        <w:t xml:space="preserve"> </w:t>
-      </w:r>
-      <w:r>
-        <w:t>Editar</w:t>
-      </w:r>
-      <w:r>
-        <w:t xml:space="preserve"> un proyecto</w:t>
+        <w:t>Error en caso de uso CU-03 y CU-04 Listar los mensajes enviados y recibidos.</w:t>
       </w:r>
       <w:bookmarkEnd w:id="3"/>
-    </w:p>
-    <w:p>
-      <w:pPr>
-        <w:spacing w:after="200" w:line="276" w:lineRule="auto"/>
-        <w:rPr>
-          <w:rFonts w:ascii="Comic Sans MS" w:eastAsia="Calibri" w:hAnsi="Comic Sans MS" w:cs="Times New Roman"/>
-          <w:i/>
-          <w:color w:val="403152"/>
-          <w:lang w:val="es-ES_tradnl"/>
-        </w:rPr>
-      </w:pPr>
     </w:p>
     <w:p>
       <w:pPr>
@@ -2012,106 +2084,6 @@
           <w:lang w:val="es-ES_tradnl"/>
         </w:rPr>
       </w:pPr>
-      <w:r>
-        <w:rPr>
-          <w:rFonts w:ascii="Cambria" w:eastAsia="Times New Roman" w:hAnsi="Cambria" w:cs="Times New Roman"/>
-          <w:i/>
-          <w:iCs/>
-          <w:color w:val="4F81BD"/>
-          <w:spacing w:val="15"/>
-          <w:sz w:val="24"/>
-          <w:szCs w:val="24"/>
-          <w:lang w:val="es-ES_tradnl"/>
-        </w:rPr>
-        <w:t>Descri</w:t>
-      </w:r>
-      <w:r>
-        <w:rPr>
-          <w:rFonts w:ascii="Cambria" w:eastAsia="Times New Roman" w:hAnsi="Cambria" w:cs="Times New Roman"/>
-          <w:i/>
-          <w:iCs/>
-          <w:color w:val="4F81BD"/>
-          <w:spacing w:val="15"/>
-          <w:sz w:val="24"/>
-          <w:szCs w:val="24"/>
-          <w:lang w:val="es-ES_tradnl"/>
-        </w:rPr>
-        <w:t>pción</w:t>
-      </w:r>
-    </w:p>
-    <w:p>
-      <w:pPr>
-        <w:spacing w:after="200" w:line="276" w:lineRule="auto"/>
-        <w:rPr>
-          <w:rFonts w:ascii="Calibri" w:eastAsia="Calibri" w:hAnsi="Calibri" w:cs="Times New Roman"/>
-          <w:i/>
-          <w:color w:val="403152"/>
-          <w:lang w:val="es-ES_tradnl"/>
-        </w:rPr>
-      </w:pPr>
-      <w:r>
-        <w:rPr>
-          <w:rFonts w:ascii="Calibri" w:eastAsia="Calibri" w:hAnsi="Calibri" w:cs="Times New Roman"/>
-          <w:i/>
-          <w:color w:val="403152"/>
-          <w:lang w:val="es-ES_tradnl"/>
-        </w:rPr>
-        <w:t xml:space="preserve">Un usuario cuando </w:t>
-      </w:r>
-      <w:r>
-        <w:rPr>
-          <w:rFonts w:ascii="Calibri" w:eastAsia="Calibri" w:hAnsi="Calibri" w:cs="Times New Roman"/>
-          <w:i/>
-          <w:color w:val="403152"/>
-          <w:lang w:val="es-ES_tradnl"/>
-        </w:rPr>
-        <w:t>edita</w:t>
-      </w:r>
-      <w:r>
-        <w:rPr>
-          <w:rFonts w:ascii="Calibri" w:eastAsia="Calibri" w:hAnsi="Calibri" w:cs="Times New Roman"/>
-          <w:i/>
-          <w:color w:val="403152"/>
-          <w:lang w:val="es-ES_tradnl"/>
-        </w:rPr>
-        <w:t xml:space="preserve"> el proyecto, independientemente de</w:t>
-      </w:r>
-      <w:r>
-        <w:rPr>
-          <w:rFonts w:ascii="Calibri" w:eastAsia="Calibri" w:hAnsi="Calibri" w:cs="Times New Roman"/>
-          <w:i/>
-          <w:color w:val="403152"/>
-          <w:lang w:val="es-ES_tradnl"/>
-        </w:rPr>
-        <w:t>l campo que edite</w:t>
-      </w:r>
-      <w:r>
-        <w:rPr>
-          <w:rFonts w:ascii="Calibri" w:eastAsia="Calibri" w:hAnsi="Calibri" w:cs="Times New Roman"/>
-          <w:i/>
-          <w:color w:val="403152"/>
-          <w:lang w:val="es-ES_tradnl"/>
-        </w:rPr>
-        <w:t>,</w:t>
-      </w:r>
-      <w:r>
-        <w:rPr>
-          <w:rFonts w:ascii="Calibri" w:eastAsia="Calibri" w:hAnsi="Calibri" w:cs="Times New Roman"/>
-          <w:i/>
-          <w:color w:val="403152"/>
-          <w:lang w:val="es-ES_tradnl"/>
-        </w:rPr>
-        <w:t xml:space="preserve"> una vez que se guarde,</w:t>
-      </w:r>
-      <w:r>
-        <w:rPr>
-          <w:rFonts w:ascii="Calibri" w:eastAsia="Calibri" w:hAnsi="Calibri" w:cs="Times New Roman"/>
-          <w:i/>
-          <w:color w:val="403152"/>
-          <w:lang w:val="es-ES_tradnl"/>
-        </w:rPr>
-        <w:t xml:space="preserve"> éste se considerará como modo final.</w:t>
-      </w:r>
     </w:p>
     <w:p>
       <w:pPr>
@@ -2142,79 +2114,121 @@
           <w:szCs w:val="24"/>
           <w:lang w:val="es-ES_tradnl"/>
         </w:rPr>
-        <w:t>Result</w:t>
-      </w:r>
-      <w:r>
-        <w:rPr>
-          <w:rFonts w:ascii="Cambria" w:eastAsia="Times New Roman" w:hAnsi="Cambria" w:cs="Times New Roman"/>
-          <w:i/>
-          <w:iCs/>
-          <w:color w:val="4F81BD"/>
-          <w:spacing w:val="15"/>
-          <w:sz w:val="24"/>
-          <w:szCs w:val="24"/>
-          <w:lang w:val="es-ES_tradnl"/>
-        </w:rPr>
-        <w:t>ado</w:t>
-      </w:r>
-    </w:p>
-    <w:p>
-      <w:pPr>
-        <w:rPr>
-          <w:lang w:val="es-ES_tradnl"/>
-        </w:rPr>
-      </w:pPr>
-    </w:p>
-    <w:p>
-      <w:pPr>
-        <w:rPr>
-          <w:lang w:val="es-ES_tradnl"/>
-        </w:rPr>
-      </w:pPr>
-    </w:p>
-    <w:p>
-      <w:pPr>
-        <w:rPr>
-          <w:lang w:val="es-ES_tradnl"/>
-        </w:rPr>
-      </w:pPr>
-      <w:r>
-        <w:rPr>
-          <w:lang w:val="es-ES_tradnl"/>
-        </w:rPr>
-        <w:br w:type="page"/>
-      </w:r>
-    </w:p>
-    <w:p>
-      <w:pPr>
-        <w:pStyle w:val="Ttulo1"/>
-      </w:pPr>
-      <w:bookmarkStart w:id="4" w:name="_Toc515460863"/>
-      <w:r>
-        <w:lastRenderedPageBreak/>
-        <w:t>Error en caso de uso CU-0</w:t>
-      </w:r>
-      <w:r>
-        <w:t>6</w:t>
-      </w:r>
-      <w:r>
-        <w:t xml:space="preserve"> </w:t>
-      </w:r>
-      <w:r>
-        <w:t>Borrar/Cancelar un proyecto</w:t>
-      </w:r>
-      <w:bookmarkEnd w:id="4"/>
+        <w:t>Descri</w:t>
+      </w:r>
+      <w:r>
+        <w:rPr>
+          <w:rFonts w:ascii="Cambria" w:eastAsia="Times New Roman" w:hAnsi="Cambria" w:cs="Times New Roman"/>
+          <w:i/>
+          <w:iCs/>
+          <w:color w:val="4F81BD"/>
+          <w:spacing w:val="15"/>
+          <w:sz w:val="24"/>
+          <w:szCs w:val="24"/>
+          <w:lang w:val="es-ES_tradnl"/>
+        </w:rPr>
+        <w:t>pción</w:t>
+      </w:r>
     </w:p>
     <w:p>
       <w:pPr>
         <w:spacing w:after="200" w:line="276" w:lineRule="auto"/>
         <w:rPr>
-          <w:rFonts w:ascii="Comic Sans MS" w:eastAsia="Calibri" w:hAnsi="Comic Sans MS" w:cs="Times New Roman"/>
+          <w:rFonts w:ascii="Calibri" w:eastAsia="Calibri" w:hAnsi="Calibri" w:cs="Times New Roman"/>
           <w:i/>
           <w:color w:val="403152"/>
           <w:lang w:val="es-ES_tradnl"/>
         </w:rPr>
       </w:pPr>
+      <w:r>
+        <w:rPr>
+          <w:rFonts w:ascii="Calibri" w:eastAsia="Calibri" w:hAnsi="Calibri" w:cs="Times New Roman"/>
+          <w:i/>
+          <w:color w:val="403152"/>
+          <w:lang w:val="es-ES_tradnl"/>
+        </w:rPr>
+        <w:t>Los enlaces a las carpetas de entrada (</w:t>
+      </w:r>
+      <w:proofErr w:type="spellStart"/>
+      <w:r>
+        <w:rPr>
+          <w:rFonts w:ascii="Calibri" w:eastAsia="Calibri" w:hAnsi="Calibri" w:cs="Times New Roman"/>
+          <w:i/>
+          <w:color w:val="403152"/>
+          <w:lang w:val="es-ES_tradnl"/>
+        </w:rPr>
+        <w:t>inbox</w:t>
+      </w:r>
+      <w:proofErr w:type="spellEnd"/>
+      <w:r>
+        <w:rPr>
+          <w:rFonts w:ascii="Calibri" w:eastAsia="Calibri" w:hAnsi="Calibri" w:cs="Times New Roman"/>
+          <w:i/>
+          <w:color w:val="403152"/>
+          <w:lang w:val="es-ES_tradnl"/>
+        </w:rPr>
+        <w:t>) y salida (</w:t>
+      </w:r>
+      <w:proofErr w:type="spellStart"/>
+      <w:r>
+        <w:rPr>
+          <w:rFonts w:ascii="Calibri" w:eastAsia="Calibri" w:hAnsi="Calibri" w:cs="Times New Roman"/>
+          <w:i/>
+          <w:color w:val="403152"/>
+          <w:lang w:val="es-ES_tradnl"/>
+        </w:rPr>
+        <w:t>outbox</w:t>
+      </w:r>
+      <w:proofErr w:type="spellEnd"/>
+      <w:r>
+        <w:rPr>
+          <w:rFonts w:ascii="Calibri" w:eastAsia="Calibri" w:hAnsi="Calibri" w:cs="Times New Roman"/>
+          <w:i/>
+          <w:color w:val="403152"/>
+          <w:lang w:val="es-ES_tradnl"/>
+        </w:rPr>
+        <w:t xml:space="preserve">) están intercambiadas. </w:t>
+      </w:r>
+      <w:proofErr w:type="spellStart"/>
+      <w:r>
+        <w:rPr>
+          <w:rFonts w:ascii="Calibri" w:eastAsia="Calibri" w:hAnsi="Calibri" w:cs="Times New Roman"/>
+          <w:i/>
+          <w:color w:val="403152"/>
+          <w:lang w:val="es-ES_tradnl"/>
+        </w:rPr>
+        <w:t>Inbox</w:t>
+      </w:r>
+      <w:proofErr w:type="spellEnd"/>
+      <w:r>
+        <w:rPr>
+          <w:rFonts w:ascii="Calibri" w:eastAsia="Calibri" w:hAnsi="Calibri" w:cs="Times New Roman"/>
+          <w:i/>
+          <w:color w:val="403152"/>
+          <w:lang w:val="es-ES_tradnl"/>
+        </w:rPr>
+        <w:t xml:space="preserve"> redirige a </w:t>
+      </w:r>
+      <w:proofErr w:type="spellStart"/>
+      <w:r>
+        <w:rPr>
+          <w:rFonts w:ascii="Calibri" w:eastAsia="Calibri" w:hAnsi="Calibri" w:cs="Times New Roman"/>
+          <w:i/>
+          <w:color w:val="403152"/>
+          <w:lang w:val="es-ES_tradnl"/>
+        </w:rPr>
+        <w:t>Outbox</w:t>
+      </w:r>
+      <w:proofErr w:type="spellEnd"/>
+      <w:r>
+        <w:rPr>
+          <w:rFonts w:ascii="Calibri" w:eastAsia="Calibri" w:hAnsi="Calibri" w:cs="Times New Roman"/>
+          <w:i/>
+          <w:color w:val="403152"/>
+          <w:lang w:val="es-ES_tradnl"/>
+        </w:rPr>
+        <w:t xml:space="preserve"> y viceversa.</w:t>
+      </w:r>
     </w:p>
     <w:p>
       <w:pPr>
@@ -2245,6 +2259,493 @@
           <w:szCs w:val="24"/>
           <w:lang w:val="es-ES_tradnl"/>
         </w:rPr>
+        <w:t>Result</w:t>
+      </w:r>
+      <w:r>
+        <w:rPr>
+          <w:rFonts w:ascii="Cambria" w:eastAsia="Times New Roman" w:hAnsi="Cambria" w:cs="Times New Roman"/>
+          <w:i/>
+          <w:iCs/>
+          <w:color w:val="4F81BD"/>
+          <w:spacing w:val="15"/>
+          <w:sz w:val="24"/>
+          <w:szCs w:val="24"/>
+          <w:lang w:val="es-ES_tradnl"/>
+        </w:rPr>
+        <w:t>ado</w:t>
+      </w:r>
+    </w:p>
+    <w:p>
+      <w:pPr>
+        <w:rPr>
+          <w:rFonts w:asciiTheme="majorHAnsi" w:eastAsia="Times New Roman" w:hAnsiTheme="majorHAnsi" w:cstheme="majorBidi"/>
+          <w:color w:val="2F5496" w:themeColor="accent1" w:themeShade="BF"/>
+          <w:sz w:val="32"/>
+          <w:szCs w:val="32"/>
+          <w:lang w:val="es-ES_tradnl"/>
+        </w:rPr>
+      </w:pPr>
+      <w:r>
+        <w:br w:type="page"/>
+      </w:r>
+    </w:p>
+    <w:p>
+      <w:pPr>
+        <w:pStyle w:val="Ttulo1"/>
+      </w:pPr>
+      <w:bookmarkStart w:id="4" w:name="_Toc515700270"/>
+      <w:r>
+        <w:lastRenderedPageBreak/>
+        <w:t>Error en caso de uso CU-04</w:t>
+      </w:r>
+      <w:bookmarkEnd w:id="1"/>
+      <w:r>
+        <w:t xml:space="preserve"> Crear un proyecto</w:t>
+      </w:r>
+      <w:bookmarkEnd w:id="4"/>
+    </w:p>
+    <w:p>
+      <w:pPr>
+        <w:spacing w:after="200" w:line="276" w:lineRule="auto"/>
+        <w:rPr>
+          <w:rFonts w:ascii="Comic Sans MS" w:eastAsia="Calibri" w:hAnsi="Comic Sans MS" w:cs="Times New Roman"/>
+          <w:i/>
+          <w:color w:val="403152"/>
+          <w:lang w:val="es-ES_tradnl"/>
+        </w:rPr>
+      </w:pPr>
+    </w:p>
+    <w:p>
+      <w:pPr>
+        <w:numPr>
+          <w:ilvl w:val="1"/>
+          <w:numId w:val="0"/>
+        </w:numPr>
+        <w:spacing w:after="200" w:line="276" w:lineRule="auto"/>
+        <w:rPr>
+          <w:rFonts w:ascii="Cambria" w:eastAsia="Times New Roman" w:hAnsi="Cambria" w:cs="Times New Roman"/>
+          <w:i/>
+          <w:iCs/>
+          <w:color w:val="4F81BD"/>
+          <w:spacing w:val="15"/>
+          <w:sz w:val="24"/>
+          <w:szCs w:val="24"/>
+          <w:lang w:val="es-ES_tradnl"/>
+        </w:rPr>
+      </w:pPr>
+      <w:r>
+        <w:rPr>
+          <w:rFonts w:ascii="Cambria" w:eastAsia="Times New Roman" w:hAnsi="Cambria" w:cs="Times New Roman"/>
+          <w:i/>
+          <w:iCs/>
+          <w:color w:val="4F81BD"/>
+          <w:spacing w:val="15"/>
+          <w:sz w:val="24"/>
+          <w:szCs w:val="24"/>
+          <w:lang w:val="es-ES_tradnl"/>
+        </w:rPr>
+        <w:t>Descri</w:t>
+      </w:r>
+      <w:r>
+        <w:rPr>
+          <w:rFonts w:ascii="Cambria" w:eastAsia="Times New Roman" w:hAnsi="Cambria" w:cs="Times New Roman"/>
+          <w:i/>
+          <w:iCs/>
+          <w:color w:val="4F81BD"/>
+          <w:spacing w:val="15"/>
+          <w:sz w:val="24"/>
+          <w:szCs w:val="24"/>
+          <w:lang w:val="es-ES_tradnl"/>
+        </w:rPr>
+        <w:t>pción</w:t>
+      </w:r>
+    </w:p>
+    <w:p>
+      <w:pPr>
+        <w:spacing w:after="200" w:line="276" w:lineRule="auto"/>
+        <w:rPr>
+          <w:rFonts w:ascii="Calibri" w:eastAsia="Calibri" w:hAnsi="Calibri" w:cs="Times New Roman"/>
+          <w:i/>
+          <w:color w:val="403152"/>
+          <w:lang w:val="es-ES_tradnl"/>
+        </w:rPr>
+      </w:pPr>
+      <w:r>
+        <w:rPr>
+          <w:rFonts w:ascii="Calibri" w:eastAsia="Calibri" w:hAnsi="Calibri" w:cs="Times New Roman"/>
+          <w:i/>
+          <w:color w:val="403152"/>
+          <w:lang w:val="es-ES_tradnl"/>
+        </w:rPr>
+        <w:t>Un usuario cuando crea el proyecto</w:t>
+      </w:r>
+      <w:r>
+        <w:rPr>
+          <w:rFonts w:ascii="Calibri" w:eastAsia="Calibri" w:hAnsi="Calibri" w:cs="Times New Roman"/>
+          <w:i/>
+          <w:color w:val="403152"/>
+          <w:lang w:val="es-ES_tradnl"/>
+        </w:rPr>
+        <w:t>, independientemente de si lo marca como borrador o no, éste se considerará como modo final.</w:t>
+      </w:r>
+    </w:p>
+    <w:p>
+      <w:pPr>
+        <w:numPr>
+          <w:ilvl w:val="1"/>
+          <w:numId w:val="0"/>
+        </w:numPr>
+        <w:spacing w:after="200" w:line="276" w:lineRule="auto"/>
+        <w:rPr>
+          <w:rFonts w:ascii="Cambria" w:eastAsia="Times New Roman" w:hAnsi="Cambria" w:cs="Times New Roman"/>
+          <w:i/>
+          <w:iCs/>
+          <w:color w:val="4F81BD"/>
+          <w:spacing w:val="15"/>
+          <w:sz w:val="24"/>
+          <w:szCs w:val="24"/>
+          <w:lang w:val="es-ES_tradnl"/>
+        </w:rPr>
+      </w:pPr>
+      <w:r>
+        <w:rPr>
+          <w:rFonts w:ascii="Cambria" w:eastAsia="Times New Roman" w:hAnsi="Cambria" w:cs="Times New Roman"/>
+          <w:i/>
+          <w:iCs/>
+          <w:color w:val="4F81BD"/>
+          <w:spacing w:val="15"/>
+          <w:sz w:val="24"/>
+          <w:szCs w:val="24"/>
+          <w:lang w:val="es-ES_tradnl"/>
+        </w:rPr>
+        <w:t>Result</w:t>
+      </w:r>
+      <w:r>
+        <w:rPr>
+          <w:rFonts w:ascii="Cambria" w:eastAsia="Times New Roman" w:hAnsi="Cambria" w:cs="Times New Roman"/>
+          <w:i/>
+          <w:iCs/>
+          <w:color w:val="4F81BD"/>
+          <w:spacing w:val="15"/>
+          <w:sz w:val="24"/>
+          <w:szCs w:val="24"/>
+          <w:lang w:val="es-ES_tradnl"/>
+        </w:rPr>
+        <w:t>ado</w:t>
+      </w:r>
+    </w:p>
+    <w:p>
+      <w:pPr>
+        <w:rPr>
+          <w:lang w:val="es-ES_tradnl"/>
+        </w:rPr>
+      </w:pPr>
+    </w:p>
+    <w:p>
+      <w:pPr>
+        <w:rPr>
+          <w:lang w:val="es-ES_tradnl"/>
+        </w:rPr>
+      </w:pPr>
+    </w:p>
+    <w:p>
+      <w:pPr>
+        <w:rPr>
+          <w:lang w:val="es-ES_tradnl"/>
+        </w:rPr>
+      </w:pPr>
+      <w:r>
+        <w:rPr>
+          <w:lang w:val="es-ES_tradnl"/>
+        </w:rPr>
+        <w:br w:type="page"/>
+      </w:r>
+    </w:p>
+    <w:p>
+      <w:pPr>
+        <w:pStyle w:val="Ttulo1"/>
+      </w:pPr>
+      <w:bookmarkStart w:id="5" w:name="_Toc515700271"/>
+      <w:r>
+        <w:lastRenderedPageBreak/>
+        <w:t>Error en caso de uso CU-0</w:t>
+      </w:r>
+      <w:r>
+        <w:t>5</w:t>
+      </w:r>
+      <w:r>
+        <w:t xml:space="preserve"> </w:t>
+      </w:r>
+      <w:r>
+        <w:t>Editar</w:t>
+      </w:r>
+      <w:r>
+        <w:t xml:space="preserve"> un proyecto</w:t>
+      </w:r>
+      <w:bookmarkEnd w:id="5"/>
+    </w:p>
+    <w:p>
+      <w:pPr>
+        <w:spacing w:after="200" w:line="276" w:lineRule="auto"/>
+        <w:rPr>
+          <w:rFonts w:ascii="Comic Sans MS" w:eastAsia="Calibri" w:hAnsi="Comic Sans MS" w:cs="Times New Roman"/>
+          <w:i/>
+          <w:color w:val="403152"/>
+          <w:lang w:val="es-ES_tradnl"/>
+        </w:rPr>
+      </w:pPr>
+    </w:p>
+    <w:p>
+      <w:pPr>
+        <w:numPr>
+          <w:ilvl w:val="1"/>
+          <w:numId w:val="0"/>
+        </w:numPr>
+        <w:spacing w:after="200" w:line="276" w:lineRule="auto"/>
+        <w:rPr>
+          <w:rFonts w:ascii="Cambria" w:eastAsia="Times New Roman" w:hAnsi="Cambria" w:cs="Times New Roman"/>
+          <w:i/>
+          <w:iCs/>
+          <w:color w:val="4F81BD"/>
+          <w:spacing w:val="15"/>
+          <w:sz w:val="24"/>
+          <w:szCs w:val="24"/>
+          <w:lang w:val="es-ES_tradnl"/>
+        </w:rPr>
+      </w:pPr>
+      <w:r>
+        <w:rPr>
+          <w:rFonts w:ascii="Cambria" w:eastAsia="Times New Roman" w:hAnsi="Cambria" w:cs="Times New Roman"/>
+          <w:i/>
+          <w:iCs/>
+          <w:color w:val="4F81BD"/>
+          <w:spacing w:val="15"/>
+          <w:sz w:val="24"/>
+          <w:szCs w:val="24"/>
+          <w:lang w:val="es-ES_tradnl"/>
+        </w:rPr>
+        <w:t>Descri</w:t>
+      </w:r>
+      <w:r>
+        <w:rPr>
+          <w:rFonts w:ascii="Cambria" w:eastAsia="Times New Roman" w:hAnsi="Cambria" w:cs="Times New Roman"/>
+          <w:i/>
+          <w:iCs/>
+          <w:color w:val="4F81BD"/>
+          <w:spacing w:val="15"/>
+          <w:sz w:val="24"/>
+          <w:szCs w:val="24"/>
+          <w:lang w:val="es-ES_tradnl"/>
+        </w:rPr>
+        <w:t>pción</w:t>
+      </w:r>
+    </w:p>
+    <w:p>
+      <w:pPr>
+        <w:spacing w:after="200" w:line="276" w:lineRule="auto"/>
+        <w:rPr>
+          <w:rFonts w:ascii="Calibri" w:eastAsia="Calibri" w:hAnsi="Calibri" w:cs="Times New Roman"/>
+          <w:i/>
+          <w:color w:val="403152"/>
+          <w:lang w:val="es-ES_tradnl"/>
+        </w:rPr>
+      </w:pPr>
+      <w:r>
+        <w:rPr>
+          <w:rFonts w:ascii="Calibri" w:eastAsia="Calibri" w:hAnsi="Calibri" w:cs="Times New Roman"/>
+          <w:i/>
+          <w:color w:val="403152"/>
+          <w:lang w:val="es-ES_tradnl"/>
+        </w:rPr>
+        <w:t xml:space="preserve">Un usuario cuando </w:t>
+      </w:r>
+      <w:r>
+        <w:rPr>
+          <w:rFonts w:ascii="Calibri" w:eastAsia="Calibri" w:hAnsi="Calibri" w:cs="Times New Roman"/>
+          <w:i/>
+          <w:color w:val="403152"/>
+          <w:lang w:val="es-ES_tradnl"/>
+        </w:rPr>
+        <w:t>edita</w:t>
+      </w:r>
+      <w:r>
+        <w:rPr>
+          <w:rFonts w:ascii="Calibri" w:eastAsia="Calibri" w:hAnsi="Calibri" w:cs="Times New Roman"/>
+          <w:i/>
+          <w:color w:val="403152"/>
+          <w:lang w:val="es-ES_tradnl"/>
+        </w:rPr>
+        <w:t xml:space="preserve"> el proyecto, independientemente de</w:t>
+      </w:r>
+      <w:r>
+        <w:rPr>
+          <w:rFonts w:ascii="Calibri" w:eastAsia="Calibri" w:hAnsi="Calibri" w:cs="Times New Roman"/>
+          <w:i/>
+          <w:color w:val="403152"/>
+          <w:lang w:val="es-ES_tradnl"/>
+        </w:rPr>
+        <w:t>l campo que edite</w:t>
+      </w:r>
+      <w:r>
+        <w:rPr>
+          <w:rFonts w:ascii="Calibri" w:eastAsia="Calibri" w:hAnsi="Calibri" w:cs="Times New Roman"/>
+          <w:i/>
+          <w:color w:val="403152"/>
+          <w:lang w:val="es-ES_tradnl"/>
+        </w:rPr>
+        <w:t>,</w:t>
+      </w:r>
+      <w:r>
+        <w:rPr>
+          <w:rFonts w:ascii="Calibri" w:eastAsia="Calibri" w:hAnsi="Calibri" w:cs="Times New Roman"/>
+          <w:i/>
+          <w:color w:val="403152"/>
+          <w:lang w:val="es-ES_tradnl"/>
+        </w:rPr>
+        <w:t xml:space="preserve"> una vez que se guarde,</w:t>
+      </w:r>
+      <w:r>
+        <w:rPr>
+          <w:rFonts w:ascii="Calibri" w:eastAsia="Calibri" w:hAnsi="Calibri" w:cs="Times New Roman"/>
+          <w:i/>
+          <w:color w:val="403152"/>
+          <w:lang w:val="es-ES_tradnl"/>
+        </w:rPr>
+        <w:t xml:space="preserve"> éste se considerará como modo final.</w:t>
+      </w:r>
+    </w:p>
+    <w:p>
+      <w:pPr>
+        <w:numPr>
+          <w:ilvl w:val="1"/>
+          <w:numId w:val="0"/>
+        </w:numPr>
+        <w:spacing w:after="200" w:line="276" w:lineRule="auto"/>
+        <w:rPr>
+          <w:rFonts w:ascii="Cambria" w:eastAsia="Times New Roman" w:hAnsi="Cambria" w:cs="Times New Roman"/>
+          <w:i/>
+          <w:iCs/>
+          <w:color w:val="4F81BD"/>
+          <w:spacing w:val="15"/>
+          <w:sz w:val="24"/>
+          <w:szCs w:val="24"/>
+          <w:lang w:val="es-ES_tradnl"/>
+        </w:rPr>
+      </w:pPr>
+      <w:r>
+        <w:rPr>
+          <w:rFonts w:ascii="Cambria" w:eastAsia="Times New Roman" w:hAnsi="Cambria" w:cs="Times New Roman"/>
+          <w:i/>
+          <w:iCs/>
+          <w:color w:val="4F81BD"/>
+          <w:spacing w:val="15"/>
+          <w:sz w:val="24"/>
+          <w:szCs w:val="24"/>
+          <w:lang w:val="es-ES_tradnl"/>
+        </w:rPr>
+        <w:t>Result</w:t>
+      </w:r>
+      <w:r>
+        <w:rPr>
+          <w:rFonts w:ascii="Cambria" w:eastAsia="Times New Roman" w:hAnsi="Cambria" w:cs="Times New Roman"/>
+          <w:i/>
+          <w:iCs/>
+          <w:color w:val="4F81BD"/>
+          <w:spacing w:val="15"/>
+          <w:sz w:val="24"/>
+          <w:szCs w:val="24"/>
+          <w:lang w:val="es-ES_tradnl"/>
+        </w:rPr>
+        <w:t>ado</w:t>
+      </w:r>
+    </w:p>
+    <w:p>
+      <w:pPr>
+        <w:rPr>
+          <w:lang w:val="es-ES_tradnl"/>
+        </w:rPr>
+      </w:pPr>
+    </w:p>
+    <w:p>
+      <w:pPr>
+        <w:rPr>
+          <w:lang w:val="es-ES_tradnl"/>
+        </w:rPr>
+      </w:pPr>
+    </w:p>
+    <w:p>
+      <w:pPr>
+        <w:rPr>
+          <w:lang w:val="es-ES_tradnl"/>
+        </w:rPr>
+      </w:pPr>
+      <w:r>
+        <w:rPr>
+          <w:lang w:val="es-ES_tradnl"/>
+        </w:rPr>
+        <w:br w:type="page"/>
+      </w:r>
+    </w:p>
+    <w:p>
+      <w:pPr>
+        <w:pStyle w:val="Ttulo1"/>
+      </w:pPr>
+      <w:bookmarkStart w:id="6" w:name="_Toc515700272"/>
+      <w:r>
+        <w:lastRenderedPageBreak/>
+        <w:t>Error en caso de uso CU-0</w:t>
+      </w:r>
+      <w:r>
+        <w:t>6</w:t>
+      </w:r>
+      <w:r>
+        <w:t xml:space="preserve"> </w:t>
+      </w:r>
+      <w:r>
+        <w:t>Borrar/Cancelar un proyecto</w:t>
+      </w:r>
+      <w:bookmarkEnd w:id="6"/>
+    </w:p>
+    <w:p>
+      <w:pPr>
+        <w:spacing w:after="200" w:line="276" w:lineRule="auto"/>
+        <w:rPr>
+          <w:rFonts w:ascii="Comic Sans MS" w:eastAsia="Calibri" w:hAnsi="Comic Sans MS" w:cs="Times New Roman"/>
+          <w:i/>
+          <w:color w:val="403152"/>
+          <w:lang w:val="es-ES_tradnl"/>
+        </w:rPr>
+      </w:pPr>
+    </w:p>
+    <w:p>
+      <w:pPr>
+        <w:numPr>
+          <w:ilvl w:val="1"/>
+          <w:numId w:val="0"/>
+        </w:numPr>
+        <w:spacing w:after="200" w:line="276" w:lineRule="auto"/>
+        <w:rPr>
+          <w:rFonts w:ascii="Cambria" w:eastAsia="Times New Roman" w:hAnsi="Cambria" w:cs="Times New Roman"/>
+          <w:i/>
+          <w:iCs/>
+          <w:color w:val="4F81BD"/>
+          <w:spacing w:val="15"/>
+          <w:sz w:val="24"/>
+          <w:szCs w:val="24"/>
+          <w:lang w:val="es-ES_tradnl"/>
+        </w:rPr>
+      </w:pPr>
+      <w:r>
+        <w:rPr>
+          <w:rFonts w:ascii="Cambria" w:eastAsia="Times New Roman" w:hAnsi="Cambria" w:cs="Times New Roman"/>
+          <w:i/>
+          <w:iCs/>
+          <w:color w:val="4F81BD"/>
+          <w:spacing w:val="15"/>
+          <w:sz w:val="24"/>
+          <w:szCs w:val="24"/>
+          <w:lang w:val="es-ES_tradnl"/>
+        </w:rPr>
         <w:t>Descri</w:t>
       </w:r>
       <w:r>
@@ -2561,7 +3062,7 @@
       <w:pPr>
         <w:pStyle w:val="Ttulo1"/>
       </w:pPr>
-      <w:bookmarkStart w:id="5" w:name="_Toc515460864"/>
+      <w:bookmarkStart w:id="7" w:name="_Toc515700273"/>
       <w:r>
         <w:lastRenderedPageBreak/>
         <w:t>Error en caso de uso CU-0</w:t>
@@ -2575,7 +3076,7 @@
       <w:r>
         <w:t>Listar categorías</w:t>
       </w:r>
-      <w:bookmarkEnd w:id="5"/>
+      <w:bookmarkEnd w:id="7"/>
     </w:p>
     <w:p>
       <w:pPr>
@@ -2733,7 +3234,7 @@
       <w:pPr>
         <w:pStyle w:val="Ttulo1"/>
       </w:pPr>
-      <w:bookmarkStart w:id="6" w:name="_Toc515460865"/>
+      <w:bookmarkStart w:id="8" w:name="_Toc515700274"/>
       <w:r>
         <w:t>Error en caso de uso CU-</w:t>
       </w:r>
@@ -2746,7 +3247,7 @@
       <w:r>
         <w:t xml:space="preserve"> categorías</w:t>
       </w:r>
-      <w:bookmarkEnd w:id="6"/>
+      <w:bookmarkEnd w:id="8"/>
     </w:p>
     <w:p>
       <w:pPr>
@@ -2911,7 +3412,7 @@
       <w:pPr>
         <w:pStyle w:val="Ttulo1"/>
       </w:pPr>
-      <w:bookmarkStart w:id="7" w:name="_Toc515460866"/>
+      <w:bookmarkStart w:id="9" w:name="_Toc515700275"/>
       <w:r>
         <w:t>Error en caso de uso CU-</w:t>
       </w:r>
@@ -2921,7 +3422,7 @@
       <w:r>
         <w:t>Listar patrocinios</w:t>
       </w:r>
-      <w:bookmarkEnd w:id="7"/>
+      <w:bookmarkEnd w:id="9"/>
     </w:p>
     <w:p>
       <w:pPr>
@@ -3063,14 +3564,14 @@
       <w:pPr>
         <w:pStyle w:val="Ttulo1"/>
       </w:pPr>
-      <w:bookmarkStart w:id="8" w:name="_Toc515460867"/>
+      <w:bookmarkStart w:id="10" w:name="_Toc515700276"/>
       <w:r>
         <w:t>Error en caso de uso CU-</w:t>
       </w:r>
       <w:r>
         <w:t>10 Crear patrocinios</w:t>
       </w:r>
-      <w:bookmarkEnd w:id="8"/>
+      <w:bookmarkEnd w:id="10"/>
     </w:p>
     <w:p>
       <w:pPr>
@@ -3237,7 +3738,7 @@
         </w:numPr>
         <w:ind w:left="360"/>
       </w:pPr>
-      <w:bookmarkStart w:id="9" w:name="_Toc515460868"/>
+      <w:bookmarkStart w:id="11" w:name="_Toc515700277"/>
       <w:r>
         <w:t xml:space="preserve">8. </w:t>
       </w:r>
@@ -3250,7 +3751,7 @@
       <w:r>
         <w:t xml:space="preserve"> Crear comentarios en anuncios</w:t>
       </w:r>
-      <w:bookmarkEnd w:id="9"/>
+      <w:bookmarkEnd w:id="11"/>
       <w:r>
         <w:t xml:space="preserve"> </w:t>
       </w:r>
@@ -3400,7 +3901,7 @@
         </w:numPr>
         <w:ind w:left="360"/>
       </w:pPr>
-      <w:bookmarkStart w:id="10" w:name="_Toc515460869"/>
+      <w:bookmarkStart w:id="12" w:name="_Toc515700278"/>
       <w:r>
         <w:t xml:space="preserve">9. </w:t>
       </w:r>
@@ -3413,7 +3914,7 @@
       <w:r>
         <w:t xml:space="preserve"> Borrar un comentario</w:t>
       </w:r>
-      <w:bookmarkEnd w:id="10"/>
+      <w:bookmarkEnd w:id="12"/>
     </w:p>
     <w:p>
       <w:pPr>
@@ -3533,12 +4034,9 @@
         </w:numPr>
         <w:ind w:left="360"/>
       </w:pPr>
-      <w:bookmarkStart w:id="11" w:name="_Toc515460870"/>
-      <w:r>
-        <w:t>10</w:t>
-      </w:r>
-      <w:r>
-        <w:t xml:space="preserve">. </w:t>
+      <w:bookmarkStart w:id="13" w:name="_Toc515700279"/>
+      <w:r>
+        <w:t xml:space="preserve">10. </w:t>
       </w:r>
       <w:r>
         <w:t>Error en caso de uso CU-</w:t>
@@ -3550,12 +4048,9 @@
         <w:t>.</w:t>
       </w:r>
       <w:r>
-        <w:t xml:space="preserve"> </w:t>
-      </w:r>
-      <w:r>
-        <w:t>Mostrar un patrocinio de empresa</w:t>
-      </w:r>
-      <w:bookmarkEnd w:id="11"/>
+        <w:t xml:space="preserve"> Mostrar un patrocinio de empresa</w:t>
+      </w:r>
+      <w:bookmarkEnd w:id="13"/>
     </w:p>
     <w:p>
       <w:pPr>
@@ -3672,15 +4167,12 @@
         </w:numPr>
         <w:ind w:left="360"/>
       </w:pPr>
-      <w:bookmarkStart w:id="12" w:name="_Toc515460871"/>
+      <w:bookmarkStart w:id="14" w:name="_Toc515700280"/>
       <w:r>
         <w:t>1</w:t>
       </w:r>
       <w:r>
-        <w:t>1</w:t>
-      </w:r>
-      <w:r>
-        <w:t xml:space="preserve">. </w:t>
+        <w:t xml:space="preserve">1. </w:t>
       </w:r>
       <w:r>
         <w:t>Error en caso de uso CU-</w:t>
@@ -3692,12 +4184,9 @@
         <w:t>.</w:t>
       </w:r>
       <w:r>
-        <w:t xml:space="preserve"> </w:t>
-      </w:r>
-      <w:r>
-        <w:t>Internacionalización</w:t>
-      </w:r>
-      <w:bookmarkEnd w:id="12"/>
+        <w:t xml:space="preserve"> Internacionalización</w:t>
+      </w:r>
+      <w:bookmarkEnd w:id="14"/>
       <w:r>
         <w:t xml:space="preserve"> </w:t>
       </w:r>
@@ -3871,8 +4360,8 @@
 </file>
 
 <file path=word/numbering.xml><?xml version="1.0" encoding="utf-8"?>
-<w:numbering xmlns:wpc="http://schemas.microsoft.com/office/word/2010/wordprocessingCanvas" xmlns:cx="http://schemas.microsoft.com/office/drawing/2014/chartex" xmlns:cx1="http://schemas.microsoft.com/office/drawing/2015/9/8/chartex" xmlns:cx2="http://schemas.microsoft.com/office/drawing/2015/10/21/chartex" xmlns:cx3="http://schemas.microsoft.com/office/drawing/2016/5/9/chartex" xmlns:cx4="http://schemas.microsoft.com/office/drawing/2016/5/10/chartex" xmlns:cx5="http://schemas.microsoft.com/office/drawing/2016/5/11/chartex" xmlns:cx6="http://schemas.microsoft.com/office/drawing/2016/5/12/chartex" xmlns:cx7="http://schemas.microsoft.com/office/drawing/2016/5/13/chartex" xmlns:cx8="http://schemas.microsoft.com/office/drawing/2016/5/14/chartex" xmlns:mc="http://schemas.openxmlformats.org/markup-compatibility/2006" xmlns:aink="http://schemas.microsoft.com/office/drawing/2016/ink" xmlns:am3d="http://schemas.microsoft.com/office/drawing/2017/model3d" xmlns:o="urn:schemas-microsoft-com:office:office" xmlns:r="http://schemas.openxmlformats.org/officeDocument/2006/relationships" xmlns:m="http://schemas.openxmlformats.org/officeDocument/2006/math" xmlns:v="urn:schemas-microsoft-com:vml" xmlns:wp14="http://schemas.microsoft.com/office/word/2010/wordprocessingDrawing" xmlns:wp="http://schemas.openxmlformats.org/drawingml/2006/wordprocessingDrawing" xmlns:w10="urn:schemas-microsoft-com:office:word" xmlns:w="http://schemas.openxmlformats.org/wordprocessingml/2006/main" xmlns:w14="http://schemas.microsoft.com/office/word/2010/wordml" xmlns:w15="http://schemas.microsoft.com/office/word/2012/wordml" xmlns:w16cid="http://schemas.microsoft.com/office/word/2016/wordml/cid" xmlns:w16se="http://schemas.microsoft.com/office/word/2015/wordml/symex" xmlns:wpg="http://schemas.microsoft.com/office/word/2010/wordprocessingGroup" xmlns:wpi="http://schemas.microsoft.com/office/word/2010/wordprocessingInk" xmlns:wne="http://schemas.microsoft.com/office/word/2006/wordml" xmlns:wps="http://schemas.microsoft.com/office/word/2010/wordprocessingShape" mc:Ignorable="w14 w15 w16se w16cid wp14">
-  <w:abstractNum w:abstractNumId="0" w15:restartNumberingAfterBreak="0">
+<w:numbering xmlns:wpc="http://schemas.microsoft.com/office/word/2010/wordprocessingCanvas" xmlns:mc="http://schemas.openxmlformats.org/markup-compatibility/2006" xmlns:o="urn:schemas-microsoft-com:office:office" xmlns:r="http://schemas.openxmlformats.org/officeDocument/2006/relationships" xmlns:m="http://schemas.openxmlformats.org/officeDocument/2006/math" xmlns:v="urn:schemas-microsoft-com:vml" xmlns:wp14="http://schemas.microsoft.com/office/word/2010/wordprocessingDrawing" xmlns:wp="http://schemas.openxmlformats.org/drawingml/2006/wordprocessingDrawing" xmlns:w10="urn:schemas-microsoft-com:office:word" xmlns:w="http://schemas.openxmlformats.org/wordprocessingml/2006/main" xmlns:w14="http://schemas.microsoft.com/office/word/2010/wordml" xmlns:wpg="http://schemas.microsoft.com/office/word/2010/wordprocessingGroup" xmlns:wpi="http://schemas.microsoft.com/office/word/2010/wordprocessingInk" xmlns:wne="http://schemas.microsoft.com/office/word/2006/wordml" xmlns:wps="http://schemas.microsoft.com/office/word/2010/wordprocessingShape" mc:Ignorable="w14 wp14">
+  <w:abstractNum w:abstractNumId="0">
     <w:nsid w:val="1CAA4A04"/>
     <w:multiLevelType w:val="hybridMultilevel"/>
     <w:tmpl w:val="72BAC61E"/>
@@ -3984,7 +4473,7 @@
       </w:rPr>
     </w:lvl>
   </w:abstractNum>
-  <w:abstractNum w:abstractNumId="1" w15:restartNumberingAfterBreak="0">
+  <w:abstractNum w:abstractNumId="1">
     <w:nsid w:val="4ABE14F9"/>
     <w:multiLevelType w:val="hybridMultilevel"/>
     <w:tmpl w:val="04906C9C"/>
@@ -4096,10 +4585,10 @@
       </w:rPr>
     </w:lvl>
   </w:abstractNum>
-  <w:abstractNum w:abstractNumId="2" w15:restartNumberingAfterBreak="0">
+  <w:abstractNum w:abstractNumId="2">
     <w:nsid w:val="60753934"/>
     <w:multiLevelType w:val="hybridMultilevel"/>
-    <w:tmpl w:val="CFE62D8A"/>
+    <w:tmpl w:val="A4D89FAA"/>
     <w:lvl w:ilvl="0" w:tplc="70B0AA90">
       <w:start w:val="1"/>
       <w:numFmt w:val="decimal"/>
@@ -4194,9 +4683,6 @@
   </w:num>
   <w:num w:numId="3">
     <w:abstractNumId w:val="2"/>
-    <w:lvlOverride w:ilvl="0">
-      <w:startOverride w:val="1"/>
-    </w:lvlOverride>
   </w:num>
   <w:num w:numId="4">
     <w:abstractNumId w:val="1"/>
@@ -4207,11 +4693,29 @@
       <w:startOverride w:val="1"/>
     </w:lvlOverride>
   </w:num>
+  <w:num w:numId="6">
+    <w:abstractNumId w:val="2"/>
+    <w:lvlOverride w:ilvl="0">
+      <w:startOverride w:val="1"/>
+    </w:lvlOverride>
+  </w:num>
+  <w:num w:numId="7">
+    <w:abstractNumId w:val="2"/>
+    <w:lvlOverride w:ilvl="0">
+      <w:startOverride w:val="1"/>
+    </w:lvlOverride>
+  </w:num>
+  <w:num w:numId="8">
+    <w:abstractNumId w:val="2"/>
+    <w:lvlOverride w:ilvl="0">
+      <w:startOverride w:val="1"/>
+    </w:lvlOverride>
+  </w:num>
 </w:numbering>
 </file>
 
 <file path=word/styles.xml><?xml version="1.0" encoding="utf-8"?>
-<w:styles xmlns:mc="http://schemas.openxmlformats.org/markup-compatibility/2006" xmlns:r="http://schemas.openxmlformats.org/officeDocument/2006/relationships" xmlns:w="http://schemas.openxmlformats.org/wordprocessingml/2006/main" xmlns:w14="http://schemas.microsoft.com/office/word/2010/wordml" xmlns:w15="http://schemas.microsoft.com/office/word/2012/wordml" xmlns:w16cid="http://schemas.microsoft.com/office/word/2016/wordml/cid" xmlns:w16se="http://schemas.microsoft.com/office/word/2015/wordml/symex" mc:Ignorable="w14 w15 w16se w16cid">
+<w:styles xmlns:mc="http://schemas.openxmlformats.org/markup-compatibility/2006" xmlns:r="http://schemas.openxmlformats.org/officeDocument/2006/relationships" xmlns:w="http://schemas.openxmlformats.org/wordprocessingml/2006/main" xmlns:w14="http://schemas.microsoft.com/office/word/2010/wordml" mc:Ignorable="w14">
   <w:docDefaults>
     <w:rPrDefault>
       <w:rPr>
@@ -4227,382 +4731,144 @@
       </w:pPr>
     </w:pPrDefault>
   </w:docDefaults>
-  <w:latentStyles w:defLockedState="0" w:defUIPriority="99" w:defSemiHidden="0" w:defUnhideWhenUsed="0" w:defQFormat="0" w:count="375">
-    <w:lsdException w:name="Normal" w:uiPriority="0" w:qFormat="1"/>
-    <w:lsdException w:name="heading 1" w:uiPriority="9" w:qFormat="1"/>
-    <w:lsdException w:name="heading 2" w:semiHidden="1" w:uiPriority="9" w:unhideWhenUsed="1" w:qFormat="1"/>
-    <w:lsdException w:name="heading 3" w:semiHidden="1" w:uiPriority="9" w:unhideWhenUsed="1" w:qFormat="1"/>
-    <w:lsdException w:name="heading 4" w:semiHidden="1" w:uiPriority="9" w:unhideWhenUsed="1" w:qFormat="1"/>
-    <w:lsdException w:name="heading 5" w:semiHidden="1" w:uiPriority="9" w:unhideWhenUsed="1" w:qFormat="1"/>
-    <w:lsdException w:name="heading 6" w:semiHidden="1" w:uiPriority="9" w:unhideWhenUsed="1" w:qFormat="1"/>
-    <w:lsdException w:name="heading 7" w:semiHidden="1" w:uiPriority="9" w:unhideWhenUsed="1" w:qFormat="1"/>
-    <w:lsdException w:name="heading 8" w:semiHidden="1" w:uiPriority="9" w:unhideWhenUsed="1" w:qFormat="1"/>
-    <w:lsdException w:name="heading 9" w:semiHidden="1" w:uiPriority="9" w:unhideWhenUsed="1" w:qFormat="1"/>
-    <w:lsdException w:name="index 1" w:semiHidden="1" w:unhideWhenUsed="1"/>
-    <w:lsdException w:name="index 2" w:semiHidden="1" w:unhideWhenUsed="1"/>
-    <w:lsdException w:name="index 3" w:semiHidden="1" w:unhideWhenUsed="1"/>
-    <w:lsdException w:name="index 4" w:semiHidden="1" w:unhideWhenUsed="1"/>
-    <w:lsdException w:name="index 5" w:semiHidden="1" w:unhideWhenUsed="1"/>
-    <w:lsdException w:name="index 6" w:semiHidden="1" w:unhideWhenUsed="1"/>
-    <w:lsdException w:name="index 7" w:semiHidden="1" w:unhideWhenUsed="1"/>
-    <w:lsdException w:name="index 8" w:semiHidden="1" w:unhideWhenUsed="1"/>
-    <w:lsdException w:name="index 9" w:semiHidden="1" w:unhideWhenUsed="1"/>
-    <w:lsdException w:name="toc 1" w:semiHidden="1" w:uiPriority="39" w:unhideWhenUsed="1"/>
-    <w:lsdException w:name="toc 2" w:semiHidden="1" w:uiPriority="39" w:unhideWhenUsed="1"/>
-    <w:lsdException w:name="toc 3" w:semiHidden="1" w:uiPriority="39" w:unhideWhenUsed="1"/>
-    <w:lsdException w:name="toc 4" w:semiHidden="1" w:uiPriority="39" w:unhideWhenUsed="1"/>
-    <w:lsdException w:name="toc 5" w:semiHidden="1" w:uiPriority="39" w:unhideWhenUsed="1"/>
-    <w:lsdException w:name="toc 6" w:semiHidden="1" w:uiPriority="39" w:unhideWhenUsed="1"/>
-    <w:lsdException w:name="toc 7" w:semiHidden="1" w:uiPriority="39" w:unhideWhenUsed="1"/>
-    <w:lsdException w:name="toc 8" w:semiHidden="1" w:uiPriority="39" w:unhideWhenUsed="1"/>
-    <w:lsdException w:name="toc 9" w:semiHidden="1" w:uiPriority="39" w:unhideWhenUsed="1"/>
-    <w:lsdException w:name="Normal Indent" w:semiHidden="1" w:unhideWhenUsed="1"/>
-    <w:lsdException w:name="footnote text" w:semiHidden="1" w:unhideWhenUsed="1"/>
-    <w:lsdException w:name="annotation text" w:semiHidden="1" w:unhideWhenUsed="1"/>
-    <w:lsdException w:name="header" w:semiHidden="1" w:unhideWhenUsed="1"/>
-    <w:lsdException w:name="footer" w:semiHidden="1" w:unhideWhenUsed="1"/>
-    <w:lsdException w:name="index heading" w:semiHidden="1" w:unhideWhenUsed="1"/>
-    <w:lsdException w:name="caption" w:semiHidden="1" w:uiPriority="35" w:unhideWhenUsed="1" w:qFormat="1"/>
-    <w:lsdException w:name="table of figures" w:semiHidden="1" w:unhideWhenUsed="1"/>
-    <w:lsdException w:name="envelope address" w:semiHidden="1" w:unhideWhenUsed="1"/>
-    <w:lsdException w:name="envelope return" w:semiHidden="1" w:unhideWhenUsed="1"/>
-    <w:lsdException w:name="footnote reference" w:semiHidden="1" w:unhideWhenUsed="1"/>
-    <w:lsdException w:name="annotation reference" w:semiHidden="1" w:unhideWhenUsed="1"/>
-    <w:lsdException w:name="line number" w:semiHidden="1" w:unhideWhenUsed="1"/>
-    <w:lsdException w:name="page number" w:semiHidden="1" w:unhideWhenUsed="1"/>
-    <w:lsdException w:name="endnote reference" w:semiHidden="1" w:unhideWhenUsed="1"/>
-    <w:lsdException w:name="endnote text" w:semiHidden="1" w:unhideWhenUsed="1"/>
-    <w:lsdException w:name="table of authorities" w:semiHidden="1" w:unhideWhenUsed="1"/>
-    <w:lsdException w:name="macro" w:semiHidden="1" w:unhideWhenUsed="1"/>
-    <w:lsdException w:name="toa heading" w:semiHidden="1" w:unhideWhenUsed="1"/>
-    <w:lsdException w:name="List" w:semiHidden="1" w:unhideWhenUsed="1"/>
-    <w:lsdException w:name="List Bullet" w:semiHidden="1" w:unhideWhenUsed="1"/>
-    <w:lsdException w:name="List Number" w:semiHidden="1" w:unhideWhenUsed="1"/>
-    <w:lsdException w:name="List 2" w:semiHidden="1" w:unhideWhenUsed="1"/>
-    <w:lsdException w:name="List 3" w:semiHidden="1" w:unhideWhenUsed="1"/>
-    <w:lsdException w:name="List 4" w:semiHidden="1" w:unhideWhenUsed="1"/>
-    <w:lsdException w:name="List 5" w:semiHidden="1" w:unhideWhenUsed="1"/>
-    <w:lsdException w:name="List Bullet 2" w:semiHidden="1" w:unhideWhenUsed="1"/>
-    <w:lsdException w:name="List Bullet 3" w:semiHidden="1" w:unhideWhenUsed="1"/>
-    <w:lsdException w:name="List Bullet 4" w:semiHidden="1" w:unhideWhenUsed="1"/>
-    <w:lsdException w:name="List Bullet 5" w:semiHidden="1" w:unhideWhenUsed="1"/>
-    <w:lsdException w:name="List Number 2" w:semiHidden="1" w:unhideWhenUsed="1"/>
-    <w:lsdException w:name="List Number 3" w:semiHidden="1" w:unhideWhenUsed="1"/>
-    <w:lsdException w:name="List Number 4" w:semiHidden="1" w:unhideWhenUsed="1"/>
-    <w:lsdException w:name="List Number 5" w:semiHidden="1" w:unhideWhenUsed="1"/>
-    <w:lsdException w:name="Title" w:uiPriority="10" w:qFormat="1"/>
-    <w:lsdException w:name="Closing" w:semiHidden="1" w:unhideWhenUsed="1"/>
-    <w:lsdException w:name="Signature" w:semiHidden="1" w:unhideWhenUsed="1"/>
-    <w:lsdException w:name="Default Paragraph Font" w:semiHidden="1" w:uiPriority="1" w:unhideWhenUsed="1"/>
-    <w:lsdException w:name="Body Text" w:semiHidden="1" w:unhideWhenUsed="1"/>
-    <w:lsdException w:name="Body Text Indent" w:semiHidden="1" w:unhideWhenUsed="1"/>
-    <w:lsdException w:name="List Continue" w:semiHidden="1" w:unhideWhenUsed="1"/>
-    <w:lsdException w:name="List Continue 2" w:semiHidden="1" w:unhideWhenUsed="1"/>
-    <w:lsdException w:name="List Continue 3" w:semiHidden="1" w:unhideWhenUsed="1"/>
-    <w:lsdException w:name="List Continue 4" w:semiHidden="1" w:unhideWhenUsed="1"/>
-    <w:lsdException w:name="List Continue 5" w:semiHidden="1" w:unhideWhenUsed="1"/>
-    <w:lsdException w:name="Message Header" w:semiHidden="1" w:unhideWhenUsed="1"/>
-    <w:lsdException w:name="Subtitle" w:uiPriority="11" w:qFormat="1"/>
-    <w:lsdException w:name="Salutation" w:semiHidden="1" w:unhideWhenUsed="1"/>
-    <w:lsdException w:name="Date" w:semiHidden="1" w:unhideWhenUsed="1"/>
-    <w:lsdException w:name="Body Text First Indent" w:semiHidden="1" w:unhideWhenUsed="1"/>
-    <w:lsdException w:name="Body Text First Indent 2" w:semiHidden="1" w:unhideWhenUsed="1"/>
-    <w:lsdException w:name="Note Heading" w:semiHidden="1" w:unhideWhenUsed="1"/>
-    <w:lsdException w:name="Body Text 2" w:semiHidden="1" w:unhideWhenUsed="1"/>
-    <w:lsdException w:name="Body Text 3" w:semiHidden="1" w:unhideWhenUsed="1"/>
-    <w:lsdException w:name="Body Text Indent 2" w:semiHidden="1" w:unhideWhenUsed="1"/>
-    <w:lsdException w:name="Body Text Indent 3" w:semiHidden="1" w:unhideWhenUsed="1"/>
-    <w:lsdException w:name="Block Text" w:semiHidden="1" w:unhideWhenUsed="1"/>
-    <w:lsdException w:name="Hyperlink" w:semiHidden="1" w:unhideWhenUsed="1"/>
-    <w:lsdException w:name="FollowedHyperlink" w:semiHidden="1" w:unhideWhenUsed="1"/>
-    <w:lsdException w:name="Strong" w:uiPriority="22" w:qFormat="1"/>
-    <w:lsdException w:name="Emphasis" w:uiPriority="20" w:qFormat="1"/>
-    <w:lsdException w:name="Document Map" w:semiHidden="1" w:unhideWhenUsed="1"/>
-    <w:lsdException w:name="Plain Text" w:semiHidden="1" w:unhideWhenUsed="1"/>
-    <w:lsdException w:name="E-mail Signature" w:semiHidden="1" w:unhideWhenUsed="1"/>
-    <w:lsdException w:name="HTML Top of Form" w:semiHidden="1" w:unhideWhenUsed="1"/>
-    <w:lsdException w:name="HTML Bottom of Form" w:semiHidden="1" w:unhideWhenUsed="1"/>
-    <w:lsdException w:name="Normal (Web)" w:semiHidden="1" w:unhideWhenUsed="1"/>
-    <w:lsdException w:name="HTML Acronym" w:semiHidden="1" w:unhideWhenUsed="1"/>
-    <w:lsdException w:name="HTML Address" w:semiHidden="1" w:unhideWhenUsed="1"/>
-    <w:lsdException w:name="HTML Cite" w:semiHidden="1" w:unhideWhenUsed="1"/>
-    <w:lsdException w:name="HTML Code" w:semiHidden="1" w:unhideWhenUsed="1"/>
-    <w:lsdException w:name="HTML Definition" w:semiHidden="1" w:unhideWhenUsed="1"/>
-    <w:lsdException w:name="HTML Keyboard" w:semiHidden="1" w:unhideWhenUsed="1"/>
-    <w:lsdException w:name="HTML Preformatted" w:semiHidden="1" w:unhideWhenUsed="1"/>
-    <w:lsdException w:name="HTML Sample" w:semiHidden="1" w:unhideWhenUsed="1"/>
-    <w:lsdException w:name="HTML Typewriter" w:semiHidden="1" w:unhideWhenUsed="1"/>
-    <w:lsdException w:name="HTML Variable" w:semiHidden="1" w:unhideWhenUsed="1"/>
-    <w:lsdException w:name="Normal Table" w:semiHidden="1" w:unhideWhenUsed="1"/>
-    <w:lsdException w:name="annotation subject" w:semiHidden="1" w:unhideWhenUsed="1"/>
-    <w:lsdException w:name="No List" w:semiHidden="1" w:unhideWhenUsed="1"/>
-    <w:lsdException w:name="Outline List 1" w:semiHidden="1" w:unhideWhenUsed="1"/>
-    <w:lsdException w:name="Outline List 2" w:semiHidden="1" w:unhideWhenUsed="1"/>
-    <w:lsdException w:name="Outline List 3" w:semiHidden="1" w:unhideWhenUsed="1"/>
-    <w:lsdException w:name="Table Simple 1" w:semiHidden="1" w:unhideWhenUsed="1"/>
-    <w:lsdException w:name="Table Simple 2" w:semiHidden="1" w:unhideWhenUsed="1"/>
-    <w:lsdException w:name="Table Simple 3" w:semiHidden="1" w:unhideWhenUsed="1"/>
-    <w:lsdException w:name="Table Classic 1" w:semiHidden="1" w:unhideWhenUsed="1"/>
-    <w:lsdException w:name="Table Classic 2" w:semiHidden="1" w:unhideWhenUsed="1"/>
-    <w:lsdException w:name="Table Classic 3" w:semiHidden="1" w:unhideWhenUsed="1"/>
-    <w:lsdException w:name="Table Classic 4" w:semiHidden="1" w:unhideWhenUsed="1"/>
-    <w:lsdException w:name="Table Colorful 1" w:semiHidden="1" w:unhideWhenUsed="1"/>
-    <w:lsdException w:name="Table Colorful 2" w:semiHidden="1" w:unhideWhenUsed="1"/>
-    <w:lsdException w:name="Table Colorful 3" w:semiHidden="1" w:unhideWhenUsed="1"/>
-    <w:lsdException w:name="Table Columns 1" w:semiHidden="1" w:unhideWhenUsed="1"/>
-    <w:lsdException w:name="Table Columns 2" w:semiHidden="1" w:unhideWhenUsed="1"/>
-    <w:lsdException w:name="Table Columns 3" w:semiHidden="1" w:unhideWhenUsed="1"/>
-    <w:lsdException w:name="Table Columns 4" w:semiHidden="1" w:unhideWhenUsed="1"/>
-    <w:lsdException w:name="Table Columns 5" w:semiHidden="1" w:unhideWhenUsed="1"/>
-    <w:lsdException w:name="Table Grid 1" w:semiHidden="1" w:unhideWhenUsed="1"/>
-    <w:lsdException w:name="Table Grid 2" w:semiHidden="1" w:unhideWhenUsed="1"/>
-    <w:lsdException w:name="Table Grid 3" w:semiHidden="1" w:unhideWhenUsed="1"/>
-    <w:lsdException w:name="Table Grid 4" w:semiHidden="1" w:unhideWhenUsed="1"/>
-    <w:lsdException w:name="Table Grid 5" w:semiHidden="1" w:unhideWhenUsed="1"/>
-    <w:lsdException w:name="Table Grid 6" w:semiHidden="1" w:unhideWhenUsed="1"/>
-    <w:lsdException w:name="Table Grid 7" w:semiHidden="1" w:unhideWhenUsed="1"/>
-    <w:lsdException w:name="Table Grid 8" w:semiHidden="1" w:unhideWhenUsed="1"/>
-    <w:lsdException w:name="Table List 1" w:semiHidden="1" w:unhideWhenUsed="1"/>
-    <w:lsdException w:name="Table List 2" w:semiHidden="1" w:unhideWhenUsed="1"/>
-    <w:lsdException w:name="Table List 3" w:semiHidden="1" w:unhideWhenUsed="1"/>
-    <w:lsdException w:name="Table List 4" w:semiHidden="1" w:unhideWhenUsed="1"/>
-    <w:lsdException w:name="Table List 5" w:semiHidden="1" w:unhideWhenUsed="1"/>
-    <w:lsdException w:name="Table List 6" w:semiHidden="1" w:unhideWhenUsed="1"/>
-    <w:lsdException w:name="Table List 7" w:semiHidden="1" w:unhideWhenUsed="1"/>
-    <w:lsdException w:name="Table List 8" w:semiHidden="1" w:unhideWhenUsed="1"/>
-    <w:lsdException w:name="Table 3D effects 1" w:semiHidden="1" w:unhideWhenUsed="1"/>
-    <w:lsdException w:name="Table 3D effects 2" w:semiHidden="1" w:unhideWhenUsed="1"/>
-    <w:lsdException w:name="Table 3D effects 3" w:semiHidden="1" w:unhideWhenUsed="1"/>
-    <w:lsdException w:name="Table Contemporary" w:semiHidden="1" w:unhideWhenUsed="1"/>
-    <w:lsdException w:name="Table Elegant" w:semiHidden="1" w:unhideWhenUsed="1"/>
-    <w:lsdException w:name="Table Professional" w:semiHidden="1" w:unhideWhenUsed="1"/>
-    <w:lsdException w:name="Table Subtle 1" w:semiHidden="1" w:unhideWhenUsed="1"/>
-    <w:lsdException w:name="Table Subtle 2" w:semiHidden="1" w:unhideWhenUsed="1"/>
-    <w:lsdException w:name="Table Web 1" w:semiHidden="1" w:unhideWhenUsed="1"/>
-    <w:lsdException w:name="Table Web 2" w:semiHidden="1" w:unhideWhenUsed="1"/>
-    <w:lsdException w:name="Table Web 3" w:semiHidden="1" w:unhideWhenUsed="1"/>
-    <w:lsdException w:name="Balloon Text" w:semiHidden="1" w:unhideWhenUsed="1"/>
-    <w:lsdException w:name="Table Grid" w:semiHidden="1" w:uiPriority="39" w:unhideWhenUsed="1"/>
-    <w:lsdException w:name="Table Theme" w:semiHidden="1" w:unhideWhenUsed="1"/>
-    <w:lsdException w:name="Placeholder Text" w:semiHidden="1"/>
-    <w:lsdException w:name="No Spacing" w:uiPriority="1" w:qFormat="1"/>
-    <w:lsdException w:name="Light Shading" w:uiPriority="60"/>
-    <w:lsdException w:name="Light List" w:uiPriority="61"/>
-    <w:lsdException w:name="Light Grid" w:uiPriority="62"/>
-    <w:lsdException w:name="Medium Shading 1" w:uiPriority="63"/>
-    <w:lsdException w:name="Medium Shading 2" w:uiPriority="64"/>
-    <w:lsdException w:name="Medium List 1" w:uiPriority="65"/>
-    <w:lsdException w:name="Medium List 2" w:uiPriority="66"/>
-    <w:lsdException w:name="Medium Grid 1" w:uiPriority="67"/>
-    <w:lsdException w:name="Medium Grid 2" w:uiPriority="68"/>
-    <w:lsdException w:name="Medium Grid 3" w:uiPriority="69"/>
-    <w:lsdException w:name="Dark List" w:uiPriority="70"/>
-    <w:lsdException w:name="Colorful Shading" w:uiPriority="71"/>
-    <w:lsdException w:name="Colorful List" w:uiPriority="72"/>
-    <w:lsdException w:name="Colorful Grid" w:uiPriority="73"/>
-    <w:lsdException w:name="Light Shading Accent 1" w:uiPriority="60"/>
-    <w:lsdException w:name="Light List Accent 1" w:uiPriority="61"/>
-    <w:lsdException w:name="Light Grid Accent 1" w:uiPriority="62"/>
-    <w:lsdException w:name="Medium Shading 1 Accent 1" w:uiPriority="63"/>
-    <w:lsdException w:name="Medium Shading 2 Accent 1" w:uiPriority="64"/>
-    <w:lsdException w:name="Medium List 1 Accent 1" w:uiPriority="65"/>
-    <w:lsdException w:name="Revision" w:semiHidden="1"/>
-    <w:lsdException w:name="List Paragraph" w:uiPriority="34" w:qFormat="1"/>
-    <w:lsdException w:name="Quote" w:uiPriority="29" w:qFormat="1"/>
-    <w:lsdException w:name="Intense Quote" w:uiPriority="30" w:qFormat="1"/>
-    <w:lsdException w:name="Medium List 2 Accent 1" w:uiPriority="66"/>
-    <w:lsdException w:name="Medium Grid 1 Accent 1" w:uiPriority="67"/>
-    <w:lsdException w:name="Medium Grid 2 Accent 1" w:uiPriority="68"/>
-    <w:lsdException w:name="Medium Grid 3 Accent 1" w:uiPriority="69"/>
-    <w:lsdException w:name="Dark List Accent 1" w:uiPriority="70"/>
-    <w:lsdException w:name="Colorful Shading Accent 1" w:uiPriority="71"/>
-    <w:lsdException w:name="Colorful List Accent 1" w:uiPriority="72"/>
-    <w:lsdException w:name="Colorful Grid Accent 1" w:uiPriority="73"/>
-    <w:lsdException w:name="Light Shading Accent 2" w:uiPriority="60"/>
-    <w:lsdException w:name="Light List Accent 2" w:uiPriority="61"/>
-    <w:lsdException w:name="Light Grid Accent 2" w:uiPriority="62"/>
-    <w:lsdException w:name="Medium Shading 1 Accent 2" w:uiPriority="63"/>
-    <w:lsdException w:name="Medium Shading 2 Accent 2" w:uiPriority="64"/>
-    <w:lsdException w:name="Medium List 1 Accent 2" w:uiPriority="65"/>
-    <w:lsdException w:name="Medium List 2 Accent 2" w:uiPriority="66"/>
-    <w:lsdException w:name="Medium Grid 1 Accent 2" w:uiPriority="67"/>
-    <w:lsdException w:name="Medium Grid 2 Accent 2" w:uiPriority="68"/>
-    <w:lsdException w:name="Medium Grid 3 Accent 2" w:uiPriority="69"/>
-    <w:lsdException w:name="Dark List Accent 2" w:uiPriority="70"/>
-    <w:lsdException w:name="Colorful Shading Accent 2" w:uiPriority="71"/>
-    <w:lsdException w:name="Colorful List Accent 2" w:uiPriority="72"/>
-    <w:lsdException w:name="Colorful Grid Accent 2" w:uiPriority="73"/>
-    <w:lsdException w:name="Light Shading Accent 3" w:uiPriority="60"/>
-    <w:lsdException w:name="Light List Accent 3" w:uiPriority="61"/>
-    <w:lsdException w:name="Light Grid Accent 3" w:uiPriority="62"/>
-    <w:lsdException w:name="Medium Shading 1 Accent 3" w:uiPriority="63"/>
-    <w:lsdException w:name="Medium Shading 2 Accent 3" w:uiPriority="64"/>
-    <w:lsdException w:name="Medium List 1 Accent 3" w:uiPriority="65"/>
-    <w:lsdException w:name="Medium List 2 Accent 3" w:uiPriority="66"/>
-    <w:lsdException w:name="Medium Grid 1 Accent 3" w:uiPriority="67"/>
-    <w:lsdException w:name="Medium Grid 2 Accent 3" w:uiPriority="68"/>
-    <w:lsdException w:name="Medium Grid 3 Accent 3" w:uiPriority="69"/>
-    <w:lsdException w:name="Dark List Accent 3" w:uiPriority="70"/>
-    <w:lsdException w:name="Colorful Shading Accent 3" w:uiPriority="71"/>
-    <w:lsdException w:name="Colorful List Accent 3" w:uiPriority="72"/>
-    <w:lsdException w:name="Colorful Grid Accent 3" w:uiPriority="73"/>
-    <w:lsdException w:name="Light Shading Accent 4" w:uiPriority="60"/>
-    <w:lsdException w:name="Light List Accent 4" w:uiPriority="61"/>
-    <w:lsdException w:name="Light Grid Accent 4" w:uiPriority="62"/>
-    <w:lsdException w:name="Medium Shading 1 Accent 4" w:uiPriority="63"/>
-    <w:lsdException w:name="Medium Shading 2 Accent 4" w:uiPriority="64"/>
-    <w:lsdException w:name="Medium List 1 Accent 4" w:uiPriority="65"/>
-    <w:lsdException w:name="Medium List 2 Accent 4" w:uiPriority="66"/>
-    <w:lsdException w:name="Medium Grid 1 Accent 4" w:uiPriority="67"/>
-    <w:lsdException w:name="Medium Grid 2 Accent 4" w:uiPriority="68"/>
-    <w:lsdException w:name="Medium Grid 3 Accent 4" w:uiPriority="69"/>
-    <w:lsdException w:name="Dark List Accent 4" w:uiPriority="70"/>
-    <w:lsdException w:name="Colorful Shading Accent 4" w:uiPriority="71"/>
-    <w:lsdException w:name="Colorful List Accent 4" w:uiPriority="72"/>
-    <w:lsdException w:name="Colorful Grid Accent 4" w:uiPriority="73"/>
-    <w:lsdException w:name="Light Shading Accent 5" w:uiPriority="60"/>
-    <w:lsdException w:name="Light List Accent 5" w:uiPriority="61"/>
-    <w:lsdException w:name="Light Grid Accent 5" w:uiPriority="62"/>
-    <w:lsdException w:name="Medium Shading 1 Accent 5" w:uiPriority="63"/>
-    <w:lsdException w:name="Medium Shading 2 Accent 5" w:uiPriority="64"/>
-    <w:lsdException w:name="Medium List 1 Accent 5" w:uiPriority="65"/>
-    <w:lsdException w:name="Medium List 2 Accent 5" w:uiPriority="66"/>
-    <w:lsdException w:name="Medium Grid 1 Accent 5" w:uiPriority="67"/>
-    <w:lsdException w:name="Medium Grid 2 Accent 5" w:uiPriority="68"/>
-    <w:lsdException w:name="Medium Grid 3 Accent 5" w:uiPriority="69"/>
-    <w:lsdException w:name="Dark List Accent 5" w:uiPriority="70"/>
-    <w:lsdException w:name="Colorful Shading Accent 5" w:uiPriority="71"/>
-    <w:lsdException w:name="Colorful List Accent 5" w:uiPriority="72"/>
-    <w:lsdException w:name="Colorful Grid Accent 5" w:uiPriority="73"/>
-    <w:lsdException w:name="Light Shading Accent 6" w:uiPriority="60"/>
-    <w:lsdException w:name="Light List Accent 6" w:uiPriority="61"/>
-    <w:lsdException w:name="Light Grid Accent 6" w:uiPriority="62"/>
-    <w:lsdException w:name="Medium Shading 1 Accent 6" w:uiPriority="63"/>
-    <w:lsdException w:name="Medium Shading 2 Accent 6" w:uiPriority="64"/>
-    <w:lsdException w:name="Medium List 1 Accent 6" w:uiPriority="65"/>
-    <w:lsdException w:name="Medium List 2 Accent 6" w:uiPriority="66"/>
-    <w:lsdException w:name="Medium Grid 1 Accent 6" w:uiPriority="67"/>
-    <w:lsdException w:name="Medium Grid 2 Accent 6" w:uiPriority="68"/>
-    <w:lsdException w:name="Medium Grid 3 Accent 6" w:uiPriority="69"/>
-    <w:lsdException w:name="Dark List Accent 6" w:uiPriority="70"/>
-    <w:lsdException w:name="Colorful Shading Accent 6" w:uiPriority="71"/>
-    <w:lsdException w:name="Colorful List Accent 6" w:uiPriority="72"/>
-    <w:lsdException w:name="Colorful Grid Accent 6" w:uiPriority="73"/>
-    <w:lsdException w:name="Subtle Emphasis" w:uiPriority="19" w:qFormat="1"/>
-    <w:lsdException w:name="Intense Emphasis" w:uiPriority="21" w:qFormat="1"/>
-    <w:lsdException w:name="Subtle Reference" w:uiPriority="31" w:qFormat="1"/>
-    <w:lsdException w:name="Intense Reference" w:uiPriority="32" w:qFormat="1"/>
-    <w:lsdException w:name="Book Title" w:uiPriority="33" w:qFormat="1"/>
-    <w:lsdException w:name="Bibliography" w:semiHidden="1" w:uiPriority="37" w:unhideWhenUsed="1"/>
-    <w:lsdException w:name="TOC Heading" w:semiHidden="1" w:uiPriority="39" w:unhideWhenUsed="1" w:qFormat="1"/>
-    <w:lsdException w:name="Plain Table 1" w:uiPriority="41"/>
-    <w:lsdException w:name="Plain Table 2" w:uiPriority="42"/>
-    <w:lsdException w:name="Plain Table 3" w:uiPriority="43"/>
-    <w:lsdException w:name="Plain Table 4" w:uiPriority="44"/>
-    <w:lsdException w:name="Plain Table 5" w:uiPriority="45"/>
-    <w:lsdException w:name="Grid Table Light" w:uiPriority="40"/>
-    <w:lsdException w:name="Grid Table 1 Light" w:uiPriority="46"/>
-    <w:lsdException w:name="Grid Table 2" w:uiPriority="47"/>
-    <w:lsdException w:name="Grid Table 3" w:uiPriority="48"/>
-    <w:lsdException w:name="Grid Table 4" w:uiPriority="49"/>
-    <w:lsdException w:name="Grid Table 5 Dark" w:uiPriority="50"/>
-    <w:lsdException w:name="Grid Table 6 Colorful" w:uiPriority="51"/>
-    <w:lsdException w:name="Grid Table 7 Colorful" w:uiPriority="52"/>
-    <w:lsdException w:name="Grid Table 1 Light Accent 1" w:uiPriority="46"/>
-    <w:lsdException w:name="Grid Table 2 Accent 1" w:uiPriority="47"/>
-    <w:lsdException w:name="Grid Table 3 Accent 1" w:uiPriority="48"/>
-    <w:lsdException w:name="Grid Table 4 Accent 1" w:uiPriority="49"/>
-    <w:lsdException w:name="Grid Table 5 Dark Accent 1" w:uiPriority="50"/>
-    <w:lsdException w:name="Grid Table 6 Colorful Accent 1" w:uiPriority="51"/>
-    <w:lsdException w:name="Grid Table 7 Colorful Accent 1" w:uiPriority="52"/>
-    <w:lsdException w:name="Grid Table 1 Light Accent 2" w:uiPriority="46"/>
-    <w:lsdException w:name="Grid Table 2 Accent 2" w:uiPriority="47"/>
-    <w:lsdException w:name="Grid Table 3 Accent 2" w:uiPriority="48"/>
-    <w:lsdException w:name="Grid Table 4 Accent 2" w:uiPriority="49"/>
-    <w:lsdException w:name="Grid Table 5 Dark Accent 2" w:uiPriority="50"/>
-    <w:lsdException w:name="Grid Table 6 Colorful Accent 2" w:uiPriority="51"/>
-    <w:lsdException w:name="Grid Table 7 Colorful Accent 2" w:uiPriority="52"/>
-    <w:lsdException w:name="Grid Table 1 Light Accent 3" w:uiPriority="46"/>
-    <w:lsdException w:name="Grid Table 2 Accent 3" w:uiPriority="47"/>
-    <w:lsdException w:name="Grid Table 3 Accent 3" w:uiPriority="48"/>
-    <w:lsdException w:name="Grid Table 4 Accent 3" w:uiPriority="49"/>
-    <w:lsdException w:name="Grid Table 5 Dark Accent 3" w:uiPriority="50"/>
-    <w:lsdException w:name="Grid Table 6 Colorful Accent 3" w:uiPriority="51"/>
-    <w:lsdException w:name="Grid Table 7 Colorful Accent 3" w:uiPriority="52"/>
-    <w:lsdException w:name="Grid Table 1 Light Accent 4" w:uiPriority="46"/>
-    <w:lsdException w:name="Grid Table 2 Accent 4" w:uiPriority="47"/>
-    <w:lsdException w:name="Grid Table 3 Accent 4" w:uiPriority="48"/>
-    <w:lsdException w:name="Grid Table 4 Accent 4" w:uiPriority="49"/>
-    <w:lsdException w:name="Grid Table 5 Dark Accent 4" w:uiPriority="50"/>
-    <w:lsdException w:name="Grid Table 6 Colorful Accent 4" w:uiPriority="51"/>
-    <w:lsdException w:name="Grid Table 7 Colorful Accent 4" w:uiPriority="52"/>
-    <w:lsdException w:name="Grid Table 1 Light Accent 5" w:uiPriority="46"/>
-    <w:lsdException w:name="Grid Table 2 Accent 5" w:uiPriority="47"/>
-    <w:lsdException w:name="Grid Table 3 Accent 5" w:uiPriority="48"/>
-    <w:lsdException w:name="Grid Table 4 Accent 5" w:uiPriority="49"/>
-    <w:lsdException w:name="Grid Table 5 Dark Accent 5" w:uiPriority="50"/>
-    <w:lsdException w:name="Grid Table 6 Colorful Accent 5" w:uiPriority="51"/>
-    <w:lsdException w:name="Grid Table 7 Colorful Accent 5" w:uiPriority="52"/>
-    <w:lsdException w:name="Grid Table 1 Light Accent 6" w:uiPriority="46"/>
-    <w:lsdException w:name="Grid Table 2 Accent 6" w:uiPriority="47"/>
-    <w:lsdException w:name="Grid Table 3 Accent 6" w:uiPriority="48"/>
-    <w:lsdException w:name="Grid Table 4 Accent 6" w:uiPriority="49"/>
-    <w:lsdException w:name="Grid Table 5 Dark Accent 6" w:uiPriority="50"/>
-    <w:lsdException w:name="Grid Table 6 Colorful Accent 6" w:uiPriority="51"/>
-    <w:lsdException w:name="Grid Table 7 Colorful Accent 6" w:uiPriority="52"/>
-    <w:lsdException w:name="List Table 1 Light" w:uiPriority="46"/>
-    <w:lsdException w:name="List Table 2" w:uiPriority="47"/>
-    <w:lsdException w:name="List Table 3" w:uiPriority="48"/>
-    <w:lsdException w:name="List Table 4" w:uiPriority="49"/>
-    <w:lsdException w:name="List Table 5 Dark" w:uiPriority="50"/>
-    <w:lsdException w:name="List Table 6 Colorful" w:uiPriority="51"/>
-    <w:lsdException w:name="List Table 7 Colorful" w:uiPriority="52"/>
-    <w:lsdException w:name="List Table 1 Light Accent 1" w:uiPriority="46"/>
-    <w:lsdException w:name="List Table 2 Accent 1" w:uiPriority="47"/>
-    <w:lsdException w:name="List Table 3 Accent 1" w:uiPriority="48"/>
-    <w:lsdException w:name="List Table 4 Accent 1" w:uiPriority="49"/>
-    <w:lsdException w:name="List Table 5 Dark Accent 1" w:uiPriority="50"/>
-    <w:lsdException w:name="List Table 6 Colorful Accent 1" w:uiPriority="51"/>
-    <w:lsdException w:name="List Table 7 Colorful Accent 1" w:uiPriority="52"/>
-    <w:lsdException w:name="List Table 1 Light Accent 2" w:uiPriority="46"/>
-    <w:lsdException w:name="List Table 2 Accent 2" w:uiPriority="47"/>
-    <w:lsdException w:name="List Table 3 Accent 2" w:uiPriority="48"/>
-    <w:lsdException w:name="List Table 4 Accent 2" w:uiPriority="49"/>
-    <w:lsdException w:name="List Table 5 Dark Accent 2" w:uiPriority="50"/>
-    <w:lsdException w:name="List Table 6 Colorful Accent 2" w:uiPriority="51"/>
-    <w:lsdException w:name="List Table 7 Colorful Accent 2" w:uiPriority="52"/>
-    <w:lsdException w:name="List Table 1 Light Accent 3" w:uiPriority="46"/>
-    <w:lsdException w:name="List Table 2 Accent 3" w:uiPriority="47"/>
-    <w:lsdException w:name="List Table 3 Accent 3" w:uiPriority="48"/>
-    <w:lsdException w:name="List Table 4 Accent 3" w:uiPriority="49"/>
-    <w:lsdException w:name="List Table 5 Dark Accent 3" w:uiPriority="50"/>
-    <w:lsdException w:name="List Table 6 Colorful Accent 3" w:uiPriority="51"/>
-    <w:lsdException w:name="List Table 7 Colorful Accent 3" w:uiPriority="52"/>
-    <w:lsdException w:name="List Table 1 Light Accent 4" w:uiPriority="46"/>
-    <w:lsdException w:name="List Table 2 Accent 4" w:uiPriority="47"/>
-    <w:lsdException w:name="List Table 3 Accent 4" w:uiPriority="48"/>
-    <w:lsdException w:name="List Table 4 Accent 4" w:uiPriority="49"/>
-    <w:lsdException w:name="List Table 5 Dark Accent 4" w:uiPriority="50"/>
-    <w:lsdException w:name="List Table 6 Colorful Accent 4" w:uiPriority="51"/>
-    <w:lsdException w:name="List Table 7 Colorful Accent 4" w:uiPriority="52"/>
-    <w:lsdException w:name="List Table 1 Light Accent 5" w:uiPriority="46"/>
-    <w:lsdException w:name="List Table 2 Accent 5" w:uiPriority="47"/>
-    <w:lsdException w:name="List Table 3 Accent 5" w:uiPriority="48"/>
-    <w:lsdException w:name="List Table 4 Accent 5" w:uiPriority="49"/>
-    <w:lsdException w:name="List Table 5 Dark Accent 5" w:uiPriority="50"/>
-    <w:lsdException w:name="List Table 6 Colorful Accent 5" w:uiPriority="51"/>
-    <w:lsdException w:name="List Table 7 Colorful Accent 5" w:uiPriority="52"/>
-    <w:lsdException w:name="List Table 1 Light Accent 6" w:uiPriority="46"/>
-    <w:lsdException w:name="List Table 2 Accent 6" w:uiPriority="47"/>
-    <w:lsdException w:name="List Table 3 Accent 6" w:uiPriority="48"/>
-    <w:lsdException w:name="List Table 4 Accent 6" w:uiPriority="49"/>
-    <w:lsdException w:name="List Table 5 Dark Accent 6" w:uiPriority="50"/>
-    <w:lsdException w:name="List Table 6 Colorful Accent 6" w:uiPriority="51"/>
-    <w:lsdException w:name="List Table 7 Colorful Accent 6" w:uiPriority="52"/>
-    <w:lsdException w:name="Mention" w:semiHidden="1" w:unhideWhenUsed="1"/>
-    <w:lsdException w:name="Smart Hyperlink" w:semiHidden="1" w:unhideWhenUsed="1"/>
-    <w:lsdException w:name="Hashtag" w:semiHidden="1" w:unhideWhenUsed="1"/>
-    <w:lsdException w:name="Unresolved Mention" w:semiHidden="1" w:unhideWhenUsed="1"/>
+  <w:latentStyles w:defLockedState="0" w:defUIPriority="99" w:defSemiHidden="1" w:defUnhideWhenUsed="1" w:defQFormat="0" w:count="267">
+    <w:lsdException w:name="Normal" w:semiHidden="0" w:uiPriority="0" w:unhideWhenUsed="0" w:qFormat="1"/>
+    <w:lsdException w:name="heading 1" w:semiHidden="0" w:uiPriority="9" w:unhideWhenUsed="0" w:qFormat="1"/>
+    <w:lsdException w:name="heading 2" w:uiPriority="9" w:qFormat="1"/>
+    <w:lsdException w:name="heading 3" w:uiPriority="9" w:qFormat="1"/>
+    <w:lsdException w:name="heading 4" w:uiPriority="9" w:qFormat="1"/>
+    <w:lsdException w:name="heading 5" w:uiPriority="9" w:qFormat="1"/>
+    <w:lsdException w:name="heading 6" w:uiPriority="9" w:qFormat="1"/>
+    <w:lsdException w:name="heading 7" w:uiPriority="9" w:qFormat="1"/>
+    <w:lsdException w:name="heading 8" w:uiPriority="9" w:qFormat="1"/>
+    <w:lsdException w:name="heading 9" w:uiPriority="9" w:qFormat="1"/>
+    <w:lsdException w:name="toc 1" w:uiPriority="39"/>
+    <w:lsdException w:name="toc 2" w:uiPriority="39"/>
+    <w:lsdException w:name="toc 3" w:uiPriority="39"/>
+    <w:lsdException w:name="toc 4" w:uiPriority="39"/>
+    <w:lsdException w:name="toc 5" w:uiPriority="39"/>
+    <w:lsdException w:name="toc 6" w:uiPriority="39"/>
+    <w:lsdException w:name="toc 7" w:uiPriority="39"/>
+    <w:lsdException w:name="toc 8" w:uiPriority="39"/>
+    <w:lsdException w:name="toc 9" w:uiPriority="39"/>
+    <w:lsdException w:name="caption" w:uiPriority="35" w:qFormat="1"/>
+    <w:lsdException w:name="Title" w:semiHidden="0" w:uiPriority="10" w:unhideWhenUsed="0" w:qFormat="1"/>
+    <w:lsdException w:name="Default Paragraph Font" w:uiPriority="1"/>
+    <w:lsdException w:name="Subtitle" w:semiHidden="0" w:uiPriority="11" w:unhideWhenUsed="0" w:qFormat="1"/>
+    <w:lsdException w:name="Strong" w:semiHidden="0" w:uiPriority="22" w:unhideWhenUsed="0" w:qFormat="1"/>
+    <w:lsdException w:name="Emphasis" w:semiHidden="0" w:uiPriority="20" w:unhideWhenUsed="0" w:qFormat="1"/>
+    <w:lsdException w:name="Table Grid" w:uiPriority="39"/>
+    <w:lsdException w:name="Placeholder Text" w:unhideWhenUsed="0"/>
+    <w:lsdException w:name="No Spacing" w:semiHidden="0" w:uiPriority="1" w:unhideWhenUsed="0" w:qFormat="1"/>
+    <w:lsdException w:name="Light Shading" w:semiHidden="0" w:uiPriority="60" w:unhideWhenUsed="0"/>
+    <w:lsdException w:name="Light List" w:semiHidden="0" w:uiPriority="61" w:unhideWhenUsed="0"/>
+    <w:lsdException w:name="Light Grid" w:semiHidden="0" w:uiPriority="62" w:unhideWhenUsed="0"/>
+    <w:lsdException w:name="Medium Shading 1" w:semiHidden="0" w:uiPriority="63" w:unhideWhenUsed="0"/>
+    <w:lsdException w:name="Medium Shading 2" w:semiHidden="0" w:uiPriority="64" w:unhideWhenUsed="0"/>
+    <w:lsdException w:name="Medium List 1" w:semiHidden="0" w:uiPriority="65" w:unhideWhenUsed="0"/>
+    <w:lsdException w:name="Medium List 2" w:semiHidden="0" w:uiPriority="66" w:unhideWhenUsed="0"/>
+    <w:lsdException w:name="Medium Grid 1" w:semiHidden="0" w:uiPriority="67" w:unhideWhenUsed="0"/>
+    <w:lsdException w:name="Medium Grid 2" w:semiHidden="0" w:uiPriority="68" w:unhideWhenUsed="0"/>
+    <w:lsdException w:name="Medium Grid 3" w:semiHidden="0" w:uiPriority="69" w:unhideWhenUsed="0"/>
+    <w:lsdException w:name="Dark List" w:semiHidden="0" w:uiPriority="70" w:unhideWhenUsed="0"/>
+    <w:lsdException w:name="Colorful Shading" w:semiHidden="0" w:uiPriority="71" w:unhideWhenUsed="0"/>
+    <w:lsdException w:name="Colorful List" w:semiHidden="0" w:uiPriority="72" w:unhideWhenUsed="0"/>
+    <w:lsdException w:name="Colorful Grid" w:semiHidden="0" w:uiPriority="73" w:unhideWhenUsed="0"/>
+    <w:lsdException w:name="Light Shading Accent 1" w:semiHidden="0" w:uiPriority="60" w:unhideWhenUsed="0"/>
+    <w:lsdException w:name="Light List Accent 1" w:semiHidden="0" w:uiPriority="61" w:unhideWhenUsed="0"/>
+    <w:lsdException w:name="Light Grid Accent 1" w:semiHidden="0" w:uiPriority="62" w:unhideWhenUsed="0"/>
+    <w:lsdException w:name="Medium Shading 1 Accent 1" w:semiHidden="0" w:uiPriority="63" w:unhideWhenUsed="0"/>
+    <w:lsdException w:name="Medium Shading 2 Accent 1" w:semiHidden="0" w:uiPriority="64" w:unhideWhenUsed="0"/>
+    <w:lsdException w:name="Medium List 1 Accent 1" w:semiHidden="0" w:uiPriority="65" w:unhideWhenUsed="0"/>
+    <w:lsdException w:name="Revision" w:unhideWhenUsed="0"/>
+    <w:lsdException w:name="List Paragraph" w:semiHidden="0" w:uiPriority="34" w:unhideWhenUsed="0" w:qFormat="1"/>
+    <w:lsdException w:name="Quote" w:semiHidden="0" w:uiPriority="29" w:unhideWhenUsed="0" w:qFormat="1"/>
+    <w:lsdException w:name="Intense Quote" w:semiHidden="0" w:uiPriority="30" w:unhideWhenUsed="0" w:qFormat="1"/>
+    <w:lsdException w:name="Medium List 2 Accent 1" w:semiHidden="0" w:uiPriority="66" w:unhideWhenUsed="0"/>
+    <w:lsdException w:name="Medium Grid 1 Accent 1" w:semiHidden="0" w:uiPriority="67" w:unhideWhenUsed="0"/>
+    <w:lsdException w:name="Medium Grid 2 Accent 1" w:semiHidden="0" w:uiPriority="68" w:unhideWhenUsed="0"/>
+    <w:lsdException w:name="Medium Grid 3 Accent 1" w:semiHidden="0" w:uiPriority="69" w:unhideWhenUsed="0"/>
+    <w:lsdException w:name="Dark List Accent 1" w:semiHidden="0" w:uiPriority="70" w:unhideWhenUsed="0"/>
+    <w:lsdException w:name="Colorful Shading Accent 1" w:semiHidden="0" w:uiPriority="71" w:unhideWhenUsed="0"/>
+    <w:lsdException w:name="Colorful List Accent 1" w:semiHidden="0" w:uiPriority="72" w:unhideWhenUsed="0"/>
+    <w:lsdException w:name="Colorful Grid Accent 1" w:semiHidden="0" w:uiPriority="73" w:unhideWhenUsed="0"/>
+    <w:lsdException w:name="Light Shading Accent 2" w:semiHidden="0" w:uiPriority="60" w:unhideWhenUsed="0"/>
+    <w:lsdException w:name="Light List Accent 2" w:semiHidden="0" w:uiPriority="61" w:unhideWhenUsed="0"/>
+    <w:lsdException w:name="Light Grid Accent 2" w:semiHidden="0" w:uiPriority="62" w:unhideWhenUsed="0"/>
+    <w:lsdException w:name="Medium Shading 1 Accent 2" w:semiHidden="0" w:uiPriority="63" w:unhideWhenUsed="0"/>
+    <w:lsdException w:name="Medium Shading 2 Accent 2" w:semiHidden="0" w:uiPriority="64" w:unhideWhenUsed="0"/>
+    <w:lsdException w:name="Medium List 1 Accent 2" w:semiHidden="0" w:uiPriority="65" w:unhideWhenUsed="0"/>
+    <w:lsdException w:name="Medium List 2 Accent 2" w:semiHidden="0" w:uiPriority="66" w:unhideWhenUsed="0"/>
+    <w:lsdException w:name="Medium Grid 1 Accent 2" w:semiHidden="0" w:uiPriority="67" w:unhideWhenUsed="0"/>
+    <w:lsdException w:name="Medium Grid 2 Accent 2" w:semiHidden="0" w:uiPriority="68" w:unhideWhenUsed="0"/>
+    <w:lsdException w:name="Medium Grid 3 Accent 2" w:semiHidden="0" w:uiPriority="69" w:unhideWhenUsed="0"/>
+    <w:lsdException w:name="Dark List Accent 2" w:semiHidden="0" w:uiPriority="70" w:unhideWhenUsed="0"/>
+    <w:lsdException w:name="Colorful Shading Accent 2" w:semiHidden="0" w:uiPriority="71" w:unhideWhenUsed="0"/>
+    <w:lsdException w:name="Colorful List Accent 2" w:semiHidden="0" w:uiPriority="72" w:unhideWhenUsed="0"/>
+    <w:lsdException w:name="Colorful Grid Accent 2" w:semiHidden="0" w:uiPriority="73" w:unhideWhenUsed="0"/>
+    <w:lsdException w:name="Light Shading Accent 3" w:semiHidden="0" w:uiPriority="60" w:unhideWhenUsed="0"/>
+    <w:lsdException w:name="Light List Accent 3" w:semiHidden="0" w:uiPriority="61" w:unhideWhenUsed="0"/>
+    <w:lsdException w:name="Light Grid Accent 3" w:semiHidden="0" w:uiPriority="62" w:unhideWhenUsed="0"/>
+    <w:lsdException w:name="Medium Shading 1 Accent 3" w:semiHidden="0" w:uiPriority="63" w:unhideWhenUsed="0"/>
+    <w:lsdException w:name="Medium Shading 2 Accent 3" w:semiHidden="0" w:uiPriority="64" w:unhideWhenUsed="0"/>
+    <w:lsdException w:name="Medium List 1 Accent 3" w:semiHidden="0" w:uiPriority="65" w:unhideWhenUsed="0"/>
+    <w:lsdException w:name="Medium List 2 Accent 3" w:semiHidden="0" w:uiPriority="66" w:unhideWhenUsed="0"/>
+    <w:lsdException w:name="Medium Grid 1 Accent 3" w:semiHidden="0" w:uiPriority="67" w:unhideWhenUsed="0"/>
+    <w:lsdException w:name="Medium Grid 2 Accent 3" w:semiHidden="0" w:uiPriority="68" w:unhideWhenUsed="0"/>
+    <w:lsdException w:name="Medium Grid 3 Accent 3" w:semiHidden="0" w:uiPriority="69" w:unhideWhenUsed="0"/>
+    <w:lsdException w:name="Dark List Accent 3" w:semiHidden="0" w:uiPriority="70" w:unhideWhenUsed="0"/>
+    <w:lsdException w:name="Colorful Shading Accent 3" w:semiHidden="0" w:uiPriority="71" w:unhideWhenUsed="0"/>
+    <w:lsdException w:name="Colorful List Accent 3" w:semiHidden="0" w:uiPriority="72" w:unhideWhenUsed="0"/>
+    <w:lsdException w:name="Colorful Grid Accent 3" w:semiHidden="0" w:uiPriority="73" w:unhideWhenUsed="0"/>
+    <w:lsdException w:name="Light Shading Accent 4" w:semiHidden="0" w:uiPriority="60" w:unhideWhenUsed="0"/>
+    <w:lsdException w:name="Light List Accent 4" w:semiHidden="0" w:uiPriority="61" w:unhideWhenUsed="0"/>
+    <w:lsdException w:name="Light Grid Accent 4" w:semiHidden="0" w:uiPriority="62" w:unhideWhenUsed="0"/>
+    <w:lsdException w:name="Medium Shading 1 Accent 4" w:semiHidden="0" w:uiPriority="63" w:unhideWhenUsed="0"/>
+    <w:lsdException w:name="Medium Shading 2 Accent 4" w:semiHidden="0" w:uiPriority="64" w:unhideWhenUsed="0"/>
+    <w:lsdException w:name="Medium List 1 Accent 4" w:semiHidden="0" w:uiPriority="65" w:unhideWhenUsed="0"/>
+    <w:lsdException w:name="Medium List 2 Accent 4" w:semiHidden="0" w:uiPriority="66" w:unhideWhenUsed="0"/>
+    <w:lsdException w:name="Medium Grid 1 Accent 4" w:semiHidden="0" w:uiPriority="67" w:unhideWhenUsed="0"/>
+    <w:lsdException w:name="Medium Grid 2 Accent 4" w:semiHidden="0" w:uiPriority="68" w:unhideWhenUsed="0"/>
+    <w:lsdException w:name="Medium Grid 3 Accent 4" w:semiHidden="0" w:uiPriority="69" w:unhideWhenUsed="0"/>
+    <w:lsdException w:name="Dark List Accent 4" w:semiHidden="0" w:uiPriority="70" w:unhideWhenUsed="0"/>
+    <w:lsdException w:name="Colorful Shading Accent 4" w:semiHidden="0" w:uiPriority="71" w:unhideWhenUsed="0"/>
+    <w:lsdException w:name="Colorful List Accent 4" w:semiHidden="0" w:uiPriority="72" w:unhideWhenUsed="0"/>
+    <w:lsdException w:name="Colorful Grid Accent 4" w:semiHidden="0" w:uiPriority="73" w:unhideWhenUsed="0"/>
+    <w:lsdException w:name="Light Shading Accent 5" w:semiHidden="0" w:uiPriority="60" w:unhideWhenUsed="0"/>
+    <w:lsdException w:name="Light List Accent 5" w:semiHidden="0" w:uiPriority="61" w:unhideWhenUsed="0"/>
+    <w:lsdException w:name="Light Grid Accent 5" w:semiHidden="0" w:uiPriority="62" w:unhideWhenUsed="0"/>
+    <w:lsdException w:name="Medium Shading 1 Accent 5" w:semiHidden="0" w:uiPriority="63" w:unhideWhenUsed="0"/>
+    <w:lsdException w:name="Medium Shading 2 Accent 5" w:semiHidden="0" w:uiPriority="64" w:unhideWhenUsed="0"/>
+    <w:lsdException w:name="Medium List 1 Accent 5" w:semiHidden="0" w:uiPriority="65" w:unhideWhenUsed="0"/>
+    <w:lsdException w:name="Medium List 2 Accent 5" w:semiHidden="0" w:uiPriority="66" w:unhideWhenUsed="0"/>
+    <w:lsdException w:name="Medium Grid 1 Accent 5" w:semiHidden="0" w:uiPriority="67" w:unhideWhenUsed="0"/>
+    <w:lsdException w:name="Medium Grid 2 Accent 5" w:semiHidden="0" w:uiPriority="68" w:unhideWhenUsed="0"/>
+    <w:lsdException w:name="Medium Grid 3 Accent 5" w:semiHidden="0" w:uiPriority="69" w:unhideWhenUsed="0"/>
+    <w:lsdException w:name="Dark List Accent 5" w:semiHidden="0" w:uiPriority="70" w:unhideWhenUsed="0"/>
+    <w:lsdException w:name="Colorful Shading Accent 5" w:semiHidden="0" w:uiPriority="71" w:unhideWhenUsed="0"/>
+    <w:lsdException w:name="Colorful List Accent 5" w:semiHidden="0" w:uiPriority="72" w:unhideWhenUsed="0"/>
+    <w:lsdException w:name="Colorful Grid Accent 5" w:semiHidden="0" w:uiPriority="73" w:unhideWhenUsed="0"/>
+    <w:lsdException w:name="Light Shading Accent 6" w:semiHidden="0" w:uiPriority="60" w:unhideWhenUsed="0"/>
+    <w:lsdException w:name="Light List Accent 6" w:semiHidden="0" w:uiPriority="61" w:unhideWhenUsed="0"/>
+    <w:lsdException w:name="Light Grid Accent 6" w:semiHidden="0" w:uiPriority="62" w:unhideWhenUsed="0"/>
+    <w:lsdException w:name="Medium Shading 1 Accent 6" w:semiHidden="0" w:uiPriority="63" w:unhideWhenUsed="0"/>
+    <w:lsdException w:name="Medium Shading 2 Accent 6" w:semiHidden="0" w:uiPriority="64" w:unhideWhenUsed="0"/>
+    <w:lsdException w:name="Medium List 1 Accent 6" w:semiHidden="0" w:uiPriority="65" w:unhideWhenUsed="0"/>
+    <w:lsdException w:name="Medium List 2 Accent 6" w:semiHidden="0" w:uiPriority="66" w:unhideWhenUsed="0"/>
+    <w:lsdException w:name="Medium Grid 1 Accent 6" w:semiHidden="0" w:uiPriority="67" w:unhideWhenUsed="0"/>
+    <w:lsdException w:name="Medium Grid 2 Accent 6" w:semiHidden="0" w:uiPriority="68" w:unhideWhenUsed="0"/>
+    <w:lsdException w:name="Medium Grid 3 Accent 6" w:semiHidden="0" w:uiPriority="69" w:unhideWhenUsed="0"/>
+    <w:lsdException w:name="Dark List Accent 6" w:semiHidden="0" w:uiPriority="70" w:unhideWhenUsed="0"/>
+    <w:lsdException w:name="Colorful Shading Accent 6" w:semiHidden="0" w:uiPriority="71" w:unhideWhenUsed="0"/>
+    <w:lsdException w:name="Colorful List Accent 6" w:semiHidden="0" w:uiPriority="72" w:unhideWhenUsed="0"/>
+    <w:lsdException w:name="Colorful Grid Accent 6" w:semiHidden="0" w:uiPriority="73" w:unhideWhenUsed="0"/>
+    <w:lsdException w:name="Subtle Emphasis" w:semiHidden="0" w:uiPriority="19" w:unhideWhenUsed="0" w:qFormat="1"/>
+    <w:lsdException w:name="Intense Emphasis" w:semiHidden="0" w:uiPriority="21" w:unhideWhenUsed="0" w:qFormat="1"/>
+    <w:lsdException w:name="Subtle Reference" w:semiHidden="0" w:uiPriority="31" w:unhideWhenUsed="0" w:qFormat="1"/>
+    <w:lsdException w:name="Intense Reference" w:semiHidden="0" w:uiPriority="32" w:unhideWhenUsed="0" w:qFormat="1"/>
+    <w:lsdException w:name="Book Title" w:semiHidden="0" w:uiPriority="33" w:unhideWhenUsed="0" w:qFormat="1"/>
+    <w:lsdException w:name="Bibliography" w:uiPriority="37"/>
+    <w:lsdException w:name="TOC Heading" w:uiPriority="39" w:qFormat="1"/>
   </w:latentStyles>
   <w:style w:type="paragraph" w:default="1" w:styleId="Normal">
     <w:name w:val="Normal"/>
@@ -4620,7 +4886,7 @@
       <w:keepNext/>
       <w:keepLines/>
       <w:numPr>
-        <w:numId w:val="2"/>
+        <w:numId w:val="3"/>
       </w:numPr>
       <w:spacing w:before="240" w:after="0"/>
       <w:outlineLvl w:val="0"/>
@@ -4823,7 +5089,545 @@
       <w:lang w:val="es-ES_tradnl"/>
     </w:rPr>
   </w:style>
-  <w:style w:type="paragraph" w:styleId="TtuloTDC">
+  <w:style w:type="paragraph" w:styleId="TtulodeTDC">
+    <w:name w:val="TOC Heading"/>
+    <w:basedOn w:val="Ttulo1"/>
+    <w:next w:val="Normal"/>
+    <w:uiPriority w:val="39"/>
+    <w:unhideWhenUsed/>
+    <w:qFormat/>
+    <w:rsid w:val="00BB4976"/>
+    <w:pPr>
+      <w:outlineLvl w:val="9"/>
+    </w:pPr>
+    <w:rPr>
+      <w:lang w:eastAsia="es-ES"/>
+    </w:rPr>
+  </w:style>
+  <w:style w:type="paragraph" w:styleId="Prrafodelista">
+    <w:name w:val="List Paragraph"/>
+    <w:basedOn w:val="Normal"/>
+    <w:uiPriority w:val="34"/>
+    <w:qFormat/>
+    <w:rsid w:val="00436E33"/>
+    <w:pPr>
+      <w:ind w:left="720"/>
+      <w:contextualSpacing/>
+    </w:pPr>
+  </w:style>
+  <w:style w:type="paragraph" w:styleId="TDC1">
+    <w:name w:val="toc 1"/>
+    <w:basedOn w:val="Normal"/>
+    <w:next w:val="Normal"/>
+    <w:autoRedefine/>
+    <w:uiPriority w:val="39"/>
+    <w:unhideWhenUsed/>
+    <w:rsid w:val="002F2671"/>
+    <w:pPr>
+      <w:spacing w:after="100"/>
+    </w:pPr>
+  </w:style>
+  <w:style w:type="character" w:styleId="Hipervnculo">
+    <w:name w:val="Hyperlink"/>
+    <w:basedOn w:val="Fuentedeprrafopredeter"/>
+    <w:uiPriority w:val="99"/>
+    <w:unhideWhenUsed/>
+    <w:rsid w:val="002F2671"/>
+    <w:rPr>
+      <w:color w:val="0563C1" w:themeColor="hyperlink"/>
+      <w:u w:val="single"/>
+    </w:rPr>
+  </w:style>
+  <w:style w:type="paragraph" w:styleId="Textodeglobo">
+    <w:name w:val="Balloon Text"/>
+    <w:basedOn w:val="Normal"/>
+    <w:link w:val="TextodegloboCar"/>
+    <w:uiPriority w:val="99"/>
+    <w:semiHidden/>
+    <w:unhideWhenUsed/>
+    <w:rsid w:val="0014034C"/>
+    <w:pPr>
+      <w:spacing w:after="0" w:line="240" w:lineRule="auto"/>
+    </w:pPr>
+    <w:rPr>
+      <w:rFonts w:ascii="Tahoma" w:hAnsi="Tahoma" w:cs="Tahoma"/>
+      <w:sz w:val="16"/>
+      <w:szCs w:val="16"/>
+    </w:rPr>
+  </w:style>
+  <w:style w:type="character" w:customStyle="1" w:styleId="TextodegloboCar">
+    <w:name w:val="Texto de globo Car"/>
+    <w:basedOn w:val="Fuentedeprrafopredeter"/>
+    <w:link w:val="Textodeglobo"/>
+    <w:uiPriority w:val="99"/>
+    <w:semiHidden/>
+    <w:rsid w:val="0014034C"/>
+    <w:rPr>
+      <w:rFonts w:ascii="Tahoma" w:hAnsi="Tahoma" w:cs="Tahoma"/>
+      <w:sz w:val="16"/>
+      <w:szCs w:val="16"/>
+    </w:rPr>
+  </w:style>
+  <w:style w:type="paragraph" w:customStyle="1" w:styleId="Default">
+    <w:name w:val="Default"/>
+    <w:rsid w:val="0014034C"/>
+    <w:pPr>
+      <w:autoSpaceDE w:val="0"/>
+      <w:autoSpaceDN w:val="0"/>
+      <w:adjustRightInd w:val="0"/>
+      <w:spacing w:after="0" w:line="240" w:lineRule="auto"/>
+    </w:pPr>
+    <w:rPr>
+      <w:rFonts w:ascii="Cambria" w:hAnsi="Cambria" w:cs="Cambria"/>
+      <w:color w:val="000000"/>
+      <w:sz w:val="24"/>
+      <w:szCs w:val="24"/>
+    </w:rPr>
+  </w:style>
+  <w:style w:type="paragraph" w:styleId="Subttulo">
+    <w:name w:val="Subtitle"/>
+    <w:basedOn w:val="Normal"/>
+    <w:next w:val="Normal"/>
+    <w:link w:val="SubttuloCar"/>
+    <w:uiPriority w:val="11"/>
+    <w:qFormat/>
+    <w:rsid w:val="00C27953"/>
+    <w:pPr>
+      <w:numPr>
+        <w:ilvl w:val="1"/>
+      </w:numPr>
+    </w:pPr>
+    <w:rPr>
+      <w:rFonts w:eastAsiaTheme="minorEastAsia"/>
+      <w:color w:val="5A5A5A" w:themeColor="text1" w:themeTint="A5"/>
+      <w:spacing w:val="15"/>
+    </w:rPr>
+  </w:style>
+  <w:style w:type="character" w:customStyle="1" w:styleId="SubttuloCar">
+    <w:name w:val="Subtítulo Car"/>
+    <w:basedOn w:val="Fuentedeprrafopredeter"/>
+    <w:link w:val="Subttulo"/>
+    <w:uiPriority w:val="11"/>
+    <w:rsid w:val="00C27953"/>
+    <w:rPr>
+      <w:rFonts w:eastAsiaTheme="minorEastAsia"/>
+      <w:color w:val="5A5A5A" w:themeColor="text1" w:themeTint="A5"/>
+      <w:spacing w:val="15"/>
+    </w:rPr>
+  </w:style>
+  <w:style w:type="paragraph" w:styleId="Ttulo">
+    <w:name w:val="Title"/>
+    <w:basedOn w:val="Normal"/>
+    <w:next w:val="Normal"/>
+    <w:link w:val="TtuloCar"/>
+    <w:uiPriority w:val="10"/>
+    <w:qFormat/>
+    <w:rsid w:val="00C27953"/>
+    <w:pPr>
+      <w:spacing w:after="0" w:line="240" w:lineRule="auto"/>
+      <w:contextualSpacing/>
+    </w:pPr>
+    <w:rPr>
+      <w:rFonts w:asciiTheme="majorHAnsi" w:eastAsiaTheme="majorEastAsia" w:hAnsiTheme="majorHAnsi" w:cstheme="majorBidi"/>
+      <w:spacing w:val="-10"/>
+      <w:kern w:val="28"/>
+      <w:sz w:val="56"/>
+      <w:szCs w:val="56"/>
+    </w:rPr>
+  </w:style>
+  <w:style w:type="character" w:customStyle="1" w:styleId="TtuloCar">
+    <w:name w:val="Título Car"/>
+    <w:basedOn w:val="Fuentedeprrafopredeter"/>
+    <w:link w:val="Ttulo"/>
+    <w:uiPriority w:val="10"/>
+    <w:rsid w:val="00C27953"/>
+    <w:rPr>
+      <w:rFonts w:asciiTheme="majorHAnsi" w:eastAsiaTheme="majorEastAsia" w:hAnsiTheme="majorHAnsi" w:cstheme="majorBidi"/>
+      <w:spacing w:val="-10"/>
+      <w:kern w:val="28"/>
+      <w:sz w:val="56"/>
+      <w:szCs w:val="56"/>
+    </w:rPr>
+  </w:style>
+</w:styles>
+</file>
+
+<file path=word/stylesWithEffects.xml><?xml version="1.0" encoding="utf-8"?>
+<w:styles xmlns:wpc="http://schemas.microsoft.com/office/word/2010/wordprocessingCanvas" xmlns:mc="http://schemas.openxmlformats.org/markup-compatibility/2006" xmlns:o="urn:schemas-microsoft-com:office:office" xmlns:r="http://schemas.openxmlformats.org/officeDocument/2006/relationships" xmlns:m="http://schemas.openxmlformats.org/officeDocument/2006/math" xmlns:v="urn:schemas-microsoft-com:vml" xmlns:wp14="http://schemas.microsoft.com/office/word/2010/wordprocessingDrawing" xmlns:wp="http://schemas.openxmlformats.org/drawingml/2006/wordprocessingDrawing" xmlns:w10="urn:schemas-microsoft-com:office:word" xmlns:w="http://schemas.openxmlformats.org/wordprocessingml/2006/main" xmlns:w14="http://schemas.microsoft.com/office/word/2010/wordml" xmlns:wpg="http://schemas.microsoft.com/office/word/2010/wordprocessingGroup" xmlns:wpi="http://schemas.microsoft.com/office/word/2010/wordprocessingInk" xmlns:wne="http://schemas.microsoft.com/office/word/2006/wordml" xmlns:wps="http://schemas.microsoft.com/office/word/2010/wordprocessingShape" mc:Ignorable="w14 wp14">
+  <w:docDefaults>
+    <w:rPrDefault>
+      <w:rPr>
+        <w:rFonts w:asciiTheme="minorHAnsi" w:eastAsiaTheme="minorHAnsi" w:hAnsiTheme="minorHAnsi" w:cstheme="minorBidi"/>
+        <w:sz w:val="22"/>
+        <w:szCs w:val="22"/>
+        <w:lang w:val="es-ES" w:eastAsia="en-US" w:bidi="ar-SA"/>
+      </w:rPr>
+    </w:rPrDefault>
+    <w:pPrDefault>
+      <w:pPr>
+        <w:spacing w:after="160" w:line="259" w:lineRule="auto"/>
+      </w:pPr>
+    </w:pPrDefault>
+  </w:docDefaults>
+  <w:latentStyles w:defLockedState="0" w:defUIPriority="99" w:defSemiHidden="1" w:defUnhideWhenUsed="1" w:defQFormat="0" w:count="267">
+    <w:lsdException w:name="Normal" w:semiHidden="0" w:uiPriority="0" w:unhideWhenUsed="0" w:qFormat="1"/>
+    <w:lsdException w:name="heading 1" w:semiHidden="0" w:uiPriority="9" w:unhideWhenUsed="0" w:qFormat="1"/>
+    <w:lsdException w:name="heading 2" w:uiPriority="9" w:qFormat="1"/>
+    <w:lsdException w:name="heading 3" w:uiPriority="9" w:qFormat="1"/>
+    <w:lsdException w:name="heading 4" w:uiPriority="9" w:qFormat="1"/>
+    <w:lsdException w:name="heading 5" w:uiPriority="9" w:qFormat="1"/>
+    <w:lsdException w:name="heading 6" w:uiPriority="9" w:qFormat="1"/>
+    <w:lsdException w:name="heading 7" w:uiPriority="9" w:qFormat="1"/>
+    <w:lsdException w:name="heading 8" w:uiPriority="9" w:qFormat="1"/>
+    <w:lsdException w:name="heading 9" w:uiPriority="9" w:qFormat="1"/>
+    <w:lsdException w:name="toc 1" w:uiPriority="39"/>
+    <w:lsdException w:name="toc 2" w:uiPriority="39"/>
+    <w:lsdException w:name="toc 3" w:uiPriority="39"/>
+    <w:lsdException w:name="toc 4" w:uiPriority="39"/>
+    <w:lsdException w:name="toc 5" w:uiPriority="39"/>
+    <w:lsdException w:name="toc 6" w:uiPriority="39"/>
+    <w:lsdException w:name="toc 7" w:uiPriority="39"/>
+    <w:lsdException w:name="toc 8" w:uiPriority="39"/>
+    <w:lsdException w:name="toc 9" w:uiPriority="39"/>
+    <w:lsdException w:name="caption" w:uiPriority="35" w:qFormat="1"/>
+    <w:lsdException w:name="Title" w:semiHidden="0" w:uiPriority="10" w:unhideWhenUsed="0" w:qFormat="1"/>
+    <w:lsdException w:name="Default Paragraph Font" w:uiPriority="1"/>
+    <w:lsdException w:name="Subtitle" w:semiHidden="0" w:uiPriority="11" w:unhideWhenUsed="0" w:qFormat="1"/>
+    <w:lsdException w:name="Strong" w:semiHidden="0" w:uiPriority="22" w:unhideWhenUsed="0" w:qFormat="1"/>
+    <w:lsdException w:name="Emphasis" w:semiHidden="0" w:uiPriority="20" w:unhideWhenUsed="0" w:qFormat="1"/>
+    <w:lsdException w:name="Table Grid" w:uiPriority="39"/>
+    <w:lsdException w:name="Placeholder Text" w:unhideWhenUsed="0"/>
+    <w:lsdException w:name="No Spacing" w:semiHidden="0" w:uiPriority="1" w:unhideWhenUsed="0" w:qFormat="1"/>
+    <w:lsdException w:name="Light Shading" w:semiHidden="0" w:uiPriority="60" w:unhideWhenUsed="0"/>
+    <w:lsdException w:name="Light List" w:semiHidden="0" w:uiPriority="61" w:unhideWhenUsed="0"/>
+    <w:lsdException w:name="Light Grid" w:semiHidden="0" w:uiPriority="62" w:unhideWhenUsed="0"/>
+    <w:lsdException w:name="Medium Shading 1" w:semiHidden="0" w:uiPriority="63" w:unhideWhenUsed="0"/>
+    <w:lsdException w:name="Medium Shading 2" w:semiHidden="0" w:uiPriority="64" w:unhideWhenUsed="0"/>
+    <w:lsdException w:name="Medium List 1" w:semiHidden="0" w:uiPriority="65" w:unhideWhenUsed="0"/>
+    <w:lsdException w:name="Medium List 2" w:semiHidden="0" w:uiPriority="66" w:unhideWhenUsed="0"/>
+    <w:lsdException w:name="Medium Grid 1" w:semiHidden="0" w:uiPriority="67" w:unhideWhenUsed="0"/>
+    <w:lsdException w:name="Medium Grid 2" w:semiHidden="0" w:uiPriority="68" w:unhideWhenUsed="0"/>
+    <w:lsdException w:name="Medium Grid 3" w:semiHidden="0" w:uiPriority="69" w:unhideWhenUsed="0"/>
+    <w:lsdException w:name="Dark List" w:semiHidden="0" w:uiPriority="70" w:unhideWhenUsed="0"/>
+    <w:lsdException w:name="Colorful Shading" w:semiHidden="0" w:uiPriority="71" w:unhideWhenUsed="0"/>
+    <w:lsdException w:name="Colorful List" w:semiHidden="0" w:uiPriority="72" w:unhideWhenUsed="0"/>
+    <w:lsdException w:name="Colorful Grid" w:semiHidden="0" w:uiPriority="73" w:unhideWhenUsed="0"/>
+    <w:lsdException w:name="Light Shading Accent 1" w:semiHidden="0" w:uiPriority="60" w:unhideWhenUsed="0"/>
+    <w:lsdException w:name="Light List Accent 1" w:semiHidden="0" w:uiPriority="61" w:unhideWhenUsed="0"/>
+    <w:lsdException w:name="Light Grid Accent 1" w:semiHidden="0" w:uiPriority="62" w:unhideWhenUsed="0"/>
+    <w:lsdException w:name="Medium Shading 1 Accent 1" w:semiHidden="0" w:uiPriority="63" w:unhideWhenUsed="0"/>
+    <w:lsdException w:name="Medium Shading 2 Accent 1" w:semiHidden="0" w:uiPriority="64" w:unhideWhenUsed="0"/>
+    <w:lsdException w:name="Medium List 1 Accent 1" w:semiHidden="0" w:uiPriority="65" w:unhideWhenUsed="0"/>
+    <w:lsdException w:name="Revision" w:unhideWhenUsed="0"/>
+    <w:lsdException w:name="List Paragraph" w:semiHidden="0" w:uiPriority="34" w:unhideWhenUsed="0" w:qFormat="1"/>
+    <w:lsdException w:name="Quote" w:semiHidden="0" w:uiPriority="29" w:unhideWhenUsed="0" w:qFormat="1"/>
+    <w:lsdException w:name="Intense Quote" w:semiHidden="0" w:uiPriority="30" w:unhideWhenUsed="0" w:qFormat="1"/>
+    <w:lsdException w:name="Medium List 2 Accent 1" w:semiHidden="0" w:uiPriority="66" w:unhideWhenUsed="0"/>
+    <w:lsdException w:name="Medium Grid 1 Accent 1" w:semiHidden="0" w:uiPriority="67" w:unhideWhenUsed="0"/>
+    <w:lsdException w:name="Medium Grid 2 Accent 1" w:semiHidden="0" w:uiPriority="68" w:unhideWhenUsed="0"/>
+    <w:lsdException w:name="Medium Grid 3 Accent 1" w:semiHidden="0" w:uiPriority="69" w:unhideWhenUsed="0"/>
+    <w:lsdException w:name="Dark List Accent 1" w:semiHidden="0" w:uiPriority="70" w:unhideWhenUsed="0"/>
+    <w:lsdException w:name="Colorful Shading Accent 1" w:semiHidden="0" w:uiPriority="71" w:unhideWhenUsed="0"/>
+    <w:lsdException w:name="Colorful List Accent 1" w:semiHidden="0" w:uiPriority="72" w:unhideWhenUsed="0"/>
+    <w:lsdException w:name="Colorful Grid Accent 1" w:semiHidden="0" w:uiPriority="73" w:unhideWhenUsed="0"/>
+    <w:lsdException w:name="Light Shading Accent 2" w:semiHidden="0" w:uiPriority="60" w:unhideWhenUsed="0"/>
+    <w:lsdException w:name="Light List Accent 2" w:semiHidden="0" w:uiPriority="61" w:unhideWhenUsed="0"/>
+    <w:lsdException w:name="Light Grid Accent 2" w:semiHidden="0" w:uiPriority="62" w:unhideWhenUsed="0"/>
+    <w:lsdException w:name="Medium Shading 1 Accent 2" w:semiHidden="0" w:uiPriority="63" w:unhideWhenUsed="0"/>
+    <w:lsdException w:name="Medium Shading 2 Accent 2" w:semiHidden="0" w:uiPriority="64" w:unhideWhenUsed="0"/>
+    <w:lsdException w:name="Medium List 1 Accent 2" w:semiHidden="0" w:uiPriority="65" w:unhideWhenUsed="0"/>
+    <w:lsdException w:name="Medium List 2 Accent 2" w:semiHidden="0" w:uiPriority="66" w:unhideWhenUsed="0"/>
+    <w:lsdException w:name="Medium Grid 1 Accent 2" w:semiHidden="0" w:uiPriority="67" w:unhideWhenUsed="0"/>
+    <w:lsdException w:name="Medium Grid 2 Accent 2" w:semiHidden="0" w:uiPriority="68" w:unhideWhenUsed="0"/>
+    <w:lsdException w:name="Medium Grid 3 Accent 2" w:semiHidden="0" w:uiPriority="69" w:unhideWhenUsed="0"/>
+    <w:lsdException w:name="Dark List Accent 2" w:semiHidden="0" w:uiPriority="70" w:unhideWhenUsed="0"/>
+    <w:lsdException w:name="Colorful Shading Accent 2" w:semiHidden="0" w:uiPriority="71" w:unhideWhenUsed="0"/>
+    <w:lsdException w:name="Colorful List Accent 2" w:semiHidden="0" w:uiPriority="72" w:unhideWhenUsed="0"/>
+    <w:lsdException w:name="Colorful Grid Accent 2" w:semiHidden="0" w:uiPriority="73" w:unhideWhenUsed="0"/>
+    <w:lsdException w:name="Light Shading Accent 3" w:semiHidden="0" w:uiPriority="60" w:unhideWhenUsed="0"/>
+    <w:lsdException w:name="Light List Accent 3" w:semiHidden="0" w:uiPriority="61" w:unhideWhenUsed="0"/>
+    <w:lsdException w:name="Light Grid Accent 3" w:semiHidden="0" w:uiPriority="62" w:unhideWhenUsed="0"/>
+    <w:lsdException w:name="Medium Shading 1 Accent 3" w:semiHidden="0" w:uiPriority="63" w:unhideWhenUsed="0"/>
+    <w:lsdException w:name="Medium Shading 2 Accent 3" w:semiHidden="0" w:uiPriority="64" w:unhideWhenUsed="0"/>
+    <w:lsdException w:name="Medium List 1 Accent 3" w:semiHidden="0" w:uiPriority="65" w:unhideWhenUsed="0"/>
+    <w:lsdException w:name="Medium List 2 Accent 3" w:semiHidden="0" w:uiPriority="66" w:unhideWhenUsed="0"/>
+    <w:lsdException w:name="Medium Grid 1 Accent 3" w:semiHidden="0" w:uiPriority="67" w:unhideWhenUsed="0"/>
+    <w:lsdException w:name="Medium Grid 2 Accent 3" w:semiHidden="0" w:uiPriority="68" w:unhideWhenUsed="0"/>
+    <w:lsdException w:name="Medium Grid 3 Accent 3" w:semiHidden="0" w:uiPriority="69" w:unhideWhenUsed="0"/>
+    <w:lsdException w:name="Dark List Accent 3" w:semiHidden="0" w:uiPriority="70" w:unhideWhenUsed="0"/>
+    <w:lsdException w:name="Colorful Shading Accent 3" w:semiHidden="0" w:uiPriority="71" w:unhideWhenUsed="0"/>
+    <w:lsdException w:name="Colorful List Accent 3" w:semiHidden="0" w:uiPriority="72" w:unhideWhenUsed="0"/>
+    <w:lsdException w:name="Colorful Grid Accent 3" w:semiHidden="0" w:uiPriority="73" w:unhideWhenUsed="0"/>
+    <w:lsdException w:name="Light Shading Accent 4" w:semiHidden="0" w:uiPriority="60" w:unhideWhenUsed="0"/>
+    <w:lsdException w:name="Light List Accent 4" w:semiHidden="0" w:uiPriority="61" w:unhideWhenUsed="0"/>
+    <w:lsdException w:name="Light Grid Accent 4" w:semiHidden="0" w:uiPriority="62" w:unhideWhenUsed="0"/>
+    <w:lsdException w:name="Medium Shading 1 Accent 4" w:semiHidden="0" w:uiPriority="63" w:unhideWhenUsed="0"/>
+    <w:lsdException w:name="Medium Shading 2 Accent 4" w:semiHidden="0" w:uiPriority="64" w:unhideWhenUsed="0"/>
+    <w:lsdException w:name="Medium List 1 Accent 4" w:semiHidden="0" w:uiPriority="65" w:unhideWhenUsed="0"/>
+    <w:lsdException w:name="Medium List 2 Accent 4" w:semiHidden="0" w:uiPriority="66" w:unhideWhenUsed="0"/>
+    <w:lsdException w:name="Medium Grid 1 Accent 4" w:semiHidden="0" w:uiPriority="67" w:unhideWhenUsed="0"/>
+    <w:lsdException w:name="Medium Grid 2 Accent 4" w:semiHidden="0" w:uiPriority="68" w:unhideWhenUsed="0"/>
+    <w:lsdException w:name="Medium Grid 3 Accent 4" w:semiHidden="0" w:uiPriority="69" w:unhideWhenUsed="0"/>
+    <w:lsdException w:name="Dark List Accent 4" w:semiHidden="0" w:uiPriority="70" w:unhideWhenUsed="0"/>
+    <w:lsdException w:name="Colorful Shading Accent 4" w:semiHidden="0" w:uiPriority="71" w:unhideWhenUsed="0"/>
+    <w:lsdException w:name="Colorful List Accent 4" w:semiHidden="0" w:uiPriority="72" w:unhideWhenUsed="0"/>
+    <w:lsdException w:name="Colorful Grid Accent 4" w:semiHidden="0" w:uiPriority="73" w:unhideWhenUsed="0"/>
+    <w:lsdException w:name="Light Shading Accent 5" w:semiHidden="0" w:uiPriority="60" w:unhideWhenUsed="0"/>
+    <w:lsdException w:name="Light List Accent 5" w:semiHidden="0" w:uiPriority="61" w:unhideWhenUsed="0"/>
+    <w:lsdException w:name="Light Grid Accent 5" w:semiHidden="0" w:uiPriority="62" w:unhideWhenUsed="0"/>
+    <w:lsdException w:name="Medium Shading 1 Accent 5" w:semiHidden="0" w:uiPriority="63" w:unhideWhenUsed="0"/>
+    <w:lsdException w:name="Medium Shading 2 Accent 5" w:semiHidden="0" w:uiPriority="64" w:unhideWhenUsed="0"/>
+    <w:lsdException w:name="Medium List 1 Accent 5" w:semiHidden="0" w:uiPriority="65" w:unhideWhenUsed="0"/>
+    <w:lsdException w:name="Medium List 2 Accent 5" w:semiHidden="0" w:uiPriority="66" w:unhideWhenUsed="0"/>
+    <w:lsdException w:name="Medium Grid 1 Accent 5" w:semiHidden="0" w:uiPriority="67" w:unhideWhenUsed="0"/>
+    <w:lsdException w:name="Medium Grid 2 Accent 5" w:semiHidden="0" w:uiPriority="68" w:unhideWhenUsed="0"/>
+    <w:lsdException w:name="Medium Grid 3 Accent 5" w:semiHidden="0" w:uiPriority="69" w:unhideWhenUsed="0"/>
+    <w:lsdException w:name="Dark List Accent 5" w:semiHidden="0" w:uiPriority="70" w:unhideWhenUsed="0"/>
+    <w:lsdException w:name="Colorful Shading Accent 5" w:semiHidden="0" w:uiPriority="71" w:unhideWhenUsed="0"/>
+    <w:lsdException w:name="Colorful List Accent 5" w:semiHidden="0" w:uiPriority="72" w:unhideWhenUsed="0"/>
+    <w:lsdException w:name="Colorful Grid Accent 5" w:semiHidden="0" w:uiPriority="73" w:unhideWhenUsed="0"/>
+    <w:lsdException w:name="Light Shading Accent 6" w:semiHidden="0" w:uiPriority="60" w:unhideWhenUsed="0"/>
+    <w:lsdException w:name="Light List Accent 6" w:semiHidden="0" w:uiPriority="61" w:unhideWhenUsed="0"/>
+    <w:lsdException w:name="Light Grid Accent 6" w:semiHidden="0" w:uiPriority="62" w:unhideWhenUsed="0"/>
+    <w:lsdException w:name="Medium Shading 1 Accent 6" w:semiHidden="0" w:uiPriority="63" w:unhideWhenUsed="0"/>
+    <w:lsdException w:name="Medium Shading 2 Accent 6" w:semiHidden="0" w:uiPriority="64" w:unhideWhenUsed="0"/>
+    <w:lsdException w:name="Medium List 1 Accent 6" w:semiHidden="0" w:uiPriority="65" w:unhideWhenUsed="0"/>
+    <w:lsdException w:name="Medium List 2 Accent 6" w:semiHidden="0" w:uiPriority="66" w:unhideWhenUsed="0"/>
+    <w:lsdException w:name="Medium Grid 1 Accent 6" w:semiHidden="0" w:uiPriority="67" w:unhideWhenUsed="0"/>
+    <w:lsdException w:name="Medium Grid 2 Accent 6" w:semiHidden="0" w:uiPriority="68" w:unhideWhenUsed="0"/>
+    <w:lsdException w:name="Medium Grid 3 Accent 6" w:semiHidden="0" w:uiPriority="69" w:unhideWhenUsed="0"/>
+    <w:lsdException w:name="Dark List Accent 6" w:semiHidden="0" w:uiPriority="70" w:unhideWhenUsed="0"/>
+    <w:lsdException w:name="Colorful Shading Accent 6" w:semiHidden="0" w:uiPriority="71" w:unhideWhenUsed="0"/>
+    <w:lsdException w:name="Colorful List Accent 6" w:semiHidden="0" w:uiPriority="72" w:unhideWhenUsed="0"/>
+    <w:lsdException w:name="Colorful Grid Accent 6" w:semiHidden="0" w:uiPriority="73" w:unhideWhenUsed="0"/>
+    <w:lsdException w:name="Subtle Emphasis" w:semiHidden="0" w:uiPriority="19" w:unhideWhenUsed="0" w:qFormat="1"/>
+    <w:lsdException w:name="Intense Emphasis" w:semiHidden="0" w:uiPriority="21" w:unhideWhenUsed="0" w:qFormat="1"/>
+    <w:lsdException w:name="Subtle Reference" w:semiHidden="0" w:uiPriority="31" w:unhideWhenUsed="0" w:qFormat="1"/>
+    <w:lsdException w:name="Intense Reference" w:semiHidden="0" w:uiPriority="32" w:unhideWhenUsed="0" w:qFormat="1"/>
+    <w:lsdException w:name="Book Title" w:semiHidden="0" w:uiPriority="33" w:unhideWhenUsed="0" w:qFormat="1"/>
+    <w:lsdException w:name="Bibliography" w:uiPriority="37"/>
+    <w:lsdException w:name="TOC Heading" w:uiPriority="39" w:qFormat="1"/>
+  </w:latentStyles>
+  <w:style w:type="paragraph" w:default="1" w:styleId="Normal">
+    <w:name w:val="Normal"/>
+    <w:qFormat/>
+  </w:style>
+  <w:style w:type="paragraph" w:styleId="Ttulo1">
+    <w:name w:val="heading 1"/>
+    <w:basedOn w:val="Normal"/>
+    <w:next w:val="Normal"/>
+    <w:link w:val="Ttulo1Car"/>
+    <w:uiPriority w:val="9"/>
+    <w:qFormat/>
+    <w:rsid w:val="00C27953"/>
+    <w:pPr>
+      <w:keepNext/>
+      <w:keepLines/>
+      <w:numPr>
+        <w:numId w:val="3"/>
+      </w:numPr>
+      <w:spacing w:before="240" w:after="0"/>
+      <w:outlineLvl w:val="0"/>
+    </w:pPr>
+    <w:rPr>
+      <w:rFonts w:asciiTheme="majorHAnsi" w:eastAsia="Times New Roman" w:hAnsiTheme="majorHAnsi" w:cstheme="majorBidi"/>
+      <w:color w:val="2F5496" w:themeColor="accent1" w:themeShade="BF"/>
+      <w:sz w:val="32"/>
+      <w:szCs w:val="32"/>
+      <w:lang w:val="es-ES_tradnl"/>
+    </w:rPr>
+  </w:style>
+  <w:style w:type="character" w:default="1" w:styleId="Fuentedeprrafopredeter">
+    <w:name w:val="Default Paragraph Font"/>
+    <w:uiPriority w:val="1"/>
+    <w:semiHidden/>
+    <w:unhideWhenUsed/>
+  </w:style>
+  <w:style w:type="table" w:default="1" w:styleId="Tablanormal">
+    <w:name w:val="Normal Table"/>
+    <w:uiPriority w:val="99"/>
+    <w:semiHidden/>
+    <w:unhideWhenUsed/>
+    <w:tblPr>
+      <w:tblInd w:w="0" w:type="dxa"/>
+      <w:tblCellMar>
+        <w:top w:w="0" w:type="dxa"/>
+        <w:left w:w="108" w:type="dxa"/>
+        <w:bottom w:w="0" w:type="dxa"/>
+        <w:right w:w="108" w:type="dxa"/>
+      </w:tblCellMar>
+    </w:tblPr>
+  </w:style>
+  <w:style w:type="numbering" w:default="1" w:styleId="Sinlista">
+    <w:name w:val="No List"/>
+    <w:uiPriority w:val="99"/>
+    <w:semiHidden/>
+    <w:unhideWhenUsed/>
+  </w:style>
+  <w:style w:type="table" w:customStyle="1" w:styleId="Cuadrculavistosa-nfasis11">
+    <w:name w:val="Cuadrícula vistosa - Énfasis 11"/>
+    <w:basedOn w:val="Tablanormal"/>
+    <w:next w:val="Cuadrculavistosa-nfasis1"/>
+    <w:uiPriority w:val="73"/>
+    <w:rsid w:val="00BB4976"/>
+    <w:pPr>
+      <w:spacing w:after="0" w:line="240" w:lineRule="auto"/>
+    </w:pPr>
+    <w:rPr>
+      <w:color w:val="000000"/>
+    </w:rPr>
+    <w:tblPr>
+      <w:tblStyleRowBandSize w:val="1"/>
+      <w:tblStyleColBandSize w:val="1"/>
+      <w:tblBorders>
+        <w:insideH w:val="single" w:sz="4" w:space="0" w:color="FFFFFF"/>
+      </w:tblBorders>
+    </w:tblPr>
+    <w:tcPr>
+      <w:shd w:val="clear" w:color="auto" w:fill="DBE5F1"/>
+    </w:tcPr>
+    <w:tblStylePr w:type="firstRow">
+      <w:rPr>
+        <w:b/>
+        <w:bCs/>
+      </w:rPr>
+      <w:tblPr/>
+      <w:tcPr>
+        <w:shd w:val="clear" w:color="auto" w:fill="B8CCE4"/>
+      </w:tcPr>
+    </w:tblStylePr>
+    <w:tblStylePr w:type="lastRow">
+      <w:rPr>
+        <w:b/>
+        <w:bCs/>
+        <w:color w:val="000000"/>
+      </w:rPr>
+      <w:tblPr/>
+      <w:tcPr>
+        <w:shd w:val="clear" w:color="auto" w:fill="B8CCE4"/>
+      </w:tcPr>
+    </w:tblStylePr>
+    <w:tblStylePr w:type="firstCol">
+      <w:rPr>
+        <w:color w:val="FFFFFF"/>
+      </w:rPr>
+      <w:tblPr/>
+      <w:tcPr>
+        <w:shd w:val="clear" w:color="auto" w:fill="365F91"/>
+      </w:tcPr>
+    </w:tblStylePr>
+    <w:tblStylePr w:type="lastCol">
+      <w:rPr>
+        <w:color w:val="FFFFFF"/>
+      </w:rPr>
+      <w:tblPr/>
+      <w:tcPr>
+        <w:shd w:val="clear" w:color="auto" w:fill="365F91"/>
+      </w:tcPr>
+    </w:tblStylePr>
+    <w:tblStylePr w:type="band1Vert">
+      <w:tblPr/>
+      <w:tcPr>
+        <w:shd w:val="clear" w:color="auto" w:fill="A7BFDE"/>
+      </w:tcPr>
+    </w:tblStylePr>
+    <w:tblStylePr w:type="band1Horz">
+      <w:tblPr/>
+      <w:tcPr>
+        <w:shd w:val="clear" w:color="auto" w:fill="A7BFDE"/>
+      </w:tcPr>
+    </w:tblStylePr>
+  </w:style>
+  <w:style w:type="table" w:styleId="Cuadrculavistosa-nfasis1">
+    <w:name w:val="Colorful Grid Accent 1"/>
+    <w:basedOn w:val="Tablanormal"/>
+    <w:uiPriority w:val="73"/>
+    <w:semiHidden/>
+    <w:unhideWhenUsed/>
+    <w:rsid w:val="00BB4976"/>
+    <w:pPr>
+      <w:spacing w:after="0" w:line="240" w:lineRule="auto"/>
+    </w:pPr>
+    <w:rPr>
+      <w:color w:val="000000" w:themeColor="text1"/>
+    </w:rPr>
+    <w:tblPr>
+      <w:tblStyleRowBandSize w:val="1"/>
+      <w:tblStyleColBandSize w:val="1"/>
+      <w:tblBorders>
+        <w:insideH w:val="single" w:sz="4" w:space="0" w:color="FFFFFF" w:themeColor="background1"/>
+      </w:tblBorders>
+    </w:tblPr>
+    <w:tcPr>
+      <w:shd w:val="clear" w:color="auto" w:fill="D9E2F3" w:themeFill="accent1" w:themeFillTint="33"/>
+    </w:tcPr>
+    <w:tblStylePr w:type="firstRow">
+      <w:rPr>
+        <w:b/>
+        <w:bCs/>
+      </w:rPr>
+      <w:tblPr/>
+      <w:tcPr>
+        <w:shd w:val="clear" w:color="auto" w:fill="B4C6E7" w:themeFill="accent1" w:themeFillTint="66"/>
+      </w:tcPr>
+    </w:tblStylePr>
+    <w:tblStylePr w:type="lastRow">
+      <w:rPr>
+        <w:b/>
+        <w:bCs/>
+        <w:color w:val="000000" w:themeColor="text1"/>
+      </w:rPr>
+      <w:tblPr/>
+      <w:tcPr>
+        <w:shd w:val="clear" w:color="auto" w:fill="B4C6E7" w:themeFill="accent1" w:themeFillTint="66"/>
+      </w:tcPr>
+    </w:tblStylePr>
+    <w:tblStylePr w:type="firstCol">
+      <w:rPr>
+        <w:color w:val="FFFFFF" w:themeColor="background1"/>
+      </w:rPr>
+      <w:tblPr/>
+      <w:tcPr>
+        <w:shd w:val="clear" w:color="auto" w:fill="2F5496" w:themeFill="accent1" w:themeFillShade="BF"/>
+      </w:tcPr>
+    </w:tblStylePr>
+    <w:tblStylePr w:type="lastCol">
+      <w:rPr>
+        <w:color w:val="FFFFFF" w:themeColor="background1"/>
+      </w:rPr>
+      <w:tblPr/>
+      <w:tcPr>
+        <w:shd w:val="clear" w:color="auto" w:fill="2F5496" w:themeFill="accent1" w:themeFillShade="BF"/>
+      </w:tcPr>
+    </w:tblStylePr>
+    <w:tblStylePr w:type="band1Vert">
+      <w:tblPr/>
+      <w:tcPr>
+        <w:shd w:val="clear" w:color="auto" w:fill="A1B8E1" w:themeFill="accent1" w:themeFillTint="7F"/>
+      </w:tcPr>
+    </w:tblStylePr>
+    <w:tblStylePr w:type="band1Horz">
+      <w:tblPr/>
+      <w:tcPr>
+        <w:shd w:val="clear" w:color="auto" w:fill="A1B8E1" w:themeFill="accent1" w:themeFillTint="7F"/>
+      </w:tcPr>
+    </w:tblStylePr>
+  </w:style>
+  <w:style w:type="character" w:customStyle="1" w:styleId="Ttulo1Car">
+    <w:name w:val="Título 1 Car"/>
+    <w:basedOn w:val="Fuentedeprrafopredeter"/>
+    <w:link w:val="Ttulo1"/>
+    <w:uiPriority w:val="9"/>
+    <w:rsid w:val="00C27953"/>
+    <w:rPr>
+      <w:rFonts w:asciiTheme="majorHAnsi" w:eastAsia="Times New Roman" w:hAnsiTheme="majorHAnsi" w:cstheme="majorBidi"/>
+      <w:color w:val="2F5496" w:themeColor="accent1" w:themeShade="BF"/>
+      <w:sz w:val="32"/>
+      <w:szCs w:val="32"/>
+      <w:lang w:val="es-ES_tradnl"/>
+    </w:rPr>
+  </w:style>
+  <w:style w:type="paragraph" w:styleId="TtulodeTDC">
     <w:name w:val="TOC Heading"/>
     <w:basedOn w:val="Ttulo1"/>
     <w:next w:val="Normal"/>
@@ -5275,7 +6079,7 @@
   <a:extraClrSchemeLst/>
   <a:extLst>
     <a:ext uri="{05A4C25C-085E-4340-85A3-A5531E510DB2}">
-      <thm15:themeFamily xmlns:thm15="http://schemas.microsoft.com/office/thememl/2012/main" name="Office Theme" id="{62F939B6-93AF-4DB8-9C6B-D6C7DFDC589F}" vid="{4A3C46E8-61CC-4603-A589-7422A47A8E4A}"/>
+      <thm15:themeFamily xmlns:thm15="http://schemas.microsoft.com/office/thememl/2012/main" xmlns="" name="Office Theme" id="{62F939B6-93AF-4DB8-9C6B-D6C7DFDC589F}" vid="{4A3C46E8-61CC-4603-A589-7422A47A8E4A}"/>
     </a:ext>
   </a:extLst>
 </a:theme>
@@ -5286,7 +6090,7 @@
 </file>
 
 <file path=customXml/itemProps1.xml><?xml version="1.0" encoding="utf-8"?>
-<ds:datastoreItem xmlns:ds="http://schemas.openxmlformats.org/officeDocument/2006/customXml" ds:itemID="{01DC0D20-9688-4708-A3B0-9DCF791F581F}">
+<ds:datastoreItem xmlns:ds="http://schemas.openxmlformats.org/officeDocument/2006/customXml" ds:itemID="{3F6D499D-5FEC-45EE-9695-7EC6CAE5E22C}">
   <ds:schemaRefs>
     <ds:schemaRef ds:uri="http://schemas.openxmlformats.org/officeDocument/2006/bibliography"/>
   </ds:schemaRefs>

</xml_diff>